<commit_message>
fill in missing sections
</commit_message>
<xml_diff>
--- a/Week8_CompletePaper/BachmeierTIM7245-8.docx
+++ b/Week8_CompletePaper/BachmeierTIM7245-8.docx
@@ -106,6 +106,2472 @@
         <w:br w:type="page"/>
       </w:r>
     </w:p>
+    <w:sdt>
+      <w:sdtPr>
+        <w:rPr>
+          <w:rFonts w:ascii="Times New Roman" w:eastAsiaTheme="minorHAnsi" w:hAnsi="Times New Roman" w:cs="Times New Roman"/>
+          <w:color w:val="auto"/>
+          <w:sz w:val="24"/>
+          <w:szCs w:val="24"/>
+        </w:rPr>
+        <w:id w:val="-1830350981"/>
+        <w:docPartObj>
+          <w:docPartGallery w:val="Table of Contents"/>
+          <w:docPartUnique/>
+        </w:docPartObj>
+      </w:sdtPr>
+      <w:sdtEndPr>
+        <w:rPr>
+          <w:b/>
+          <w:bCs/>
+          <w:noProof/>
+        </w:rPr>
+      </w:sdtEndPr>
+      <w:sdtContent>
+        <w:p>
+          <w:pPr>
+            <w:pStyle w:val="TOCHeading"/>
+            <w:jc w:val="center"/>
+            <w:rPr>
+              <w:rStyle w:val="Heading1Char"/>
+              <w:color w:val="auto"/>
+            </w:rPr>
+          </w:pPr>
+          <w:r>
+            <w:rPr>
+              <w:rStyle w:val="Heading1Char"/>
+              <w:color w:val="auto"/>
+            </w:rPr>
+            <w:t>Table of C</w:t>
+          </w:r>
+          <w:r>
+            <w:rPr>
+              <w:rStyle w:val="Heading1Char"/>
+              <w:color w:val="auto"/>
+            </w:rPr>
+            <w:t>ontents</w:t>
+          </w:r>
+        </w:p>
+        <w:p>
+          <w:pPr>
+            <w:pStyle w:val="TOC1"/>
+            <w:tabs>
+              <w:tab w:val="right" w:leader="dot" w:pos="9350"/>
+            </w:tabs>
+            <w:rPr>
+              <w:noProof/>
+            </w:rPr>
+          </w:pPr>
+          <w:r>
+            <w:fldChar w:fldCharType="begin"/>
+          </w:r>
+          <w:r>
+            <w:instrText xml:space="preserve"> TOC \o "1-3" \h \z \u </w:instrText>
+          </w:r>
+          <w:r>
+            <w:fldChar w:fldCharType="separate"/>
+          </w:r>
+          <w:hyperlink w:anchor="_Toc79336806" w:history="1">
+            <w:r>
+              <w:rPr>
+                <w:rStyle w:val="Hyperlink"/>
+                <w:noProof/>
+              </w:rPr>
+              <w:t>An unobtrusive elderly care system</w:t>
+            </w:r>
+            <w:r>
+              <w:rPr>
+                <w:noProof/>
+                <w:webHidden/>
+              </w:rPr>
+              <w:tab/>
+            </w:r>
+            <w:r>
+              <w:rPr>
+                <w:noProof/>
+                <w:webHidden/>
+              </w:rPr>
+              <w:fldChar w:fldCharType="begin"/>
+            </w:r>
+            <w:r>
+              <w:rPr>
+                <w:noProof/>
+                <w:webHidden/>
+              </w:rPr>
+              <w:instrText xml:space="preserve"> PAGEREF _Toc79336806 \h </w:instrText>
+            </w:r>
+            <w:r>
+              <w:rPr>
+                <w:noProof/>
+                <w:webHidden/>
+              </w:rPr>
+            </w:r>
+            <w:r>
+              <w:rPr>
+                <w:noProof/>
+                <w:webHidden/>
+              </w:rPr>
+              <w:fldChar w:fldCharType="separate"/>
+            </w:r>
+            <w:r>
+              <w:rPr>
+                <w:noProof/>
+                <w:webHidden/>
+              </w:rPr>
+              <w:t>4</w:t>
+            </w:r>
+            <w:r>
+              <w:rPr>
+                <w:noProof/>
+                <w:webHidden/>
+              </w:rPr>
+              <w:fldChar w:fldCharType="end"/>
+            </w:r>
+          </w:hyperlink>
+        </w:p>
+        <w:p>
+          <w:pPr>
+            <w:pStyle w:val="TOC2"/>
+            <w:tabs>
+              <w:tab w:val="right" w:leader="dot" w:pos="9350"/>
+            </w:tabs>
+            <w:rPr>
+              <w:noProof/>
+            </w:rPr>
+          </w:pPr>
+          <w:hyperlink w:anchor="_Toc79336807" w:history="1">
+            <w:r>
+              <w:rPr>
+                <w:rStyle w:val="Hyperlink"/>
+                <w:noProof/>
+              </w:rPr>
+              <w:t>Problem Statement</w:t>
+            </w:r>
+            <w:r>
+              <w:rPr>
+                <w:noProof/>
+                <w:webHidden/>
+              </w:rPr>
+              <w:tab/>
+            </w:r>
+            <w:r>
+              <w:rPr>
+                <w:noProof/>
+                <w:webHidden/>
+              </w:rPr>
+              <w:fldChar w:fldCharType="begin"/>
+            </w:r>
+            <w:r>
+              <w:rPr>
+                <w:noProof/>
+                <w:webHidden/>
+              </w:rPr>
+              <w:instrText xml:space="preserve"> PAGEREF _Toc79336807 \h </w:instrText>
+            </w:r>
+            <w:r>
+              <w:rPr>
+                <w:noProof/>
+                <w:webHidden/>
+              </w:rPr>
+            </w:r>
+            <w:r>
+              <w:rPr>
+                <w:noProof/>
+                <w:webHidden/>
+              </w:rPr>
+              <w:fldChar w:fldCharType="separate"/>
+            </w:r>
+            <w:r>
+              <w:rPr>
+                <w:noProof/>
+                <w:webHidden/>
+              </w:rPr>
+              <w:t>4</w:t>
+            </w:r>
+            <w:r>
+              <w:rPr>
+                <w:noProof/>
+                <w:webHidden/>
+              </w:rPr>
+              <w:fldChar w:fldCharType="end"/>
+            </w:r>
+          </w:hyperlink>
+        </w:p>
+        <w:p>
+          <w:pPr>
+            <w:pStyle w:val="TOC2"/>
+            <w:tabs>
+              <w:tab w:val="right" w:leader="dot" w:pos="9350"/>
+            </w:tabs>
+            <w:rPr>
+              <w:noProof/>
+            </w:rPr>
+          </w:pPr>
+          <w:hyperlink w:anchor="_Toc79336808" w:history="1">
+            <w:r>
+              <w:rPr>
+                <w:rStyle w:val="Hyperlink"/>
+                <w:noProof/>
+              </w:rPr>
+              <w:t>Purpose Statement</w:t>
+            </w:r>
+            <w:r>
+              <w:rPr>
+                <w:noProof/>
+                <w:webHidden/>
+              </w:rPr>
+              <w:tab/>
+            </w:r>
+            <w:r>
+              <w:rPr>
+                <w:noProof/>
+                <w:webHidden/>
+              </w:rPr>
+              <w:fldChar w:fldCharType="begin"/>
+            </w:r>
+            <w:r>
+              <w:rPr>
+                <w:noProof/>
+                <w:webHidden/>
+              </w:rPr>
+              <w:instrText xml:space="preserve"> PAGEREF _Toc79336808 \h </w:instrText>
+            </w:r>
+            <w:r>
+              <w:rPr>
+                <w:noProof/>
+                <w:webHidden/>
+              </w:rPr>
+            </w:r>
+            <w:r>
+              <w:rPr>
+                <w:noProof/>
+                <w:webHidden/>
+              </w:rPr>
+              <w:fldChar w:fldCharType="separate"/>
+            </w:r>
+            <w:r>
+              <w:rPr>
+                <w:noProof/>
+                <w:webHidden/>
+              </w:rPr>
+              <w:t>5</w:t>
+            </w:r>
+            <w:r>
+              <w:rPr>
+                <w:noProof/>
+                <w:webHidden/>
+              </w:rPr>
+              <w:fldChar w:fldCharType="end"/>
+            </w:r>
+          </w:hyperlink>
+        </w:p>
+        <w:p>
+          <w:pPr>
+            <w:pStyle w:val="TOC2"/>
+            <w:tabs>
+              <w:tab w:val="right" w:leader="dot" w:pos="9350"/>
+            </w:tabs>
+            <w:rPr>
+              <w:noProof/>
+            </w:rPr>
+          </w:pPr>
+          <w:hyperlink w:anchor="_Toc79336809" w:history="1">
+            <w:r>
+              <w:rPr>
+                <w:rStyle w:val="Hyperlink"/>
+                <w:noProof/>
+              </w:rPr>
+              <w:t>Research Questions</w:t>
+            </w:r>
+            <w:r>
+              <w:rPr>
+                <w:noProof/>
+                <w:webHidden/>
+              </w:rPr>
+              <w:tab/>
+            </w:r>
+            <w:r>
+              <w:rPr>
+                <w:noProof/>
+                <w:webHidden/>
+              </w:rPr>
+              <w:fldChar w:fldCharType="begin"/>
+            </w:r>
+            <w:r>
+              <w:rPr>
+                <w:noProof/>
+                <w:webHidden/>
+              </w:rPr>
+              <w:instrText xml:space="preserve"> PAGEREF _Toc79336809 \h </w:instrText>
+            </w:r>
+            <w:r>
+              <w:rPr>
+                <w:noProof/>
+                <w:webHidden/>
+              </w:rPr>
+            </w:r>
+            <w:r>
+              <w:rPr>
+                <w:noProof/>
+                <w:webHidden/>
+              </w:rPr>
+              <w:fldChar w:fldCharType="separate"/>
+            </w:r>
+            <w:r>
+              <w:rPr>
+                <w:noProof/>
+                <w:webHidden/>
+              </w:rPr>
+              <w:t>6</w:t>
+            </w:r>
+            <w:r>
+              <w:rPr>
+                <w:noProof/>
+                <w:webHidden/>
+              </w:rPr>
+              <w:fldChar w:fldCharType="end"/>
+            </w:r>
+          </w:hyperlink>
+        </w:p>
+        <w:p>
+          <w:pPr>
+            <w:pStyle w:val="TOC2"/>
+            <w:tabs>
+              <w:tab w:val="right" w:leader="dot" w:pos="9350"/>
+            </w:tabs>
+            <w:rPr>
+              <w:noProof/>
+            </w:rPr>
+          </w:pPr>
+          <w:hyperlink w:anchor="_Toc79336810" w:history="1">
+            <w:r>
+              <w:rPr>
+                <w:rStyle w:val="Hyperlink"/>
+                <w:noProof/>
+              </w:rPr>
+              <w:t>Hypotheses</w:t>
+            </w:r>
+            <w:r>
+              <w:rPr>
+                <w:noProof/>
+                <w:webHidden/>
+              </w:rPr>
+              <w:tab/>
+            </w:r>
+            <w:r>
+              <w:rPr>
+                <w:noProof/>
+                <w:webHidden/>
+              </w:rPr>
+              <w:fldChar w:fldCharType="begin"/>
+            </w:r>
+            <w:r>
+              <w:rPr>
+                <w:noProof/>
+                <w:webHidden/>
+              </w:rPr>
+              <w:instrText xml:space="preserve"> PAGEREF _Toc79336810 \h </w:instrText>
+            </w:r>
+            <w:r>
+              <w:rPr>
+                <w:noProof/>
+                <w:webHidden/>
+              </w:rPr>
+            </w:r>
+            <w:r>
+              <w:rPr>
+                <w:noProof/>
+                <w:webHidden/>
+              </w:rPr>
+              <w:fldChar w:fldCharType="separate"/>
+            </w:r>
+            <w:r>
+              <w:rPr>
+                <w:noProof/>
+                <w:webHidden/>
+              </w:rPr>
+              <w:t>7</w:t>
+            </w:r>
+            <w:r>
+              <w:rPr>
+                <w:noProof/>
+                <w:webHidden/>
+              </w:rPr>
+              <w:fldChar w:fldCharType="end"/>
+            </w:r>
+          </w:hyperlink>
+        </w:p>
+        <w:p>
+          <w:pPr>
+            <w:pStyle w:val="TOC2"/>
+            <w:tabs>
+              <w:tab w:val="right" w:leader="dot" w:pos="9350"/>
+            </w:tabs>
+            <w:rPr>
+              <w:noProof/>
+            </w:rPr>
+          </w:pPr>
+          <w:hyperlink w:anchor="_Toc79336811" w:history="1">
+            <w:r>
+              <w:rPr>
+                <w:rStyle w:val="Hyperlink"/>
+                <w:noProof/>
+              </w:rPr>
+              <w:t>Definition of Key Terms</w:t>
+            </w:r>
+            <w:r>
+              <w:rPr>
+                <w:noProof/>
+                <w:webHidden/>
+              </w:rPr>
+              <w:tab/>
+            </w:r>
+            <w:r>
+              <w:rPr>
+                <w:noProof/>
+                <w:webHidden/>
+              </w:rPr>
+              <w:fldChar w:fldCharType="begin"/>
+            </w:r>
+            <w:r>
+              <w:rPr>
+                <w:noProof/>
+                <w:webHidden/>
+              </w:rPr>
+              <w:instrText xml:space="preserve"> PAGEREF _Toc79336811 \h </w:instrText>
+            </w:r>
+            <w:r>
+              <w:rPr>
+                <w:noProof/>
+                <w:webHidden/>
+              </w:rPr>
+            </w:r>
+            <w:r>
+              <w:rPr>
+                <w:noProof/>
+                <w:webHidden/>
+              </w:rPr>
+              <w:fldChar w:fldCharType="separate"/>
+            </w:r>
+            <w:r>
+              <w:rPr>
+                <w:noProof/>
+                <w:webHidden/>
+              </w:rPr>
+              <w:t>7</w:t>
+            </w:r>
+            <w:r>
+              <w:rPr>
+                <w:noProof/>
+                <w:webHidden/>
+              </w:rPr>
+              <w:fldChar w:fldCharType="end"/>
+            </w:r>
+          </w:hyperlink>
+        </w:p>
+        <w:p>
+          <w:pPr>
+            <w:pStyle w:val="TOC1"/>
+            <w:tabs>
+              <w:tab w:val="right" w:leader="dot" w:pos="9350"/>
+            </w:tabs>
+            <w:rPr>
+              <w:noProof/>
+            </w:rPr>
+          </w:pPr>
+          <w:hyperlink w:anchor="_Toc79336812" w:history="1">
+            <w:r>
+              <w:rPr>
+                <w:rStyle w:val="Hyperlink"/>
+                <w:noProof/>
+              </w:rPr>
+              <w:t>Theoretical Framework</w:t>
+            </w:r>
+            <w:r>
+              <w:rPr>
+                <w:noProof/>
+                <w:webHidden/>
+              </w:rPr>
+              <w:tab/>
+            </w:r>
+            <w:r>
+              <w:rPr>
+                <w:noProof/>
+                <w:webHidden/>
+              </w:rPr>
+              <w:fldChar w:fldCharType="begin"/>
+            </w:r>
+            <w:r>
+              <w:rPr>
+                <w:noProof/>
+                <w:webHidden/>
+              </w:rPr>
+              <w:instrText xml:space="preserve"> PAGEREF _Toc79336812 \h </w:instrText>
+            </w:r>
+            <w:r>
+              <w:rPr>
+                <w:noProof/>
+                <w:webHidden/>
+              </w:rPr>
+            </w:r>
+            <w:r>
+              <w:rPr>
+                <w:noProof/>
+                <w:webHidden/>
+              </w:rPr>
+              <w:fldChar w:fldCharType="separate"/>
+            </w:r>
+            <w:r>
+              <w:rPr>
+                <w:noProof/>
+                <w:webHidden/>
+              </w:rPr>
+              <w:t>7</w:t>
+            </w:r>
+            <w:r>
+              <w:rPr>
+                <w:noProof/>
+                <w:webHidden/>
+              </w:rPr>
+              <w:fldChar w:fldCharType="end"/>
+            </w:r>
+          </w:hyperlink>
+        </w:p>
+        <w:p>
+          <w:pPr>
+            <w:pStyle w:val="TOC2"/>
+            <w:tabs>
+              <w:tab w:val="right" w:leader="dot" w:pos="9350"/>
+            </w:tabs>
+            <w:rPr>
+              <w:noProof/>
+            </w:rPr>
+          </w:pPr>
+          <w:hyperlink w:anchor="_Toc79336813" w:history="1">
+            <w:r>
+              <w:rPr>
+                <w:rStyle w:val="Hyperlink"/>
+                <w:noProof/>
+              </w:rPr>
+              <w:t>Review Literature</w:t>
+            </w:r>
+            <w:r>
+              <w:rPr>
+                <w:noProof/>
+                <w:webHidden/>
+              </w:rPr>
+              <w:tab/>
+            </w:r>
+            <w:r>
+              <w:rPr>
+                <w:noProof/>
+                <w:webHidden/>
+              </w:rPr>
+              <w:fldChar w:fldCharType="begin"/>
+            </w:r>
+            <w:r>
+              <w:rPr>
+                <w:noProof/>
+                <w:webHidden/>
+              </w:rPr>
+              <w:instrText xml:space="preserve"> PAGEREF _Toc79336813 \h </w:instrText>
+            </w:r>
+            <w:r>
+              <w:rPr>
+                <w:noProof/>
+                <w:webHidden/>
+              </w:rPr>
+            </w:r>
+            <w:r>
+              <w:rPr>
+                <w:noProof/>
+                <w:webHidden/>
+              </w:rPr>
+              <w:fldChar w:fldCharType="separate"/>
+            </w:r>
+            <w:r>
+              <w:rPr>
+                <w:noProof/>
+                <w:webHidden/>
+              </w:rPr>
+              <w:t>8</w:t>
+            </w:r>
+            <w:r>
+              <w:rPr>
+                <w:noProof/>
+                <w:webHidden/>
+              </w:rPr>
+              <w:fldChar w:fldCharType="end"/>
+            </w:r>
+          </w:hyperlink>
+        </w:p>
+        <w:p>
+          <w:pPr>
+            <w:pStyle w:val="TOC2"/>
+            <w:tabs>
+              <w:tab w:val="right" w:leader="dot" w:pos="9350"/>
+            </w:tabs>
+            <w:rPr>
+              <w:noProof/>
+            </w:rPr>
+          </w:pPr>
+          <w:hyperlink w:anchor="_Toc79336814" w:history="1">
+            <w:r>
+              <w:rPr>
+                <w:rStyle w:val="Hyperlink"/>
+                <w:noProof/>
+              </w:rPr>
+              <w:t>Research Artifact Design</w:t>
+            </w:r>
+            <w:r>
+              <w:rPr>
+                <w:noProof/>
+                <w:webHidden/>
+              </w:rPr>
+              <w:tab/>
+            </w:r>
+            <w:r>
+              <w:rPr>
+                <w:noProof/>
+                <w:webHidden/>
+              </w:rPr>
+              <w:fldChar w:fldCharType="begin"/>
+            </w:r>
+            <w:r>
+              <w:rPr>
+                <w:noProof/>
+                <w:webHidden/>
+              </w:rPr>
+              <w:instrText xml:space="preserve"> PAGEREF _Toc79336814 \h </w:instrText>
+            </w:r>
+            <w:r>
+              <w:rPr>
+                <w:noProof/>
+                <w:webHidden/>
+              </w:rPr>
+            </w:r>
+            <w:r>
+              <w:rPr>
+                <w:noProof/>
+                <w:webHidden/>
+              </w:rPr>
+              <w:fldChar w:fldCharType="separate"/>
+            </w:r>
+            <w:r>
+              <w:rPr>
+                <w:noProof/>
+                <w:webHidden/>
+              </w:rPr>
+              <w:t>8</w:t>
+            </w:r>
+            <w:r>
+              <w:rPr>
+                <w:noProof/>
+                <w:webHidden/>
+              </w:rPr>
+              <w:fldChar w:fldCharType="end"/>
+            </w:r>
+          </w:hyperlink>
+        </w:p>
+        <w:p>
+          <w:pPr>
+            <w:pStyle w:val="TOC2"/>
+            <w:tabs>
+              <w:tab w:val="right" w:leader="dot" w:pos="9350"/>
+            </w:tabs>
+            <w:rPr>
+              <w:noProof/>
+            </w:rPr>
+          </w:pPr>
+          <w:hyperlink w:anchor="_Toc79336815" w:history="1">
+            <w:r>
+              <w:rPr>
+                <w:rStyle w:val="Hyperlink"/>
+                <w:noProof/>
+              </w:rPr>
+              <w:t>Tenants, Controversies, and Ethical Challenges</w:t>
+            </w:r>
+            <w:r>
+              <w:rPr>
+                <w:noProof/>
+                <w:webHidden/>
+              </w:rPr>
+              <w:tab/>
+            </w:r>
+            <w:r>
+              <w:rPr>
+                <w:noProof/>
+                <w:webHidden/>
+              </w:rPr>
+              <w:fldChar w:fldCharType="begin"/>
+            </w:r>
+            <w:r>
+              <w:rPr>
+                <w:noProof/>
+                <w:webHidden/>
+              </w:rPr>
+              <w:instrText xml:space="preserve"> PAGEREF _Toc79336815 \h </w:instrText>
+            </w:r>
+            <w:r>
+              <w:rPr>
+                <w:noProof/>
+                <w:webHidden/>
+              </w:rPr>
+            </w:r>
+            <w:r>
+              <w:rPr>
+                <w:noProof/>
+                <w:webHidden/>
+              </w:rPr>
+              <w:fldChar w:fldCharType="separate"/>
+            </w:r>
+            <w:r>
+              <w:rPr>
+                <w:noProof/>
+                <w:webHidden/>
+              </w:rPr>
+              <w:t>9</w:t>
+            </w:r>
+            <w:r>
+              <w:rPr>
+                <w:noProof/>
+                <w:webHidden/>
+              </w:rPr>
+              <w:fldChar w:fldCharType="end"/>
+            </w:r>
+          </w:hyperlink>
+        </w:p>
+        <w:p>
+          <w:pPr>
+            <w:pStyle w:val="TOC1"/>
+            <w:tabs>
+              <w:tab w:val="right" w:leader="dot" w:pos="9350"/>
+            </w:tabs>
+            <w:rPr>
+              <w:noProof/>
+            </w:rPr>
+          </w:pPr>
+          <w:hyperlink w:anchor="_Toc79336816" w:history="1">
+            <w:r>
+              <w:rPr>
+                <w:rStyle w:val="Hyperlink"/>
+                <w:noProof/>
+              </w:rPr>
+              <w:t>Literature Review</w:t>
+            </w:r>
+            <w:r>
+              <w:rPr>
+                <w:noProof/>
+                <w:webHidden/>
+              </w:rPr>
+              <w:tab/>
+            </w:r>
+            <w:r>
+              <w:rPr>
+                <w:noProof/>
+                <w:webHidden/>
+              </w:rPr>
+              <w:fldChar w:fldCharType="begin"/>
+            </w:r>
+            <w:r>
+              <w:rPr>
+                <w:noProof/>
+                <w:webHidden/>
+              </w:rPr>
+              <w:instrText xml:space="preserve"> PAGEREF _Toc79336816 \h </w:instrText>
+            </w:r>
+            <w:r>
+              <w:rPr>
+                <w:noProof/>
+                <w:webHidden/>
+              </w:rPr>
+            </w:r>
+            <w:r>
+              <w:rPr>
+                <w:noProof/>
+                <w:webHidden/>
+              </w:rPr>
+              <w:fldChar w:fldCharType="separate"/>
+            </w:r>
+            <w:r>
+              <w:rPr>
+                <w:noProof/>
+                <w:webHidden/>
+              </w:rPr>
+              <w:t>10</w:t>
+            </w:r>
+            <w:r>
+              <w:rPr>
+                <w:noProof/>
+                <w:webHidden/>
+              </w:rPr>
+              <w:fldChar w:fldCharType="end"/>
+            </w:r>
+          </w:hyperlink>
+        </w:p>
+        <w:p>
+          <w:pPr>
+            <w:pStyle w:val="TOC2"/>
+            <w:tabs>
+              <w:tab w:val="right" w:leader="dot" w:pos="9350"/>
+            </w:tabs>
+            <w:rPr>
+              <w:noProof/>
+            </w:rPr>
+          </w:pPr>
+          <w:hyperlink w:anchor="_Toc79336817" w:history="1">
+            <w:r>
+              <w:rPr>
+                <w:rStyle w:val="Hyperlink"/>
+                <w:noProof/>
+              </w:rPr>
+              <w:t>Who is the customer</w:t>
+            </w:r>
+            <w:r>
+              <w:rPr>
+                <w:noProof/>
+                <w:webHidden/>
+              </w:rPr>
+              <w:tab/>
+            </w:r>
+            <w:r>
+              <w:rPr>
+                <w:noProof/>
+                <w:webHidden/>
+              </w:rPr>
+              <w:fldChar w:fldCharType="begin"/>
+            </w:r>
+            <w:r>
+              <w:rPr>
+                <w:noProof/>
+                <w:webHidden/>
+              </w:rPr>
+              <w:instrText xml:space="preserve"> PAGEREF _Toc79336817 \h </w:instrText>
+            </w:r>
+            <w:r>
+              <w:rPr>
+                <w:noProof/>
+                <w:webHidden/>
+              </w:rPr>
+            </w:r>
+            <w:r>
+              <w:rPr>
+                <w:noProof/>
+                <w:webHidden/>
+              </w:rPr>
+              <w:fldChar w:fldCharType="separate"/>
+            </w:r>
+            <w:r>
+              <w:rPr>
+                <w:noProof/>
+                <w:webHidden/>
+              </w:rPr>
+              <w:t>10</w:t>
+            </w:r>
+            <w:r>
+              <w:rPr>
+                <w:noProof/>
+                <w:webHidden/>
+              </w:rPr>
+              <w:fldChar w:fldCharType="end"/>
+            </w:r>
+          </w:hyperlink>
+        </w:p>
+        <w:p>
+          <w:pPr>
+            <w:pStyle w:val="TOC2"/>
+            <w:tabs>
+              <w:tab w:val="right" w:leader="dot" w:pos="9350"/>
+            </w:tabs>
+            <w:rPr>
+              <w:noProof/>
+            </w:rPr>
+          </w:pPr>
+          <w:hyperlink w:anchor="_Toc79336818" w:history="1">
+            <w:r>
+              <w:rPr>
+                <w:rStyle w:val="Hyperlink"/>
+                <w:noProof/>
+              </w:rPr>
+              <w:t>Challenges with current solutions</w:t>
+            </w:r>
+            <w:r>
+              <w:rPr>
+                <w:noProof/>
+                <w:webHidden/>
+              </w:rPr>
+              <w:tab/>
+            </w:r>
+            <w:r>
+              <w:rPr>
+                <w:noProof/>
+                <w:webHidden/>
+              </w:rPr>
+              <w:fldChar w:fldCharType="begin"/>
+            </w:r>
+            <w:r>
+              <w:rPr>
+                <w:noProof/>
+                <w:webHidden/>
+              </w:rPr>
+              <w:instrText xml:space="preserve"> PAGEREF _Toc79336818 \h </w:instrText>
+            </w:r>
+            <w:r>
+              <w:rPr>
+                <w:noProof/>
+                <w:webHidden/>
+              </w:rPr>
+            </w:r>
+            <w:r>
+              <w:rPr>
+                <w:noProof/>
+                <w:webHidden/>
+              </w:rPr>
+              <w:fldChar w:fldCharType="separate"/>
+            </w:r>
+            <w:r>
+              <w:rPr>
+                <w:noProof/>
+                <w:webHidden/>
+              </w:rPr>
+              <w:t>11</w:t>
+            </w:r>
+            <w:r>
+              <w:rPr>
+                <w:noProof/>
+                <w:webHidden/>
+              </w:rPr>
+              <w:fldChar w:fldCharType="end"/>
+            </w:r>
+          </w:hyperlink>
+        </w:p>
+        <w:p>
+          <w:pPr>
+            <w:pStyle w:val="TOC2"/>
+            <w:tabs>
+              <w:tab w:val="right" w:leader="dot" w:pos="9350"/>
+            </w:tabs>
+            <w:rPr>
+              <w:noProof/>
+            </w:rPr>
+          </w:pPr>
+          <w:hyperlink w:anchor="_Toc79336819" w:history="1">
+            <w:r>
+              <w:rPr>
+                <w:rStyle w:val="Hyperlink"/>
+                <w:noProof/>
+              </w:rPr>
+              <w:t>Implementing unobtrusive systems</w:t>
+            </w:r>
+            <w:r>
+              <w:rPr>
+                <w:noProof/>
+                <w:webHidden/>
+              </w:rPr>
+              <w:tab/>
+            </w:r>
+            <w:r>
+              <w:rPr>
+                <w:noProof/>
+                <w:webHidden/>
+              </w:rPr>
+              <w:fldChar w:fldCharType="begin"/>
+            </w:r>
+            <w:r>
+              <w:rPr>
+                <w:noProof/>
+                <w:webHidden/>
+              </w:rPr>
+              <w:instrText xml:space="preserve"> PAGEREF _Toc79336819 \h </w:instrText>
+            </w:r>
+            <w:r>
+              <w:rPr>
+                <w:noProof/>
+                <w:webHidden/>
+              </w:rPr>
+            </w:r>
+            <w:r>
+              <w:rPr>
+                <w:noProof/>
+                <w:webHidden/>
+              </w:rPr>
+              <w:fldChar w:fldCharType="separate"/>
+            </w:r>
+            <w:r>
+              <w:rPr>
+                <w:noProof/>
+                <w:webHidden/>
+              </w:rPr>
+              <w:t>12</w:t>
+            </w:r>
+            <w:r>
+              <w:rPr>
+                <w:noProof/>
+                <w:webHidden/>
+              </w:rPr>
+              <w:fldChar w:fldCharType="end"/>
+            </w:r>
+          </w:hyperlink>
+        </w:p>
+        <w:p>
+          <w:pPr>
+            <w:pStyle w:val="TOC2"/>
+            <w:tabs>
+              <w:tab w:val="right" w:leader="dot" w:pos="9350"/>
+            </w:tabs>
+            <w:rPr>
+              <w:noProof/>
+            </w:rPr>
+          </w:pPr>
+          <w:hyperlink w:anchor="_Toc79336820" w:history="1">
+            <w:r>
+              <w:rPr>
+                <w:rStyle w:val="Hyperlink"/>
+                <w:noProof/>
+              </w:rPr>
+              <w:t>Scaling the classification process</w:t>
+            </w:r>
+            <w:r>
+              <w:rPr>
+                <w:noProof/>
+                <w:webHidden/>
+              </w:rPr>
+              <w:tab/>
+            </w:r>
+            <w:r>
+              <w:rPr>
+                <w:noProof/>
+                <w:webHidden/>
+              </w:rPr>
+              <w:fldChar w:fldCharType="begin"/>
+            </w:r>
+            <w:r>
+              <w:rPr>
+                <w:noProof/>
+                <w:webHidden/>
+              </w:rPr>
+              <w:instrText xml:space="preserve"> PAGEREF _Toc79336820 \h </w:instrText>
+            </w:r>
+            <w:r>
+              <w:rPr>
+                <w:noProof/>
+                <w:webHidden/>
+              </w:rPr>
+            </w:r>
+            <w:r>
+              <w:rPr>
+                <w:noProof/>
+                <w:webHidden/>
+              </w:rPr>
+              <w:fldChar w:fldCharType="separate"/>
+            </w:r>
+            <w:r>
+              <w:rPr>
+                <w:noProof/>
+                <w:webHidden/>
+              </w:rPr>
+              <w:t>13</w:t>
+            </w:r>
+            <w:r>
+              <w:rPr>
+                <w:noProof/>
+                <w:webHidden/>
+              </w:rPr>
+              <w:fldChar w:fldCharType="end"/>
+            </w:r>
+          </w:hyperlink>
+        </w:p>
+        <w:p>
+          <w:pPr>
+            <w:pStyle w:val="TOC2"/>
+            <w:tabs>
+              <w:tab w:val="right" w:leader="dot" w:pos="9350"/>
+            </w:tabs>
+            <w:rPr>
+              <w:noProof/>
+            </w:rPr>
+          </w:pPr>
+          <w:hyperlink w:anchor="_Toc79336821" w:history="1">
+            <w:r>
+              <w:rPr>
+                <w:rStyle w:val="Hyperlink"/>
+                <w:noProof/>
+              </w:rPr>
+              <w:t>Integrating AI/ML into the ecosystem</w:t>
+            </w:r>
+            <w:r>
+              <w:rPr>
+                <w:noProof/>
+                <w:webHidden/>
+              </w:rPr>
+              <w:tab/>
+            </w:r>
+            <w:r>
+              <w:rPr>
+                <w:noProof/>
+                <w:webHidden/>
+              </w:rPr>
+              <w:fldChar w:fldCharType="begin"/>
+            </w:r>
+            <w:r>
+              <w:rPr>
+                <w:noProof/>
+                <w:webHidden/>
+              </w:rPr>
+              <w:instrText xml:space="preserve"> PAGEREF _Toc79336821 \h </w:instrText>
+            </w:r>
+            <w:r>
+              <w:rPr>
+                <w:noProof/>
+                <w:webHidden/>
+              </w:rPr>
+            </w:r>
+            <w:r>
+              <w:rPr>
+                <w:noProof/>
+                <w:webHidden/>
+              </w:rPr>
+              <w:fldChar w:fldCharType="separate"/>
+            </w:r>
+            <w:r>
+              <w:rPr>
+                <w:noProof/>
+                <w:webHidden/>
+              </w:rPr>
+              <w:t>14</w:t>
+            </w:r>
+            <w:r>
+              <w:rPr>
+                <w:noProof/>
+                <w:webHidden/>
+              </w:rPr>
+              <w:fldChar w:fldCharType="end"/>
+            </w:r>
+          </w:hyperlink>
+        </w:p>
+        <w:p>
+          <w:pPr>
+            <w:pStyle w:val="TOC2"/>
+            <w:tabs>
+              <w:tab w:val="right" w:leader="dot" w:pos="9350"/>
+            </w:tabs>
+            <w:rPr>
+              <w:noProof/>
+            </w:rPr>
+          </w:pPr>
+          <w:hyperlink w:anchor="_Toc79336822" w:history="1">
+            <w:r>
+              <w:rPr>
+                <w:rStyle w:val="Hyperlink"/>
+                <w:noProof/>
+              </w:rPr>
+              <w:t>Including Cyber-Physical Systems</w:t>
+            </w:r>
+            <w:r>
+              <w:rPr>
+                <w:noProof/>
+                <w:webHidden/>
+              </w:rPr>
+              <w:tab/>
+            </w:r>
+            <w:r>
+              <w:rPr>
+                <w:noProof/>
+                <w:webHidden/>
+              </w:rPr>
+              <w:fldChar w:fldCharType="begin"/>
+            </w:r>
+            <w:r>
+              <w:rPr>
+                <w:noProof/>
+                <w:webHidden/>
+              </w:rPr>
+              <w:instrText xml:space="preserve"> PAGEREF _Toc79336822 \h </w:instrText>
+            </w:r>
+            <w:r>
+              <w:rPr>
+                <w:noProof/>
+                <w:webHidden/>
+              </w:rPr>
+            </w:r>
+            <w:r>
+              <w:rPr>
+                <w:noProof/>
+                <w:webHidden/>
+              </w:rPr>
+              <w:fldChar w:fldCharType="separate"/>
+            </w:r>
+            <w:r>
+              <w:rPr>
+                <w:noProof/>
+                <w:webHidden/>
+              </w:rPr>
+              <w:t>15</w:t>
+            </w:r>
+            <w:r>
+              <w:rPr>
+                <w:noProof/>
+                <w:webHidden/>
+              </w:rPr>
+              <w:fldChar w:fldCharType="end"/>
+            </w:r>
+          </w:hyperlink>
+        </w:p>
+        <w:p>
+          <w:pPr>
+            <w:pStyle w:val="TOC2"/>
+            <w:tabs>
+              <w:tab w:val="right" w:leader="dot" w:pos="9350"/>
+            </w:tabs>
+            <w:rPr>
+              <w:noProof/>
+            </w:rPr>
+          </w:pPr>
+          <w:hyperlink w:anchor="_Toc79336823" w:history="1">
+            <w:r>
+              <w:rPr>
+                <w:rStyle w:val="Hyperlink"/>
+                <w:noProof/>
+              </w:rPr>
+              <w:t>Summary</w:t>
+            </w:r>
+            <w:r>
+              <w:rPr>
+                <w:noProof/>
+                <w:webHidden/>
+              </w:rPr>
+              <w:tab/>
+            </w:r>
+            <w:r>
+              <w:rPr>
+                <w:noProof/>
+                <w:webHidden/>
+              </w:rPr>
+              <w:fldChar w:fldCharType="begin"/>
+            </w:r>
+            <w:r>
+              <w:rPr>
+                <w:noProof/>
+                <w:webHidden/>
+              </w:rPr>
+              <w:instrText xml:space="preserve"> PAGEREF _Toc79336823 \h </w:instrText>
+            </w:r>
+            <w:r>
+              <w:rPr>
+                <w:noProof/>
+                <w:webHidden/>
+              </w:rPr>
+            </w:r>
+            <w:r>
+              <w:rPr>
+                <w:noProof/>
+                <w:webHidden/>
+              </w:rPr>
+              <w:fldChar w:fldCharType="separate"/>
+            </w:r>
+            <w:r>
+              <w:rPr>
+                <w:noProof/>
+                <w:webHidden/>
+              </w:rPr>
+              <w:t>16</w:t>
+            </w:r>
+            <w:r>
+              <w:rPr>
+                <w:noProof/>
+                <w:webHidden/>
+              </w:rPr>
+              <w:fldChar w:fldCharType="end"/>
+            </w:r>
+          </w:hyperlink>
+        </w:p>
+        <w:p>
+          <w:pPr>
+            <w:pStyle w:val="TOC1"/>
+            <w:tabs>
+              <w:tab w:val="right" w:leader="dot" w:pos="9350"/>
+            </w:tabs>
+            <w:rPr>
+              <w:noProof/>
+            </w:rPr>
+          </w:pPr>
+          <w:hyperlink w:anchor="_Toc79336824" w:history="1">
+            <w:r>
+              <w:rPr>
+                <w:rStyle w:val="Hyperlink"/>
+                <w:noProof/>
+              </w:rPr>
+              <w:t>Research Methods</w:t>
+            </w:r>
+            <w:r>
+              <w:rPr>
+                <w:noProof/>
+                <w:webHidden/>
+              </w:rPr>
+              <w:tab/>
+            </w:r>
+            <w:r>
+              <w:rPr>
+                <w:noProof/>
+                <w:webHidden/>
+              </w:rPr>
+              <w:fldChar w:fldCharType="begin"/>
+            </w:r>
+            <w:r>
+              <w:rPr>
+                <w:noProof/>
+                <w:webHidden/>
+              </w:rPr>
+              <w:instrText xml:space="preserve"> PAGEREF _Toc79336824 \h </w:instrText>
+            </w:r>
+            <w:r>
+              <w:rPr>
+                <w:noProof/>
+                <w:webHidden/>
+              </w:rPr>
+            </w:r>
+            <w:r>
+              <w:rPr>
+                <w:noProof/>
+                <w:webHidden/>
+              </w:rPr>
+              <w:fldChar w:fldCharType="separate"/>
+            </w:r>
+            <w:r>
+              <w:rPr>
+                <w:noProof/>
+                <w:webHidden/>
+              </w:rPr>
+              <w:t>16</w:t>
+            </w:r>
+            <w:r>
+              <w:rPr>
+                <w:noProof/>
+                <w:webHidden/>
+              </w:rPr>
+              <w:fldChar w:fldCharType="end"/>
+            </w:r>
+          </w:hyperlink>
+        </w:p>
+        <w:p>
+          <w:pPr>
+            <w:pStyle w:val="TOC2"/>
+            <w:tabs>
+              <w:tab w:val="right" w:leader="dot" w:pos="9350"/>
+            </w:tabs>
+            <w:rPr>
+              <w:noProof/>
+            </w:rPr>
+          </w:pPr>
+          <w:hyperlink w:anchor="_Toc79336825" w:history="1">
+            <w:r>
+              <w:rPr>
+                <w:rStyle w:val="Hyperlink"/>
+                <w:noProof/>
+              </w:rPr>
+              <w:t>Artifacts</w:t>
+            </w:r>
+            <w:r>
+              <w:rPr>
+                <w:noProof/>
+                <w:webHidden/>
+              </w:rPr>
+              <w:tab/>
+            </w:r>
+            <w:r>
+              <w:rPr>
+                <w:noProof/>
+                <w:webHidden/>
+              </w:rPr>
+              <w:fldChar w:fldCharType="begin"/>
+            </w:r>
+            <w:r>
+              <w:rPr>
+                <w:noProof/>
+                <w:webHidden/>
+              </w:rPr>
+              <w:instrText xml:space="preserve"> PAGEREF _Toc79336825 \h </w:instrText>
+            </w:r>
+            <w:r>
+              <w:rPr>
+                <w:noProof/>
+                <w:webHidden/>
+              </w:rPr>
+            </w:r>
+            <w:r>
+              <w:rPr>
+                <w:noProof/>
+                <w:webHidden/>
+              </w:rPr>
+              <w:fldChar w:fldCharType="separate"/>
+            </w:r>
+            <w:r>
+              <w:rPr>
+                <w:noProof/>
+                <w:webHidden/>
+              </w:rPr>
+              <w:t>16</w:t>
+            </w:r>
+            <w:r>
+              <w:rPr>
+                <w:noProof/>
+                <w:webHidden/>
+              </w:rPr>
+              <w:fldChar w:fldCharType="end"/>
+            </w:r>
+          </w:hyperlink>
+        </w:p>
+        <w:p>
+          <w:pPr>
+            <w:pStyle w:val="TOC2"/>
+            <w:tabs>
+              <w:tab w:val="right" w:leader="dot" w:pos="9350"/>
+            </w:tabs>
+            <w:rPr>
+              <w:noProof/>
+            </w:rPr>
+          </w:pPr>
+          <w:hyperlink w:anchor="_Toc79336826" w:history="1">
+            <w:r>
+              <w:rPr>
+                <w:rStyle w:val="Hyperlink"/>
+                <w:noProof/>
+              </w:rPr>
+              <w:t>Contributions</w:t>
+            </w:r>
+            <w:r>
+              <w:rPr>
+                <w:noProof/>
+                <w:webHidden/>
+              </w:rPr>
+              <w:tab/>
+            </w:r>
+            <w:r>
+              <w:rPr>
+                <w:noProof/>
+                <w:webHidden/>
+              </w:rPr>
+              <w:fldChar w:fldCharType="begin"/>
+            </w:r>
+            <w:r>
+              <w:rPr>
+                <w:noProof/>
+                <w:webHidden/>
+              </w:rPr>
+              <w:instrText xml:space="preserve"> PAGEREF _Toc79336826 \h </w:instrText>
+            </w:r>
+            <w:r>
+              <w:rPr>
+                <w:noProof/>
+                <w:webHidden/>
+              </w:rPr>
+            </w:r>
+            <w:r>
+              <w:rPr>
+                <w:noProof/>
+                <w:webHidden/>
+              </w:rPr>
+              <w:fldChar w:fldCharType="separate"/>
+            </w:r>
+            <w:r>
+              <w:rPr>
+                <w:noProof/>
+                <w:webHidden/>
+              </w:rPr>
+              <w:t>17</w:t>
+            </w:r>
+            <w:r>
+              <w:rPr>
+                <w:noProof/>
+                <w:webHidden/>
+              </w:rPr>
+              <w:fldChar w:fldCharType="end"/>
+            </w:r>
+          </w:hyperlink>
+        </w:p>
+        <w:p>
+          <w:pPr>
+            <w:pStyle w:val="TOC2"/>
+            <w:tabs>
+              <w:tab w:val="right" w:leader="dot" w:pos="9350"/>
+            </w:tabs>
+            <w:rPr>
+              <w:noProof/>
+            </w:rPr>
+          </w:pPr>
+          <w:hyperlink w:anchor="_Toc79336827" w:history="1">
+            <w:r>
+              <w:rPr>
+                <w:rStyle w:val="Hyperlink"/>
+                <w:noProof/>
+              </w:rPr>
+              <w:t>System Architecture</w:t>
+            </w:r>
+            <w:r>
+              <w:rPr>
+                <w:noProof/>
+                <w:webHidden/>
+              </w:rPr>
+              <w:tab/>
+            </w:r>
+            <w:r>
+              <w:rPr>
+                <w:noProof/>
+                <w:webHidden/>
+              </w:rPr>
+              <w:fldChar w:fldCharType="begin"/>
+            </w:r>
+            <w:r>
+              <w:rPr>
+                <w:noProof/>
+                <w:webHidden/>
+              </w:rPr>
+              <w:instrText xml:space="preserve"> PAGEREF _Toc79336827 \h </w:instrText>
+            </w:r>
+            <w:r>
+              <w:rPr>
+                <w:noProof/>
+                <w:webHidden/>
+              </w:rPr>
+            </w:r>
+            <w:r>
+              <w:rPr>
+                <w:noProof/>
+                <w:webHidden/>
+              </w:rPr>
+              <w:fldChar w:fldCharType="separate"/>
+            </w:r>
+            <w:r>
+              <w:rPr>
+                <w:noProof/>
+                <w:webHidden/>
+              </w:rPr>
+              <w:t>18</w:t>
+            </w:r>
+            <w:r>
+              <w:rPr>
+                <w:noProof/>
+                <w:webHidden/>
+              </w:rPr>
+              <w:fldChar w:fldCharType="end"/>
+            </w:r>
+          </w:hyperlink>
+        </w:p>
+        <w:p>
+          <w:pPr>
+            <w:pStyle w:val="TOC2"/>
+            <w:tabs>
+              <w:tab w:val="right" w:leader="dot" w:pos="9350"/>
+            </w:tabs>
+            <w:rPr>
+              <w:noProof/>
+            </w:rPr>
+          </w:pPr>
+          <w:hyperlink w:anchor="_Toc79336828" w:history="1">
+            <w:r>
+              <w:rPr>
+                <w:rStyle w:val="Hyperlink"/>
+                <w:noProof/>
+              </w:rPr>
+              <w:t>User Roles</w:t>
+            </w:r>
+            <w:r>
+              <w:rPr>
+                <w:noProof/>
+                <w:webHidden/>
+              </w:rPr>
+              <w:tab/>
+            </w:r>
+            <w:r>
+              <w:rPr>
+                <w:noProof/>
+                <w:webHidden/>
+              </w:rPr>
+              <w:fldChar w:fldCharType="begin"/>
+            </w:r>
+            <w:r>
+              <w:rPr>
+                <w:noProof/>
+                <w:webHidden/>
+              </w:rPr>
+              <w:instrText xml:space="preserve"> PAGEREF _Toc79336828 \h </w:instrText>
+            </w:r>
+            <w:r>
+              <w:rPr>
+                <w:noProof/>
+                <w:webHidden/>
+              </w:rPr>
+            </w:r>
+            <w:r>
+              <w:rPr>
+                <w:noProof/>
+                <w:webHidden/>
+              </w:rPr>
+              <w:fldChar w:fldCharType="separate"/>
+            </w:r>
+            <w:r>
+              <w:rPr>
+                <w:noProof/>
+                <w:webHidden/>
+              </w:rPr>
+              <w:t>19</w:t>
+            </w:r>
+            <w:r>
+              <w:rPr>
+                <w:noProof/>
+                <w:webHidden/>
+              </w:rPr>
+              <w:fldChar w:fldCharType="end"/>
+            </w:r>
+          </w:hyperlink>
+        </w:p>
+        <w:p>
+          <w:pPr>
+            <w:pStyle w:val="TOC2"/>
+            <w:tabs>
+              <w:tab w:val="right" w:leader="dot" w:pos="9350"/>
+            </w:tabs>
+            <w:rPr>
+              <w:noProof/>
+            </w:rPr>
+          </w:pPr>
+          <w:hyperlink w:anchor="_Toc79336829" w:history="1">
+            <w:r>
+              <w:rPr>
+                <w:rStyle w:val="Hyperlink"/>
+                <w:noProof/>
+              </w:rPr>
+              <w:t>System Reliability</w:t>
+            </w:r>
+            <w:r>
+              <w:rPr>
+                <w:noProof/>
+                <w:webHidden/>
+              </w:rPr>
+              <w:tab/>
+            </w:r>
+            <w:r>
+              <w:rPr>
+                <w:noProof/>
+                <w:webHidden/>
+              </w:rPr>
+              <w:fldChar w:fldCharType="begin"/>
+            </w:r>
+            <w:r>
+              <w:rPr>
+                <w:noProof/>
+                <w:webHidden/>
+              </w:rPr>
+              <w:instrText xml:space="preserve"> PAGEREF _Toc79336829 \h </w:instrText>
+            </w:r>
+            <w:r>
+              <w:rPr>
+                <w:noProof/>
+                <w:webHidden/>
+              </w:rPr>
+            </w:r>
+            <w:r>
+              <w:rPr>
+                <w:noProof/>
+                <w:webHidden/>
+              </w:rPr>
+              <w:fldChar w:fldCharType="separate"/>
+            </w:r>
+            <w:r>
+              <w:rPr>
+                <w:noProof/>
+                <w:webHidden/>
+              </w:rPr>
+              <w:t>19</w:t>
+            </w:r>
+            <w:r>
+              <w:rPr>
+                <w:noProof/>
+                <w:webHidden/>
+              </w:rPr>
+              <w:fldChar w:fldCharType="end"/>
+            </w:r>
+          </w:hyperlink>
+        </w:p>
+        <w:p>
+          <w:pPr>
+            <w:pStyle w:val="TOC1"/>
+            <w:tabs>
+              <w:tab w:val="right" w:leader="dot" w:pos="9350"/>
+            </w:tabs>
+            <w:rPr>
+              <w:noProof/>
+            </w:rPr>
+          </w:pPr>
+          <w:hyperlink w:anchor="_Toc79336830" w:history="1">
+            <w:r>
+              <w:rPr>
+                <w:rStyle w:val="Hyperlink"/>
+                <w:noProof/>
+              </w:rPr>
+              <w:t>Measurements and Evaluation</w:t>
+            </w:r>
+            <w:r>
+              <w:rPr>
+                <w:noProof/>
+                <w:webHidden/>
+              </w:rPr>
+              <w:tab/>
+            </w:r>
+            <w:r>
+              <w:rPr>
+                <w:noProof/>
+                <w:webHidden/>
+              </w:rPr>
+              <w:fldChar w:fldCharType="begin"/>
+            </w:r>
+            <w:r>
+              <w:rPr>
+                <w:noProof/>
+                <w:webHidden/>
+              </w:rPr>
+              <w:instrText xml:space="preserve"> PAGEREF _Toc79336830 \h </w:instrText>
+            </w:r>
+            <w:r>
+              <w:rPr>
+                <w:noProof/>
+                <w:webHidden/>
+              </w:rPr>
+            </w:r>
+            <w:r>
+              <w:rPr>
+                <w:noProof/>
+                <w:webHidden/>
+              </w:rPr>
+              <w:fldChar w:fldCharType="separate"/>
+            </w:r>
+            <w:r>
+              <w:rPr>
+                <w:noProof/>
+                <w:webHidden/>
+              </w:rPr>
+              <w:t>20</w:t>
+            </w:r>
+            <w:r>
+              <w:rPr>
+                <w:noProof/>
+                <w:webHidden/>
+              </w:rPr>
+              <w:fldChar w:fldCharType="end"/>
+            </w:r>
+          </w:hyperlink>
+        </w:p>
+        <w:p>
+          <w:pPr>
+            <w:pStyle w:val="TOC2"/>
+            <w:tabs>
+              <w:tab w:val="right" w:leader="dot" w:pos="9350"/>
+            </w:tabs>
+            <w:rPr>
+              <w:noProof/>
+            </w:rPr>
+          </w:pPr>
+          <w:hyperlink w:anchor="_Toc79336831" w:history="1">
+            <w:r>
+              <w:rPr>
+                <w:rStyle w:val="Hyperlink"/>
+                <w:noProof/>
+              </w:rPr>
+              <w:t>Data Collection Process</w:t>
+            </w:r>
+            <w:r>
+              <w:rPr>
+                <w:noProof/>
+                <w:webHidden/>
+              </w:rPr>
+              <w:tab/>
+            </w:r>
+            <w:r>
+              <w:rPr>
+                <w:noProof/>
+                <w:webHidden/>
+              </w:rPr>
+              <w:fldChar w:fldCharType="begin"/>
+            </w:r>
+            <w:r>
+              <w:rPr>
+                <w:noProof/>
+                <w:webHidden/>
+              </w:rPr>
+              <w:instrText xml:space="preserve"> PAGEREF _Toc79336831 \h </w:instrText>
+            </w:r>
+            <w:r>
+              <w:rPr>
+                <w:noProof/>
+                <w:webHidden/>
+              </w:rPr>
+            </w:r>
+            <w:r>
+              <w:rPr>
+                <w:noProof/>
+                <w:webHidden/>
+              </w:rPr>
+              <w:fldChar w:fldCharType="separate"/>
+            </w:r>
+            <w:r>
+              <w:rPr>
+                <w:noProof/>
+                <w:webHidden/>
+              </w:rPr>
+              <w:t>20</w:t>
+            </w:r>
+            <w:r>
+              <w:rPr>
+                <w:noProof/>
+                <w:webHidden/>
+              </w:rPr>
+              <w:fldChar w:fldCharType="end"/>
+            </w:r>
+          </w:hyperlink>
+        </w:p>
+        <w:p>
+          <w:pPr>
+            <w:pStyle w:val="TOC2"/>
+            <w:tabs>
+              <w:tab w:val="right" w:leader="dot" w:pos="9350"/>
+            </w:tabs>
+            <w:rPr>
+              <w:noProof/>
+            </w:rPr>
+          </w:pPr>
+          <w:hyperlink w:anchor="_Toc79336832" w:history="1">
+            <w:r>
+              <w:rPr>
+                <w:rStyle w:val="Hyperlink"/>
+                <w:noProof/>
+              </w:rPr>
+              <w:t>Evaluation Process</w:t>
+            </w:r>
+            <w:r>
+              <w:rPr>
+                <w:noProof/>
+                <w:webHidden/>
+              </w:rPr>
+              <w:tab/>
+            </w:r>
+            <w:r>
+              <w:rPr>
+                <w:noProof/>
+                <w:webHidden/>
+              </w:rPr>
+              <w:fldChar w:fldCharType="begin"/>
+            </w:r>
+            <w:r>
+              <w:rPr>
+                <w:noProof/>
+                <w:webHidden/>
+              </w:rPr>
+              <w:instrText xml:space="preserve"> PAGEREF _Toc79336832 \h </w:instrText>
+            </w:r>
+            <w:r>
+              <w:rPr>
+                <w:noProof/>
+                <w:webHidden/>
+              </w:rPr>
+            </w:r>
+            <w:r>
+              <w:rPr>
+                <w:noProof/>
+                <w:webHidden/>
+              </w:rPr>
+              <w:fldChar w:fldCharType="separate"/>
+            </w:r>
+            <w:r>
+              <w:rPr>
+                <w:noProof/>
+                <w:webHidden/>
+              </w:rPr>
+              <w:t>20</w:t>
+            </w:r>
+            <w:r>
+              <w:rPr>
+                <w:noProof/>
+                <w:webHidden/>
+              </w:rPr>
+              <w:fldChar w:fldCharType="end"/>
+            </w:r>
+          </w:hyperlink>
+        </w:p>
+        <w:p>
+          <w:pPr>
+            <w:pStyle w:val="TOC2"/>
+            <w:tabs>
+              <w:tab w:val="right" w:leader="dot" w:pos="9350"/>
+            </w:tabs>
+            <w:rPr>
+              <w:noProof/>
+            </w:rPr>
+          </w:pPr>
+          <w:hyperlink w:anchor="_Toc79336833" w:history="1">
+            <w:r>
+              <w:rPr>
+                <w:rStyle w:val="Hyperlink"/>
+                <w:noProof/>
+              </w:rPr>
+              <w:t>Benchmarking</w:t>
+            </w:r>
+            <w:r>
+              <w:rPr>
+                <w:noProof/>
+                <w:webHidden/>
+              </w:rPr>
+              <w:tab/>
+            </w:r>
+            <w:r>
+              <w:rPr>
+                <w:noProof/>
+                <w:webHidden/>
+              </w:rPr>
+              <w:fldChar w:fldCharType="begin"/>
+            </w:r>
+            <w:r>
+              <w:rPr>
+                <w:noProof/>
+                <w:webHidden/>
+              </w:rPr>
+              <w:instrText xml:space="preserve"> PAGEREF _Toc79336833 \h </w:instrText>
+            </w:r>
+            <w:r>
+              <w:rPr>
+                <w:noProof/>
+                <w:webHidden/>
+              </w:rPr>
+            </w:r>
+            <w:r>
+              <w:rPr>
+                <w:noProof/>
+                <w:webHidden/>
+              </w:rPr>
+              <w:fldChar w:fldCharType="separate"/>
+            </w:r>
+            <w:r>
+              <w:rPr>
+                <w:noProof/>
+                <w:webHidden/>
+              </w:rPr>
+              <w:t>21</w:t>
+            </w:r>
+            <w:r>
+              <w:rPr>
+                <w:noProof/>
+                <w:webHidden/>
+              </w:rPr>
+              <w:fldChar w:fldCharType="end"/>
+            </w:r>
+          </w:hyperlink>
+        </w:p>
+        <w:p>
+          <w:pPr>
+            <w:pStyle w:val="TOC2"/>
+            <w:tabs>
+              <w:tab w:val="right" w:leader="dot" w:pos="9350"/>
+            </w:tabs>
+            <w:rPr>
+              <w:noProof/>
+            </w:rPr>
+          </w:pPr>
+          <w:hyperlink w:anchor="_Toc79336834" w:history="1">
+            <w:r>
+              <w:rPr>
+                <w:rStyle w:val="Hyperlink"/>
+                <w:noProof/>
+              </w:rPr>
+              <w:t>Summary</w:t>
+            </w:r>
+            <w:r>
+              <w:rPr>
+                <w:noProof/>
+                <w:webHidden/>
+              </w:rPr>
+              <w:tab/>
+            </w:r>
+            <w:r>
+              <w:rPr>
+                <w:noProof/>
+                <w:webHidden/>
+              </w:rPr>
+              <w:fldChar w:fldCharType="begin"/>
+            </w:r>
+            <w:r>
+              <w:rPr>
+                <w:noProof/>
+                <w:webHidden/>
+              </w:rPr>
+              <w:instrText xml:space="preserve"> PAGEREF _Toc79336834 \h </w:instrText>
+            </w:r>
+            <w:r>
+              <w:rPr>
+                <w:noProof/>
+                <w:webHidden/>
+              </w:rPr>
+            </w:r>
+            <w:r>
+              <w:rPr>
+                <w:noProof/>
+                <w:webHidden/>
+              </w:rPr>
+              <w:fldChar w:fldCharType="separate"/>
+            </w:r>
+            <w:r>
+              <w:rPr>
+                <w:noProof/>
+                <w:webHidden/>
+              </w:rPr>
+              <w:t>21</w:t>
+            </w:r>
+            <w:r>
+              <w:rPr>
+                <w:noProof/>
+                <w:webHidden/>
+              </w:rPr>
+              <w:fldChar w:fldCharType="end"/>
+            </w:r>
+          </w:hyperlink>
+        </w:p>
+        <w:p>
+          <w:pPr>
+            <w:pStyle w:val="TOC1"/>
+            <w:tabs>
+              <w:tab w:val="right" w:leader="dot" w:pos="9350"/>
+            </w:tabs>
+            <w:rPr>
+              <w:noProof/>
+            </w:rPr>
+          </w:pPr>
+          <w:hyperlink w:anchor="_Toc79336835" w:history="1">
+            <w:r>
+              <w:rPr>
+                <w:rStyle w:val="Hyperlink"/>
+                <w:bCs/>
+                <w:noProof/>
+              </w:rPr>
+              <w:t>References</w:t>
+            </w:r>
+            <w:r>
+              <w:rPr>
+                <w:noProof/>
+                <w:webHidden/>
+              </w:rPr>
+              <w:tab/>
+            </w:r>
+            <w:r>
+              <w:rPr>
+                <w:noProof/>
+                <w:webHidden/>
+              </w:rPr>
+              <w:fldChar w:fldCharType="begin"/>
+            </w:r>
+            <w:r>
+              <w:rPr>
+                <w:noProof/>
+                <w:webHidden/>
+              </w:rPr>
+              <w:instrText xml:space="preserve"> PAGEREF _Toc79336835 \h </w:instrText>
+            </w:r>
+            <w:r>
+              <w:rPr>
+                <w:noProof/>
+                <w:webHidden/>
+              </w:rPr>
+            </w:r>
+            <w:r>
+              <w:rPr>
+                <w:noProof/>
+                <w:webHidden/>
+              </w:rPr>
+              <w:fldChar w:fldCharType="separate"/>
+            </w:r>
+            <w:r>
+              <w:rPr>
+                <w:noProof/>
+                <w:webHidden/>
+              </w:rPr>
+              <w:t>22</w:t>
+            </w:r>
+            <w:r>
+              <w:rPr>
+                <w:noProof/>
+                <w:webHidden/>
+              </w:rPr>
+              <w:fldChar w:fldCharType="end"/>
+            </w:r>
+          </w:hyperlink>
+        </w:p>
+        <w:p>
+          <w:pPr>
+            <w:pStyle w:val="TOC1"/>
+            <w:tabs>
+              <w:tab w:val="right" w:leader="dot" w:pos="9350"/>
+            </w:tabs>
+            <w:rPr>
+              <w:noProof/>
+            </w:rPr>
+          </w:pPr>
+          <w:hyperlink w:anchor="_Toc79336836" w:history="1">
+            <w:r>
+              <w:rPr>
+                <w:rStyle w:val="Hyperlink"/>
+                <w:noProof/>
+              </w:rPr>
+              <w:t>Annotated Bibliography</w:t>
+            </w:r>
+            <w:r>
+              <w:rPr>
+                <w:noProof/>
+                <w:webHidden/>
+              </w:rPr>
+              <w:tab/>
+            </w:r>
+            <w:r>
+              <w:rPr>
+                <w:noProof/>
+                <w:webHidden/>
+              </w:rPr>
+              <w:fldChar w:fldCharType="begin"/>
+            </w:r>
+            <w:r>
+              <w:rPr>
+                <w:noProof/>
+                <w:webHidden/>
+              </w:rPr>
+              <w:instrText xml:space="preserve"> PAGEREF _Toc79336836 \h </w:instrText>
+            </w:r>
+            <w:r>
+              <w:rPr>
+                <w:noProof/>
+                <w:webHidden/>
+              </w:rPr>
+            </w:r>
+            <w:r>
+              <w:rPr>
+                <w:noProof/>
+                <w:webHidden/>
+              </w:rPr>
+              <w:fldChar w:fldCharType="separate"/>
+            </w:r>
+            <w:r>
+              <w:rPr>
+                <w:noProof/>
+                <w:webHidden/>
+              </w:rPr>
+              <w:t>25</w:t>
+            </w:r>
+            <w:r>
+              <w:rPr>
+                <w:noProof/>
+                <w:webHidden/>
+              </w:rPr>
+              <w:fldChar w:fldCharType="end"/>
+            </w:r>
+          </w:hyperlink>
+        </w:p>
+        <w:p>
+          <w:pPr>
+            <w:pStyle w:val="TOC2"/>
+            <w:tabs>
+              <w:tab w:val="right" w:leader="dot" w:pos="9350"/>
+            </w:tabs>
+            <w:rPr>
+              <w:noProof/>
+            </w:rPr>
+          </w:pPr>
+          <w:hyperlink w:anchor="_Toc79336837" w:history="1">
+            <w:r>
+              <w:rPr>
+                <w:rStyle w:val="Hyperlink"/>
+                <w:noProof/>
+              </w:rPr>
+              <w:t>Human Activity Recognition</w:t>
+            </w:r>
+            <w:r>
+              <w:rPr>
+                <w:noProof/>
+                <w:webHidden/>
+              </w:rPr>
+              <w:tab/>
+            </w:r>
+            <w:r>
+              <w:rPr>
+                <w:noProof/>
+                <w:webHidden/>
+              </w:rPr>
+              <w:fldChar w:fldCharType="begin"/>
+            </w:r>
+            <w:r>
+              <w:rPr>
+                <w:noProof/>
+                <w:webHidden/>
+              </w:rPr>
+              <w:instrText xml:space="preserve"> PAGEREF _Toc79336837 \h </w:instrText>
+            </w:r>
+            <w:r>
+              <w:rPr>
+                <w:noProof/>
+                <w:webHidden/>
+              </w:rPr>
+            </w:r>
+            <w:r>
+              <w:rPr>
+                <w:noProof/>
+                <w:webHidden/>
+              </w:rPr>
+              <w:fldChar w:fldCharType="separate"/>
+            </w:r>
+            <w:r>
+              <w:rPr>
+                <w:noProof/>
+                <w:webHidden/>
+              </w:rPr>
+              <w:t>25</w:t>
+            </w:r>
+            <w:r>
+              <w:rPr>
+                <w:noProof/>
+                <w:webHidden/>
+              </w:rPr>
+              <w:fldChar w:fldCharType="end"/>
+            </w:r>
+          </w:hyperlink>
+        </w:p>
+        <w:p>
+          <w:pPr>
+            <w:pStyle w:val="TOC2"/>
+            <w:tabs>
+              <w:tab w:val="right" w:leader="dot" w:pos="9350"/>
+            </w:tabs>
+            <w:rPr>
+              <w:noProof/>
+            </w:rPr>
+          </w:pPr>
+          <w:hyperlink w:anchor="_Toc79336838" w:history="1">
+            <w:r>
+              <w:rPr>
+                <w:rStyle w:val="Hyperlink"/>
+                <w:noProof/>
+              </w:rPr>
+              <w:t>Integrating IoT Systems</w:t>
+            </w:r>
+            <w:r>
+              <w:rPr>
+                <w:noProof/>
+                <w:webHidden/>
+              </w:rPr>
+              <w:tab/>
+            </w:r>
+            <w:r>
+              <w:rPr>
+                <w:noProof/>
+                <w:webHidden/>
+              </w:rPr>
+              <w:fldChar w:fldCharType="begin"/>
+            </w:r>
+            <w:r>
+              <w:rPr>
+                <w:noProof/>
+                <w:webHidden/>
+              </w:rPr>
+              <w:instrText xml:space="preserve"> PAGEREF _Toc79336838 \h </w:instrText>
+            </w:r>
+            <w:r>
+              <w:rPr>
+                <w:noProof/>
+                <w:webHidden/>
+              </w:rPr>
+            </w:r>
+            <w:r>
+              <w:rPr>
+                <w:noProof/>
+                <w:webHidden/>
+              </w:rPr>
+              <w:fldChar w:fldCharType="separate"/>
+            </w:r>
+            <w:r>
+              <w:rPr>
+                <w:noProof/>
+                <w:webHidden/>
+              </w:rPr>
+              <w:t>26</w:t>
+            </w:r>
+            <w:r>
+              <w:rPr>
+                <w:noProof/>
+                <w:webHidden/>
+              </w:rPr>
+              <w:fldChar w:fldCharType="end"/>
+            </w:r>
+          </w:hyperlink>
+        </w:p>
+        <w:p>
+          <w:pPr>
+            <w:pStyle w:val="TOC2"/>
+            <w:tabs>
+              <w:tab w:val="right" w:leader="dot" w:pos="9350"/>
+            </w:tabs>
+            <w:rPr>
+              <w:noProof/>
+            </w:rPr>
+          </w:pPr>
+          <w:hyperlink w:anchor="_Toc79336839" w:history="1">
+            <w:r>
+              <w:rPr>
+                <w:rStyle w:val="Hyperlink"/>
+                <w:noProof/>
+              </w:rPr>
+              <w:t>Enhancing Security</w:t>
+            </w:r>
+            <w:r>
+              <w:rPr>
+                <w:noProof/>
+                <w:webHidden/>
+              </w:rPr>
+              <w:tab/>
+            </w:r>
+            <w:r>
+              <w:rPr>
+                <w:noProof/>
+                <w:webHidden/>
+              </w:rPr>
+              <w:fldChar w:fldCharType="begin"/>
+            </w:r>
+            <w:r>
+              <w:rPr>
+                <w:noProof/>
+                <w:webHidden/>
+              </w:rPr>
+              <w:instrText xml:space="preserve"> PAGEREF _Toc79336839 \h </w:instrText>
+            </w:r>
+            <w:r>
+              <w:rPr>
+                <w:noProof/>
+                <w:webHidden/>
+              </w:rPr>
+            </w:r>
+            <w:r>
+              <w:rPr>
+                <w:noProof/>
+                <w:webHidden/>
+              </w:rPr>
+              <w:fldChar w:fldCharType="separate"/>
+            </w:r>
+            <w:r>
+              <w:rPr>
+                <w:noProof/>
+                <w:webHidden/>
+              </w:rPr>
+              <w:t>26</w:t>
+            </w:r>
+            <w:r>
+              <w:rPr>
+                <w:noProof/>
+                <w:webHidden/>
+              </w:rPr>
+              <w:fldChar w:fldCharType="end"/>
+            </w:r>
+          </w:hyperlink>
+        </w:p>
+        <w:p>
+          <w:pPr>
+            <w:pStyle w:val="TOC2"/>
+            <w:tabs>
+              <w:tab w:val="right" w:leader="dot" w:pos="9350"/>
+            </w:tabs>
+            <w:rPr>
+              <w:noProof/>
+            </w:rPr>
+          </w:pPr>
+          <w:hyperlink w:anchor="_Toc79336840" w:history="1">
+            <w:r>
+              <w:rPr>
+                <w:rStyle w:val="Hyperlink"/>
+                <w:noProof/>
+              </w:rPr>
+              <w:t>Healthcare and Cloud</w:t>
+            </w:r>
+            <w:r>
+              <w:rPr>
+                <w:noProof/>
+                <w:webHidden/>
+              </w:rPr>
+              <w:tab/>
+            </w:r>
+            <w:r>
+              <w:rPr>
+                <w:noProof/>
+                <w:webHidden/>
+              </w:rPr>
+              <w:fldChar w:fldCharType="begin"/>
+            </w:r>
+            <w:r>
+              <w:rPr>
+                <w:noProof/>
+                <w:webHidden/>
+              </w:rPr>
+              <w:instrText xml:space="preserve"> PAGEREF _Toc79336840 \h </w:instrText>
+            </w:r>
+            <w:r>
+              <w:rPr>
+                <w:noProof/>
+                <w:webHidden/>
+              </w:rPr>
+            </w:r>
+            <w:r>
+              <w:rPr>
+                <w:noProof/>
+                <w:webHidden/>
+              </w:rPr>
+              <w:fldChar w:fldCharType="separate"/>
+            </w:r>
+            <w:r>
+              <w:rPr>
+                <w:noProof/>
+                <w:webHidden/>
+              </w:rPr>
+              <w:t>27</w:t>
+            </w:r>
+            <w:r>
+              <w:rPr>
+                <w:noProof/>
+                <w:webHidden/>
+              </w:rPr>
+              <w:fldChar w:fldCharType="end"/>
+            </w:r>
+          </w:hyperlink>
+        </w:p>
+        <w:p>
+          <w:r>
+            <w:rPr>
+              <w:b/>
+              <w:bCs/>
+              <w:noProof/>
+            </w:rPr>
+            <w:fldChar w:fldCharType="end"/>
+          </w:r>
+        </w:p>
+      </w:sdtContent>
+    </w:sdt>
+    <w:p>
+      <w:pPr>
+        <w:rPr>
+          <w:b/>
+        </w:rPr>
+      </w:pPr>
+    </w:p>
+    <w:p>
+      <w:pPr>
+        <w:rPr>
+          <w:b/>
+        </w:rPr>
+      </w:pPr>
+      <w:bookmarkStart w:id="0" w:name="_Toc79336806"/>
+      <w:r>
+        <w:br w:type="page"/>
+      </w:r>
+    </w:p>
     <w:p>
       <w:pPr>
         <w:pStyle w:val="Heading1"/>
@@ -114,15 +2580,42 @@
         <w:lastRenderedPageBreak/>
         <w:t>An unobtrusive elderly care system</w:t>
       </w:r>
+      <w:bookmarkEnd w:id="0"/>
     </w:p>
-    <w:p/>
+    <w:p>
+      <w:r>
+        <w:tab/>
+      </w:r>
+      <w:r>
+        <w:t xml:space="preserve">This constructive research project seeks to improve the quality of care available to senior citizens while minimizing costs.  Today, many researchers are approaching this problem through wearable technologies.  However, this approach is not practical for several reasons, such as requiring the person to </w:t>
+      </w:r>
+      <w:proofErr w:type="gramStart"/>
+      <w:r>
+        <w:t>carry the device at all times</w:t>
+      </w:r>
+      <w:proofErr w:type="gramEnd"/>
+      <w:r>
+        <w:t>.  Instead, Human Activity Recognition (HAR) through computer vision and machine learning can provide equal or better coverage without being obtrusive</w:t>
+      </w:r>
+      <w:r>
+        <w:t xml:space="preserve"> to many scenarios</w:t>
+      </w:r>
+      <w:r>
+        <w:t>.</w:t>
+      </w:r>
+      <w:r>
+        <w:t xml:space="preserve">  After observing the patient’s behavior, the solution can orchestrate Cyber-Physical Systems (CPS) to provide further assistance.</w:t>
+      </w:r>
+    </w:p>
     <w:p>
       <w:pPr>
         <w:pStyle w:val="Heading2"/>
       </w:pPr>
+      <w:bookmarkStart w:id="1" w:name="_Toc79336807"/>
       <w:r>
         <w:t>Problem Statement</w:t>
       </w:r>
+      <w:bookmarkEnd w:id="1"/>
     </w:p>
     <w:p>
       <w:pPr>
@@ -135,7 +2628,11 @@
     <w:p>
       <w:r>
         <w:tab/>
-        <w:t xml:space="preserve">Traditionally, addressing the situation requires increasing human capital, such as more traveling nurses or family member oversight (Westergren et al., 2021).  However, this solution increases health care costs and collects limited patient health samples. In addition, these infrequent visits might miss critical issues, especially with those most reluctant to relocate.  Alternatively, researchers are exploring wearable IoT devices (Tun et al., 2021).  These sensors provide mechanisms for requesting assistance and receiving continuous monitoring.  Nevertheless, there are many limitations to wearable solutions. Most notably, the person must </w:t>
+        <w:t xml:space="preserve">Traditionally, addressing the situation requires increasing human capital, such as more traveling nurses or family member oversight (Westergren et al., 2021).  However, this solution increases health care costs and collects limited patient health samples. In addition, these infrequent visits might miss critical issues, especially with those most reluctant to relocate.  Alternatively, researchers are exploring wearable IoT devices (Tun et al., 2021).  These sensors provide mechanisms for requesting assistance and receiving continuous monitoring.  </w:t>
+      </w:r>
+      <w:r>
+        <w:lastRenderedPageBreak/>
+        <w:t xml:space="preserve">Nevertheless, there are many limitations to wearable solutions. Most notably, the person must </w:t>
       </w:r>
       <w:r>
         <w:rPr>
@@ -153,38 +2650,18 @@
         <w:ind w:firstLine="720"/>
       </w:pPr>
       <w:r>
-        <w:t xml:space="preserve">Modern solutions must bridge the differentiation between remaining in the home and still receiving the attentiveness typically found in assisted living facilities (Tan et al., 2020).  When this gap narrows, it enables the patient to remain in familiar settings for more prolonged periods.  That situation has numerous psychological benefits (e.g., higher morale) and economic impacts (e.g., deferring private health care costs).  Medical facilities can address these challenges through </w:t>
-      </w:r>
-      <w:r>
-        <w:lastRenderedPageBreak/>
-        <w:t xml:space="preserve">real-time video monitoring services that analyze patients’ actions and recommend care.  For instance, patients with memory impairment might forget to empty the dishwasher, take medication, or bathe regularly.  These scenarios are challenging to address through wearable devices.  However, an in-home camera system </w:t>
-      </w:r>
-      <w:r>
-        <w:t>becomes</w:t>
-      </w:r>
-      <w:r>
-        <w:t xml:space="preserve"> a watchful eye that spot</w:t>
-      </w:r>
-      <w:r>
-        <w:t>s</w:t>
-      </w:r>
-      <w:r>
-        <w:t xml:space="preserve"> those missing actions through computer vision.  After detecting an issue, the system alerts the person using Text-to-Speech (TTS) services (e.g., Amazon Alexa)</w:t>
-      </w:r>
-      <w:r>
-        <w:t xml:space="preserve"> and other Cyber-Physical Systems (CPS)</w:t>
-      </w:r>
-      <w:r>
-        <w:t>.</w:t>
+        <w:t>Modern solutions must bridge the differentiation between remaining in the home and still receiving the attentiveness typically found in assisted living facilities (Tan et al., 2020).  When this gap narrows, it enables the patient to remain in familiar settings for more prolonged periods.  That situation has numerous psychological benefits (e.g., higher morale) and economic impacts (e.g., deferring private health care costs).  Medical facilities can address these challenges through real-time video monitoring services that analyze patients’ actions and recommend care.  For instance, patients with memory impairment might forget to empty the dishwasher, take medication, or bathe regularly.  These scenarios are challenging to address through wearable devices.  However, an in-home camera system becomes a watchful eye that spots those missing actions through computer vision.  After detecting an issue, the system alerts the person using Text-to-Speech (TTS) services (e.g., Amazon Alexa) and other Cyber-Physical Systems (CPS).</w:t>
       </w:r>
     </w:p>
     <w:p>
       <w:pPr>
         <w:pStyle w:val="Heading2"/>
       </w:pPr>
+      <w:bookmarkStart w:id="2" w:name="_Toc79336808"/>
       <w:r>
         <w:t>Purpose Statement</w:t>
       </w:r>
+      <w:bookmarkEnd w:id="2"/>
     </w:p>
     <w:p>
       <w:pPr>
@@ -215,7 +2692,11 @@
       </w:r>
       <w:proofErr w:type="spellEnd"/>
       <w:r>
-        <w:t xml:space="preserve"> et al., 2020; Das et al., 2019).  This research will leverage industry-standard tooling (e.g., JavaScript, Apache Spark, and </w:t>
+        <w:t xml:space="preserve"> et al., 2020; Das et al., 2019).  This research </w:t>
+      </w:r>
+      <w:r>
+        <w:lastRenderedPageBreak/>
+        <w:t xml:space="preserve">will leverage industry-standard tooling (e.g., JavaScript, Apache Spark, and </w:t>
       </w:r>
       <w:proofErr w:type="spellStart"/>
       <w:r>
@@ -239,11 +2720,7 @@
       </w:r>
       <w:proofErr w:type="spellEnd"/>
       <w:r>
-        <w:t xml:space="preserve"> cameras and collecting example footage.  </w:t>
-      </w:r>
-      <w:r>
-        <w:lastRenderedPageBreak/>
-        <w:t xml:space="preserve">Finally, the study participants will give qualitative prediction accuracy feedback (e.g., </w:t>
+        <w:t xml:space="preserve"> cameras and collecting example footage.  Finally, the study participants will give qualitative prediction accuracy feedback (e.g., </w:t>
       </w:r>
       <w:proofErr w:type="gramStart"/>
       <w:r>
@@ -258,9 +2735,11 @@
       <w:pPr>
         <w:pStyle w:val="Heading2"/>
       </w:pPr>
+      <w:bookmarkStart w:id="3" w:name="_Toc79336809"/>
       <w:r>
         <w:t>Research Questions</w:t>
       </w:r>
+      <w:bookmarkEnd w:id="3"/>
     </w:p>
     <w:p>
       <w:pPr>
@@ -283,7 +2762,11 @@
         <w:ind w:firstLine="720"/>
       </w:pPr>
       <w:r>
-        <w:t xml:space="preserve">In contrast, high-quality research must be challenging, elegant, and move the needle (Zeller, 2014).  Meeting these requirements necessitates a different approach, such as utilizing cameras and real-time video processing to deliver a superior solution.  However, video-centric systems encounter more complexity in several aspects.  For instance, patients can freely move around their residence and change its configuration (e.g., move furniture or turn off a light).  Addressing the noise within these dynamic environments is challenging and creates multiple research questions.  </w:t>
+        <w:t xml:space="preserve">In contrast, high-quality research must be challenging, elegant, and move the needle (Zeller, 2014).  Meeting these requirements necessitates a different approach, such as utilizing cameras and real-time video processing to deliver a superior solution.  However, video-centric systems encounter more complexity in several aspects.  For instance, patients can freely move around their residence and change its configuration (e.g., move furniture or turn off a light).  </w:t>
+      </w:r>
+      <w:r>
+        <w:lastRenderedPageBreak/>
+        <w:t xml:space="preserve">Addressing the noise within these dynamic environments is challenging and creates multiple research questions.  </w:t>
       </w:r>
     </w:p>
     <w:p>
@@ -320,7 +2803,6 @@
           <w:b/>
           <w:bCs/>
         </w:rPr>
-        <w:lastRenderedPageBreak/>
         <w:t>R2</w:t>
       </w:r>
       <w:r>
@@ -391,27 +2873,783 @@
       <w:pPr>
         <w:pStyle w:val="Heading2"/>
       </w:pPr>
+      <w:bookmarkStart w:id="4" w:name="_Toc79336810"/>
       <w:r>
         <w:t>Hypotheses</w:t>
       </w:r>
+      <w:bookmarkEnd w:id="4"/>
     </w:p>
-    <w:p/>
+    <w:p>
+      <w:r>
+        <w:tab/>
+        <w:t xml:space="preserve">There are existing mechanisms to address each system requirement.  However, those capabilities exist as isolated components.  An Elderly Care </w:t>
+      </w:r>
+      <w:proofErr w:type="spellStart"/>
+      <w:r>
+        <w:t>Smarthome</w:t>
+      </w:r>
+      <w:proofErr w:type="spellEnd"/>
+      <w:r>
+        <w:t xml:space="preserve"> Operating System (ECSOS) can create a consistent control plane that brings these services together.  The ideal driver of such a solution is real-time video processing at the edge.  This approach promotes security and privacy by minimizing external data transfers.  Additionally, small appliances built on the Raspberry PI platform have sufficient resources to drive computer vision models. </w:t>
+      </w:r>
+    </w:p>
     <w:p>
       <w:pPr>
         <w:pStyle w:val="Heading2"/>
       </w:pPr>
-      <w:r>
+      <w:bookmarkStart w:id="5" w:name="_Toc79336811"/>
+      <w:r>
+        <w:lastRenderedPageBreak/>
         <w:t>Definition of Key Terms</w:t>
       </w:r>
+      <w:bookmarkEnd w:id="5"/>
     </w:p>
+    <w:p>
+      <w:r>
+        <w:tab/>
+        <w:t xml:space="preserve">This constructive research proposal uses several industry-standard terms.  Table 1 contains a brief list for reference. </w:t>
+      </w:r>
+    </w:p>
+    <w:p>
+      <w:pPr>
+        <w:pStyle w:val="Caption"/>
+      </w:pPr>
+      <w:r>
+        <w:t>Table 1: Key Terms</w:t>
+      </w:r>
+    </w:p>
+    <w:tbl>
+      <w:tblPr>
+        <w:tblStyle w:val="GridTable3"/>
+        <w:tblW w:w="0" w:type="auto"/>
+        <w:tblLook w:val="04A0" w:firstRow="1" w:lastRow="0" w:firstColumn="1" w:lastColumn="0" w:noHBand="0" w:noVBand="1"/>
+      </w:tblPr>
+      <w:tblGrid>
+        <w:gridCol w:w="3775"/>
+        <w:gridCol w:w="5575"/>
+      </w:tblGrid>
+      <w:tr>
+        <w:trPr>
+          <w:cnfStyle w:val="100000000000" w:firstRow="1" w:lastRow="0" w:firstColumn="0" w:lastColumn="0" w:oddVBand="0" w:evenVBand="0" w:oddHBand="0" w:evenHBand="0" w:firstRowFirstColumn="0" w:firstRowLastColumn="0" w:lastRowFirstColumn="0" w:lastRowLastColumn="0"/>
+        </w:trPr>
+        <w:tc>
+          <w:tcPr>
+            <w:cnfStyle w:val="001000000100" w:firstRow="0" w:lastRow="0" w:firstColumn="1" w:lastColumn="0" w:oddVBand="0" w:evenVBand="0" w:oddHBand="0" w:evenHBand="0" w:firstRowFirstColumn="1" w:firstRowLastColumn="0" w:lastRowFirstColumn="0" w:lastRowLastColumn="0"/>
+            <w:tcW w:w="3775" w:type="dxa"/>
+          </w:tcPr>
+          <w:p>
+            <w:pPr>
+              <w:jc w:val="center"/>
+            </w:pPr>
+            <w:r>
+              <w:t>Term</w:t>
+            </w:r>
+          </w:p>
+        </w:tc>
+        <w:tc>
+          <w:tcPr>
+            <w:tcW w:w="5575" w:type="dxa"/>
+          </w:tcPr>
+          <w:p>
+            <w:pPr>
+              <w:jc w:val="center"/>
+              <w:cnfStyle w:val="100000000000" w:firstRow="1" w:lastRow="0" w:firstColumn="0" w:lastColumn="0" w:oddVBand="0" w:evenVBand="0" w:oddHBand="0" w:evenHBand="0" w:firstRowFirstColumn="0" w:firstRowLastColumn="0" w:lastRowFirstColumn="0" w:lastRowLastColumn="0"/>
+            </w:pPr>
+            <w:r>
+              <w:t>Definition</w:t>
+            </w:r>
+          </w:p>
+        </w:tc>
+      </w:tr>
+      <w:tr>
+        <w:trPr>
+          <w:cnfStyle w:val="000000100000" w:firstRow="0" w:lastRow="0" w:firstColumn="0" w:lastColumn="0" w:oddVBand="0" w:evenVBand="0" w:oddHBand="1" w:evenHBand="0" w:firstRowFirstColumn="0" w:firstRowLastColumn="0" w:lastRowFirstColumn="0" w:lastRowLastColumn="0"/>
+        </w:trPr>
+        <w:tc>
+          <w:tcPr>
+            <w:cnfStyle w:val="001000000000" w:firstRow="0" w:lastRow="0" w:firstColumn="1" w:lastColumn="0" w:oddVBand="0" w:evenVBand="0" w:oddHBand="0" w:evenHBand="0" w:firstRowFirstColumn="0" w:firstRowLastColumn="0" w:lastRowFirstColumn="0" w:lastRowLastColumn="0"/>
+            <w:tcW w:w="3775" w:type="dxa"/>
+          </w:tcPr>
+          <w:p>
+            <w:pPr>
+              <w:jc w:val="left"/>
+              <w:rPr>
+                <w:b/>
+                <w:bCs/>
+              </w:rPr>
+            </w:pPr>
+            <w:r>
+              <w:rPr>
+                <w:b/>
+                <w:bCs/>
+              </w:rPr>
+              <w:t>Computer Vision</w:t>
+            </w:r>
+          </w:p>
+        </w:tc>
+        <w:tc>
+          <w:tcPr>
+            <w:tcW w:w="5575" w:type="dxa"/>
+          </w:tcPr>
+          <w:p>
+            <w:pPr>
+              <w:cnfStyle w:val="000000100000" w:firstRow="0" w:lastRow="0" w:firstColumn="0" w:lastColumn="0" w:oddVBand="0" w:evenVBand="0" w:oddHBand="1" w:evenHBand="0" w:firstRowFirstColumn="0" w:firstRowLastColumn="0" w:lastRowFirstColumn="0" w:lastRowLastColumn="0"/>
+            </w:pPr>
+            <w:r>
+              <w:t>Algorithm(s) that rationalize image contents</w:t>
+            </w:r>
+          </w:p>
+        </w:tc>
+      </w:tr>
+      <w:tr>
+        <w:tc>
+          <w:tcPr>
+            <w:cnfStyle w:val="001000000000" w:firstRow="0" w:lastRow="0" w:firstColumn="1" w:lastColumn="0" w:oddVBand="0" w:evenVBand="0" w:oddHBand="0" w:evenHBand="0" w:firstRowFirstColumn="0" w:firstRowLastColumn="0" w:lastRowFirstColumn="0" w:lastRowLastColumn="0"/>
+            <w:tcW w:w="3775" w:type="dxa"/>
+          </w:tcPr>
+          <w:p>
+            <w:pPr>
+              <w:jc w:val="left"/>
+              <w:rPr>
+                <w:b/>
+                <w:bCs/>
+              </w:rPr>
+            </w:pPr>
+            <w:r>
+              <w:rPr>
+                <w:b/>
+                <w:bCs/>
+              </w:rPr>
+              <w:t>C</w:t>
+            </w:r>
+            <w:r>
+              <w:rPr>
+                <w:b/>
+                <w:bCs/>
+              </w:rPr>
+              <w:t xml:space="preserve">onvolutional </w:t>
+            </w:r>
+            <w:r>
+              <w:rPr>
+                <w:b/>
+                <w:bCs/>
+              </w:rPr>
+              <w:t>N</w:t>
+            </w:r>
+            <w:r>
+              <w:rPr>
+                <w:b/>
+                <w:bCs/>
+              </w:rPr>
+              <w:t xml:space="preserve">eural </w:t>
+            </w:r>
+            <w:r>
+              <w:rPr>
+                <w:b/>
+                <w:bCs/>
+              </w:rPr>
+              <w:t>N</w:t>
+            </w:r>
+            <w:r>
+              <w:rPr>
+                <w:b/>
+                <w:bCs/>
+              </w:rPr>
+              <w:t>etwork</w:t>
+            </w:r>
+          </w:p>
+        </w:tc>
+        <w:tc>
+          <w:tcPr>
+            <w:tcW w:w="5575" w:type="dxa"/>
+          </w:tcPr>
+          <w:p>
+            <w:pPr>
+              <w:cnfStyle w:val="000000000000" w:firstRow="0" w:lastRow="0" w:firstColumn="0" w:lastColumn="0" w:oddVBand="0" w:evenVBand="0" w:oddHBand="0" w:evenHBand="0" w:firstRowFirstColumn="0" w:firstRowLastColumn="0" w:lastRowFirstColumn="0" w:lastRowLastColumn="0"/>
+            </w:pPr>
+            <w:r>
+              <w:t>Algorithm(s) for object detection within images</w:t>
+            </w:r>
+          </w:p>
+        </w:tc>
+      </w:tr>
+      <w:tr>
+        <w:trPr>
+          <w:cnfStyle w:val="000000100000" w:firstRow="0" w:lastRow="0" w:firstColumn="0" w:lastColumn="0" w:oddVBand="0" w:evenVBand="0" w:oddHBand="1" w:evenHBand="0" w:firstRowFirstColumn="0" w:firstRowLastColumn="0" w:lastRowFirstColumn="0" w:lastRowLastColumn="0"/>
+        </w:trPr>
+        <w:tc>
+          <w:tcPr>
+            <w:cnfStyle w:val="001000000000" w:firstRow="0" w:lastRow="0" w:firstColumn="1" w:lastColumn="0" w:oddVBand="0" w:evenVBand="0" w:oddHBand="0" w:evenHBand="0" w:firstRowFirstColumn="0" w:firstRowLastColumn="0" w:lastRowFirstColumn="0" w:lastRowLastColumn="0"/>
+            <w:tcW w:w="3775" w:type="dxa"/>
+          </w:tcPr>
+          <w:p>
+            <w:pPr>
+              <w:jc w:val="left"/>
+              <w:rPr>
+                <w:b/>
+                <w:bCs/>
+              </w:rPr>
+            </w:pPr>
+            <w:r>
+              <w:rPr>
+                <w:b/>
+                <w:bCs/>
+              </w:rPr>
+              <w:t>Cyber-Physical Systems (CPS)</w:t>
+            </w:r>
+          </w:p>
+        </w:tc>
+        <w:tc>
+          <w:tcPr>
+            <w:tcW w:w="5575" w:type="dxa"/>
+          </w:tcPr>
+          <w:p>
+            <w:pPr>
+              <w:cnfStyle w:val="000000100000" w:firstRow="0" w:lastRow="0" w:firstColumn="0" w:lastColumn="0" w:oddVBand="0" w:evenVBand="0" w:oddHBand="1" w:evenHBand="0" w:firstRowFirstColumn="0" w:firstRowLastColumn="0" w:lastRowFirstColumn="0" w:lastRowLastColumn="0"/>
+            </w:pPr>
+            <w:r>
+              <w:t>Mechanisms for bridging computer algorithms into the physical world</w:t>
+            </w:r>
+          </w:p>
+        </w:tc>
+      </w:tr>
+      <w:tr>
+        <w:tc>
+          <w:tcPr>
+            <w:cnfStyle w:val="001000000000" w:firstRow="0" w:lastRow="0" w:firstColumn="1" w:lastColumn="0" w:oddVBand="0" w:evenVBand="0" w:oddHBand="0" w:evenHBand="0" w:firstRowFirstColumn="0" w:firstRowLastColumn="0" w:lastRowFirstColumn="0" w:lastRowLastColumn="0"/>
+            <w:tcW w:w="3775" w:type="dxa"/>
+          </w:tcPr>
+          <w:p>
+            <w:pPr>
+              <w:jc w:val="left"/>
+              <w:rPr>
+                <w:b/>
+                <w:bCs/>
+              </w:rPr>
+            </w:pPr>
+            <w:r>
+              <w:rPr>
+                <w:b/>
+                <w:bCs/>
+              </w:rPr>
+              <w:t xml:space="preserve">Elderly Care </w:t>
+            </w:r>
+            <w:proofErr w:type="spellStart"/>
+            <w:r>
+              <w:rPr>
+                <w:b/>
+                <w:bCs/>
+              </w:rPr>
+              <w:t>Smarthome</w:t>
+            </w:r>
+            <w:proofErr w:type="spellEnd"/>
+            <w:r>
+              <w:rPr>
+                <w:b/>
+                <w:bCs/>
+              </w:rPr>
+              <w:t xml:space="preserve"> Operating System</w:t>
+            </w:r>
+            <w:r>
+              <w:rPr>
+                <w:b/>
+                <w:bCs/>
+              </w:rPr>
+              <w:t xml:space="preserve"> (ECSOS)</w:t>
+            </w:r>
+          </w:p>
+        </w:tc>
+        <w:tc>
+          <w:tcPr>
+            <w:tcW w:w="5575" w:type="dxa"/>
+          </w:tcPr>
+          <w:p>
+            <w:pPr>
+              <w:cnfStyle w:val="000000000000" w:firstRow="0" w:lastRow="0" w:firstColumn="0" w:lastColumn="0" w:oddVBand="0" w:evenVBand="0" w:oddHBand="0" w:evenHBand="0" w:firstRowFirstColumn="0" w:firstRowLastColumn="0" w:lastRowFirstColumn="0" w:lastRowLastColumn="0"/>
+            </w:pPr>
+            <w:r>
+              <w:t>A consistent control plane, automation, and devices that manage a residence</w:t>
+            </w:r>
+          </w:p>
+        </w:tc>
+      </w:tr>
+      <w:tr>
+        <w:trPr>
+          <w:cnfStyle w:val="000000100000" w:firstRow="0" w:lastRow="0" w:firstColumn="0" w:lastColumn="0" w:oddVBand="0" w:evenVBand="0" w:oddHBand="1" w:evenHBand="0" w:firstRowFirstColumn="0" w:firstRowLastColumn="0" w:lastRowFirstColumn="0" w:lastRowLastColumn="0"/>
+        </w:trPr>
+        <w:tc>
+          <w:tcPr>
+            <w:cnfStyle w:val="001000000000" w:firstRow="0" w:lastRow="0" w:firstColumn="1" w:lastColumn="0" w:oddVBand="0" w:evenVBand="0" w:oddHBand="0" w:evenHBand="0" w:firstRowFirstColumn="0" w:firstRowLastColumn="0" w:lastRowFirstColumn="0" w:lastRowLastColumn="0"/>
+            <w:tcW w:w="3775" w:type="dxa"/>
+          </w:tcPr>
+          <w:p>
+            <w:pPr>
+              <w:jc w:val="left"/>
+              <w:rPr>
+                <w:b/>
+                <w:bCs/>
+              </w:rPr>
+            </w:pPr>
+            <w:r>
+              <w:rPr>
+                <w:b/>
+                <w:bCs/>
+              </w:rPr>
+              <w:t>Ensemble Algorithm</w:t>
+            </w:r>
+          </w:p>
+        </w:tc>
+        <w:tc>
+          <w:tcPr>
+            <w:tcW w:w="5575" w:type="dxa"/>
+          </w:tcPr>
+          <w:p>
+            <w:pPr>
+              <w:cnfStyle w:val="000000100000" w:firstRow="0" w:lastRow="0" w:firstColumn="0" w:lastColumn="0" w:oddVBand="0" w:evenVBand="0" w:oddHBand="1" w:evenHBand="0" w:firstRowFirstColumn="0" w:firstRowLastColumn="0" w:lastRowFirstColumn="0" w:lastRowLastColumn="0"/>
+            </w:pPr>
+            <w:r>
+              <w:t>Algorithm(s) that composite multiple child algorithms into a collective output</w:t>
+            </w:r>
+          </w:p>
+        </w:tc>
+      </w:tr>
+      <w:tr>
+        <w:tc>
+          <w:tcPr>
+            <w:cnfStyle w:val="001000000000" w:firstRow="0" w:lastRow="0" w:firstColumn="1" w:lastColumn="0" w:oddVBand="0" w:evenVBand="0" w:oddHBand="0" w:evenHBand="0" w:firstRowFirstColumn="0" w:firstRowLastColumn="0" w:lastRowFirstColumn="0" w:lastRowLastColumn="0"/>
+            <w:tcW w:w="3775" w:type="dxa"/>
+          </w:tcPr>
+          <w:p>
+            <w:pPr>
+              <w:jc w:val="left"/>
+              <w:rPr>
+                <w:b/>
+                <w:bCs/>
+              </w:rPr>
+            </w:pPr>
+            <w:r>
+              <w:rPr>
+                <w:b/>
+                <w:bCs/>
+              </w:rPr>
+              <w:t>Function as a Service</w:t>
+            </w:r>
+          </w:p>
+        </w:tc>
+        <w:tc>
+          <w:tcPr>
+            <w:tcW w:w="5575" w:type="dxa"/>
+          </w:tcPr>
+          <w:p>
+            <w:pPr>
+              <w:cnfStyle w:val="000000000000" w:firstRow="0" w:lastRow="0" w:firstColumn="0" w:lastColumn="0" w:oddVBand="0" w:evenVBand="0" w:oddHBand="0" w:evenHBand="0" w:firstRowFirstColumn="0" w:firstRowLastColumn="0" w:lastRowFirstColumn="0" w:lastRowLastColumn="0"/>
+            </w:pPr>
+            <w:r>
+              <w:t>A stateless compute model that optimizes for short-lived tasks</w:t>
+            </w:r>
+          </w:p>
+        </w:tc>
+      </w:tr>
+      <w:tr>
+        <w:trPr>
+          <w:cnfStyle w:val="000000100000" w:firstRow="0" w:lastRow="0" w:firstColumn="0" w:lastColumn="0" w:oddVBand="0" w:evenVBand="0" w:oddHBand="1" w:evenHBand="0" w:firstRowFirstColumn="0" w:firstRowLastColumn="0" w:lastRowFirstColumn="0" w:lastRowLastColumn="0"/>
+        </w:trPr>
+        <w:tc>
+          <w:tcPr>
+            <w:cnfStyle w:val="001000000000" w:firstRow="0" w:lastRow="0" w:firstColumn="1" w:lastColumn="0" w:oddVBand="0" w:evenVBand="0" w:oddHBand="0" w:evenHBand="0" w:firstRowFirstColumn="0" w:firstRowLastColumn="0" w:lastRowFirstColumn="0" w:lastRowLastColumn="0"/>
+            <w:tcW w:w="3775" w:type="dxa"/>
+          </w:tcPr>
+          <w:p>
+            <w:pPr>
+              <w:jc w:val="left"/>
+              <w:rPr>
+                <w:b/>
+                <w:bCs/>
+              </w:rPr>
+            </w:pPr>
+            <w:r>
+              <w:rPr>
+                <w:b/>
+                <w:bCs/>
+              </w:rPr>
+              <w:t>Human Activity Recognition</w:t>
+            </w:r>
+          </w:p>
+        </w:tc>
+        <w:tc>
+          <w:tcPr>
+            <w:tcW w:w="5575" w:type="dxa"/>
+          </w:tcPr>
+          <w:p>
+            <w:pPr>
+              <w:cnfStyle w:val="000000100000" w:firstRow="0" w:lastRow="0" w:firstColumn="0" w:lastColumn="0" w:oddVBand="0" w:evenVBand="0" w:oddHBand="1" w:evenHBand="0" w:firstRowFirstColumn="0" w:firstRowLastColumn="0" w:lastRowFirstColumn="0" w:lastRowLastColumn="0"/>
+            </w:pPr>
+            <w:r>
+              <w:t>The ability to classify body movements as actions</w:t>
+            </w:r>
+          </w:p>
+        </w:tc>
+      </w:tr>
+      <w:tr>
+        <w:tc>
+          <w:tcPr>
+            <w:cnfStyle w:val="001000000000" w:firstRow="0" w:lastRow="0" w:firstColumn="1" w:lastColumn="0" w:oddVBand="0" w:evenVBand="0" w:oddHBand="0" w:evenHBand="0" w:firstRowFirstColumn="0" w:firstRowLastColumn="0" w:lastRowFirstColumn="0" w:lastRowLastColumn="0"/>
+            <w:tcW w:w="3775" w:type="dxa"/>
+          </w:tcPr>
+          <w:p>
+            <w:pPr>
+              <w:jc w:val="left"/>
+              <w:rPr>
+                <w:b/>
+                <w:bCs/>
+              </w:rPr>
+            </w:pPr>
+            <w:r>
+              <w:rPr>
+                <w:b/>
+                <w:bCs/>
+              </w:rPr>
+              <w:t>Machine Learning Model</w:t>
+            </w:r>
+          </w:p>
+        </w:tc>
+        <w:tc>
+          <w:tcPr>
+            <w:tcW w:w="5575" w:type="dxa"/>
+          </w:tcPr>
+          <w:p>
+            <w:pPr>
+              <w:cnfStyle w:val="000000000000" w:firstRow="0" w:lastRow="0" w:firstColumn="0" w:lastColumn="0" w:oddVBand="0" w:evenVBand="0" w:oddHBand="0" w:evenHBand="0" w:firstRowFirstColumn="0" w:firstRowLastColumn="0" w:lastRowFirstColumn="0" w:lastRowLastColumn="0"/>
+            </w:pPr>
+            <w:r>
+              <w:t>A weighted decision tree that predicts an outcome</w:t>
+            </w:r>
+          </w:p>
+        </w:tc>
+      </w:tr>
+      <w:tr>
+        <w:trPr>
+          <w:cnfStyle w:val="000000100000" w:firstRow="0" w:lastRow="0" w:firstColumn="0" w:lastColumn="0" w:oddVBand="0" w:evenVBand="0" w:oddHBand="1" w:evenHBand="0" w:firstRowFirstColumn="0" w:firstRowLastColumn="0" w:lastRowFirstColumn="0" w:lastRowLastColumn="0"/>
+        </w:trPr>
+        <w:tc>
+          <w:tcPr>
+            <w:cnfStyle w:val="001000000000" w:firstRow="0" w:lastRow="0" w:firstColumn="1" w:lastColumn="0" w:oddVBand="0" w:evenVBand="0" w:oddHBand="0" w:evenHBand="0" w:firstRowFirstColumn="0" w:firstRowLastColumn="0" w:lastRowFirstColumn="0" w:lastRowLastColumn="0"/>
+            <w:tcW w:w="3775" w:type="dxa"/>
+          </w:tcPr>
+          <w:p>
+            <w:pPr>
+              <w:jc w:val="left"/>
+              <w:rPr>
+                <w:b/>
+                <w:bCs/>
+              </w:rPr>
+            </w:pPr>
+            <w:r>
+              <w:rPr>
+                <w:b/>
+                <w:bCs/>
+              </w:rPr>
+              <w:t>Neu</w:t>
+            </w:r>
+            <w:r>
+              <w:rPr>
+                <w:b/>
+                <w:bCs/>
+              </w:rPr>
+              <w:t>ral Network</w:t>
+            </w:r>
+          </w:p>
+        </w:tc>
+        <w:tc>
+          <w:tcPr>
+            <w:tcW w:w="5575" w:type="dxa"/>
+          </w:tcPr>
+          <w:p>
+            <w:pPr>
+              <w:cnfStyle w:val="000000100000" w:firstRow="0" w:lastRow="0" w:firstColumn="0" w:lastColumn="0" w:oddVBand="0" w:evenVBand="0" w:oddHBand="1" w:evenHBand="0" w:firstRowFirstColumn="0" w:firstRowLastColumn="0" w:lastRowFirstColumn="0" w:lastRowLastColumn="0"/>
+            </w:pPr>
+            <w:r>
+              <w:t>A mechanism for approximating a non-linear function from high-dimensional data</w:t>
+            </w:r>
+          </w:p>
+        </w:tc>
+      </w:tr>
+      <w:tr>
+        <w:tc>
+          <w:tcPr>
+            <w:cnfStyle w:val="001000000000" w:firstRow="0" w:lastRow="0" w:firstColumn="1" w:lastColumn="0" w:oddVBand="0" w:evenVBand="0" w:oddHBand="0" w:evenHBand="0" w:firstRowFirstColumn="0" w:firstRowLastColumn="0" w:lastRowFirstColumn="0" w:lastRowLastColumn="0"/>
+            <w:tcW w:w="3775" w:type="dxa"/>
+          </w:tcPr>
+          <w:p>
+            <w:pPr>
+              <w:jc w:val="left"/>
+              <w:rPr>
+                <w:b/>
+                <w:bCs/>
+              </w:rPr>
+            </w:pPr>
+            <w:proofErr w:type="gramStart"/>
+            <w:r>
+              <w:rPr>
+                <w:b/>
+                <w:bCs/>
+              </w:rPr>
+              <w:t>No(</w:t>
+            </w:r>
+            <w:proofErr w:type="gramEnd"/>
+            <w:r>
+              <w:rPr>
+                <w:b/>
+                <w:bCs/>
+              </w:rPr>
+              <w:t>t only) SQL</w:t>
+            </w:r>
+          </w:p>
+        </w:tc>
+        <w:tc>
+          <w:tcPr>
+            <w:tcW w:w="5575" w:type="dxa"/>
+          </w:tcPr>
+          <w:p>
+            <w:pPr>
+              <w:cnfStyle w:val="000000000000" w:firstRow="0" w:lastRow="0" w:firstColumn="0" w:lastColumn="0" w:oddVBand="0" w:evenVBand="0" w:oddHBand="0" w:evenHBand="0" w:firstRowFirstColumn="0" w:firstRowLastColumn="0" w:lastRowFirstColumn="0" w:lastRowLastColumn="0"/>
+            </w:pPr>
+            <w:r>
+              <w:t xml:space="preserve">Data structure management services that support specific access patterns </w:t>
+            </w:r>
+          </w:p>
+        </w:tc>
+      </w:tr>
+      <w:tr>
+        <w:trPr>
+          <w:cnfStyle w:val="000000100000" w:firstRow="0" w:lastRow="0" w:firstColumn="0" w:lastColumn="0" w:oddVBand="0" w:evenVBand="0" w:oddHBand="1" w:evenHBand="0" w:firstRowFirstColumn="0" w:firstRowLastColumn="0" w:lastRowFirstColumn="0" w:lastRowLastColumn="0"/>
+        </w:trPr>
+        <w:tc>
+          <w:tcPr>
+            <w:cnfStyle w:val="001000000000" w:firstRow="0" w:lastRow="0" w:firstColumn="1" w:lastColumn="0" w:oddVBand="0" w:evenVBand="0" w:oddHBand="0" w:evenHBand="0" w:firstRowFirstColumn="0" w:firstRowLastColumn="0" w:lastRowFirstColumn="0" w:lastRowLastColumn="0"/>
+            <w:tcW w:w="3775" w:type="dxa"/>
+          </w:tcPr>
+          <w:p>
+            <w:pPr>
+              <w:jc w:val="left"/>
+              <w:rPr>
+                <w:b/>
+                <w:bCs/>
+              </w:rPr>
+            </w:pPr>
+            <w:r>
+              <w:rPr>
+                <w:b/>
+                <w:bCs/>
+              </w:rPr>
+              <w:t>Public and Private Clouds</w:t>
+            </w:r>
+          </w:p>
+        </w:tc>
+        <w:tc>
+          <w:tcPr>
+            <w:tcW w:w="5575" w:type="dxa"/>
+          </w:tcPr>
+          <w:p>
+            <w:pPr>
+              <w:cnfStyle w:val="000000100000" w:firstRow="0" w:lastRow="0" w:firstColumn="0" w:lastColumn="0" w:oddVBand="0" w:evenVBand="0" w:oddHBand="1" w:evenHBand="0" w:firstRowFirstColumn="0" w:firstRowLastColumn="0" w:lastRowFirstColumn="0" w:lastRowLastColumn="0"/>
+            </w:pPr>
+            <w:r>
+              <w:t>A collection of compute and storage resources with programmable interfaces</w:t>
+            </w:r>
+          </w:p>
+        </w:tc>
+      </w:tr>
+      <w:tr>
+        <w:tc>
+          <w:tcPr>
+            <w:cnfStyle w:val="001000000000" w:firstRow="0" w:lastRow="0" w:firstColumn="1" w:lastColumn="0" w:oddVBand="0" w:evenVBand="0" w:oddHBand="0" w:evenHBand="0" w:firstRowFirstColumn="0" w:firstRowLastColumn="0" w:lastRowFirstColumn="0" w:lastRowLastColumn="0"/>
+            <w:tcW w:w="3775" w:type="dxa"/>
+          </w:tcPr>
+          <w:p>
+            <w:pPr>
+              <w:jc w:val="left"/>
+              <w:rPr>
+                <w:b/>
+                <w:bCs/>
+              </w:rPr>
+            </w:pPr>
+            <w:r>
+              <w:rPr>
+                <w:b/>
+                <w:bCs/>
+              </w:rPr>
+              <w:t>R</w:t>
+            </w:r>
+            <w:r>
+              <w:rPr>
+                <w:b/>
+                <w:bCs/>
+              </w:rPr>
+              <w:t xml:space="preserve">ecurrent </w:t>
+            </w:r>
+            <w:r>
+              <w:rPr>
+                <w:b/>
+                <w:bCs/>
+              </w:rPr>
+              <w:t>N</w:t>
+            </w:r>
+            <w:r>
+              <w:rPr>
+                <w:b/>
+                <w:bCs/>
+              </w:rPr>
+              <w:t xml:space="preserve">eural </w:t>
+            </w:r>
+            <w:r>
+              <w:rPr>
+                <w:b/>
+                <w:bCs/>
+              </w:rPr>
+              <w:t>N</w:t>
+            </w:r>
+            <w:r>
+              <w:rPr>
+                <w:b/>
+                <w:bCs/>
+              </w:rPr>
+              <w:t>etwork</w:t>
+            </w:r>
+          </w:p>
+        </w:tc>
+        <w:tc>
+          <w:tcPr>
+            <w:tcW w:w="5575" w:type="dxa"/>
+          </w:tcPr>
+          <w:p>
+            <w:pPr>
+              <w:cnfStyle w:val="000000000000" w:firstRow="0" w:lastRow="0" w:firstColumn="0" w:lastColumn="0" w:oddVBand="0" w:evenVBand="0" w:oddHBand="0" w:evenHBand="0" w:firstRowFirstColumn="0" w:firstRowLastColumn="0" w:lastRowFirstColumn="0" w:lastRowLastColumn="0"/>
+            </w:pPr>
+            <w:r>
+              <w:t>Algorithm(s) for detecting patterns in data sequences</w:t>
+            </w:r>
+          </w:p>
+        </w:tc>
+      </w:tr>
+      <w:tr>
+        <w:trPr>
+          <w:cnfStyle w:val="000000100000" w:firstRow="0" w:lastRow="0" w:firstColumn="0" w:lastColumn="0" w:oddVBand="0" w:evenVBand="0" w:oddHBand="1" w:evenHBand="0" w:firstRowFirstColumn="0" w:firstRowLastColumn="0" w:lastRowFirstColumn="0" w:lastRowLastColumn="0"/>
+        </w:trPr>
+        <w:tc>
+          <w:tcPr>
+            <w:cnfStyle w:val="001000000000" w:firstRow="0" w:lastRow="0" w:firstColumn="1" w:lastColumn="0" w:oddVBand="0" w:evenVBand="0" w:oddHBand="0" w:evenHBand="0" w:firstRowFirstColumn="0" w:firstRowLastColumn="0" w:lastRowFirstColumn="0" w:lastRowLastColumn="0"/>
+            <w:tcW w:w="3775" w:type="dxa"/>
+          </w:tcPr>
+          <w:p>
+            <w:pPr>
+              <w:jc w:val="left"/>
+              <w:rPr>
+                <w:b/>
+                <w:bCs/>
+              </w:rPr>
+            </w:pPr>
+            <w:r>
+              <w:rPr>
+                <w:b/>
+                <w:bCs/>
+              </w:rPr>
+              <w:t>RGB+D</w:t>
+            </w:r>
+          </w:p>
+        </w:tc>
+        <w:tc>
+          <w:tcPr>
+            <w:tcW w:w="5575" w:type="dxa"/>
+          </w:tcPr>
+          <w:p>
+            <w:pPr>
+              <w:cnfStyle w:val="000000100000" w:firstRow="0" w:lastRow="0" w:firstColumn="0" w:lastColumn="0" w:oddVBand="0" w:evenVBand="0" w:oddHBand="1" w:evenHBand="0" w:firstRowFirstColumn="0" w:firstRowLastColumn="0" w:lastRowFirstColumn="0" w:lastRowLastColumn="0"/>
+            </w:pPr>
+            <w:r>
+              <w:t>Red, Green, Blue, and Depth encoded</w:t>
+            </w:r>
+          </w:p>
+        </w:tc>
+      </w:tr>
+      <w:tr>
+        <w:tc>
+          <w:tcPr>
+            <w:cnfStyle w:val="001000000000" w:firstRow="0" w:lastRow="0" w:firstColumn="1" w:lastColumn="0" w:oddVBand="0" w:evenVBand="0" w:oddHBand="0" w:evenHBand="0" w:firstRowFirstColumn="0" w:firstRowLastColumn="0" w:lastRowFirstColumn="0" w:lastRowLastColumn="0"/>
+            <w:tcW w:w="3775" w:type="dxa"/>
+          </w:tcPr>
+          <w:p>
+            <w:pPr>
+              <w:jc w:val="left"/>
+              <w:rPr>
+                <w:b/>
+                <w:bCs/>
+              </w:rPr>
+            </w:pPr>
+            <w:r>
+              <w:rPr>
+                <w:b/>
+                <w:bCs/>
+              </w:rPr>
+              <w:t>Wearable Technology</w:t>
+            </w:r>
+          </w:p>
+        </w:tc>
+        <w:tc>
+          <w:tcPr>
+            <w:tcW w:w="5575" w:type="dxa"/>
+          </w:tcPr>
+          <w:p>
+            <w:pPr>
+              <w:cnfStyle w:val="000000000000" w:firstRow="0" w:lastRow="0" w:firstColumn="0" w:lastColumn="0" w:oddVBand="0" w:evenVBand="0" w:oddHBand="0" w:evenHBand="0" w:firstRowFirstColumn="0" w:firstRowLastColumn="0" w:lastRowFirstColumn="0" w:lastRowLastColumn="0"/>
+            </w:pPr>
+            <w:r>
+              <w:t>Connected devices and sensors that collect data by attaching to the person</w:t>
+            </w:r>
+          </w:p>
+        </w:tc>
+      </w:tr>
+      <w:tr>
+        <w:trPr>
+          <w:cnfStyle w:val="000000100000" w:firstRow="0" w:lastRow="0" w:firstColumn="0" w:lastColumn="0" w:oddVBand="0" w:evenVBand="0" w:oddHBand="1" w:evenHBand="0" w:firstRowFirstColumn="0" w:firstRowLastColumn="0" w:lastRowFirstColumn="0" w:lastRowLastColumn="0"/>
+        </w:trPr>
+        <w:tc>
+          <w:tcPr>
+            <w:cnfStyle w:val="001000000000" w:firstRow="0" w:lastRow="0" w:firstColumn="1" w:lastColumn="0" w:oddVBand="0" w:evenVBand="0" w:oddHBand="0" w:evenHBand="0" w:firstRowFirstColumn="0" w:firstRowLastColumn="0" w:lastRowFirstColumn="0" w:lastRowLastColumn="0"/>
+            <w:tcW w:w="3775" w:type="dxa"/>
+          </w:tcPr>
+          <w:p>
+            <w:pPr>
+              <w:jc w:val="left"/>
+              <w:rPr>
+                <w:b/>
+                <w:bCs/>
+              </w:rPr>
+            </w:pPr>
+          </w:p>
+        </w:tc>
+        <w:tc>
+          <w:tcPr>
+            <w:tcW w:w="5575" w:type="dxa"/>
+          </w:tcPr>
+          <w:p>
+            <w:pPr>
+              <w:cnfStyle w:val="000000100000" w:firstRow="0" w:lastRow="0" w:firstColumn="0" w:lastColumn="0" w:oddVBand="0" w:evenVBand="0" w:oddHBand="1" w:evenHBand="0" w:firstRowFirstColumn="0" w:firstRowLastColumn="0" w:lastRowFirstColumn="0" w:lastRowLastColumn="0"/>
+            </w:pPr>
+          </w:p>
+        </w:tc>
+      </w:tr>
+    </w:tbl>
     <w:p/>
     <w:p>
       <w:pPr>
         <w:pStyle w:val="Heading1"/>
       </w:pPr>
+      <w:bookmarkStart w:id="6" w:name="_Toc79336812"/>
       <w:r>
         <w:t>Theoretical Framework</w:t>
       </w:r>
+      <w:bookmarkEnd w:id="6"/>
     </w:p>
     <w:p>
       <w:pPr>
@@ -425,6 +3663,7 @@
           <w:id w:val="-1312550505"/>
           <w:citation/>
         </w:sdtPr>
+        <w:sdtEndPr/>
         <w:sdtContent>
           <w:r>
             <w:fldChar w:fldCharType="begin"/>
@@ -455,7 +3694,11 @@
       </w:r>
       <w:proofErr w:type="spellEnd"/>
       <w:r>
-        <w:t xml:space="preserve"> et al., 2004).  In addition, many researchers follow this process to build proof-of-concept and execute case studies. Therefore, this methodology is appropriate for examining the effectiveness of the Elderly Care </w:t>
+        <w:t xml:space="preserve"> et al., 2004).  In addition, many researchers follow this process to build proof-of-concept and execute case studies. Therefore, </w:t>
+      </w:r>
+      <w:r>
+        <w:lastRenderedPageBreak/>
+        <w:t xml:space="preserve">this methodology is appropriate for examining the effectiveness of the Elderly Care </w:t>
       </w:r>
       <w:proofErr w:type="spellStart"/>
       <w:r>
@@ -471,7 +3714,13 @@
         <w:pStyle w:val="Caption"/>
       </w:pPr>
       <w:r>
-        <w:t>Table 1: Example Research Strategies for Classifying Movement in Video</w:t>
+        <w:t xml:space="preserve">Table </w:t>
+      </w:r>
+      <w:r>
+        <w:t>2</w:t>
+      </w:r>
+      <w:r>
+        <w:t>: Example Research Strategies for Classifying Movement in Video</w:t>
       </w:r>
     </w:p>
     <w:tbl>
@@ -499,7 +3748,6 @@
               <w:jc w:val="center"/>
             </w:pPr>
             <w:r>
-              <w:lastRenderedPageBreak/>
               <w:t>Approach</w:t>
             </w:r>
           </w:p>
@@ -701,9 +3949,11 @@
       <w:pPr>
         <w:pStyle w:val="Heading2"/>
       </w:pPr>
+      <w:bookmarkStart w:id="7" w:name="_Toc79336813"/>
       <w:r>
         <w:t>Review Literature</w:t>
       </w:r>
+      <w:bookmarkEnd w:id="7"/>
     </w:p>
     <w:p>
       <w:r>
@@ -715,6 +3965,7 @@
           <w:id w:val="-1277791731"/>
           <w:citation/>
         </w:sdtPr>
+        <w:sdtEndPr/>
         <w:sdtContent>
           <w:r>
             <w:fldChar w:fldCharType="begin"/>
@@ -752,9 +4003,11 @@
       <w:pPr>
         <w:pStyle w:val="Heading2"/>
       </w:pPr>
+      <w:bookmarkStart w:id="8" w:name="_Toc79336814"/>
       <w:r>
         <w:t>Research Artifact Design</w:t>
       </w:r>
+      <w:bookmarkEnd w:id="8"/>
     </w:p>
     <w:p>
       <w:pPr>
@@ -769,6 +4022,7 @@
         <w:ind w:firstLine="720"/>
       </w:pPr>
       <w:r>
+        <w:lastRenderedPageBreak/>
         <w:t xml:space="preserve">First, the team installs </w:t>
       </w:r>
       <w:proofErr w:type="spellStart"/>
@@ -793,11 +4047,25 @@
       </w:r>
       <w:proofErr w:type="spellEnd"/>
       <w:r>
-        <w:t xml:space="preserve"> Homebase) automatically </w:t>
-      </w:r>
-      <w:r>
-        <w:lastRenderedPageBreak/>
-        <w:t>uploads the file to Network Attached Storage (NAS).  The file creation event triggers an analysis workflow that extracts and publishes metadata to message buses.  Developers can author extensions using Function as a Service (</w:t>
+        <w:t xml:space="preserve"> Homebase) automatically uploads the file to Network Attached Storage (NAS).  The file creation event triggers an analysis workflow that extracts and publishes metadata to message buses.  Developers can author extensions using Function</w:t>
+      </w:r>
+      <w:r>
+        <w:t>-</w:t>
+      </w:r>
+      <w:r>
+        <w:t>as</w:t>
+      </w:r>
+      <w:r>
+        <w:t>-</w:t>
+      </w:r>
+      <w:r>
+        <w:t>a</w:t>
+      </w:r>
+      <w:r>
+        <w:t>-</w:t>
+      </w:r>
+      <w:r>
+        <w:t>Service (</w:t>
       </w:r>
       <w:proofErr w:type="spellStart"/>
       <w:r>
@@ -850,22 +4118,26 @@
     </w:p>
     <w:p>
       <w:pPr>
+        <w:ind w:firstLine="720"/>
+      </w:pPr>
+    </w:p>
+    <w:p>
+      <w:pPr>
         <w:pStyle w:val="Heading2"/>
       </w:pPr>
-      <w:r>
+      <w:bookmarkStart w:id="9" w:name="_Toc79336815"/>
+      <w:r>
+        <w:lastRenderedPageBreak/>
         <w:t>Tenants, Controversies, and Ethical Challenges</w:t>
       </w:r>
+      <w:bookmarkEnd w:id="9"/>
     </w:p>
     <w:p>
       <w:pPr>
         <w:ind w:firstLine="720"/>
       </w:pPr>
       <w:r>
-        <w:t xml:space="preserve">The system’s primary purpose is to increase the patients’ quality of life by remaining within their residency longer. Therefore, this mission statement obliges the solution to detect human activity and respond reliably.  Also, patients will only use a continuous video recording </w:t>
-      </w:r>
-      <w:r>
-        <w:lastRenderedPageBreak/>
-        <w:t>solution if they trust its security and privacy controls.  There must be explicit and deliberate decisions regarding how information is stored or transferred.</w:t>
+        <w:t>The system’s primary purpose is to increase the patients’ quality of life by remaining within their residency longer. Therefore, this mission statement obliges the solution to detect human activity and respond reliably.  Also, patients will only use a continuous video recording solution if they trust its security and privacy controls.  There must be explicit and deliberate decisions regarding how information is stored or transferred.</w:t>
       </w:r>
     </w:p>
     <w:p>
@@ -891,6 +4163,7 @@
           <w:id w:val="98757378"/>
           <w:citation/>
         </w:sdtPr>
+        <w:sdtEndPr/>
         <w:sdtContent>
           <w:r>
             <w:fldChar w:fldCharType="begin"/>
@@ -921,7 +4194,13 @@
         <w:pStyle w:val="Caption"/>
       </w:pPr>
       <w:r>
-        <w:t>Table 2: Threat Sources</w:t>
+        <w:t xml:space="preserve">Table </w:t>
+      </w:r>
+      <w:r>
+        <w:t>3</w:t>
+      </w:r>
+      <w:r>
+        <w:t>: Threat Sources</w:t>
       </w:r>
     </w:p>
     <w:tbl>
@@ -1119,14 +4398,17 @@
       <w:pPr>
         <w:pStyle w:val="Heading1"/>
       </w:pPr>
+      <w:bookmarkStart w:id="10" w:name="_Toc79336816"/>
       <w:r>
         <w:t>Literature Review</w:t>
       </w:r>
+      <w:bookmarkEnd w:id="10"/>
     </w:p>
     <w:p>
       <w:pPr>
         <w:pStyle w:val="Heading2"/>
       </w:pPr>
+      <w:bookmarkStart w:id="11" w:name="_Toc79336817"/>
       <w:r>
         <w:t xml:space="preserve">Who is the </w:t>
       </w:r>
@@ -1134,24 +4416,24 @@
       <w:r>
         <w:t>customer</w:t>
       </w:r>
+      <w:bookmarkEnd w:id="11"/>
       <w:proofErr w:type="gramEnd"/>
     </w:p>
     <w:p>
       <w:r>
         <w:tab/>
-        <w:t>A demographic timebomb will create significant pressure on the global health care system because people live longer, have fewer children, and medical costs continue to increase (Piggott, 2016; Stone, 2017).  When patients cannot afford the required care, the quality decreases</w:t>
-      </w:r>
-      <w:r>
-        <w:t>,</w:t>
-      </w:r>
-      <w:r>
-        <w:t xml:space="preserve"> or social programs must fund the difference.  Demographic specialists predict that by 2050 nearly “80% of the global elderly population will be from low- to middle-income countries</w:t>
+        <w:t xml:space="preserve">A demographic timebomb will create significant pressure on the global health care system because people live longer, have fewer children, and medical costs continue to increase (Piggott, 2016; Stone, 2017).  When patients cannot afford the required care, the quality decreases, or social programs must fund the difference.  Demographic specialists predict that by </w:t>
+      </w:r>
+      <w:r>
+        <w:lastRenderedPageBreak/>
+        <w:t>2050 nearly “80% of the global elderly population will be from low- to middle-income countries</w:t>
       </w:r>
       <w:sdt>
         <w:sdtPr>
           <w:id w:val="1814523907"/>
           <w:citation/>
         </w:sdtPr>
+        <w:sdtEndPr/>
         <w:sdtContent>
           <w:r>
             <w:fldChar w:fldCharType="begin"/>
@@ -1181,6 +4463,7 @@
           <w:id w:val="-1293350902"/>
           <w:citation/>
         </w:sdtPr>
+        <w:sdtEndPr/>
         <w:sdtContent>
           <w:r>
             <w:fldChar w:fldCharType="begin"/>
@@ -1195,14 +4478,7 @@
             <w:rPr>
               <w:noProof/>
             </w:rPr>
-            <w:t xml:space="preserve"> </w:t>
-          </w:r>
-          <w:r>
-            <w:rPr>
-              <w:noProof/>
-            </w:rPr>
-            <w:lastRenderedPageBreak/>
-            <w:t>(Morris, 2008)</w:t>
+            <w:t xml:space="preserve"> (Morris, 2008)</w:t>
           </w:r>
           <w:r>
             <w:fldChar w:fldCharType="end"/>
@@ -1217,9 +4493,11 @@
       <w:pPr>
         <w:pStyle w:val="Heading2"/>
       </w:pPr>
+      <w:bookmarkStart w:id="12" w:name="_Toc79336818"/>
       <w:r>
         <w:t>Challenges with current solutions</w:t>
       </w:r>
+      <w:bookmarkEnd w:id="12"/>
     </w:p>
     <w:p>
       <w:pPr>
@@ -1233,6 +4511,7 @@
           <w:id w:val="841585053"/>
           <w:citation/>
         </w:sdtPr>
+        <w:sdtEndPr/>
         <w:sdtContent>
           <w:r>
             <w:fldChar w:fldCharType="begin"/>
@@ -1270,6 +4549,7 @@
           <w:id w:val="-148138861"/>
           <w:citation/>
         </w:sdtPr>
+        <w:sdtEndPr/>
         <w:sdtContent>
           <w:r>
             <w:fldChar w:fldCharType="begin"/>
@@ -1299,6 +4579,7 @@
           <w:id w:val="861636948"/>
           <w:citation/>
         </w:sdtPr>
+        <w:sdtEndPr/>
         <w:sdtContent>
           <w:r>
             <w:fldChar w:fldCharType="begin"/>
@@ -1321,7 +4602,11 @@
         </w:sdtContent>
       </w:sdt>
       <w:r>
-        <w:t>.  Additionally, the obtrusive nature of wearable technologies makes them impractical for extended duration scenarios (Razzaq et al., 2020; Singla et al., 2010). Alternatively, specific vendors utilize voice-enabled Personal Digital Assistants (PDA) (e.g., Amazon Alexa).  These products effectively set reminders and record activities (Tan et al., 2020).  However, several scenarios cannot exploit vocal interactions, such as non-native speakers and individuals with vocal disorders.</w:t>
+        <w:t xml:space="preserve">.  Additionally, the obtrusive nature of wearable technologies makes them impractical for extended duration scenarios (Razzaq et al., 2020; Singla et al., 2010). Alternatively, specific vendors utilize voice-enabled Personal Digital </w:t>
+      </w:r>
+      <w:r>
+        <w:lastRenderedPageBreak/>
+        <w:t>Assistants (PDA) (e.g., Amazon Alexa).  These products effectively set reminders and record activities (Tan et al., 2020).  However, several scenarios cannot exploit vocal interactions, such as non-native speakers and individuals with vocal disorders.</w:t>
       </w:r>
     </w:p>
     <w:p>
@@ -1329,7 +4614,6 @@
         <w:ind w:firstLine="720"/>
       </w:pPr>
       <w:r>
-        <w:lastRenderedPageBreak/>
         <w:t>Assisted living facilities use trained nurses to mitigate these issues.  Having a human inspect the patient visually is an effective but expensive tool.  The median compensation rate for registered nurses is $75,330 annually ($36.22 per hour)</w:t>
       </w:r>
       <w:sdt>
@@ -1337,6 +4621,7 @@
           <w:id w:val="-1735539854"/>
           <w:citation/>
         </w:sdtPr>
+        <w:sdtEndPr/>
         <w:sdtContent>
           <w:r>
             <w:fldChar w:fldCharType="begin"/>
@@ -1367,16 +4652,24 @@
       </w:r>
       <w:proofErr w:type="spellEnd"/>
       <w:r>
-        <w:t>.  Instead, patients could receive continuous observation at lower costs using Computer Vision. Artificial Intelligence and Machine Learning (AI/ML) models can observe patient behavior and react accordingly.</w:t>
+        <w:t xml:space="preserve">.  Instead, patients could receive continuous observation at lower costs using Computer Vision. </w:t>
+      </w:r>
+      <w:r>
+        <w:t xml:space="preserve"> </w:t>
+      </w:r>
+      <w:r>
+        <w:t>Artificial Intelligence and Machine Learning (AI/ML) models can observe patient behavior and react accordingly.</w:t>
       </w:r>
     </w:p>
     <w:p>
       <w:pPr>
         <w:pStyle w:val="Heading2"/>
       </w:pPr>
+      <w:bookmarkStart w:id="13" w:name="_Toc79336819"/>
       <w:r>
         <w:t>Implementing unobtrusive systems</w:t>
       </w:r>
+      <w:bookmarkEnd w:id="13"/>
     </w:p>
     <w:p>
       <w:pPr>
@@ -1399,11 +4692,11 @@
         <w:ind w:firstLine="720"/>
       </w:pPr>
       <w:r>
-        <w:t xml:space="preserve">After creating the training video, perform Human Activity Recognition (HAR) through a two-step process (Razzaq et al., 2020; Chen et al., 2020; Yi &amp; Feng, 2021).  First, a process extracts the subject’s skeletal position from a given frame.  This phase begins with decoding the information into RGB+D (Red Green Blue and Depth) matrices.  Next, the researchers use Convolutional Neural Networks (CNN) to identify the body parts within the frame.  If the room has multiple cameras, then a normalization process must build a consistent 3-D representation.  The normalization needs to also account for noise and scaling challenges.  These issues occur because the patient can freely move around the room. Microsoft’s Kinect Sensor supports </w:t>
+        <w:t xml:space="preserve">After creating the training video, perform Human Activity Recognition (HAR) through a two-step process (Razzaq et al., 2020; Chen et al., 2020; Yi &amp; Feng, 2021).  First, a process extracts the subject’s skeletal position from a given frame.  This phase begins with decoding the information into RGB+D (Red Green Blue and Depth) matrices.  Next, the researchers use Convolutional Neural Networks (CNN) to identify the body parts within the frame.  If the room </w:t>
       </w:r>
       <w:r>
         <w:lastRenderedPageBreak/>
-        <w:t xml:space="preserve">automating this step to a certain extent.  Alternatively, Carnegie Mellon University’s Open Pose library can approximate the 3-D skeletal structure from 2-D images.  </w:t>
+        <w:t>has multiple cameras, then a normalization process must build a consistent 3-D representation.  The normalization needs to also account for noise and scaling challenges.  These issues occur because the patient can freely move around the room. Microsoft’s Kinect Sensor supports automating this step to a certain extent.  Alternatively, Carnegie Mellon University’s Open Pose library can approximate the 3-D skeletal structure from 2-D images.</w:t>
       </w:r>
     </w:p>
     <w:p>
@@ -1470,13 +4763,17 @@
         </w:drawing>
       </w:r>
     </w:p>
+    <w:p/>
     <w:p>
       <w:pPr>
         <w:pStyle w:val="Heading2"/>
       </w:pPr>
-      <w:r>
+      <w:bookmarkStart w:id="14" w:name="_Toc79336820"/>
+      <w:r>
+        <w:lastRenderedPageBreak/>
         <w:t>Scaling the classification process</w:t>
       </w:r>
+      <w:bookmarkEnd w:id="14"/>
     </w:p>
     <w:p>
       <w:r>
@@ -1488,6 +4785,7 @@
           <w:id w:val="-652908628"/>
           <w:citation/>
         </w:sdtPr>
+        <w:sdtEndPr/>
         <w:sdtContent>
           <w:r>
             <w:fldChar w:fldCharType="begin"/>
@@ -1510,11 +4808,7 @@
         </w:sdtContent>
       </w:sdt>
       <w:r>
-        <w:t xml:space="preserve">.  For example, predicting that the subject </w:t>
-      </w:r>
-      <w:r>
-        <w:lastRenderedPageBreak/>
-        <w:t xml:space="preserve">is picking up a fork, spoon, or cup is similar.  The classifier can determine which </w:t>
+        <w:t xml:space="preserve">.  For example, predicting that the subject is picking up a fork, spoon, or cup is similar.  The classifier can determine which </w:t>
       </w:r>
       <w:proofErr w:type="spellStart"/>
       <w:r>
@@ -1537,6 +4831,7 @@
           <w:id w:val="2038686732"/>
           <w:citation/>
         </w:sdtPr>
+        <w:sdtEndPr/>
         <w:sdtContent>
           <w:r>
             <w:fldChar w:fldCharType="begin"/>
@@ -1566,9 +4861,11 @@
       <w:pPr>
         <w:pStyle w:val="Heading2"/>
       </w:pPr>
+      <w:bookmarkStart w:id="15" w:name="_Toc79336821"/>
       <w:r>
         <w:t>Integrating AI/ML into the ecosystem</w:t>
       </w:r>
+      <w:bookmarkEnd w:id="15"/>
     </w:p>
     <w:p>
       <w:pPr>
@@ -1613,7 +4910,11 @@
       </w:r>
       <w:proofErr w:type="gramEnd"/>
       <w:r>
-        <w:t xml:space="preserve"> number of jobs, entirely new industries follow shortly afterward.  When a society can replace low-paying jobs with multiple high-paying industries, this promotion justifies the short-term pain.</w:t>
+        <w:t xml:space="preserve"> number of jobs, </w:t>
+      </w:r>
+      <w:r>
+        <w:lastRenderedPageBreak/>
+        <w:t>entirely new industries follow shortly afterward.  When a society can replace low-paying jobs with multiple high-paying industries, this promotion justifies the short-term pain.</w:t>
       </w:r>
     </w:p>
     <w:p>
@@ -1621,11 +4922,7 @@
         <w:ind w:firstLine="720"/>
       </w:pPr>
       <w:r>
-        <w:t xml:space="preserve">For instance, a recent demonstration shows that AI/ML can map facial expressions to pain levels with 93% accuracy (Nugroho et al., 2018).  These capabilities could enable every </w:t>
-      </w:r>
-      <w:r>
-        <w:lastRenderedPageBreak/>
-        <w:t>patient access to a well-trained and vigilant private nurse.  Other publications chose to forward the observations to cloud services for remote management features (</w:t>
+        <w:t>For instance, a recent demonstration shows that AI/ML can map facial expressions to pain levels with 93% accuracy (Nugroho et al., 2018).  These capabilities could enable every patient access to a well-trained and vigilant private nurse.  Other publications chose to forward the observations to cloud services for remote management features (</w:t>
       </w:r>
       <w:proofErr w:type="spellStart"/>
       <w:r>
@@ -1640,34 +4937,24 @@
       <w:pPr>
         <w:pStyle w:val="Heading2"/>
       </w:pPr>
+      <w:bookmarkStart w:id="16" w:name="_Toc79336822"/>
       <w:r>
         <w:t>Including Cyber-Physical Systems</w:t>
       </w:r>
+      <w:bookmarkEnd w:id="16"/>
     </w:p>
     <w:p>
       <w:pPr>
         <w:ind w:firstLine="720"/>
       </w:pPr>
       <w:r>
-        <w:t xml:space="preserve">The Internet of Things (IoT) represents the next evolutionary step in communication and system connectivity.  Naïve outsiders see this industry as a series of gimmicks, Apple watches, and Smart toasters.  More importantly, those statements are factual and create the missing bridge between cyber and physical systems (CPS).  This capability comes from sensor and input networks that emit telemetry into ubiquitous cloud computing and machine learning platforms.  Big Data </w:t>
-      </w:r>
-      <w:r>
-        <w:t xml:space="preserve">and artificial intelligence </w:t>
-      </w:r>
-      <w:r>
-        <w:t xml:space="preserve">solutions can </w:t>
+        <w:t xml:space="preserve">The Internet of Things (IoT) represents the next evolutionary step in communication and system connectivity.  Naïve outsiders see this industry as a series of gimmicks, Apple watches, and Smart toasters.  More importantly, those statements are factual and create the missing bridge between cyber and physical systems (CPS).  This capability comes from sensor and input networks that emit telemetry into ubiquitous cloud computing and machine learning platforms.  Big Data and artificial intelligence solutions can </w:t>
       </w:r>
       <w:r>
         <w:t xml:space="preserve">control </w:t>
       </w:r>
       <w:r>
-        <w:t>manufacturing and safety systems</w:t>
-      </w:r>
-      <w:r>
-        <w:t xml:space="preserve"> u</w:t>
-      </w:r>
-      <w:r>
-        <w:t xml:space="preserve">sing physical motors and actuators.  As information and decision processes transact across this bridge, organizations can execute expert workflows autonomously and </w:t>
+        <w:t xml:space="preserve">manufacturing and safety systems using physical motors and actuators.  As information and decision processes transact across this bridge, organizations can execute expert workflows autonomously and </w:t>
       </w:r>
       <w:r>
         <w:t>prevent costly failures</w:t>
@@ -1688,6 +4975,7 @@
           <w:id w:val="-1048994836"/>
           <w:citation/>
         </w:sdtPr>
+        <w:sdtEndPr/>
         <w:sdtContent>
           <w:r>
             <w:fldChar w:fldCharType="begin"/>
@@ -1718,6 +5006,7 @@
         <w:ind w:firstLine="720"/>
       </w:pPr>
       <w:r>
+        <w:lastRenderedPageBreak/>
         <w:t>While many health care CPS scenarios are easy to describe, they often span complex workflows (</w:t>
       </w:r>
       <w:proofErr w:type="spellStart"/>
@@ -1726,23 +5015,7 @@
       </w:r>
       <w:proofErr w:type="spellEnd"/>
       <w:r>
-        <w:t xml:space="preserve"> et al., 2015).  For instance, the aspirin dispenser involves computer vision, edge processing, cloud computing, manual approval steps (optional), and finally, orchestrating a medication vending machine.  These heterogeneous components span distinct vendors, protocols, and technology stacks, making </w:t>
-      </w:r>
-      <w:r>
-        <w:t xml:space="preserve">building </w:t>
-      </w:r>
-      <w:r>
-        <w:t xml:space="preserve">secure and reliable service </w:t>
-      </w:r>
-      <w:r>
-        <w:lastRenderedPageBreak/>
-        <w:t>integrations</w:t>
-      </w:r>
-      <w:r>
-        <w:t xml:space="preserve"> difficult</w:t>
-      </w:r>
-      <w:r>
-        <w:t xml:space="preserve"> (</w:t>
+        <w:t xml:space="preserve"> et al., 2015).  For instance, the aspirin dispenser involves computer vision, edge processing, cloud computing, manual approval steps (optional), and finally, orchestrating a medication vending machine.  These heterogeneous components span distinct vendors, protocols, and technology stacks, making building secure and reliable service integrations difficult (</w:t>
       </w:r>
       <w:proofErr w:type="spellStart"/>
       <w:r>
@@ -1765,6 +5038,7 @@
           <w:id w:val="1091811914"/>
           <w:citation/>
         </w:sdtPr>
+        <w:sdtEndPr/>
         <w:sdtContent>
           <w:r>
             <w:fldChar w:fldCharType="begin"/>
@@ -1794,6 +5068,7 @@
           <w:id w:val="-1427118347"/>
           <w:citation/>
         </w:sdtPr>
+        <w:sdtEndPr/>
         <w:sdtContent>
           <w:r>
             <w:fldChar w:fldCharType="begin"/>
@@ -1823,6 +5098,7 @@
           <w:id w:val="-1931349195"/>
           <w:citation/>
         </w:sdtPr>
+        <w:sdtEndPr/>
         <w:sdtContent>
           <w:r>
             <w:fldChar w:fldCharType="begin"/>
@@ -1852,17 +5128,112 @@
       <w:pPr>
         <w:pStyle w:val="Heading2"/>
       </w:pPr>
+      <w:bookmarkStart w:id="17" w:name="_Toc79336823"/>
       <w:r>
         <w:t>Summary</w:t>
+      </w:r>
+      <w:bookmarkEnd w:id="17"/>
+    </w:p>
+    <w:p>
+      <w:r>
+        <w:tab/>
+        <w:t xml:space="preserve">The literature review encompasses three core ideas—first, an examination of the customer and current solutions.  Next, an assessment of state-of-the-art unobtrusive methods concludes that Human Activity Recognition is the dominant strategy.  Lastly is a review of digital-to-physical methods within healthcare scenarios.  Collectively these domains confirm that </w:t>
+      </w:r>
+      <w:r>
+        <w:lastRenderedPageBreak/>
+        <w:t>the ECSOS solution unobtrusively solves the right problem with reactive capabilities within the physical world.</w:t>
+      </w:r>
+    </w:p>
+    <w:p>
+      <w:pPr>
+        <w:pStyle w:val="Heading3"/>
+      </w:pPr>
+      <w:r>
+        <w:t xml:space="preserve">Customer Observations </w:t>
+      </w:r>
+    </w:p>
+    <w:p>
+      <w:pPr>
+        <w:ind w:firstLine="720"/>
+      </w:pPr>
+      <w:r>
+        <w:t>Several global communities could benefit from assisted living facility-like capabilities within their residence.  This cohort includes senior citizens, people with disabilities, and young children.  Today, researchers predominately meet these requirements through wearable technologies.  The wearable technologies market is commoditized and overly saturated, which limits innovation.  Further, this approach is obtrusive and impractical for many indoor scenarios.</w:t>
+      </w:r>
+    </w:p>
+    <w:p>
+      <w:pPr>
+        <w:pStyle w:val="Heading3"/>
+      </w:pPr>
+      <w:r>
+        <w:t>Unobtrusive Methods</w:t>
+      </w:r>
+    </w:p>
+    <w:p>
+      <w:pPr>
+        <w:ind w:firstLine="720"/>
+      </w:pPr>
+      <w:r>
+        <w:t>Implementing unobtrusive systems is significantly more complex, requiring a collection of Computer Vision and Human Activity Recognition (HAR) algorithms.  Researchers typically build a process that tracks skeletal structures in 3-D space using Convolutional Neural Network (CNN) algorithms.  Afterward, Recurrent Neural Networks (RNN) monitor changes to predict the patient’s behavior.  Maintaining massive monolithic architectures is challenging, and this causes practitioners to employ ens</w:t>
+      </w:r>
+      <w:r>
+        <w:t>e</w:t>
+      </w:r>
+      <w:r>
+        <w:t>mble methods.</w:t>
+      </w:r>
+    </w:p>
+    <w:p>
+      <w:pPr>
+        <w:pStyle w:val="Heading3"/>
+      </w:pPr>
+      <w:r>
+        <w:t>Integrating Cyber-Physical Systems</w:t>
+      </w:r>
+    </w:p>
+    <w:p>
+      <w:r>
+        <w:rPr>
+          <w:b/>
+          <w:bCs/>
+          <w:i/>
+          <w:iCs/>
+        </w:rPr>
+        <w:tab/>
+      </w:r>
+      <w:r>
+        <w:t xml:space="preserve">Requiring registered nurses to perform every task is prohibitively expensive.  Instead, automation must exist for, e.g., dispense medication.  Those systems require a communication bridge that enables cloud services to manipulate the physical world.  Several researchers explore these ideas through targeted case studies and mock stages (e.g., miniature replica houses).  These concept studies enumerate numerous successes and challenges with integrating health care into a private residence.  </w:t>
+      </w:r>
+      <w:proofErr w:type="gramStart"/>
+      <w:r>
+        <w:t>Generally speaking, the</w:t>
+      </w:r>
+      <w:proofErr w:type="gramEnd"/>
+      <w:r>
+        <w:t xml:space="preserve"> research suggests that existing technology is adequate for implementing these systems.  However, designers must cobble components from multiple </w:t>
+      </w:r>
+      <w:r>
+        <w:lastRenderedPageBreak/>
+        <w:t xml:space="preserve">vendors that utilize different technology stacks.  Without a consistent control plane and data models, </w:t>
+      </w:r>
+      <w:r>
+        <w:t xml:space="preserve">the barrier to entry is significant for </w:t>
+      </w:r>
+      <w:r>
+        <w:t xml:space="preserve">engineering </w:t>
+      </w:r>
+      <w:r>
+        <w:t>teams.</w:t>
       </w:r>
     </w:p>
     <w:p>
       <w:pPr>
         <w:pStyle w:val="Heading1"/>
       </w:pPr>
+      <w:bookmarkStart w:id="18" w:name="_Toc79336824"/>
       <w:r>
         <w:t>Research Methods</w:t>
       </w:r>
+      <w:bookmarkEnd w:id="18"/>
     </w:p>
     <w:p>
       <w:pPr>
@@ -1881,9 +5252,11 @@
       <w:pPr>
         <w:pStyle w:val="Heading2"/>
       </w:pPr>
+      <w:bookmarkStart w:id="19" w:name="_Toc79336825"/>
       <w:r>
         <w:t>Artifacts</w:t>
       </w:r>
+      <w:bookmarkEnd w:id="19"/>
     </w:p>
     <w:p>
       <w:r>
@@ -1904,11 +5277,7 @@
       </w:r>
       <w:proofErr w:type="spellEnd"/>
       <w:r>
-        <w:t xml:space="preserve"> 2C cameras to collect short recordings.  These cameras use motion-sensing to trigger short Audio/Video (A/V) recordings (fifteen to sixty seconds).  After the filming completes, its </w:t>
-      </w:r>
-      <w:r>
-        <w:lastRenderedPageBreak/>
-        <w:t>controller (</w:t>
+        <w:t xml:space="preserve"> 2C cameras to collect short recordings.  These cameras use motion-sensing to trigger short Audio/Video (A/V) recordings (fifteen to sixty seconds).  After the filming completes, its controller (</w:t>
       </w:r>
       <w:proofErr w:type="spellStart"/>
       <w:r>
@@ -1916,25 +5285,7 @@
       </w:r>
       <w:proofErr w:type="spellEnd"/>
       <w:r>
-        <w:t xml:space="preserve"> Homebase) automatically uploads the file to Network Attached Storage (NAS).  The file creation event triggers an analysis workflow that extracts and publishes metadata to message buses.  Developers can author extensions using Function</w:t>
-      </w:r>
-      <w:r>
-        <w:t>-</w:t>
-      </w:r>
-      <w:r>
-        <w:t>as</w:t>
-      </w:r>
-      <w:r>
-        <w:t>-</w:t>
-      </w:r>
-      <w:r>
-        <w:t>a</w:t>
-      </w:r>
-      <w:r>
-        <w:t>-</w:t>
-      </w:r>
-      <w:r>
-        <w:t>Service (</w:t>
+        <w:t xml:space="preserve"> Homebase) automatically uploads the file to Network Attached Storage (NAS).  The file creation event triggers an analysis workflow that extracts and publishes metadata to message buses.  Developers can author extensions using Function-as-a-Service (</w:t>
       </w:r>
       <w:proofErr w:type="spellStart"/>
       <w:r>
@@ -1966,6 +5317,7 @@
         <w:ind w:firstLine="720"/>
       </w:pPr>
       <w:r>
+        <w:lastRenderedPageBreak/>
         <w:t xml:space="preserve">Third, the ECSOS solution routes the metadata into monitoring and response extensions.  These extensions include central services (e.g., identity and state management) and auditing capabilities (e.g., inputs, predictions, and recommendations).  One crucial extension is the central audit logs.  These tables are </w:t>
       </w:r>
       <w:proofErr w:type="spellStart"/>
@@ -1981,9 +5333,11 @@
       <w:pPr>
         <w:pStyle w:val="Heading2"/>
       </w:pPr>
+      <w:bookmarkStart w:id="20" w:name="_Toc79336826"/>
       <w:r>
         <w:t>Contributions</w:t>
       </w:r>
+      <w:bookmarkEnd w:id="20"/>
     </w:p>
     <w:p>
       <w:r>
@@ -1996,11 +5350,7 @@
         <w:ind w:firstLine="720"/>
       </w:pPr>
       <w:r>
-        <w:t xml:space="preserve">Second, the research produces a purpose-built machine learning algorithm for elderly care action recognition. This deliverable also includes quantitative metrics that describe the </w:t>
-      </w:r>
-      <w:r>
-        <w:lastRenderedPageBreak/>
-        <w:t xml:space="preserve">algorithm’s resource utilization and F-measure accuracy.  Data scientists use F-measurements as a “way of </w:t>
+        <w:t xml:space="preserve">Second, the research produces a purpose-built machine learning algorithm for elderly care action recognition. This deliverable also includes quantitative metrics that describe the algorithm’s resource utilization and F-measure accuracy.  Data scientists use F-measurements as a “way of </w:t>
       </w:r>
       <w:r>
         <w:t xml:space="preserve">combining the precision and recall of the model, and </w:t>
@@ -2016,6 +5366,7 @@
           <w:id w:val="122823392"/>
           <w:citation/>
         </w:sdtPr>
+        <w:sdtEndPr/>
         <w:sdtContent>
           <w:r>
             <w:fldChar w:fldCharType="begin"/>
@@ -2048,16 +5399,13 @@
       <w:pPr>
         <w:pStyle w:val="Heading2"/>
       </w:pPr>
+      <w:bookmarkStart w:id="21" w:name="_Toc79336827"/>
+      <w:r>
+        <w:t>System Architecture</w:t>
+      </w:r>
+      <w:bookmarkEnd w:id="21"/>
     </w:p>
     <w:p>
-      <w:pPr>
-        <w:pStyle w:val="Heading2"/>
-      </w:pPr>
-      <w:r>
-        <w:t>System Architecture</w:t>
-      </w:r>
-    </w:p>
-    <w:p>
       <w:r>
         <w:tab/>
         <w:t xml:space="preserve">Elderly Care SOS requires cameras, network storage, and a custom-built appliance (see Figure 1). Optionally patients can extend the system with various CPS device integrations (e.g., remote smoke detector).  The appliance must have enough computing and storage resources to perform model predictions, persist state, and execute several micro-services.  Periodically, the </w:t>
@@ -2068,7 +5416,11 @@
       </w:r>
       <w:proofErr w:type="gramEnd"/>
       <w:r>
-        <w:t xml:space="preserve"> system needs to synchronize with an external cloud component.  These synchronization operations include sending status reports, downloading updates, and issuing assistance requests.</w:t>
+        <w:t xml:space="preserve"> system needs to synchronize with an external cloud component.  These </w:t>
+      </w:r>
+      <w:r>
+        <w:lastRenderedPageBreak/>
+        <w:t>synchronization operations include sending status reports, downloading updates, and issuing assistance requests.</w:t>
       </w:r>
     </w:p>
     <w:p>
@@ -2076,7 +5428,13 @@
         <w:pStyle w:val="Caption"/>
       </w:pPr>
       <w:r>
-        <w:t>Figure 1: Abstract Design</w:t>
+        <w:t xml:space="preserve">Figure </w:t>
+      </w:r>
+      <w:r>
+        <w:t>3</w:t>
+      </w:r>
+      <w:r>
+        <w:t>: Abstract Design</w:t>
       </w:r>
     </w:p>
     <w:p>
@@ -2088,9 +5446,9 @@
           <w:noProof/>
         </w:rPr>
         <w:drawing>
-          <wp:inline distT="0" distB="0" distL="0" distR="0" wp14:anchorId="2484D239" wp14:editId="1681ACE7">
-            <wp:extent cx="3090042" cy="2053755"/>
-            <wp:effectExtent l="0" t="0" r="0" b="3810"/>
+          <wp:inline distT="0" distB="0" distL="0" distR="0" wp14:anchorId="2484D239" wp14:editId="15285D19">
+            <wp:extent cx="3786996" cy="2516975"/>
+            <wp:effectExtent l="0" t="0" r="4445" b="0"/>
             <wp:docPr id="3" name="Picture 3" descr="Diagram&#10;&#10;Description automatically generated"/>
             <wp:cNvGraphicFramePr>
               <a:graphicFrameLocks xmlns:a="http://schemas.openxmlformats.org/drawingml/2006/main" noChangeAspect="1"/>
@@ -2111,7 +5469,7 @@
                   <pic:spPr>
                     <a:xfrm>
                       <a:off x="0" y="0"/>
-                      <a:ext cx="3090042" cy="2053755"/>
+                      <a:ext cx="3793766" cy="2521475"/>
                     </a:xfrm>
                     <a:prstGeom prst="rect">
                       <a:avLst/>
@@ -2128,19 +5486,17 @@
       <w:pPr>
         <w:pStyle w:val="Heading2"/>
       </w:pPr>
+      <w:bookmarkStart w:id="22" w:name="_Toc79336828"/>
       <w:r>
         <w:t>User Roles</w:t>
       </w:r>
-      <w:r>
-        <w:tab/>
-      </w:r>
+      <w:bookmarkEnd w:id="22"/>
     </w:p>
     <w:p>
       <w:pPr>
         <w:ind w:firstLine="720"/>
       </w:pPr>
       <w:r>
-        <w:lastRenderedPageBreak/>
         <w:t>Aside from patients, there are three additional user roles: nurses and healthcare providers, family members, and administrators.  These users can use a mobile app or web portal to access the relevant data.  All operations from either UI (User Interface) require Authentication, Authorization, and Auditing (AAA).  When systems mandate AAA enforcement, it prevents negligence or malicious actions while increasing transparency.  It is also critical that the patient maintains control of their privacy.  For example, they might want to share a weekly aggregate health report with family members, not verbose details.</w:t>
       </w:r>
     </w:p>
@@ -2148,9 +5504,11 @@
       <w:pPr>
         <w:pStyle w:val="Heading2"/>
       </w:pPr>
+      <w:bookmarkStart w:id="23" w:name="_Toc79336829"/>
       <w:r>
         <w:t>System Reliability</w:t>
       </w:r>
+      <w:bookmarkEnd w:id="23"/>
     </w:p>
     <w:p>
       <w:r>
@@ -2163,7 +5521,11 @@
       </w:r>
       <w:proofErr w:type="spellEnd"/>
       <w:r>
-        <w:t>, Zigbee, and Bluetooth protocols.  These messages are likely to encounter transfer failures due to radio interference or devices being offline.  There must be support within the message buses to cache and reattempt any message delivery failures using exponential backoff policies.  Otherwise, the state management’s perspective can become distorted.  Time-sensitive messages (e.g., the subject has fallen) require a primary and secondary communication channel, such as phone line or mobile phone pairing.</w:t>
+        <w:t xml:space="preserve">, Zigbee, and Bluetooth protocols.  These messages are likely to encounter transfer failures due to radio interference or devices being offline.  There must be support within the message buses to cache and reattempt any message delivery failures using exponential backoff policies.  Otherwise, the state management’s </w:t>
+      </w:r>
+      <w:r>
+        <w:lastRenderedPageBreak/>
+        <w:t>perspective can become distorted.  Time-sensitive messages (e.g., the subject has fallen) require a primary and secondary communication channel, such as phone line or mobile phone pairing.</w:t>
       </w:r>
     </w:p>
     <w:p>
@@ -2184,21 +5546,24 @@
       <w:pPr>
         <w:pStyle w:val="Heading1"/>
       </w:pPr>
+      <w:bookmarkStart w:id="24" w:name="_Toc79336830"/>
       <w:r>
         <w:t>Measurements and Evaluation</w:t>
       </w:r>
+      <w:bookmarkEnd w:id="24"/>
     </w:p>
     <w:p>
       <w:pPr>
         <w:pStyle w:val="Heading2"/>
       </w:pPr>
+      <w:bookmarkStart w:id="25" w:name="_Toc79336831"/>
       <w:r>
         <w:t>Data Collection Process</w:t>
       </w:r>
+      <w:bookmarkEnd w:id="25"/>
     </w:p>
     <w:p>
       <w:r>
-        <w:lastRenderedPageBreak/>
         <w:tab/>
         <w:t xml:space="preserve">Most information enters the system through the </w:t>
       </w:r>
@@ -2229,6 +5594,7 @@
           <w:id w:val="-1421402512"/>
           <w:citation/>
         </w:sdtPr>
+        <w:sdtEndPr/>
         <w:sdtContent>
           <w:r>
             <w:fldChar w:fldCharType="begin"/>
@@ -2254,13 +5620,17 @@
         <w:t>.  This service offers clustering capabilities to group related artifacts and streamlines manual tasks.  Alternatively, users can crowd-source labeling jobs through Amazon Mechanical Turk.</w:t>
       </w:r>
     </w:p>
+    <w:p/>
     <w:p>
       <w:pPr>
         <w:pStyle w:val="Heading2"/>
       </w:pPr>
-      <w:r>
+      <w:bookmarkStart w:id="26" w:name="_Toc79336832"/>
+      <w:r>
+        <w:lastRenderedPageBreak/>
         <w:t>Evaluation Process</w:t>
       </w:r>
+      <w:bookmarkEnd w:id="26"/>
     </w:p>
     <w:p>
       <w:r>
@@ -2279,17 +5649,14 @@
     <w:p>
       <w:r>
         <w:tab/>
-        <w:t xml:space="preserve">The ECSOS Cloud maintains a history of all incorrect predictions.  Data scientists can review those responses, look for patterns (e.g., mixing up two actions), and make the necessary modifications.  There must be some mechanism to include user feedback and avoid introducing </w:t>
-      </w:r>
-      <w:r>
-        <w:lastRenderedPageBreak/>
-        <w:t>biases into the model</w:t>
+        <w:t>The ECSOS Cloud maintains a history of all incorrect predictions.  Data scientists can review those responses, look for patterns (e.g., mixing up two actions), and make the necessary modifications.  There must be some mechanism to include user feedback and avoid introducing biases into the model</w:t>
       </w:r>
       <w:sdt>
         <w:sdtPr>
           <w:id w:val="558752204"/>
           <w:citation/>
         </w:sdtPr>
+        <w:sdtEndPr/>
         <w:sdtContent>
           <w:r>
             <w:fldChar w:fldCharType="begin"/>
@@ -2319,9 +5686,11 @@
       <w:pPr>
         <w:pStyle w:val="Heading2"/>
       </w:pPr>
+      <w:bookmarkStart w:id="27" w:name="_Toc79336833"/>
       <w:r>
         <w:t>Benchmarking</w:t>
       </w:r>
+      <w:bookmarkEnd w:id="27"/>
     </w:p>
     <w:p>
       <w:r>
@@ -2333,6 +5702,7 @@
           <w:id w:val="1487820034"/>
           <w:citation/>
         </w:sdtPr>
+        <w:sdtEndPr/>
         <w:sdtContent>
           <w:r>
             <w:fldChar w:fldCharType="begin"/>
@@ -2361,36 +5731,127 @@
         <w:t xml:space="preserve"> (Das et al., 2019)</w:t>
       </w:r>
       <w:r>
-        <w:t>.  Since those behaviors are very different from low-intensity indoor movements, they are not directly usable.  Instead, several publications choose to define movement taxonomies and curated lists of expected behaviors.  Afterward, the project’s quality is proportional to its ability to cover those actions.  Additionally, the solution should be extensible and support more actions over time (e.g., future versions).</w:t>
+        <w:t xml:space="preserve">.  Since those behaviors are very different from low-intensity indoor movements, they are not directly usable.  Instead, several publications choose to define movement taxonomies and curated lists of expected behaviors.  Afterward, the project’s quality is proportional to its ability </w:t>
+      </w:r>
+      <w:r>
+        <w:lastRenderedPageBreak/>
+        <w:t>to cover those actions.  Additionally, the solution should be extensible and support more actions over time (e.g., future versions).</w:t>
       </w:r>
     </w:p>
     <w:p>
       <w:pPr>
-        <w:pStyle w:val="Heading2"/>
+        <w:pStyle w:val="Heading1"/>
       </w:pPr>
       <w:r>
         <w:t>Summary</w:t>
       </w:r>
     </w:p>
-    <w:p/>
     <w:p>
       <w:r>
+        <w:tab/>
+        <w:t>Senior citizens and other populations are living longer and want to defer transitioning into assisted living facilities.  Delaying the move can save nearly ninety thousand dollars annually and additional value (e.g., personalized comfort).  However, those savings typically require care degradation.  Researchers and designers are mitigating these issues through wearable technologies (e.g., smartwatches).  These solutions are impractical for extended periods due to restricting movement, requiring carry</w:t>
+      </w:r>
+      <w:r>
+        <w:t>ing</w:t>
+      </w:r>
+      <w:r>
+        <w:t xml:space="preserve"> the device, remember</w:t>
+      </w:r>
+      <w:r>
+        <w:t xml:space="preserve">ing to </w:t>
+      </w:r>
+      <w:r>
+        <w:t>charg</w:t>
+      </w:r>
+      <w:r>
+        <w:t>e</w:t>
+      </w:r>
+      <w:r>
+        <w:t xml:space="preserve"> it</w:t>
+      </w:r>
+      <w:r>
+        <w:t xml:space="preserve">, among other limitations.  Instead, the </w:t>
+      </w:r>
+      <w:proofErr w:type="gramStart"/>
+      <w:r>
+        <w:t>state of the art</w:t>
+      </w:r>
+      <w:proofErr w:type="gramEnd"/>
+      <w:r>
+        <w:t xml:space="preserve"> solutions utilizes real-time video processing to provide an equal or better experience without being obtrusive.</w:t>
+      </w:r>
+    </w:p>
+    <w:p>
+      <w:r>
+        <w:tab/>
+        <w:t xml:space="preserve">Computer vision strategies typically employ a skeletal tracking process.  This process </w:t>
+      </w:r>
+      <w:proofErr w:type="gramStart"/>
+      <w:r>
+        <w:t>consists</w:t>
+      </w:r>
+      <w:proofErr w:type="gramEnd"/>
+      <w:r>
+        <w:t xml:space="preserve"> must first convert the patient’s skeleton into 3D space then assess the changes.  That operation requires a combination of CNN, RNN, and ensemble algorithms.  Multiple challenges arise while implementing these pipelines.  For instance, there are few open datasets for analyzing indoor low-activity behaviors.  This limitation causes researchers to build everything from step one forward.  Luckily, there are existing tools and services to simplify the development experience and design complex behaviors.</w:t>
+      </w:r>
+    </w:p>
+    <w:p>
+      <w:r>
+        <w:tab/>
+        <w:t xml:space="preserve">After determining the patient’s </w:t>
+      </w:r>
+      <w:r>
+        <w:rPr>
+          <w:i/>
+          <w:iCs/>
+        </w:rPr>
+        <w:t>intent</w:t>
+      </w:r>
+      <w:r>
+        <w:t>, the operating system must respond with an appropriate response.  This reaction frequently requires manipulating the physical world from the virtual universe.  Cyber-Physical Systems create those communication bridges, enabling data analytics to orchestrate physical devices.  There are several well-established patterns for approaching these challenges, but the ecosystem is fractured (e.g., requires multiple vendors).</w:t>
+      </w:r>
+    </w:p>
+    <w:p>
+      <w:r>
+        <w:lastRenderedPageBreak/>
+        <w:tab/>
+        <w:t xml:space="preserve">Lastly, unlocking these challenges could enable an extremely competitive service offering.  Today, assisted living centers must employ numerous staff members and maintain the physical buildings.  Instead, the ECSOS enables centralized nursing teams to scale across sales </w:t>
+      </w:r>
+      <w:proofErr w:type="spellStart"/>
+      <w:r>
+        <w:t>terratories</w:t>
+      </w:r>
+      <w:proofErr w:type="spellEnd"/>
+      <w:r>
+        <w:t xml:space="preserve">, reducing costs and increasing efficiencies.  Additionally, since the patients remain within their residence, the business can leverage smaller facilities.  Furthermore, the service is marketable to a broader audience.  While traditional living centers only care for end-of-life patients, ECSOS applies to any widow or elderly parent.  Children are often hesitant to “put their mom in a home” but gladly subscribe to the </w:t>
+      </w:r>
+      <w:proofErr w:type="spellStart"/>
+      <w:r>
+        <w:t>piece</w:t>
+      </w:r>
+      <w:proofErr w:type="spellEnd"/>
+      <w:r>
+        <w:t xml:space="preserve"> of mind that “someone is watching mom.”       </w:t>
+      </w:r>
+    </w:p>
+    <w:p>
+      <w:r>
         <w:br w:type="page"/>
       </w:r>
     </w:p>
+    <w:bookmarkStart w:id="28" w:name="_Toc79336835" w:displacedByCustomXml="next"/>
     <w:sdt>
       <w:sdtPr>
+        <w:rPr>
+          <w:b w:val="0"/>
+        </w:rPr>
         <w:id w:val="-1755504445"/>
         <w:docPartObj>
           <w:docPartGallery w:val="Bibliographies"/>
           <w:docPartUnique/>
         </w:docPartObj>
       </w:sdtPr>
-      <w:sdtEndPr>
-        <w:rPr>
-          <w:b w:val="0"/>
-        </w:rPr>
-      </w:sdtEndPr>
+      <w:sdtEndPr/>
       <w:sdtContent>
         <w:p>
           <w:pPr>
@@ -2407,12 +5868,14 @@
             </w:rPr>
             <w:t>References</w:t>
           </w:r>
+          <w:bookmarkEnd w:id="28"/>
         </w:p>
         <w:sdt>
           <w:sdtPr>
             <w:id w:val="-573587230"/>
             <w:bibliography/>
           </w:sdtPr>
+          <w:sdtEndPr/>
           <w:sdtContent>
             <w:p>
               <w:pPr>
@@ -3000,10 +6463,12 @@
       <w:pPr>
         <w:pStyle w:val="Heading1"/>
       </w:pPr>
+      <w:bookmarkStart w:id="29" w:name="_Toc79336836"/>
       <w:r>
         <w:lastRenderedPageBreak/>
         <w:t>Annotated Bibliography</w:t>
       </w:r>
+      <w:bookmarkEnd w:id="29"/>
     </w:p>
     <w:p>
       <w:pPr>
@@ -3017,9 +6482,11 @@
       <w:pPr>
         <w:pStyle w:val="Heading2"/>
       </w:pPr>
+      <w:bookmarkStart w:id="30" w:name="_Toc79336837"/>
       <w:r>
         <w:t>Human Activity Recognition</w:t>
       </w:r>
+      <w:bookmarkEnd w:id="30"/>
     </w:p>
     <w:p>
       <w:r>
@@ -3031,6 +6498,7 @@
           <w:id w:val="-524324868"/>
           <w:citation/>
         </w:sdtPr>
+        <w:sdtEndPr/>
         <w:sdtContent>
           <w:r>
             <w:fldChar w:fldCharType="begin"/>
@@ -3074,6 +6542,7 @@
           <w:id w:val="-2142020032"/>
           <w:citation/>
         </w:sdtPr>
+        <w:sdtEndPr/>
         <w:sdtContent>
           <w:r>
             <w:fldChar w:fldCharType="begin"/>
@@ -3127,6 +6596,7 @@
           <w:id w:val="719478230"/>
           <w:citation/>
         </w:sdtPr>
+        <w:sdtEndPr/>
         <w:sdtContent>
           <w:r>
             <w:fldChar w:fldCharType="begin"/>
@@ -3156,9 +6626,11 @@
       <w:pPr>
         <w:pStyle w:val="Heading2"/>
       </w:pPr>
+      <w:bookmarkStart w:id="31" w:name="_Toc79336838"/>
       <w:r>
         <w:t>Integrating IoT Systems</w:t>
       </w:r>
+      <w:bookmarkEnd w:id="31"/>
     </w:p>
     <w:p>
       <w:r>
@@ -3217,9 +6689,11 @@
       <w:pPr>
         <w:pStyle w:val="Heading2"/>
       </w:pPr>
+      <w:bookmarkStart w:id="32" w:name="_Toc79336839"/>
       <w:r>
         <w:t>Enhancing Security</w:t>
       </w:r>
+      <w:bookmarkEnd w:id="32"/>
     </w:p>
     <w:p>
       <w:pPr>
@@ -3233,6 +6707,7 @@
           <w:id w:val="801051225"/>
           <w:citation/>
         </w:sdtPr>
+        <w:sdtEndPr/>
         <w:sdtContent>
           <w:r>
             <w:fldChar w:fldCharType="begin"/>
@@ -3266,6 +6741,7 @@
           <w:id w:val="-57322718"/>
           <w:citation/>
         </w:sdtPr>
+        <w:sdtEndPr/>
         <w:sdtContent>
           <w:r>
             <w:fldChar w:fldCharType="begin"/>
@@ -3327,9 +6803,11 @@
       <w:pPr>
         <w:pStyle w:val="Heading2"/>
       </w:pPr>
+      <w:bookmarkStart w:id="33" w:name="_Toc79336840"/>
       <w:r>
         <w:t>Healthcare and Cloud</w:t>
       </w:r>
+      <w:bookmarkEnd w:id="33"/>
     </w:p>
     <w:p>
       <w:r>
@@ -3372,7 +6850,13 @@
       </w:r>
       <w:proofErr w:type="gramEnd"/>
       <w:r>
-        <w:t xml:space="preserve"> appliances makes sense and handles scenarios such as failures at the ISP (Internet Service Provider).  In addition, other benefits come from standardizing the control plane versus assuming the patient’s personal computer is compatible and Always-On Always Connected (</w:t>
+        <w:t xml:space="preserve"> appliances makes sense and handles scenarios such as failures at the ISP (Internet Service Provider).  In addition, other benefits come from standardizing the control</w:t>
+      </w:r>
+      <w:r>
+        <w:t>-</w:t>
+      </w:r>
+      <w:r>
+        <w:t>plane versus assuming the patient’s personal computer is compatible and Always-On Always Connected (</w:t>
       </w:r>
       <w:proofErr w:type="spellStart"/>
       <w:r>
@@ -4040,6 +7524,25 @@
       <w:b/>
     </w:rPr>
   </w:style>
+  <w:style w:type="paragraph" w:styleId="Heading3">
+    <w:name w:val="heading 3"/>
+    <w:basedOn w:val="Normal"/>
+    <w:next w:val="Normal"/>
+    <w:link w:val="Heading3Char"/>
+    <w:uiPriority w:val="9"/>
+    <w:unhideWhenUsed/>
+    <w:qFormat/>
+    <w:rsid w:val="00B7169E"/>
+    <w:pPr>
+      <w:outlineLvl w:val="2"/>
+    </w:pPr>
+    <w:rPr>
+      <w:b/>
+      <w:bCs/>
+      <w:i/>
+      <w:iCs/>
+    </w:rPr>
+  </w:style>
   <w:style w:type="character" w:default="1" w:styleId="DefaultParagraphFont">
     <w:name w:val="Default Paragraph Font"/>
     <w:uiPriority w:val="1"/>
@@ -4299,6 +7802,236 @@
     <w:uiPriority w:val="37"/>
     <w:unhideWhenUsed/>
     <w:rsid w:val="00BE1721"/>
+  </w:style>
+  <w:style w:type="paragraph" w:styleId="TOCHeading">
+    <w:name w:val="TOC Heading"/>
+    <w:basedOn w:val="Heading1"/>
+    <w:next w:val="Normal"/>
+    <w:uiPriority w:val="39"/>
+    <w:unhideWhenUsed/>
+    <w:qFormat/>
+    <w:rsid w:val="00443EE2"/>
+    <w:pPr>
+      <w:keepNext/>
+      <w:keepLines/>
+      <w:spacing w:before="240" w:line="259" w:lineRule="auto"/>
+      <w:jc w:val="left"/>
+      <w:outlineLvl w:val="9"/>
+    </w:pPr>
+    <w:rPr>
+      <w:rFonts w:asciiTheme="majorHAnsi" w:eastAsiaTheme="majorEastAsia" w:hAnsiTheme="majorHAnsi" w:cstheme="majorBidi"/>
+      <w:b w:val="0"/>
+      <w:color w:val="2F5496" w:themeColor="accent1" w:themeShade="BF"/>
+      <w:sz w:val="32"/>
+      <w:szCs w:val="32"/>
+    </w:rPr>
+  </w:style>
+  <w:style w:type="paragraph" w:styleId="TOC1">
+    <w:name w:val="toc 1"/>
+    <w:basedOn w:val="Normal"/>
+    <w:next w:val="Normal"/>
+    <w:autoRedefine/>
+    <w:uiPriority w:val="39"/>
+    <w:unhideWhenUsed/>
+    <w:rsid w:val="00443EE2"/>
+    <w:pPr>
+      <w:spacing w:after="100"/>
+    </w:pPr>
+  </w:style>
+  <w:style w:type="paragraph" w:styleId="TOC2">
+    <w:name w:val="toc 2"/>
+    <w:basedOn w:val="Normal"/>
+    <w:next w:val="Normal"/>
+    <w:autoRedefine/>
+    <w:uiPriority w:val="39"/>
+    <w:unhideWhenUsed/>
+    <w:rsid w:val="00443EE2"/>
+    <w:pPr>
+      <w:spacing w:after="100"/>
+      <w:ind w:left="240"/>
+    </w:pPr>
+  </w:style>
+  <w:style w:type="character" w:styleId="Hyperlink">
+    <w:name w:val="Hyperlink"/>
+    <w:basedOn w:val="DefaultParagraphFont"/>
+    <w:uiPriority w:val="99"/>
+    <w:unhideWhenUsed/>
+    <w:rsid w:val="00443EE2"/>
+    <w:rPr>
+      <w:color w:val="0563C1" w:themeColor="hyperlink"/>
+      <w:u w:val="single"/>
+    </w:rPr>
+  </w:style>
+  <w:style w:type="table" w:styleId="TableGrid">
+    <w:name w:val="Table Grid"/>
+    <w:basedOn w:val="TableNormal"/>
+    <w:uiPriority w:val="39"/>
+    <w:rsid w:val="00C653BF"/>
+    <w:pPr>
+      <w:spacing w:line="240" w:lineRule="auto"/>
+    </w:pPr>
+    <w:tblPr>
+      <w:tblBorders>
+        <w:top w:val="single" w:sz="4" w:space="0" w:color="auto"/>
+        <w:left w:val="single" w:sz="4" w:space="0" w:color="auto"/>
+        <w:bottom w:val="single" w:sz="4" w:space="0" w:color="auto"/>
+        <w:right w:val="single" w:sz="4" w:space="0" w:color="auto"/>
+        <w:insideH w:val="single" w:sz="4" w:space="0" w:color="auto"/>
+        <w:insideV w:val="single" w:sz="4" w:space="0" w:color="auto"/>
+      </w:tblBorders>
+    </w:tblPr>
+  </w:style>
+  <w:style w:type="table" w:styleId="GridTable3">
+    <w:name w:val="Grid Table 3"/>
+    <w:basedOn w:val="TableNormal"/>
+    <w:uiPriority w:val="48"/>
+    <w:rsid w:val="00C653BF"/>
+    <w:pPr>
+      <w:spacing w:line="240" w:lineRule="auto"/>
+    </w:pPr>
+    <w:tblPr>
+      <w:tblStyleRowBandSize w:val="1"/>
+      <w:tblStyleColBandSize w:val="1"/>
+      <w:tblBorders>
+        <w:top w:val="single" w:sz="4" w:space="0" w:color="666666" w:themeColor="text1" w:themeTint="99"/>
+        <w:left w:val="single" w:sz="4" w:space="0" w:color="666666" w:themeColor="text1" w:themeTint="99"/>
+        <w:bottom w:val="single" w:sz="4" w:space="0" w:color="666666" w:themeColor="text1" w:themeTint="99"/>
+        <w:right w:val="single" w:sz="4" w:space="0" w:color="666666" w:themeColor="text1" w:themeTint="99"/>
+        <w:insideH w:val="single" w:sz="4" w:space="0" w:color="666666" w:themeColor="text1" w:themeTint="99"/>
+        <w:insideV w:val="single" w:sz="4" w:space="0" w:color="666666" w:themeColor="text1" w:themeTint="99"/>
+      </w:tblBorders>
+    </w:tblPr>
+    <w:tblStylePr w:type="firstRow">
+      <w:rPr>
+        <w:b/>
+        <w:bCs/>
+      </w:rPr>
+      <w:tblPr/>
+      <w:tcPr>
+        <w:tcBorders>
+          <w:top w:val="nil"/>
+          <w:left w:val="nil"/>
+          <w:right w:val="nil"/>
+          <w:insideH w:val="nil"/>
+          <w:insideV w:val="nil"/>
+        </w:tcBorders>
+        <w:shd w:val="clear" w:color="auto" w:fill="FFFFFF" w:themeFill="background1"/>
+      </w:tcPr>
+    </w:tblStylePr>
+    <w:tblStylePr w:type="lastRow">
+      <w:rPr>
+        <w:b/>
+        <w:bCs/>
+      </w:rPr>
+      <w:tblPr/>
+      <w:tcPr>
+        <w:tcBorders>
+          <w:left w:val="nil"/>
+          <w:bottom w:val="nil"/>
+          <w:right w:val="nil"/>
+          <w:insideH w:val="nil"/>
+          <w:insideV w:val="nil"/>
+        </w:tcBorders>
+        <w:shd w:val="clear" w:color="auto" w:fill="FFFFFF" w:themeFill="background1"/>
+      </w:tcPr>
+    </w:tblStylePr>
+    <w:tblStylePr w:type="firstCol">
+      <w:pPr>
+        <w:jc w:val="right"/>
+      </w:pPr>
+      <w:rPr>
+        <w:i/>
+        <w:iCs/>
+      </w:rPr>
+      <w:tblPr/>
+      <w:tcPr>
+        <w:tcBorders>
+          <w:top w:val="nil"/>
+          <w:left w:val="nil"/>
+          <w:bottom w:val="nil"/>
+          <w:insideH w:val="nil"/>
+          <w:insideV w:val="nil"/>
+        </w:tcBorders>
+        <w:shd w:val="clear" w:color="auto" w:fill="FFFFFF" w:themeFill="background1"/>
+      </w:tcPr>
+    </w:tblStylePr>
+    <w:tblStylePr w:type="lastCol">
+      <w:rPr>
+        <w:i/>
+        <w:iCs/>
+      </w:rPr>
+      <w:tblPr/>
+      <w:tcPr>
+        <w:tcBorders>
+          <w:top w:val="nil"/>
+          <w:bottom w:val="nil"/>
+          <w:right w:val="nil"/>
+          <w:insideH w:val="nil"/>
+          <w:insideV w:val="nil"/>
+        </w:tcBorders>
+        <w:shd w:val="clear" w:color="auto" w:fill="FFFFFF" w:themeFill="background1"/>
+      </w:tcPr>
+    </w:tblStylePr>
+    <w:tblStylePr w:type="band1Vert">
+      <w:tblPr/>
+      <w:tcPr>
+        <w:shd w:val="clear" w:color="auto" w:fill="CCCCCC" w:themeFill="text1" w:themeFillTint="33"/>
+      </w:tcPr>
+    </w:tblStylePr>
+    <w:tblStylePr w:type="band1Horz">
+      <w:tblPr/>
+      <w:tcPr>
+        <w:shd w:val="clear" w:color="auto" w:fill="CCCCCC" w:themeFill="text1" w:themeFillTint="33"/>
+      </w:tcPr>
+    </w:tblStylePr>
+    <w:tblStylePr w:type="neCell">
+      <w:tblPr/>
+      <w:tcPr>
+        <w:tcBorders>
+          <w:bottom w:val="single" w:sz="4" w:space="0" w:color="666666" w:themeColor="text1" w:themeTint="99"/>
+        </w:tcBorders>
+      </w:tcPr>
+    </w:tblStylePr>
+    <w:tblStylePr w:type="nwCell">
+      <w:tblPr/>
+      <w:tcPr>
+        <w:tcBorders>
+          <w:bottom w:val="single" w:sz="4" w:space="0" w:color="666666" w:themeColor="text1" w:themeTint="99"/>
+        </w:tcBorders>
+      </w:tcPr>
+    </w:tblStylePr>
+    <w:tblStylePr w:type="seCell">
+      <w:tblPr/>
+      <w:tcPr>
+        <w:tcBorders>
+          <w:top w:val="single" w:sz="4" w:space="0" w:color="666666" w:themeColor="text1" w:themeTint="99"/>
+        </w:tcBorders>
+      </w:tcPr>
+    </w:tblStylePr>
+    <w:tblStylePr w:type="swCell">
+      <w:tblPr/>
+      <w:tcPr>
+        <w:tcBorders>
+          <w:top w:val="single" w:sz="4" w:space="0" w:color="666666" w:themeColor="text1" w:themeTint="99"/>
+        </w:tcBorders>
+      </w:tcPr>
+    </w:tblStylePr>
+  </w:style>
+  <w:style w:type="character" w:customStyle="1" w:styleId="Heading3Char">
+    <w:name w:val="Heading 3 Char"/>
+    <w:basedOn w:val="DefaultParagraphFont"/>
+    <w:link w:val="Heading3"/>
+    <w:uiPriority w:val="9"/>
+    <w:rsid w:val="00B7169E"/>
+    <w:rPr>
+      <w:rFonts w:ascii="Times New Roman" w:hAnsi="Times New Roman" w:cs="Times New Roman"/>
+      <w:b/>
+      <w:bCs/>
+      <w:i/>
+      <w:iCs/>
+      <w:sz w:val="24"/>
+      <w:szCs w:val="24"/>
+    </w:rPr>
   </w:style>
 </w:styles>
 </file>

</xml_diff>

<commit_message>
editing up to framework
</commit_message>
<xml_diff>
--- a/Week8_CompletePaper/BachmeierTIM7245-8.docx
+++ b/Week8_CompletePaper/BachmeierTIM7245-8.docx
@@ -159,7 +159,10 @@
               <w:tab w:val="right" w:leader="dot" w:pos="9350"/>
             </w:tabs>
             <w:rPr>
+              <w:rFonts w:asciiTheme="minorHAnsi" w:eastAsiaTheme="minorEastAsia" w:hAnsiTheme="minorHAnsi" w:cstheme="minorBidi"/>
               <w:noProof/>
+              <w:sz w:val="22"/>
+              <w:szCs w:val="22"/>
             </w:rPr>
           </w:pPr>
           <w:r>
@@ -171,7 +174,7 @@
           <w:r>
             <w:fldChar w:fldCharType="separate"/>
           </w:r>
-          <w:hyperlink w:anchor="_Toc79336806" w:history="1">
+          <w:hyperlink w:anchor="_Toc79692903" w:history="1">
             <w:r>
               <w:rPr>
                 <w:rStyle w:val="Hyperlink"/>
@@ -198,7 +201,7 @@
                 <w:noProof/>
                 <w:webHidden/>
               </w:rPr>
-              <w:instrText xml:space="preserve"> PAGEREF _Toc79336806 \h </w:instrText>
+              <w:instrText xml:space="preserve"> PAGEREF _Toc79692903 \h </w:instrText>
             </w:r>
             <w:r>
               <w:rPr>
@@ -218,7 +221,7 @@
                 <w:noProof/>
                 <w:webHidden/>
               </w:rPr>
-              <w:t>4</w:t>
+              <w:t>5</w:t>
             </w:r>
             <w:r>
               <w:rPr>
@@ -236,10 +239,13 @@
               <w:tab w:val="right" w:leader="dot" w:pos="9350"/>
             </w:tabs>
             <w:rPr>
+              <w:rFonts w:asciiTheme="minorHAnsi" w:eastAsiaTheme="minorEastAsia" w:hAnsiTheme="minorHAnsi" w:cstheme="minorBidi"/>
               <w:noProof/>
+              <w:sz w:val="22"/>
+              <w:szCs w:val="22"/>
             </w:rPr>
           </w:pPr>
-          <w:hyperlink w:anchor="_Toc79336807" w:history="1">
+          <w:hyperlink w:anchor="_Toc79692904" w:history="1">
             <w:r>
               <w:rPr>
                 <w:rStyle w:val="Hyperlink"/>
@@ -266,7 +272,7 @@
                 <w:noProof/>
                 <w:webHidden/>
               </w:rPr>
-              <w:instrText xml:space="preserve"> PAGEREF _Toc79336807 \h </w:instrText>
+              <w:instrText xml:space="preserve"> PAGEREF _Toc79692904 \h </w:instrText>
             </w:r>
             <w:r>
               <w:rPr>
@@ -286,7 +292,7 @@
                 <w:noProof/>
                 <w:webHidden/>
               </w:rPr>
-              <w:t>4</w:t>
+              <w:t>5</w:t>
             </w:r>
             <w:r>
               <w:rPr>
@@ -304,10 +310,13 @@
               <w:tab w:val="right" w:leader="dot" w:pos="9350"/>
             </w:tabs>
             <w:rPr>
+              <w:rFonts w:asciiTheme="minorHAnsi" w:eastAsiaTheme="minorEastAsia" w:hAnsiTheme="minorHAnsi" w:cstheme="minorBidi"/>
               <w:noProof/>
+              <w:sz w:val="22"/>
+              <w:szCs w:val="22"/>
             </w:rPr>
           </w:pPr>
-          <w:hyperlink w:anchor="_Toc79336808" w:history="1">
+          <w:hyperlink w:anchor="_Toc79692905" w:history="1">
             <w:r>
               <w:rPr>
                 <w:rStyle w:val="Hyperlink"/>
@@ -334,7 +343,7 @@
                 <w:noProof/>
                 <w:webHidden/>
               </w:rPr>
-              <w:instrText xml:space="preserve"> PAGEREF _Toc79336808 \h </w:instrText>
+              <w:instrText xml:space="preserve"> PAGEREF _Toc79692905 \h </w:instrText>
             </w:r>
             <w:r>
               <w:rPr>
@@ -354,7 +363,7 @@
                 <w:noProof/>
                 <w:webHidden/>
               </w:rPr>
-              <w:t>5</w:t>
+              <w:t>6</w:t>
             </w:r>
             <w:r>
               <w:rPr>
@@ -372,10 +381,13 @@
               <w:tab w:val="right" w:leader="dot" w:pos="9350"/>
             </w:tabs>
             <w:rPr>
+              <w:rFonts w:asciiTheme="minorHAnsi" w:eastAsiaTheme="minorEastAsia" w:hAnsiTheme="minorHAnsi" w:cstheme="minorBidi"/>
               <w:noProof/>
+              <w:sz w:val="22"/>
+              <w:szCs w:val="22"/>
             </w:rPr>
           </w:pPr>
-          <w:hyperlink w:anchor="_Toc79336809" w:history="1">
+          <w:hyperlink w:anchor="_Toc79692906" w:history="1">
             <w:r>
               <w:rPr>
                 <w:rStyle w:val="Hyperlink"/>
@@ -402,7 +414,7 @@
                 <w:noProof/>
                 <w:webHidden/>
               </w:rPr>
-              <w:instrText xml:space="preserve"> PAGEREF _Toc79336809 \h </w:instrText>
+              <w:instrText xml:space="preserve"> PAGEREF _Toc79692906 \h </w:instrText>
             </w:r>
             <w:r>
               <w:rPr>
@@ -422,7 +434,7 @@
                 <w:noProof/>
                 <w:webHidden/>
               </w:rPr>
-              <w:t>6</w:t>
+              <w:t>7</w:t>
             </w:r>
             <w:r>
               <w:rPr>
@@ -440,10 +452,13 @@
               <w:tab w:val="right" w:leader="dot" w:pos="9350"/>
             </w:tabs>
             <w:rPr>
+              <w:rFonts w:asciiTheme="minorHAnsi" w:eastAsiaTheme="minorEastAsia" w:hAnsiTheme="minorHAnsi" w:cstheme="minorBidi"/>
               <w:noProof/>
+              <w:sz w:val="22"/>
+              <w:szCs w:val="22"/>
             </w:rPr>
           </w:pPr>
-          <w:hyperlink w:anchor="_Toc79336810" w:history="1">
+          <w:hyperlink w:anchor="_Toc79692907" w:history="1">
             <w:r>
               <w:rPr>
                 <w:rStyle w:val="Hyperlink"/>
@@ -470,7 +485,7 @@
                 <w:noProof/>
                 <w:webHidden/>
               </w:rPr>
-              <w:instrText xml:space="preserve"> PAGEREF _Toc79336810 \h </w:instrText>
+              <w:instrText xml:space="preserve"> PAGEREF _Toc79692907 \h </w:instrText>
             </w:r>
             <w:r>
               <w:rPr>
@@ -490,7 +505,7 @@
                 <w:noProof/>
                 <w:webHidden/>
               </w:rPr>
-              <w:t>7</w:t>
+              <w:t>8</w:t>
             </w:r>
             <w:r>
               <w:rPr>
@@ -508,10 +523,13 @@
               <w:tab w:val="right" w:leader="dot" w:pos="9350"/>
             </w:tabs>
             <w:rPr>
+              <w:rFonts w:asciiTheme="minorHAnsi" w:eastAsiaTheme="minorEastAsia" w:hAnsiTheme="minorHAnsi" w:cstheme="minorBidi"/>
               <w:noProof/>
+              <w:sz w:val="22"/>
+              <w:szCs w:val="22"/>
             </w:rPr>
           </w:pPr>
-          <w:hyperlink w:anchor="_Toc79336811" w:history="1">
+          <w:hyperlink w:anchor="_Toc79692908" w:history="1">
             <w:r>
               <w:rPr>
                 <w:rStyle w:val="Hyperlink"/>
@@ -538,7 +556,7 @@
                 <w:noProof/>
                 <w:webHidden/>
               </w:rPr>
-              <w:instrText xml:space="preserve"> PAGEREF _Toc79336811 \h </w:instrText>
+              <w:instrText xml:space="preserve"> PAGEREF _Toc79692908 \h </w:instrText>
             </w:r>
             <w:r>
               <w:rPr>
@@ -558,7 +576,7 @@
                 <w:noProof/>
                 <w:webHidden/>
               </w:rPr>
-              <w:t>7</w:t>
+              <w:t>9</w:t>
             </w:r>
             <w:r>
               <w:rPr>
@@ -576,10 +594,13 @@
               <w:tab w:val="right" w:leader="dot" w:pos="9350"/>
             </w:tabs>
             <w:rPr>
+              <w:rFonts w:asciiTheme="minorHAnsi" w:eastAsiaTheme="minorEastAsia" w:hAnsiTheme="minorHAnsi" w:cstheme="minorBidi"/>
               <w:noProof/>
+              <w:sz w:val="22"/>
+              <w:szCs w:val="22"/>
             </w:rPr>
           </w:pPr>
-          <w:hyperlink w:anchor="_Toc79336812" w:history="1">
+          <w:hyperlink w:anchor="_Toc79692909" w:history="1">
             <w:r>
               <w:rPr>
                 <w:rStyle w:val="Hyperlink"/>
@@ -606,7 +627,7 @@
                 <w:noProof/>
                 <w:webHidden/>
               </w:rPr>
-              <w:instrText xml:space="preserve"> PAGEREF _Toc79336812 \h </w:instrText>
+              <w:instrText xml:space="preserve"> PAGEREF _Toc79692909 \h </w:instrText>
             </w:r>
             <w:r>
               <w:rPr>
@@ -626,7 +647,7 @@
                 <w:noProof/>
                 <w:webHidden/>
               </w:rPr>
-              <w:t>7</w:t>
+              <w:t>9</w:t>
             </w:r>
             <w:r>
               <w:rPr>
@@ -644,16 +665,19 @@
               <w:tab w:val="right" w:leader="dot" w:pos="9350"/>
             </w:tabs>
             <w:rPr>
+              <w:rFonts w:asciiTheme="minorHAnsi" w:eastAsiaTheme="minorEastAsia" w:hAnsiTheme="minorHAnsi" w:cstheme="minorBidi"/>
               <w:noProof/>
+              <w:sz w:val="22"/>
+              <w:szCs w:val="22"/>
             </w:rPr>
           </w:pPr>
-          <w:hyperlink w:anchor="_Toc79336813" w:history="1">
+          <w:hyperlink w:anchor="_Toc79692910" w:history="1">
             <w:r>
               <w:rPr>
                 <w:rStyle w:val="Hyperlink"/>
                 <w:noProof/>
               </w:rPr>
-              <w:t>Review Literature</w:t>
+              <w:t>Fundamental Approach</w:t>
             </w:r>
             <w:r>
               <w:rPr>
@@ -674,7 +698,7 @@
                 <w:noProof/>
                 <w:webHidden/>
               </w:rPr>
-              <w:instrText xml:space="preserve"> PAGEREF _Toc79336813 \h </w:instrText>
+              <w:instrText xml:space="preserve"> PAGEREF _Toc79692910 \h </w:instrText>
             </w:r>
             <w:r>
               <w:rPr>
@@ -694,7 +718,7 @@
                 <w:noProof/>
                 <w:webHidden/>
               </w:rPr>
-              <w:t>8</w:t>
+              <w:t>10</w:t>
             </w:r>
             <w:r>
               <w:rPr>
@@ -712,10 +736,13 @@
               <w:tab w:val="right" w:leader="dot" w:pos="9350"/>
             </w:tabs>
             <w:rPr>
+              <w:rFonts w:asciiTheme="minorHAnsi" w:eastAsiaTheme="minorEastAsia" w:hAnsiTheme="minorHAnsi" w:cstheme="minorBidi"/>
               <w:noProof/>
+              <w:sz w:val="22"/>
+              <w:szCs w:val="22"/>
             </w:rPr>
           </w:pPr>
-          <w:hyperlink w:anchor="_Toc79336814" w:history="1">
+          <w:hyperlink w:anchor="_Toc79692911" w:history="1">
             <w:r>
               <w:rPr>
                 <w:rStyle w:val="Hyperlink"/>
@@ -742,7 +769,7 @@
                 <w:noProof/>
                 <w:webHidden/>
               </w:rPr>
-              <w:instrText xml:space="preserve"> PAGEREF _Toc79336814 \h </w:instrText>
+              <w:instrText xml:space="preserve"> PAGEREF _Toc79692911 \h </w:instrText>
             </w:r>
             <w:r>
               <w:rPr>
@@ -762,7 +789,291 @@
                 <w:noProof/>
                 <w:webHidden/>
               </w:rPr>
-              <w:t>8</w:t>
+              <w:t>11</w:t>
+            </w:r>
+            <w:r>
+              <w:rPr>
+                <w:noProof/>
+                <w:webHidden/>
+              </w:rPr>
+              <w:fldChar w:fldCharType="end"/>
+            </w:r>
+          </w:hyperlink>
+        </w:p>
+        <w:p>
+          <w:pPr>
+            <w:pStyle w:val="TOC3"/>
+            <w:tabs>
+              <w:tab w:val="right" w:leader="dot" w:pos="9350"/>
+            </w:tabs>
+            <w:rPr>
+              <w:rFonts w:asciiTheme="minorHAnsi" w:eastAsiaTheme="minorEastAsia" w:hAnsiTheme="minorHAnsi" w:cstheme="minorBidi"/>
+              <w:noProof/>
+              <w:sz w:val="22"/>
+              <w:szCs w:val="22"/>
+            </w:rPr>
+          </w:pPr>
+          <w:hyperlink w:anchor="_Toc79692912" w:history="1">
+            <w:r>
+              <w:rPr>
+                <w:rStyle w:val="Hyperlink"/>
+                <w:noProof/>
+              </w:rPr>
+              <w:t>Core Architectural Design</w:t>
+            </w:r>
+            <w:r>
+              <w:rPr>
+                <w:noProof/>
+                <w:webHidden/>
+              </w:rPr>
+              <w:tab/>
+            </w:r>
+            <w:r>
+              <w:rPr>
+                <w:noProof/>
+                <w:webHidden/>
+              </w:rPr>
+              <w:fldChar w:fldCharType="begin"/>
+            </w:r>
+            <w:r>
+              <w:rPr>
+                <w:noProof/>
+                <w:webHidden/>
+              </w:rPr>
+              <w:instrText xml:space="preserve"> PAGEREF _Toc79692912 \h </w:instrText>
+            </w:r>
+            <w:r>
+              <w:rPr>
+                <w:noProof/>
+                <w:webHidden/>
+              </w:rPr>
+            </w:r>
+            <w:r>
+              <w:rPr>
+                <w:noProof/>
+                <w:webHidden/>
+              </w:rPr>
+              <w:fldChar w:fldCharType="separate"/>
+            </w:r>
+            <w:r>
+              <w:rPr>
+                <w:noProof/>
+                <w:webHidden/>
+              </w:rPr>
+              <w:t>11</w:t>
+            </w:r>
+            <w:r>
+              <w:rPr>
+                <w:noProof/>
+                <w:webHidden/>
+              </w:rPr>
+              <w:fldChar w:fldCharType="end"/>
+            </w:r>
+          </w:hyperlink>
+        </w:p>
+        <w:p>
+          <w:pPr>
+            <w:pStyle w:val="TOC3"/>
+            <w:tabs>
+              <w:tab w:val="right" w:leader="dot" w:pos="9350"/>
+            </w:tabs>
+            <w:rPr>
+              <w:rFonts w:asciiTheme="minorHAnsi" w:eastAsiaTheme="minorEastAsia" w:hAnsiTheme="minorHAnsi" w:cstheme="minorBidi"/>
+              <w:noProof/>
+              <w:sz w:val="22"/>
+              <w:szCs w:val="22"/>
+            </w:rPr>
+          </w:pPr>
+          <w:hyperlink w:anchor="_Toc79692913" w:history="1">
+            <w:r>
+              <w:rPr>
+                <w:rStyle w:val="Hyperlink"/>
+                <w:noProof/>
+              </w:rPr>
+              <w:t>Extracting Intents</w:t>
+            </w:r>
+            <w:r>
+              <w:rPr>
+                <w:noProof/>
+                <w:webHidden/>
+              </w:rPr>
+              <w:tab/>
+            </w:r>
+            <w:r>
+              <w:rPr>
+                <w:noProof/>
+                <w:webHidden/>
+              </w:rPr>
+              <w:fldChar w:fldCharType="begin"/>
+            </w:r>
+            <w:r>
+              <w:rPr>
+                <w:noProof/>
+                <w:webHidden/>
+              </w:rPr>
+              <w:instrText xml:space="preserve"> PAGEREF _Toc79692913 \h </w:instrText>
+            </w:r>
+            <w:r>
+              <w:rPr>
+                <w:noProof/>
+                <w:webHidden/>
+              </w:rPr>
+            </w:r>
+            <w:r>
+              <w:rPr>
+                <w:noProof/>
+                <w:webHidden/>
+              </w:rPr>
+              <w:fldChar w:fldCharType="separate"/>
+            </w:r>
+            <w:r>
+              <w:rPr>
+                <w:noProof/>
+                <w:webHidden/>
+              </w:rPr>
+              <w:t>11</w:t>
+            </w:r>
+            <w:r>
+              <w:rPr>
+                <w:noProof/>
+                <w:webHidden/>
+              </w:rPr>
+              <w:fldChar w:fldCharType="end"/>
+            </w:r>
+          </w:hyperlink>
+        </w:p>
+        <w:p>
+          <w:pPr>
+            <w:pStyle w:val="TOC3"/>
+            <w:tabs>
+              <w:tab w:val="right" w:leader="dot" w:pos="9350"/>
+            </w:tabs>
+            <w:rPr>
+              <w:rFonts w:asciiTheme="minorHAnsi" w:eastAsiaTheme="minorEastAsia" w:hAnsiTheme="minorHAnsi" w:cstheme="minorBidi"/>
+              <w:noProof/>
+              <w:sz w:val="22"/>
+              <w:szCs w:val="22"/>
+            </w:rPr>
+          </w:pPr>
+          <w:hyperlink w:anchor="_Toc79692914" w:history="1">
+            <w:r>
+              <w:rPr>
+                <w:rStyle w:val="Hyperlink"/>
+                <w:noProof/>
+              </w:rPr>
+              <w:t>Data Collection and Monitoring</w:t>
+            </w:r>
+            <w:r>
+              <w:rPr>
+                <w:noProof/>
+                <w:webHidden/>
+              </w:rPr>
+              <w:tab/>
+            </w:r>
+            <w:r>
+              <w:rPr>
+                <w:noProof/>
+                <w:webHidden/>
+              </w:rPr>
+              <w:fldChar w:fldCharType="begin"/>
+            </w:r>
+            <w:r>
+              <w:rPr>
+                <w:noProof/>
+                <w:webHidden/>
+              </w:rPr>
+              <w:instrText xml:space="preserve"> PAGEREF _Toc79692914 \h </w:instrText>
+            </w:r>
+            <w:r>
+              <w:rPr>
+                <w:noProof/>
+                <w:webHidden/>
+              </w:rPr>
+            </w:r>
+            <w:r>
+              <w:rPr>
+                <w:noProof/>
+                <w:webHidden/>
+              </w:rPr>
+              <w:fldChar w:fldCharType="separate"/>
+            </w:r>
+            <w:r>
+              <w:rPr>
+                <w:noProof/>
+                <w:webHidden/>
+              </w:rPr>
+              <w:t>11</w:t>
+            </w:r>
+            <w:r>
+              <w:rPr>
+                <w:noProof/>
+                <w:webHidden/>
+              </w:rPr>
+              <w:fldChar w:fldCharType="end"/>
+            </w:r>
+          </w:hyperlink>
+        </w:p>
+        <w:p>
+          <w:pPr>
+            <w:pStyle w:val="TOC3"/>
+            <w:tabs>
+              <w:tab w:val="right" w:leader="dot" w:pos="9350"/>
+            </w:tabs>
+            <w:rPr>
+              <w:rFonts w:asciiTheme="minorHAnsi" w:eastAsiaTheme="minorEastAsia" w:hAnsiTheme="minorHAnsi" w:cstheme="minorBidi"/>
+              <w:noProof/>
+              <w:sz w:val="22"/>
+              <w:szCs w:val="22"/>
+            </w:rPr>
+          </w:pPr>
+          <w:hyperlink w:anchor="_Toc79692915" w:history="1">
+            <w:r>
+              <w:rPr>
+                <w:rStyle w:val="Hyperlink"/>
+                <w:noProof/>
+              </w:rPr>
+              <w:t>Feedback Mechanism</w:t>
+            </w:r>
+            <w:r>
+              <w:rPr>
+                <w:noProof/>
+                <w:webHidden/>
+              </w:rPr>
+              <w:tab/>
+            </w:r>
+            <w:r>
+              <w:rPr>
+                <w:noProof/>
+                <w:webHidden/>
+              </w:rPr>
+              <w:fldChar w:fldCharType="begin"/>
+            </w:r>
+            <w:r>
+              <w:rPr>
+                <w:noProof/>
+                <w:webHidden/>
+              </w:rPr>
+              <w:instrText xml:space="preserve"> PAGEREF _Toc79692915 \h </w:instrText>
+            </w:r>
+            <w:r>
+              <w:rPr>
+                <w:noProof/>
+                <w:webHidden/>
+              </w:rPr>
+            </w:r>
+            <w:r>
+              <w:rPr>
+                <w:noProof/>
+                <w:webHidden/>
+              </w:rPr>
+              <w:fldChar w:fldCharType="separate"/>
+            </w:r>
+            <w:r>
+              <w:rPr>
+                <w:noProof/>
+                <w:webHidden/>
+              </w:rPr>
+              <w:t>12</w:t>
             </w:r>
             <w:r>
               <w:rPr>
@@ -780,10 +1091,13 @@
               <w:tab w:val="right" w:leader="dot" w:pos="9350"/>
             </w:tabs>
             <w:rPr>
+              <w:rFonts w:asciiTheme="minorHAnsi" w:eastAsiaTheme="minorEastAsia" w:hAnsiTheme="minorHAnsi" w:cstheme="minorBidi"/>
               <w:noProof/>
+              <w:sz w:val="22"/>
+              <w:szCs w:val="22"/>
             </w:rPr>
           </w:pPr>
-          <w:hyperlink w:anchor="_Toc79336815" w:history="1">
+          <w:hyperlink w:anchor="_Toc79692916" w:history="1">
             <w:r>
               <w:rPr>
                 <w:rStyle w:val="Hyperlink"/>
@@ -810,7 +1124,7 @@
                 <w:noProof/>
                 <w:webHidden/>
               </w:rPr>
-              <w:instrText xml:space="preserve"> PAGEREF _Toc79336815 \h </w:instrText>
+              <w:instrText xml:space="preserve"> PAGEREF _Toc79692916 \h </w:instrText>
             </w:r>
             <w:r>
               <w:rPr>
@@ -830,7 +1144,7 @@
                 <w:noProof/>
                 <w:webHidden/>
               </w:rPr>
-              <w:t>9</w:t>
+              <w:t>12</w:t>
             </w:r>
             <w:r>
               <w:rPr>
@@ -848,10 +1162,13 @@
               <w:tab w:val="right" w:leader="dot" w:pos="9350"/>
             </w:tabs>
             <w:rPr>
+              <w:rFonts w:asciiTheme="minorHAnsi" w:eastAsiaTheme="minorEastAsia" w:hAnsiTheme="minorHAnsi" w:cstheme="minorBidi"/>
               <w:noProof/>
+              <w:sz w:val="22"/>
+              <w:szCs w:val="22"/>
             </w:rPr>
           </w:pPr>
-          <w:hyperlink w:anchor="_Toc79336816" w:history="1">
+          <w:hyperlink w:anchor="_Toc79692917" w:history="1">
             <w:r>
               <w:rPr>
                 <w:rStyle w:val="Hyperlink"/>
@@ -878,7 +1195,7 @@
                 <w:noProof/>
                 <w:webHidden/>
               </w:rPr>
-              <w:instrText xml:space="preserve"> PAGEREF _Toc79336816 \h </w:instrText>
+              <w:instrText xml:space="preserve"> PAGEREF _Toc79692917 \h </w:instrText>
             </w:r>
             <w:r>
               <w:rPr>
@@ -898,7 +1215,7 @@
                 <w:noProof/>
                 <w:webHidden/>
               </w:rPr>
-              <w:t>10</w:t>
+              <w:t>13</w:t>
             </w:r>
             <w:r>
               <w:rPr>
@@ -916,10 +1233,13 @@
               <w:tab w:val="right" w:leader="dot" w:pos="9350"/>
             </w:tabs>
             <w:rPr>
+              <w:rFonts w:asciiTheme="minorHAnsi" w:eastAsiaTheme="minorEastAsia" w:hAnsiTheme="minorHAnsi" w:cstheme="minorBidi"/>
               <w:noProof/>
+              <w:sz w:val="22"/>
+              <w:szCs w:val="22"/>
             </w:rPr>
           </w:pPr>
-          <w:hyperlink w:anchor="_Toc79336817" w:history="1">
+          <w:hyperlink w:anchor="_Toc79692918" w:history="1">
             <w:r>
               <w:rPr>
                 <w:rStyle w:val="Hyperlink"/>
@@ -946,7 +1266,7 @@
                 <w:noProof/>
                 <w:webHidden/>
               </w:rPr>
-              <w:instrText xml:space="preserve"> PAGEREF _Toc79336817 \h </w:instrText>
+              <w:instrText xml:space="preserve"> PAGEREF _Toc79692918 \h </w:instrText>
             </w:r>
             <w:r>
               <w:rPr>
@@ -966,7 +1286,7 @@
                 <w:noProof/>
                 <w:webHidden/>
               </w:rPr>
-              <w:t>10</w:t>
+              <w:t>13</w:t>
             </w:r>
             <w:r>
               <w:rPr>
@@ -984,10 +1304,13 @@
               <w:tab w:val="right" w:leader="dot" w:pos="9350"/>
             </w:tabs>
             <w:rPr>
+              <w:rFonts w:asciiTheme="minorHAnsi" w:eastAsiaTheme="minorEastAsia" w:hAnsiTheme="minorHAnsi" w:cstheme="minorBidi"/>
               <w:noProof/>
+              <w:sz w:val="22"/>
+              <w:szCs w:val="22"/>
             </w:rPr>
           </w:pPr>
-          <w:hyperlink w:anchor="_Toc79336818" w:history="1">
+          <w:hyperlink w:anchor="_Toc79692919" w:history="1">
             <w:r>
               <w:rPr>
                 <w:rStyle w:val="Hyperlink"/>
@@ -1014,7 +1337,7 @@
                 <w:noProof/>
                 <w:webHidden/>
               </w:rPr>
-              <w:instrText xml:space="preserve"> PAGEREF _Toc79336818 \h </w:instrText>
+              <w:instrText xml:space="preserve"> PAGEREF _Toc79692919 \h </w:instrText>
             </w:r>
             <w:r>
               <w:rPr>
@@ -1034,7 +1357,7 @@
                 <w:noProof/>
                 <w:webHidden/>
               </w:rPr>
-              <w:t>11</w:t>
+              <w:t>13</w:t>
             </w:r>
             <w:r>
               <w:rPr>
@@ -1052,10 +1375,13 @@
               <w:tab w:val="right" w:leader="dot" w:pos="9350"/>
             </w:tabs>
             <w:rPr>
+              <w:rFonts w:asciiTheme="minorHAnsi" w:eastAsiaTheme="minorEastAsia" w:hAnsiTheme="minorHAnsi" w:cstheme="minorBidi"/>
               <w:noProof/>
+              <w:sz w:val="22"/>
+              <w:szCs w:val="22"/>
             </w:rPr>
           </w:pPr>
-          <w:hyperlink w:anchor="_Toc79336819" w:history="1">
+          <w:hyperlink w:anchor="_Toc79692920" w:history="1">
             <w:r>
               <w:rPr>
                 <w:rStyle w:val="Hyperlink"/>
@@ -1082,7 +1408,7 @@
                 <w:noProof/>
                 <w:webHidden/>
               </w:rPr>
-              <w:instrText xml:space="preserve"> PAGEREF _Toc79336819 \h </w:instrText>
+              <w:instrText xml:space="preserve"> PAGEREF _Toc79692920 \h </w:instrText>
             </w:r>
             <w:r>
               <w:rPr>
@@ -1102,7 +1428,7 @@
                 <w:noProof/>
                 <w:webHidden/>
               </w:rPr>
-              <w:t>12</w:t>
+              <w:t>14</w:t>
             </w:r>
             <w:r>
               <w:rPr>
@@ -1120,10 +1446,13 @@
               <w:tab w:val="right" w:leader="dot" w:pos="9350"/>
             </w:tabs>
             <w:rPr>
+              <w:rFonts w:asciiTheme="minorHAnsi" w:eastAsiaTheme="minorEastAsia" w:hAnsiTheme="minorHAnsi" w:cstheme="minorBidi"/>
               <w:noProof/>
+              <w:sz w:val="22"/>
+              <w:szCs w:val="22"/>
             </w:rPr>
           </w:pPr>
-          <w:hyperlink w:anchor="_Toc79336820" w:history="1">
+          <w:hyperlink w:anchor="_Toc79692921" w:history="1">
             <w:r>
               <w:rPr>
                 <w:rStyle w:val="Hyperlink"/>
@@ -1150,7 +1479,7 @@
                 <w:noProof/>
                 <w:webHidden/>
               </w:rPr>
-              <w:instrText xml:space="preserve"> PAGEREF _Toc79336820 \h </w:instrText>
+              <w:instrText xml:space="preserve"> PAGEREF _Toc79692921 \h </w:instrText>
             </w:r>
             <w:r>
               <w:rPr>
@@ -1170,7 +1499,7 @@
                 <w:noProof/>
                 <w:webHidden/>
               </w:rPr>
-              <w:t>13</w:t>
+              <w:t>16</w:t>
             </w:r>
             <w:r>
               <w:rPr>
@@ -1188,10 +1517,13 @@
               <w:tab w:val="right" w:leader="dot" w:pos="9350"/>
             </w:tabs>
             <w:rPr>
+              <w:rFonts w:asciiTheme="minorHAnsi" w:eastAsiaTheme="minorEastAsia" w:hAnsiTheme="minorHAnsi" w:cstheme="minorBidi"/>
               <w:noProof/>
+              <w:sz w:val="22"/>
+              <w:szCs w:val="22"/>
             </w:rPr>
           </w:pPr>
-          <w:hyperlink w:anchor="_Toc79336821" w:history="1">
+          <w:hyperlink w:anchor="_Toc79692922" w:history="1">
             <w:r>
               <w:rPr>
                 <w:rStyle w:val="Hyperlink"/>
@@ -1218,7 +1550,7 @@
                 <w:noProof/>
                 <w:webHidden/>
               </w:rPr>
-              <w:instrText xml:space="preserve"> PAGEREF _Toc79336821 \h </w:instrText>
+              <w:instrText xml:space="preserve"> PAGEREF _Toc79692922 \h </w:instrText>
             </w:r>
             <w:r>
               <w:rPr>
@@ -1238,7 +1570,7 @@
                 <w:noProof/>
                 <w:webHidden/>
               </w:rPr>
-              <w:t>14</w:t>
+              <w:t>16</w:t>
             </w:r>
             <w:r>
               <w:rPr>
@@ -1256,10 +1588,13 @@
               <w:tab w:val="right" w:leader="dot" w:pos="9350"/>
             </w:tabs>
             <w:rPr>
+              <w:rFonts w:asciiTheme="minorHAnsi" w:eastAsiaTheme="minorEastAsia" w:hAnsiTheme="minorHAnsi" w:cstheme="minorBidi"/>
               <w:noProof/>
+              <w:sz w:val="22"/>
+              <w:szCs w:val="22"/>
             </w:rPr>
           </w:pPr>
-          <w:hyperlink w:anchor="_Toc79336822" w:history="1">
+          <w:hyperlink w:anchor="_Toc79692923" w:history="1">
             <w:r>
               <w:rPr>
                 <w:rStyle w:val="Hyperlink"/>
@@ -1286,7 +1621,7 @@
                 <w:noProof/>
                 <w:webHidden/>
               </w:rPr>
-              <w:instrText xml:space="preserve"> PAGEREF _Toc79336822 \h </w:instrText>
+              <w:instrText xml:space="preserve"> PAGEREF _Toc79692923 \h </w:instrText>
             </w:r>
             <w:r>
               <w:rPr>
@@ -1306,7 +1641,7 @@
                 <w:noProof/>
                 <w:webHidden/>
               </w:rPr>
-              <w:t>15</w:t>
+              <w:t>17</w:t>
             </w:r>
             <w:r>
               <w:rPr>
@@ -1324,10 +1659,13 @@
               <w:tab w:val="right" w:leader="dot" w:pos="9350"/>
             </w:tabs>
             <w:rPr>
+              <w:rFonts w:asciiTheme="minorHAnsi" w:eastAsiaTheme="minorEastAsia" w:hAnsiTheme="minorHAnsi" w:cstheme="minorBidi"/>
               <w:noProof/>
+              <w:sz w:val="22"/>
+              <w:szCs w:val="22"/>
             </w:rPr>
           </w:pPr>
-          <w:hyperlink w:anchor="_Toc79336823" w:history="1">
+          <w:hyperlink w:anchor="_Toc79692924" w:history="1">
             <w:r>
               <w:rPr>
                 <w:rStyle w:val="Hyperlink"/>
@@ -1354,7 +1692,7 @@
                 <w:noProof/>
                 <w:webHidden/>
               </w:rPr>
-              <w:instrText xml:space="preserve"> PAGEREF _Toc79336823 \h </w:instrText>
+              <w:instrText xml:space="preserve"> PAGEREF _Toc79692924 \h </w:instrText>
             </w:r>
             <w:r>
               <w:rPr>
@@ -1374,7 +1712,220 @@
                 <w:noProof/>
                 <w:webHidden/>
               </w:rPr>
-              <w:t>16</w:t>
+              <w:t>19</w:t>
+            </w:r>
+            <w:r>
+              <w:rPr>
+                <w:noProof/>
+                <w:webHidden/>
+              </w:rPr>
+              <w:fldChar w:fldCharType="end"/>
+            </w:r>
+          </w:hyperlink>
+        </w:p>
+        <w:p>
+          <w:pPr>
+            <w:pStyle w:val="TOC3"/>
+            <w:tabs>
+              <w:tab w:val="right" w:leader="dot" w:pos="9350"/>
+            </w:tabs>
+            <w:rPr>
+              <w:rFonts w:asciiTheme="minorHAnsi" w:eastAsiaTheme="minorEastAsia" w:hAnsiTheme="minorHAnsi" w:cstheme="minorBidi"/>
+              <w:noProof/>
+              <w:sz w:val="22"/>
+              <w:szCs w:val="22"/>
+            </w:rPr>
+          </w:pPr>
+          <w:hyperlink w:anchor="_Toc79692925" w:history="1">
+            <w:r>
+              <w:rPr>
+                <w:rStyle w:val="Hyperlink"/>
+                <w:noProof/>
+              </w:rPr>
+              <w:t>Customer Observations</w:t>
+            </w:r>
+            <w:r>
+              <w:rPr>
+                <w:noProof/>
+                <w:webHidden/>
+              </w:rPr>
+              <w:tab/>
+            </w:r>
+            <w:r>
+              <w:rPr>
+                <w:noProof/>
+                <w:webHidden/>
+              </w:rPr>
+              <w:fldChar w:fldCharType="begin"/>
+            </w:r>
+            <w:r>
+              <w:rPr>
+                <w:noProof/>
+                <w:webHidden/>
+              </w:rPr>
+              <w:instrText xml:space="preserve"> PAGEREF _Toc79692925 \h </w:instrText>
+            </w:r>
+            <w:r>
+              <w:rPr>
+                <w:noProof/>
+                <w:webHidden/>
+              </w:rPr>
+            </w:r>
+            <w:r>
+              <w:rPr>
+                <w:noProof/>
+                <w:webHidden/>
+              </w:rPr>
+              <w:fldChar w:fldCharType="separate"/>
+            </w:r>
+            <w:r>
+              <w:rPr>
+                <w:noProof/>
+                <w:webHidden/>
+              </w:rPr>
+              <w:t>19</w:t>
+            </w:r>
+            <w:r>
+              <w:rPr>
+                <w:noProof/>
+                <w:webHidden/>
+              </w:rPr>
+              <w:fldChar w:fldCharType="end"/>
+            </w:r>
+          </w:hyperlink>
+        </w:p>
+        <w:p>
+          <w:pPr>
+            <w:pStyle w:val="TOC3"/>
+            <w:tabs>
+              <w:tab w:val="right" w:leader="dot" w:pos="9350"/>
+            </w:tabs>
+            <w:rPr>
+              <w:rFonts w:asciiTheme="minorHAnsi" w:eastAsiaTheme="minorEastAsia" w:hAnsiTheme="minorHAnsi" w:cstheme="minorBidi"/>
+              <w:noProof/>
+              <w:sz w:val="22"/>
+              <w:szCs w:val="22"/>
+            </w:rPr>
+          </w:pPr>
+          <w:hyperlink w:anchor="_Toc79692926" w:history="1">
+            <w:r>
+              <w:rPr>
+                <w:rStyle w:val="Hyperlink"/>
+                <w:noProof/>
+              </w:rPr>
+              <w:t>Unobtrusive Methods</w:t>
+            </w:r>
+            <w:r>
+              <w:rPr>
+                <w:noProof/>
+                <w:webHidden/>
+              </w:rPr>
+              <w:tab/>
+            </w:r>
+            <w:r>
+              <w:rPr>
+                <w:noProof/>
+                <w:webHidden/>
+              </w:rPr>
+              <w:fldChar w:fldCharType="begin"/>
+            </w:r>
+            <w:r>
+              <w:rPr>
+                <w:noProof/>
+                <w:webHidden/>
+              </w:rPr>
+              <w:instrText xml:space="preserve"> PAGEREF _Toc79692926 \h </w:instrText>
+            </w:r>
+            <w:r>
+              <w:rPr>
+                <w:noProof/>
+                <w:webHidden/>
+              </w:rPr>
+            </w:r>
+            <w:r>
+              <w:rPr>
+                <w:noProof/>
+                <w:webHidden/>
+              </w:rPr>
+              <w:fldChar w:fldCharType="separate"/>
+            </w:r>
+            <w:r>
+              <w:rPr>
+                <w:noProof/>
+                <w:webHidden/>
+              </w:rPr>
+              <w:t>19</w:t>
+            </w:r>
+            <w:r>
+              <w:rPr>
+                <w:noProof/>
+                <w:webHidden/>
+              </w:rPr>
+              <w:fldChar w:fldCharType="end"/>
+            </w:r>
+          </w:hyperlink>
+        </w:p>
+        <w:p>
+          <w:pPr>
+            <w:pStyle w:val="TOC3"/>
+            <w:tabs>
+              <w:tab w:val="right" w:leader="dot" w:pos="9350"/>
+            </w:tabs>
+            <w:rPr>
+              <w:rFonts w:asciiTheme="minorHAnsi" w:eastAsiaTheme="minorEastAsia" w:hAnsiTheme="minorHAnsi" w:cstheme="minorBidi"/>
+              <w:noProof/>
+              <w:sz w:val="22"/>
+              <w:szCs w:val="22"/>
+            </w:rPr>
+          </w:pPr>
+          <w:hyperlink w:anchor="_Toc79692927" w:history="1">
+            <w:r>
+              <w:rPr>
+                <w:rStyle w:val="Hyperlink"/>
+                <w:noProof/>
+              </w:rPr>
+              <w:t>Integrating Cyber-Physical Systems</w:t>
+            </w:r>
+            <w:r>
+              <w:rPr>
+                <w:noProof/>
+                <w:webHidden/>
+              </w:rPr>
+              <w:tab/>
+            </w:r>
+            <w:r>
+              <w:rPr>
+                <w:noProof/>
+                <w:webHidden/>
+              </w:rPr>
+              <w:fldChar w:fldCharType="begin"/>
+            </w:r>
+            <w:r>
+              <w:rPr>
+                <w:noProof/>
+                <w:webHidden/>
+              </w:rPr>
+              <w:instrText xml:space="preserve"> PAGEREF _Toc79692927 \h </w:instrText>
+            </w:r>
+            <w:r>
+              <w:rPr>
+                <w:noProof/>
+                <w:webHidden/>
+              </w:rPr>
+            </w:r>
+            <w:r>
+              <w:rPr>
+                <w:noProof/>
+                <w:webHidden/>
+              </w:rPr>
+              <w:fldChar w:fldCharType="separate"/>
+            </w:r>
+            <w:r>
+              <w:rPr>
+                <w:noProof/>
+                <w:webHidden/>
+              </w:rPr>
+              <w:t>19</w:t>
             </w:r>
             <w:r>
               <w:rPr>
@@ -1392,10 +1943,13 @@
               <w:tab w:val="right" w:leader="dot" w:pos="9350"/>
             </w:tabs>
             <w:rPr>
+              <w:rFonts w:asciiTheme="minorHAnsi" w:eastAsiaTheme="minorEastAsia" w:hAnsiTheme="minorHAnsi" w:cstheme="minorBidi"/>
               <w:noProof/>
+              <w:sz w:val="22"/>
+              <w:szCs w:val="22"/>
             </w:rPr>
           </w:pPr>
-          <w:hyperlink w:anchor="_Toc79336824" w:history="1">
+          <w:hyperlink w:anchor="_Toc79692928" w:history="1">
             <w:r>
               <w:rPr>
                 <w:rStyle w:val="Hyperlink"/>
@@ -1422,7 +1976,7 @@
                 <w:noProof/>
                 <w:webHidden/>
               </w:rPr>
-              <w:instrText xml:space="preserve"> PAGEREF _Toc79336824 \h </w:instrText>
+              <w:instrText xml:space="preserve"> PAGEREF _Toc79692928 \h </w:instrText>
             </w:r>
             <w:r>
               <w:rPr>
@@ -1442,7 +1996,7 @@
                 <w:noProof/>
                 <w:webHidden/>
               </w:rPr>
-              <w:t>16</w:t>
+              <w:t>20</w:t>
             </w:r>
             <w:r>
               <w:rPr>
@@ -1460,10 +2014,13 @@
               <w:tab w:val="right" w:leader="dot" w:pos="9350"/>
             </w:tabs>
             <w:rPr>
+              <w:rFonts w:asciiTheme="minorHAnsi" w:eastAsiaTheme="minorEastAsia" w:hAnsiTheme="minorHAnsi" w:cstheme="minorBidi"/>
               <w:noProof/>
+              <w:sz w:val="22"/>
+              <w:szCs w:val="22"/>
             </w:rPr>
           </w:pPr>
-          <w:hyperlink w:anchor="_Toc79336825" w:history="1">
+          <w:hyperlink w:anchor="_Toc79692929" w:history="1">
             <w:r>
               <w:rPr>
                 <w:rStyle w:val="Hyperlink"/>
@@ -1490,7 +2047,7 @@
                 <w:noProof/>
                 <w:webHidden/>
               </w:rPr>
-              <w:instrText xml:space="preserve"> PAGEREF _Toc79336825 \h </w:instrText>
+              <w:instrText xml:space="preserve"> PAGEREF _Toc79692929 \h </w:instrText>
             </w:r>
             <w:r>
               <w:rPr>
@@ -1510,7 +2067,7 @@
                 <w:noProof/>
                 <w:webHidden/>
               </w:rPr>
-              <w:t>16</w:t>
+              <w:t>20</w:t>
             </w:r>
             <w:r>
               <w:rPr>
@@ -1528,10 +2085,13 @@
               <w:tab w:val="right" w:leader="dot" w:pos="9350"/>
             </w:tabs>
             <w:rPr>
+              <w:rFonts w:asciiTheme="minorHAnsi" w:eastAsiaTheme="minorEastAsia" w:hAnsiTheme="minorHAnsi" w:cstheme="minorBidi"/>
               <w:noProof/>
+              <w:sz w:val="22"/>
+              <w:szCs w:val="22"/>
             </w:rPr>
           </w:pPr>
-          <w:hyperlink w:anchor="_Toc79336826" w:history="1">
+          <w:hyperlink w:anchor="_Toc79692930" w:history="1">
             <w:r>
               <w:rPr>
                 <w:rStyle w:val="Hyperlink"/>
@@ -1558,7 +2118,7 @@
                 <w:noProof/>
                 <w:webHidden/>
               </w:rPr>
-              <w:instrText xml:space="preserve"> PAGEREF _Toc79336826 \h </w:instrText>
+              <w:instrText xml:space="preserve"> PAGEREF _Toc79692930 \h </w:instrText>
             </w:r>
             <w:r>
               <w:rPr>
@@ -1578,7 +2138,7 @@
                 <w:noProof/>
                 <w:webHidden/>
               </w:rPr>
-              <w:t>17</w:t>
+              <w:t>21</w:t>
             </w:r>
             <w:r>
               <w:rPr>
@@ -1596,10 +2156,13 @@
               <w:tab w:val="right" w:leader="dot" w:pos="9350"/>
             </w:tabs>
             <w:rPr>
+              <w:rFonts w:asciiTheme="minorHAnsi" w:eastAsiaTheme="minorEastAsia" w:hAnsiTheme="minorHAnsi" w:cstheme="minorBidi"/>
               <w:noProof/>
+              <w:sz w:val="22"/>
+              <w:szCs w:val="22"/>
             </w:rPr>
           </w:pPr>
-          <w:hyperlink w:anchor="_Toc79336827" w:history="1">
+          <w:hyperlink w:anchor="_Toc79692931" w:history="1">
             <w:r>
               <w:rPr>
                 <w:rStyle w:val="Hyperlink"/>
@@ -1626,7 +2189,7 @@
                 <w:noProof/>
                 <w:webHidden/>
               </w:rPr>
-              <w:instrText xml:space="preserve"> PAGEREF _Toc79336827 \h </w:instrText>
+              <w:instrText xml:space="preserve"> PAGEREF _Toc79692931 \h </w:instrText>
             </w:r>
             <w:r>
               <w:rPr>
@@ -1646,7 +2209,7 @@
                 <w:noProof/>
                 <w:webHidden/>
               </w:rPr>
-              <w:t>18</w:t>
+              <w:t>22</w:t>
             </w:r>
             <w:r>
               <w:rPr>
@@ -1664,10 +2227,13 @@
               <w:tab w:val="right" w:leader="dot" w:pos="9350"/>
             </w:tabs>
             <w:rPr>
+              <w:rFonts w:asciiTheme="minorHAnsi" w:eastAsiaTheme="minorEastAsia" w:hAnsiTheme="minorHAnsi" w:cstheme="minorBidi"/>
               <w:noProof/>
+              <w:sz w:val="22"/>
+              <w:szCs w:val="22"/>
             </w:rPr>
           </w:pPr>
-          <w:hyperlink w:anchor="_Toc79336828" w:history="1">
+          <w:hyperlink w:anchor="_Toc79692932" w:history="1">
             <w:r>
               <w:rPr>
                 <w:rStyle w:val="Hyperlink"/>
@@ -1694,7 +2260,7 @@
                 <w:noProof/>
                 <w:webHidden/>
               </w:rPr>
-              <w:instrText xml:space="preserve"> PAGEREF _Toc79336828 \h </w:instrText>
+              <w:instrText xml:space="preserve"> PAGEREF _Toc79692932 \h </w:instrText>
             </w:r>
             <w:r>
               <w:rPr>
@@ -1714,7 +2280,7 @@
                 <w:noProof/>
                 <w:webHidden/>
               </w:rPr>
-              <w:t>19</w:t>
+              <w:t>22</w:t>
             </w:r>
             <w:r>
               <w:rPr>
@@ -1732,10 +2298,13 @@
               <w:tab w:val="right" w:leader="dot" w:pos="9350"/>
             </w:tabs>
             <w:rPr>
+              <w:rFonts w:asciiTheme="minorHAnsi" w:eastAsiaTheme="minorEastAsia" w:hAnsiTheme="minorHAnsi" w:cstheme="minorBidi"/>
               <w:noProof/>
+              <w:sz w:val="22"/>
+              <w:szCs w:val="22"/>
             </w:rPr>
           </w:pPr>
-          <w:hyperlink w:anchor="_Toc79336829" w:history="1">
+          <w:hyperlink w:anchor="_Toc79692933" w:history="1">
             <w:r>
               <w:rPr>
                 <w:rStyle w:val="Hyperlink"/>
@@ -1762,7 +2331,7 @@
                 <w:noProof/>
                 <w:webHidden/>
               </w:rPr>
-              <w:instrText xml:space="preserve"> PAGEREF _Toc79336829 \h </w:instrText>
+              <w:instrText xml:space="preserve"> PAGEREF _Toc79692933 \h </w:instrText>
             </w:r>
             <w:r>
               <w:rPr>
@@ -1782,7 +2351,7 @@
                 <w:noProof/>
                 <w:webHidden/>
               </w:rPr>
-              <w:t>19</w:t>
+              <w:t>23</w:t>
             </w:r>
             <w:r>
               <w:rPr>
@@ -1800,10 +2369,13 @@
               <w:tab w:val="right" w:leader="dot" w:pos="9350"/>
             </w:tabs>
             <w:rPr>
+              <w:rFonts w:asciiTheme="minorHAnsi" w:eastAsiaTheme="minorEastAsia" w:hAnsiTheme="minorHAnsi" w:cstheme="minorBidi"/>
               <w:noProof/>
+              <w:sz w:val="22"/>
+              <w:szCs w:val="22"/>
             </w:rPr>
           </w:pPr>
-          <w:hyperlink w:anchor="_Toc79336830" w:history="1">
+          <w:hyperlink w:anchor="_Toc79692934" w:history="1">
             <w:r>
               <w:rPr>
                 <w:rStyle w:val="Hyperlink"/>
@@ -1830,7 +2402,7 @@
                 <w:noProof/>
                 <w:webHidden/>
               </w:rPr>
-              <w:instrText xml:space="preserve"> PAGEREF _Toc79336830 \h </w:instrText>
+              <w:instrText xml:space="preserve"> PAGEREF _Toc79692934 \h </w:instrText>
             </w:r>
             <w:r>
               <w:rPr>
@@ -1850,7 +2422,7 @@
                 <w:noProof/>
                 <w:webHidden/>
               </w:rPr>
-              <w:t>20</w:t>
+              <w:t>23</w:t>
             </w:r>
             <w:r>
               <w:rPr>
@@ -1868,10 +2440,13 @@
               <w:tab w:val="right" w:leader="dot" w:pos="9350"/>
             </w:tabs>
             <w:rPr>
+              <w:rFonts w:asciiTheme="minorHAnsi" w:eastAsiaTheme="minorEastAsia" w:hAnsiTheme="minorHAnsi" w:cstheme="minorBidi"/>
               <w:noProof/>
+              <w:sz w:val="22"/>
+              <w:szCs w:val="22"/>
             </w:rPr>
           </w:pPr>
-          <w:hyperlink w:anchor="_Toc79336831" w:history="1">
+          <w:hyperlink w:anchor="_Toc79692935" w:history="1">
             <w:r>
               <w:rPr>
                 <w:rStyle w:val="Hyperlink"/>
@@ -1898,7 +2473,7 @@
                 <w:noProof/>
                 <w:webHidden/>
               </w:rPr>
-              <w:instrText xml:space="preserve"> PAGEREF _Toc79336831 \h </w:instrText>
+              <w:instrText xml:space="preserve"> PAGEREF _Toc79692935 \h </w:instrText>
             </w:r>
             <w:r>
               <w:rPr>
@@ -1918,7 +2493,7 @@
                 <w:noProof/>
                 <w:webHidden/>
               </w:rPr>
-              <w:t>20</w:t>
+              <w:t>23</w:t>
             </w:r>
             <w:r>
               <w:rPr>
@@ -1936,10 +2511,13 @@
               <w:tab w:val="right" w:leader="dot" w:pos="9350"/>
             </w:tabs>
             <w:rPr>
+              <w:rFonts w:asciiTheme="minorHAnsi" w:eastAsiaTheme="minorEastAsia" w:hAnsiTheme="minorHAnsi" w:cstheme="minorBidi"/>
               <w:noProof/>
+              <w:sz w:val="22"/>
+              <w:szCs w:val="22"/>
             </w:rPr>
           </w:pPr>
-          <w:hyperlink w:anchor="_Toc79336832" w:history="1">
+          <w:hyperlink w:anchor="_Toc79692936" w:history="1">
             <w:r>
               <w:rPr>
                 <w:rStyle w:val="Hyperlink"/>
@@ -1966,7 +2544,7 @@
                 <w:noProof/>
                 <w:webHidden/>
               </w:rPr>
-              <w:instrText xml:space="preserve"> PAGEREF _Toc79336832 \h </w:instrText>
+              <w:instrText xml:space="preserve"> PAGEREF _Toc79692936 \h </w:instrText>
             </w:r>
             <w:r>
               <w:rPr>
@@ -1986,7 +2564,7 @@
                 <w:noProof/>
                 <w:webHidden/>
               </w:rPr>
-              <w:t>20</w:t>
+              <w:t>24</w:t>
             </w:r>
             <w:r>
               <w:rPr>
@@ -2004,10 +2582,13 @@
               <w:tab w:val="right" w:leader="dot" w:pos="9350"/>
             </w:tabs>
             <w:rPr>
+              <w:rFonts w:asciiTheme="minorHAnsi" w:eastAsiaTheme="minorEastAsia" w:hAnsiTheme="minorHAnsi" w:cstheme="minorBidi"/>
               <w:noProof/>
+              <w:sz w:val="22"/>
+              <w:szCs w:val="22"/>
             </w:rPr>
           </w:pPr>
-          <w:hyperlink w:anchor="_Toc79336833" w:history="1">
+          <w:hyperlink w:anchor="_Toc79692937" w:history="1">
             <w:r>
               <w:rPr>
                 <w:rStyle w:val="Hyperlink"/>
@@ -2034,7 +2615,7 @@
                 <w:noProof/>
                 <w:webHidden/>
               </w:rPr>
-              <w:instrText xml:space="preserve"> PAGEREF _Toc79336833 \h </w:instrText>
+              <w:instrText xml:space="preserve"> PAGEREF _Toc79692937 \h </w:instrText>
             </w:r>
             <w:r>
               <w:rPr>
@@ -2054,7 +2635,221 @@
                 <w:noProof/>
                 <w:webHidden/>
               </w:rPr>
-              <w:t>21</w:t>
+              <w:t>25</w:t>
+            </w:r>
+            <w:r>
+              <w:rPr>
+                <w:noProof/>
+                <w:webHidden/>
+              </w:rPr>
+              <w:fldChar w:fldCharType="end"/>
+            </w:r>
+          </w:hyperlink>
+        </w:p>
+        <w:p>
+          <w:pPr>
+            <w:pStyle w:val="TOC1"/>
+            <w:tabs>
+              <w:tab w:val="right" w:leader="dot" w:pos="9350"/>
+            </w:tabs>
+            <w:rPr>
+              <w:rFonts w:asciiTheme="minorHAnsi" w:eastAsiaTheme="minorEastAsia" w:hAnsiTheme="minorHAnsi" w:cstheme="minorBidi"/>
+              <w:noProof/>
+              <w:sz w:val="22"/>
+              <w:szCs w:val="22"/>
+            </w:rPr>
+          </w:pPr>
+          <w:hyperlink w:anchor="_Toc79692938" w:history="1">
+            <w:r>
+              <w:rPr>
+                <w:rStyle w:val="Hyperlink"/>
+                <w:noProof/>
+              </w:rPr>
+              <w:t>Summary</w:t>
+            </w:r>
+            <w:r>
+              <w:rPr>
+                <w:noProof/>
+                <w:webHidden/>
+              </w:rPr>
+              <w:tab/>
+            </w:r>
+            <w:r>
+              <w:rPr>
+                <w:noProof/>
+                <w:webHidden/>
+              </w:rPr>
+              <w:fldChar w:fldCharType="begin"/>
+            </w:r>
+            <w:r>
+              <w:rPr>
+                <w:noProof/>
+                <w:webHidden/>
+              </w:rPr>
+              <w:instrText xml:space="preserve"> PAGEREF _Toc79692938 \h </w:instrText>
+            </w:r>
+            <w:r>
+              <w:rPr>
+                <w:noProof/>
+                <w:webHidden/>
+              </w:rPr>
+            </w:r>
+            <w:r>
+              <w:rPr>
+                <w:noProof/>
+                <w:webHidden/>
+              </w:rPr>
+              <w:fldChar w:fldCharType="separate"/>
+            </w:r>
+            <w:r>
+              <w:rPr>
+                <w:noProof/>
+                <w:webHidden/>
+              </w:rPr>
+              <w:t>25</w:t>
+            </w:r>
+            <w:r>
+              <w:rPr>
+                <w:noProof/>
+                <w:webHidden/>
+              </w:rPr>
+              <w:fldChar w:fldCharType="end"/>
+            </w:r>
+          </w:hyperlink>
+        </w:p>
+        <w:p>
+          <w:pPr>
+            <w:pStyle w:val="TOC1"/>
+            <w:tabs>
+              <w:tab w:val="right" w:leader="dot" w:pos="9350"/>
+            </w:tabs>
+            <w:rPr>
+              <w:rFonts w:asciiTheme="minorHAnsi" w:eastAsiaTheme="minorEastAsia" w:hAnsiTheme="minorHAnsi" w:cstheme="minorBidi"/>
+              <w:noProof/>
+              <w:sz w:val="22"/>
+              <w:szCs w:val="22"/>
+            </w:rPr>
+          </w:pPr>
+          <w:hyperlink w:anchor="_Toc79692939" w:history="1">
+            <w:r>
+              <w:rPr>
+                <w:rStyle w:val="Hyperlink"/>
+                <w:bCs/>
+                <w:noProof/>
+              </w:rPr>
+              <w:t>References</w:t>
+            </w:r>
+            <w:r>
+              <w:rPr>
+                <w:noProof/>
+                <w:webHidden/>
+              </w:rPr>
+              <w:tab/>
+            </w:r>
+            <w:r>
+              <w:rPr>
+                <w:noProof/>
+                <w:webHidden/>
+              </w:rPr>
+              <w:fldChar w:fldCharType="begin"/>
+            </w:r>
+            <w:r>
+              <w:rPr>
+                <w:noProof/>
+                <w:webHidden/>
+              </w:rPr>
+              <w:instrText xml:space="preserve"> PAGEREF _Toc79692939 \h </w:instrText>
+            </w:r>
+            <w:r>
+              <w:rPr>
+                <w:noProof/>
+                <w:webHidden/>
+              </w:rPr>
+            </w:r>
+            <w:r>
+              <w:rPr>
+                <w:noProof/>
+                <w:webHidden/>
+              </w:rPr>
+              <w:fldChar w:fldCharType="separate"/>
+            </w:r>
+            <w:r>
+              <w:rPr>
+                <w:noProof/>
+                <w:webHidden/>
+              </w:rPr>
+              <w:t>27</w:t>
+            </w:r>
+            <w:r>
+              <w:rPr>
+                <w:noProof/>
+                <w:webHidden/>
+              </w:rPr>
+              <w:fldChar w:fldCharType="end"/>
+            </w:r>
+          </w:hyperlink>
+        </w:p>
+        <w:p>
+          <w:pPr>
+            <w:pStyle w:val="TOC1"/>
+            <w:tabs>
+              <w:tab w:val="right" w:leader="dot" w:pos="9350"/>
+            </w:tabs>
+            <w:rPr>
+              <w:rFonts w:asciiTheme="minorHAnsi" w:eastAsiaTheme="minorEastAsia" w:hAnsiTheme="minorHAnsi" w:cstheme="minorBidi"/>
+              <w:noProof/>
+              <w:sz w:val="22"/>
+              <w:szCs w:val="22"/>
+            </w:rPr>
+          </w:pPr>
+          <w:hyperlink w:anchor="_Toc79692940" w:history="1">
+            <w:r>
+              <w:rPr>
+                <w:rStyle w:val="Hyperlink"/>
+                <w:noProof/>
+              </w:rPr>
+              <w:t>Annotated Bibliography</w:t>
+            </w:r>
+            <w:r>
+              <w:rPr>
+                <w:noProof/>
+                <w:webHidden/>
+              </w:rPr>
+              <w:tab/>
+            </w:r>
+            <w:r>
+              <w:rPr>
+                <w:noProof/>
+                <w:webHidden/>
+              </w:rPr>
+              <w:fldChar w:fldCharType="begin"/>
+            </w:r>
+            <w:r>
+              <w:rPr>
+                <w:noProof/>
+                <w:webHidden/>
+              </w:rPr>
+              <w:instrText xml:space="preserve"> PAGEREF _Toc79692940 \h </w:instrText>
+            </w:r>
+            <w:r>
+              <w:rPr>
+                <w:noProof/>
+                <w:webHidden/>
+              </w:rPr>
+            </w:r>
+            <w:r>
+              <w:rPr>
+                <w:noProof/>
+                <w:webHidden/>
+              </w:rPr>
+              <w:fldChar w:fldCharType="separate"/>
+            </w:r>
+            <w:r>
+              <w:rPr>
+                <w:noProof/>
+                <w:webHidden/>
+              </w:rPr>
+              <w:t>30</w:t>
             </w:r>
             <w:r>
               <w:rPr>
@@ -2072,16 +2867,19 @@
               <w:tab w:val="right" w:leader="dot" w:pos="9350"/>
             </w:tabs>
             <w:rPr>
+              <w:rFonts w:asciiTheme="minorHAnsi" w:eastAsiaTheme="minorEastAsia" w:hAnsiTheme="minorHAnsi" w:cstheme="minorBidi"/>
               <w:noProof/>
+              <w:sz w:val="22"/>
+              <w:szCs w:val="22"/>
             </w:rPr>
           </w:pPr>
-          <w:hyperlink w:anchor="_Toc79336834" w:history="1">
+          <w:hyperlink w:anchor="_Toc79692941" w:history="1">
             <w:r>
               <w:rPr>
                 <w:rStyle w:val="Hyperlink"/>
                 <w:noProof/>
               </w:rPr>
-              <w:t>Summary</w:t>
+              <w:t>Human Activity Recognition</w:t>
             </w:r>
             <w:r>
               <w:rPr>
@@ -2102,7 +2900,7 @@
                 <w:noProof/>
                 <w:webHidden/>
               </w:rPr>
-              <w:instrText xml:space="preserve"> PAGEREF _Toc79336834 \h </w:instrText>
+              <w:instrText xml:space="preserve"> PAGEREF _Toc79692941 \h </w:instrText>
             </w:r>
             <w:r>
               <w:rPr>
@@ -2122,144 +2920,7 @@
                 <w:noProof/>
                 <w:webHidden/>
               </w:rPr>
-              <w:t>21</w:t>
-            </w:r>
-            <w:r>
-              <w:rPr>
-                <w:noProof/>
-                <w:webHidden/>
-              </w:rPr>
-              <w:fldChar w:fldCharType="end"/>
-            </w:r>
-          </w:hyperlink>
-        </w:p>
-        <w:p>
-          <w:pPr>
-            <w:pStyle w:val="TOC1"/>
-            <w:tabs>
-              <w:tab w:val="right" w:leader="dot" w:pos="9350"/>
-            </w:tabs>
-            <w:rPr>
-              <w:noProof/>
-            </w:rPr>
-          </w:pPr>
-          <w:hyperlink w:anchor="_Toc79336835" w:history="1">
-            <w:r>
-              <w:rPr>
-                <w:rStyle w:val="Hyperlink"/>
-                <w:bCs/>
-                <w:noProof/>
-              </w:rPr>
-              <w:t>References</w:t>
-            </w:r>
-            <w:r>
-              <w:rPr>
-                <w:noProof/>
-                <w:webHidden/>
-              </w:rPr>
-              <w:tab/>
-            </w:r>
-            <w:r>
-              <w:rPr>
-                <w:noProof/>
-                <w:webHidden/>
-              </w:rPr>
-              <w:fldChar w:fldCharType="begin"/>
-            </w:r>
-            <w:r>
-              <w:rPr>
-                <w:noProof/>
-                <w:webHidden/>
-              </w:rPr>
-              <w:instrText xml:space="preserve"> PAGEREF _Toc79336835 \h </w:instrText>
-            </w:r>
-            <w:r>
-              <w:rPr>
-                <w:noProof/>
-                <w:webHidden/>
-              </w:rPr>
-            </w:r>
-            <w:r>
-              <w:rPr>
-                <w:noProof/>
-                <w:webHidden/>
-              </w:rPr>
-              <w:fldChar w:fldCharType="separate"/>
-            </w:r>
-            <w:r>
-              <w:rPr>
-                <w:noProof/>
-                <w:webHidden/>
-              </w:rPr>
-              <w:t>22</w:t>
-            </w:r>
-            <w:r>
-              <w:rPr>
-                <w:noProof/>
-                <w:webHidden/>
-              </w:rPr>
-              <w:fldChar w:fldCharType="end"/>
-            </w:r>
-          </w:hyperlink>
-        </w:p>
-        <w:p>
-          <w:pPr>
-            <w:pStyle w:val="TOC1"/>
-            <w:tabs>
-              <w:tab w:val="right" w:leader="dot" w:pos="9350"/>
-            </w:tabs>
-            <w:rPr>
-              <w:noProof/>
-            </w:rPr>
-          </w:pPr>
-          <w:hyperlink w:anchor="_Toc79336836" w:history="1">
-            <w:r>
-              <w:rPr>
-                <w:rStyle w:val="Hyperlink"/>
-                <w:noProof/>
-              </w:rPr>
-              <w:t>Annotated Bibliography</w:t>
-            </w:r>
-            <w:r>
-              <w:rPr>
-                <w:noProof/>
-                <w:webHidden/>
-              </w:rPr>
-              <w:tab/>
-            </w:r>
-            <w:r>
-              <w:rPr>
-                <w:noProof/>
-                <w:webHidden/>
-              </w:rPr>
-              <w:fldChar w:fldCharType="begin"/>
-            </w:r>
-            <w:r>
-              <w:rPr>
-                <w:noProof/>
-                <w:webHidden/>
-              </w:rPr>
-              <w:instrText xml:space="preserve"> PAGEREF _Toc79336836 \h </w:instrText>
-            </w:r>
-            <w:r>
-              <w:rPr>
-                <w:noProof/>
-                <w:webHidden/>
-              </w:rPr>
-            </w:r>
-            <w:r>
-              <w:rPr>
-                <w:noProof/>
-                <w:webHidden/>
-              </w:rPr>
-              <w:fldChar w:fldCharType="separate"/>
-            </w:r>
-            <w:r>
-              <w:rPr>
-                <w:noProof/>
-                <w:webHidden/>
-              </w:rPr>
-              <w:t>25</w:t>
+              <w:t>30</w:t>
             </w:r>
             <w:r>
               <w:rPr>
@@ -2277,16 +2938,19 @@
               <w:tab w:val="right" w:leader="dot" w:pos="9350"/>
             </w:tabs>
             <w:rPr>
+              <w:rFonts w:asciiTheme="minorHAnsi" w:eastAsiaTheme="minorEastAsia" w:hAnsiTheme="minorHAnsi" w:cstheme="minorBidi"/>
               <w:noProof/>
+              <w:sz w:val="22"/>
+              <w:szCs w:val="22"/>
             </w:rPr>
           </w:pPr>
-          <w:hyperlink w:anchor="_Toc79336837" w:history="1">
+          <w:hyperlink w:anchor="_Toc79692942" w:history="1">
             <w:r>
               <w:rPr>
                 <w:rStyle w:val="Hyperlink"/>
                 <w:noProof/>
               </w:rPr>
-              <w:t>Human Activity Recognition</w:t>
+              <w:t>Integrating IoT Systems</w:t>
             </w:r>
             <w:r>
               <w:rPr>
@@ -2307,7 +2971,7 @@
                 <w:noProof/>
                 <w:webHidden/>
               </w:rPr>
-              <w:instrText xml:space="preserve"> PAGEREF _Toc79336837 \h </w:instrText>
+              <w:instrText xml:space="preserve"> PAGEREF _Toc79692942 \h </w:instrText>
             </w:r>
             <w:r>
               <w:rPr>
@@ -2327,7 +2991,7 @@
                 <w:noProof/>
                 <w:webHidden/>
               </w:rPr>
-              <w:t>25</w:t>
+              <w:t>31</w:t>
             </w:r>
             <w:r>
               <w:rPr>
@@ -2345,16 +3009,19 @@
               <w:tab w:val="right" w:leader="dot" w:pos="9350"/>
             </w:tabs>
             <w:rPr>
+              <w:rFonts w:asciiTheme="minorHAnsi" w:eastAsiaTheme="minorEastAsia" w:hAnsiTheme="minorHAnsi" w:cstheme="minorBidi"/>
               <w:noProof/>
+              <w:sz w:val="22"/>
+              <w:szCs w:val="22"/>
             </w:rPr>
           </w:pPr>
-          <w:hyperlink w:anchor="_Toc79336838" w:history="1">
+          <w:hyperlink w:anchor="_Toc79692943" w:history="1">
             <w:r>
               <w:rPr>
                 <w:rStyle w:val="Hyperlink"/>
                 <w:noProof/>
               </w:rPr>
-              <w:t>Integrating IoT Systems</w:t>
+              <w:t>Enhancing Security</w:t>
             </w:r>
             <w:r>
               <w:rPr>
@@ -2375,7 +3042,7 @@
                 <w:noProof/>
                 <w:webHidden/>
               </w:rPr>
-              <w:instrText xml:space="preserve"> PAGEREF _Toc79336838 \h </w:instrText>
+              <w:instrText xml:space="preserve"> PAGEREF _Toc79692943 \h </w:instrText>
             </w:r>
             <w:r>
               <w:rPr>
@@ -2395,7 +3062,7 @@
                 <w:noProof/>
                 <w:webHidden/>
               </w:rPr>
-              <w:t>26</w:t>
+              <w:t>31</w:t>
             </w:r>
             <w:r>
               <w:rPr>
@@ -2413,16 +3080,19 @@
               <w:tab w:val="right" w:leader="dot" w:pos="9350"/>
             </w:tabs>
             <w:rPr>
+              <w:rFonts w:asciiTheme="minorHAnsi" w:eastAsiaTheme="minorEastAsia" w:hAnsiTheme="minorHAnsi" w:cstheme="minorBidi"/>
               <w:noProof/>
+              <w:sz w:val="22"/>
+              <w:szCs w:val="22"/>
             </w:rPr>
           </w:pPr>
-          <w:hyperlink w:anchor="_Toc79336839" w:history="1">
+          <w:hyperlink w:anchor="_Toc79692944" w:history="1">
             <w:r>
               <w:rPr>
                 <w:rStyle w:val="Hyperlink"/>
                 <w:noProof/>
               </w:rPr>
-              <w:t>Enhancing Security</w:t>
+              <w:t>Healthcare and Cloud</w:t>
             </w:r>
             <w:r>
               <w:rPr>
@@ -2443,7 +3113,7 @@
                 <w:noProof/>
                 <w:webHidden/>
               </w:rPr>
-              <w:instrText xml:space="preserve"> PAGEREF _Toc79336839 \h </w:instrText>
+              <w:instrText xml:space="preserve"> PAGEREF _Toc79692944 \h </w:instrText>
             </w:r>
             <w:r>
               <w:rPr>
@@ -2463,75 +3133,7 @@
                 <w:noProof/>
                 <w:webHidden/>
               </w:rPr>
-              <w:t>26</w:t>
-            </w:r>
-            <w:r>
-              <w:rPr>
-                <w:noProof/>
-                <w:webHidden/>
-              </w:rPr>
-              <w:fldChar w:fldCharType="end"/>
-            </w:r>
-          </w:hyperlink>
-        </w:p>
-        <w:p>
-          <w:pPr>
-            <w:pStyle w:val="TOC2"/>
-            <w:tabs>
-              <w:tab w:val="right" w:leader="dot" w:pos="9350"/>
-            </w:tabs>
-            <w:rPr>
-              <w:noProof/>
-            </w:rPr>
-          </w:pPr>
-          <w:hyperlink w:anchor="_Toc79336840" w:history="1">
-            <w:r>
-              <w:rPr>
-                <w:rStyle w:val="Hyperlink"/>
-                <w:noProof/>
-              </w:rPr>
-              <w:t>Healthcare and Cloud</w:t>
-            </w:r>
-            <w:r>
-              <w:rPr>
-                <w:noProof/>
-                <w:webHidden/>
-              </w:rPr>
-              <w:tab/>
-            </w:r>
-            <w:r>
-              <w:rPr>
-                <w:noProof/>
-                <w:webHidden/>
-              </w:rPr>
-              <w:fldChar w:fldCharType="begin"/>
-            </w:r>
-            <w:r>
-              <w:rPr>
-                <w:noProof/>
-                <w:webHidden/>
-              </w:rPr>
-              <w:instrText xml:space="preserve"> PAGEREF _Toc79336840 \h </w:instrText>
-            </w:r>
-            <w:r>
-              <w:rPr>
-                <w:noProof/>
-                <w:webHidden/>
-              </w:rPr>
-            </w:r>
-            <w:r>
-              <w:rPr>
-                <w:noProof/>
-                <w:webHidden/>
-              </w:rPr>
-              <w:fldChar w:fldCharType="separate"/>
-            </w:r>
-            <w:r>
-              <w:rPr>
-                <w:noProof/>
-                <w:webHidden/>
-              </w:rPr>
-              <w:t>27</w:t>
+              <w:t>32</w:t>
             </w:r>
             <w:r>
               <w:rPr>
@@ -2560,14 +3162,7 @@
           <w:b/>
         </w:rPr>
       </w:pPr>
-    </w:p>
-    <w:p>
-      <w:pPr>
-        <w:rPr>
-          <w:b/>
-        </w:rPr>
-      </w:pPr>
-      <w:bookmarkStart w:id="0" w:name="_Toc79336806"/>
+      <w:bookmarkStart w:id="0" w:name="_Toc79692903"/>
       <w:r>
         <w:br w:type="page"/>
       </w:r>
@@ -2587,15 +3182,13 @@
         <w:tab/>
       </w:r>
       <w:r>
-        <w:t xml:space="preserve">This constructive research project seeks to improve the quality of care available to senior citizens while minimizing costs.  Today, many researchers are approaching this problem through wearable technologies.  However, this approach is not practical for several reasons, such as requiring the person to </w:t>
-      </w:r>
-      <w:proofErr w:type="gramStart"/>
-      <w:r>
-        <w:t>carry the device at all times</w:t>
-      </w:r>
-      <w:proofErr w:type="gramEnd"/>
-      <w:r>
-        <w:t>.  Instead, Human Activity Recognition (HAR) through computer vision and machine learning can provide equal or better coverage without being obtrusive</w:t>
+        <w:t xml:space="preserve">This constructive research project seeks to </w:t>
+      </w:r>
+      <w:r>
+        <w:t xml:space="preserve">raise the elderly care quality bar </w:t>
+      </w:r>
+      <w:r>
+        <w:t>while minimizing costs.  Today, many researchers are approaching this problem through wearable technologies.  However, this approach is not practical for several reasons, such as requiring the person to carry the device at all times.  Instead, Human Activity Recognition (HAR) through computer vision and machine learning can provide equal or better coverage without being obtrusive</w:t>
       </w:r>
       <w:r>
         <w:t xml:space="preserve"> to many scenarios</w:t>
@@ -2611,7 +3204,7 @@
       <w:pPr>
         <w:pStyle w:val="Heading2"/>
       </w:pPr>
-      <w:bookmarkStart w:id="1" w:name="_Toc79336807"/>
+      <w:bookmarkStart w:id="1" w:name="_Toc79692904"/>
       <w:r>
         <w:t>Problem Statement</w:t>
       </w:r>
@@ -2628,11 +3221,23 @@
     <w:p>
       <w:r>
         <w:tab/>
-        <w:t xml:space="preserve">Traditionally, addressing the situation requires increasing human capital, such as more traveling nurses or family member oversight (Westergren et al., 2021).  However, this solution increases health care costs and collects limited patient health samples. In addition, these infrequent visits might miss critical issues, especially with those most reluctant to relocate.  Alternatively, researchers are exploring wearable IoT devices (Tun et al., 2021).  These sensors provide mechanisms for requesting assistance and receiving continuous monitoring.  </w:t>
+        <w:t xml:space="preserve">Traditionally, addressing the situation requires increasing human capital, such as more traveling nurses or family member oversight (Westergren et al., 2021).  However, this solution increases health care costs and collects limited patient health </w:t>
+      </w:r>
+      <w:r>
+        <w:t>data</w:t>
+      </w:r>
+      <w:r>
+        <w:t xml:space="preserve">. In addition, these infrequent visits might miss critical issues, especially with those most reluctant to relocate.  Alternatively, researchers are exploring wearable IoT devices (Tun et al., 2021).  These sensors provide mechanisms for requesting assistance and receiving continuous monitoring.  Nevertheless, there </w:t>
       </w:r>
       <w:r>
         <w:lastRenderedPageBreak/>
-        <w:t xml:space="preserve">Nevertheless, there are many limitations to wearable solutions. Most notably, the person must </w:t>
+        <w:t xml:space="preserve">are many limitations to wearable solutions. </w:t>
+      </w:r>
+      <w:r>
+        <w:t xml:space="preserve"> </w:t>
+      </w:r>
+      <w:r>
+        <w:t xml:space="preserve">Most notably, the person must </w:t>
       </w:r>
       <w:r>
         <w:rPr>
@@ -2657,7 +3262,7 @@
       <w:pPr>
         <w:pStyle w:val="Heading2"/>
       </w:pPr>
-      <w:bookmarkStart w:id="2" w:name="_Toc79336808"/>
+      <w:bookmarkStart w:id="2" w:name="_Toc79692905"/>
       <w:r>
         <w:t>Purpose Statement</w:t>
       </w:r>
@@ -2668,15 +3273,13 @@
         <w:ind w:firstLine="720"/>
       </w:pPr>
       <w:r>
-        <w:t xml:space="preserve">This constructive design research project defines and implements an Elderly Care </w:t>
-      </w:r>
-      <w:proofErr w:type="spellStart"/>
-      <w:r>
-        <w:t>Smarthome</w:t>
-      </w:r>
-      <w:proofErr w:type="spellEnd"/>
-      <w:r>
-        <w:t xml:space="preserve"> Operating System (ECSOS).  The ECSOS will provide central core services for bringing world-class assisting living care into a resident’s home, such as identity management, patient action tracking, consistent Cyber-Physical control plane, and privacy functions.  While this specific project examines elderly care, the implications are generalizable to other scenarios.  Those scenarios encompass childcare (babysitting), school safety systems, and virtual office secretary situations, to name a few.  </w:t>
+        <w:t>This constructive design research project defines and implements an Elderly Care Smarthome Operating System (ECSOS).  The ECSOS will provide central core services for bringing world-class assisting living care into a resident’s home, such as identity management, patient action tracking, consistent Cyber-Physical control plane, and privacy functions.  While this specific project examines elderly care, the implications are generalizable to other scenarios.  Those scenarios encompass childcare (</w:t>
+      </w:r>
+      <w:r>
+        <w:t xml:space="preserve">e.g., </w:t>
+      </w:r>
+      <w:r>
+        <w:t xml:space="preserve">babysitting), school safety systems, and virtual office secretary situations, to name a few.  </w:t>
       </w:r>
     </w:p>
     <w:p>
@@ -2684,27 +3287,11 @@
         <w:ind w:firstLine="720"/>
       </w:pPr>
       <w:r>
-        <w:t>Building these capabilities requires tooling spanning networking, sensors, embedded systems, and real-time video processing (</w:t>
-      </w:r>
-      <w:proofErr w:type="spellStart"/>
-      <w:r>
-        <w:t>Elloumi</w:t>
-      </w:r>
-      <w:proofErr w:type="spellEnd"/>
-      <w:r>
-        <w:t xml:space="preserve"> et al., 2020; Das et al., 2019).  This research </w:t>
+        <w:t xml:space="preserve">Building these capabilities requires tooling spanning networking, sensors, embedded systems, and real-time video processing (Elloumi et al., 2020; Das et al., 2019).  This research </w:t>
       </w:r>
       <w:r>
         <w:lastRenderedPageBreak/>
-        <w:t xml:space="preserve">will leverage industry-standard tooling (e.g., JavaScript, Apache Spark, and </w:t>
-      </w:r>
-      <w:proofErr w:type="spellStart"/>
-      <w:r>
-        <w:t>Tensorflow</w:t>
-      </w:r>
-      <w:proofErr w:type="spellEnd"/>
-      <w:r>
-        <w:t>).  In addition, specific aspects necessitate custom code that enhances existing open-source software (e.g., IoT control interfaces and Python libraries).  Together, these different technologies culminate into an elegant solution that monitors, predicts, and responds in real-time to patient needs.</w:t>
+        <w:t>will leverage industry-standard tooling (e.g., JavaScript, Apache Spark, and Tensorflow).  In addition, specific aspects necessitate custom code that enhances existing open-source software (e.g., IoT control interfaces and Python libraries).  Together, these different technologies culminate into an elegant solution that monitors, predicts, and responds in real-time to patient needs.</w:t>
       </w:r>
     </w:p>
     <w:p>
@@ -2712,30 +3299,14 @@
         <w:ind w:firstLine="720"/>
       </w:pPr>
       <w:r>
-        <w:t xml:space="preserve">Next, a case study will assess the solution’s effectiveness against alternative approaches (e.g., wearables).  This phase requires installing </w:t>
-      </w:r>
-      <w:proofErr w:type="spellStart"/>
-      <w:r>
-        <w:t>WiFi</w:t>
-      </w:r>
-      <w:proofErr w:type="spellEnd"/>
-      <w:r>
-        <w:t xml:space="preserve"> cameras and collecting example footage.  Finally, the study participants will give qualitative prediction accuracy feedback (e.g., </w:t>
-      </w:r>
-      <w:proofErr w:type="gramStart"/>
-      <w:r>
-        <w:t>1-5 star</w:t>
-      </w:r>
-      <w:proofErr w:type="gramEnd"/>
-      <w:r>
-        <w:t xml:space="preserve"> scores).  Their responses combine with various statistical metrics (e.g., number of predictions) to produce a holistic system assessment.</w:t>
+        <w:t>Next, a case study will assess the solution’s effectiveness against alternative approaches (e.g., wearables).  This phase requires installing WiFi cameras and collecting example footage.  Finally, the study participants will give qualitative prediction accuracy feedback (e.g., 1-5 star scores).  Their responses combine with various statistical metrics (e.g., number of predictions) to produce a holistic system assessment.</w:t>
       </w:r>
     </w:p>
     <w:p>
       <w:pPr>
         <w:pStyle w:val="Heading2"/>
       </w:pPr>
-      <w:bookmarkStart w:id="3" w:name="_Toc79336809"/>
+      <w:bookmarkStart w:id="3" w:name="_Toc79692906"/>
       <w:r>
         <w:t>Research Questions</w:t>
       </w:r>
@@ -2746,15 +3317,25 @@
         <w:ind w:firstLine="720"/>
       </w:pPr>
       <w:r>
-        <w:t xml:space="preserve">Researchers are innovating across health care using Internet of Things (IoT) devices.  Their efforts predominately focus on wearable technologies that attach wearable sensors to the patient (Tun et al., 2021).  Wearable technologies face significant competition because these solutions have a low barrier to entry, economical pricing, and are </w:t>
-      </w:r>
-      <w:proofErr w:type="gramStart"/>
-      <w:r>
-        <w:t>mass-producible</w:t>
-      </w:r>
-      <w:proofErr w:type="gramEnd"/>
-      <w:r>
-        <w:t xml:space="preserve">.  However, these products lack elegance due to restricting movement and necessitating the patient always to carry these devices.  Additionally, the saturated market causes each iteration to produce less incremental value-add.  </w:t>
+        <w:t xml:space="preserve">Researchers are innovating across health care using Internet of Things (IoT) devices.  Their efforts predominately focus on wearable technologies that attach sensors to the patient (Tun et al., 2021).  Wearable technologies face significant competition because these solutions have a low barrier to entry, economical pricing, and are mass-producible.  However, these products lack elegance due to restricting movement and necessitating the patient </w:t>
+      </w:r>
+      <w:r>
+        <w:t>always to</w:t>
+      </w:r>
+      <w:r>
+        <w:t xml:space="preserve"> carr</w:t>
+      </w:r>
+      <w:r>
+        <w:t>y</w:t>
+      </w:r>
+      <w:r>
+        <w:t xml:space="preserve"> </w:t>
+      </w:r>
+      <w:r>
+        <w:t xml:space="preserve">the </w:t>
+      </w:r>
+      <w:r>
+        <w:t xml:space="preserve">device.  Additionally, the saturated market causes each iteration to produce less incremental value.  </w:t>
       </w:r>
     </w:p>
     <w:p>
@@ -2762,7 +3343,13 @@
         <w:ind w:firstLine="720"/>
       </w:pPr>
       <w:r>
-        <w:t xml:space="preserve">In contrast, high-quality research must be challenging, elegant, and move the needle (Zeller, 2014).  Meeting these requirements necessitates a different approach, such as utilizing cameras and real-time video processing to deliver a superior solution.  However, video-centric systems encounter more complexity in several aspects.  For instance, patients can freely move around their residence and change its configuration (e.g., move furniture or turn off a light).  </w:t>
+        <w:t xml:space="preserve">In contrast, high-quality research must be challenging, elegant, and move the needle (Zeller, 2014).  Meeting these requirements necessitates a different approach, such as utilizing cameras and real-time video processing to deliver a superior </w:t>
+      </w:r>
+      <w:r>
+        <w:t>experience</w:t>
+      </w:r>
+      <w:r>
+        <w:t xml:space="preserve">.  However, video-centric systems encounter more complexity in several aspects.  For instance, patients can freely move around their residence and change its configuration (e.g., move furniture or turn off a light).  </w:t>
       </w:r>
       <w:r>
         <w:lastRenderedPageBreak/>
@@ -2791,7 +3378,37 @@
         <w:t>intent</w:t>
       </w:r>
       <w:r>
-        <w:t>.  This mechanism must support reliably support noisy (e.g., out of focus) and variable (e.g., distance to the camera) input.</w:t>
+        <w:t xml:space="preserve">.  This mechanism must reliably </w:t>
+      </w:r>
+      <w:r>
+        <w:t xml:space="preserve">handle </w:t>
+      </w:r>
+      <w:r>
+        <w:t xml:space="preserve">noisy </w:t>
+      </w:r>
+      <w:r>
+        <w:t xml:space="preserve">data </w:t>
+      </w:r>
+      <w:r>
+        <w:t>(e.g., out</w:t>
+      </w:r>
+      <w:r>
+        <w:t>-of-</w:t>
+      </w:r>
+      <w:r>
+        <w:t>focus</w:t>
+      </w:r>
+      <w:r>
+        <w:t xml:space="preserve"> images</w:t>
+      </w:r>
+      <w:r>
+        <w:t xml:space="preserve">) and variable </w:t>
+      </w:r>
+      <w:r>
+        <w:t xml:space="preserve">input </w:t>
+      </w:r>
+      <w:r>
+        <w:t>(e.g., distance to the camera).</w:t>
       </w:r>
     </w:p>
     <w:p>
@@ -2866,14 +3483,20 @@
         <w:t>scale</w:t>
       </w:r>
       <w:r>
-        <w:t xml:space="preserve"> across global and domestic territories?  Healthcare workers can remotely deliver world-class services because the homes contain CPS systems for routine tasks (e.g., monitoring patient falling).  Competitive businesses can leverage this capability to decrease costs, increase profit margins, and maintain quality standards.</w:t>
+        <w:t xml:space="preserve"> across global and domestic </w:t>
+      </w:r>
+      <w:r>
+        <w:t xml:space="preserve">sales </w:t>
+      </w:r>
+      <w:r>
+        <w:t>territories?  Healthcare workers can remotely deliver world-class services because the homes contain CPS systems for routine tasks (e.g., monitoring patient falling).  Competitive businesses can leverage this capability to decrease costs, increase profit margins, and maintain quality standards.</w:t>
       </w:r>
     </w:p>
     <w:p>
       <w:pPr>
         <w:pStyle w:val="Heading2"/>
       </w:pPr>
-      <w:bookmarkStart w:id="4" w:name="_Toc79336810"/>
+      <w:bookmarkStart w:id="4" w:name="_Toc79692907"/>
       <w:r>
         <w:t>Hypotheses</w:t>
       </w:r>
@@ -2882,24 +3505,22 @@
     <w:p>
       <w:r>
         <w:tab/>
-        <w:t xml:space="preserve">There are existing mechanisms to address each system requirement.  However, those capabilities exist as isolated components.  An Elderly Care </w:t>
-      </w:r>
-      <w:proofErr w:type="spellStart"/>
-      <w:r>
-        <w:t>Smarthome</w:t>
-      </w:r>
-      <w:proofErr w:type="spellEnd"/>
-      <w:r>
-        <w:t xml:space="preserve"> Operating System (ECSOS) can create a consistent control plane that brings these services together.  The ideal driver of such a solution is real-time video processing at the edge.  This approach promotes security and privacy by minimizing external data transfers.  Additionally, small appliances built on the Raspberry PI platform have sufficient resources to drive computer vision models. </w:t>
+        <w:t>There are existing mechanisms to address each system requirement.  However, those capabilities exist as isolated components.  An Elderly Care Smarthome Operating System (ECSOS) can create a consistent control plane that brings these services together.  The ideal driver of such a solution is real-time video processing at the edge.  This approach promotes security and privacy by minimizing external data transfers.  Additionally, small appliances built on the Raspberry PI platform have sufficient resources to drive computer vision models.</w:t>
+      </w:r>
+      <w:r>
+        <w:t xml:space="preserve">  </w:t>
+      </w:r>
+      <w:r>
+        <w:lastRenderedPageBreak/>
+        <w:t>Presumably, combining these different technologies will improve patient care, deliver more value, and lower costs.</w:t>
       </w:r>
     </w:p>
     <w:p>
       <w:pPr>
         <w:pStyle w:val="Heading2"/>
       </w:pPr>
-      <w:bookmarkStart w:id="5" w:name="_Toc79336811"/>
-      <w:r>
-        <w:lastRenderedPageBreak/>
+      <w:bookmarkStart w:id="5" w:name="_Toc79692908"/>
+      <w:r>
         <w:t>Definition of Key Terms</w:t>
       </w:r>
       <w:bookmarkEnd w:id="5"/>
@@ -3132,30 +3753,7 @@
                 <w:b/>
                 <w:bCs/>
               </w:rPr>
-              <w:t xml:space="preserve">Elderly Care </w:t>
-            </w:r>
-            <w:proofErr w:type="spellStart"/>
-            <w:r>
-              <w:rPr>
-                <w:b/>
-                <w:bCs/>
-              </w:rPr>
-              <w:t>Smarthome</w:t>
-            </w:r>
-            <w:proofErr w:type="spellEnd"/>
-            <w:r>
-              <w:rPr>
-                <w:b/>
-                <w:bCs/>
-              </w:rPr>
-              <w:t xml:space="preserve"> Operating System</w:t>
-            </w:r>
-            <w:r>
-              <w:rPr>
-                <w:b/>
-                <w:bCs/>
-              </w:rPr>
-              <w:t xml:space="preserve"> (ECSOS)</w:t>
+              <w:t>Elderly Care Smarthome Operating System (ECSOS)</w:t>
             </w:r>
           </w:p>
         </w:tc>
@@ -3349,14 +3947,7 @@
                 <w:b/>
                 <w:bCs/>
               </w:rPr>
-              <w:t>Neu</w:t>
-            </w:r>
-            <w:r>
-              <w:rPr>
-                <w:b/>
-                <w:bCs/>
-              </w:rPr>
-              <w:t>ral Network</w:t>
+              <w:t>Neural Network</w:t>
             </w:r>
           </w:p>
         </w:tc>
@@ -3388,21 +3979,12 @@
                 <w:bCs/>
               </w:rPr>
             </w:pPr>
-            <w:proofErr w:type="gramStart"/>
             <w:r>
               <w:rPr>
                 <w:b/>
                 <w:bCs/>
               </w:rPr>
-              <w:t>No(</w:t>
-            </w:r>
-            <w:proofErr w:type="gramEnd"/>
-            <w:r>
-              <w:rPr>
-                <w:b/>
-                <w:bCs/>
-              </w:rPr>
-              <w:t>t only) SQL</w:t>
+              <w:t>No(t only) SQL</w:t>
             </w:r>
           </w:p>
         </w:tc>
@@ -3569,6 +4151,9 @@
             <w:r>
               <w:t>Red, Green, Blue, and Depth encoded</w:t>
             </w:r>
+            <w:r>
+              <w:t xml:space="preserve"> image</w:t>
+            </w:r>
           </w:p>
         </w:tc>
       </w:tr>
@@ -3609,43 +4194,13 @@
           </w:p>
         </w:tc>
       </w:tr>
-      <w:tr>
-        <w:trPr>
-          <w:cnfStyle w:val="000000100000" w:firstRow="0" w:lastRow="0" w:firstColumn="0" w:lastColumn="0" w:oddVBand="0" w:evenVBand="0" w:oddHBand="1" w:evenHBand="0" w:firstRowFirstColumn="0" w:firstRowLastColumn="0" w:lastRowFirstColumn="0" w:lastRowLastColumn="0"/>
-        </w:trPr>
-        <w:tc>
-          <w:tcPr>
-            <w:cnfStyle w:val="001000000000" w:firstRow="0" w:lastRow="0" w:firstColumn="1" w:lastColumn="0" w:oddVBand="0" w:evenVBand="0" w:oddHBand="0" w:evenHBand="0" w:firstRowFirstColumn="0" w:firstRowLastColumn="0" w:lastRowFirstColumn="0" w:lastRowLastColumn="0"/>
-            <w:tcW w:w="3775" w:type="dxa"/>
-          </w:tcPr>
-          <w:p>
-            <w:pPr>
-              <w:jc w:val="left"/>
-              <w:rPr>
-                <w:b/>
-                <w:bCs/>
-              </w:rPr>
-            </w:pPr>
-          </w:p>
-        </w:tc>
-        <w:tc>
-          <w:tcPr>
-            <w:tcW w:w="5575" w:type="dxa"/>
-          </w:tcPr>
-          <w:p>
-            <w:pPr>
-              <w:cnfStyle w:val="000000100000" w:firstRow="0" w:lastRow="0" w:firstColumn="0" w:lastColumn="0" w:oddVBand="0" w:evenVBand="0" w:oddHBand="1" w:evenHBand="0" w:firstRowFirstColumn="0" w:firstRowLastColumn="0" w:lastRowFirstColumn="0" w:lastRowLastColumn="0"/>
-            </w:pPr>
-          </w:p>
-        </w:tc>
-      </w:tr>
     </w:tbl>
     <w:p/>
     <w:p>
       <w:pPr>
         <w:pStyle w:val="Heading1"/>
       </w:pPr>
-      <w:bookmarkStart w:id="6" w:name="_Toc79336812"/>
+      <w:bookmarkStart w:id="6" w:name="_Toc79692909"/>
       <w:r>
         <w:t>Theoretical Framework</w:t>
       </w:r>
@@ -3656,7 +4211,13 @@
         <w:ind w:firstLine="720"/>
       </w:pPr>
       <w:r>
-        <w:t xml:space="preserve">There are four approaches to studying a business use-case or phenomena (see Table 1).  Constructive design is one of the most common research methods for information systems and technology </w:t>
+        <w:t xml:space="preserve">There are four approaches to studying a business use-case or phenomena (see Table </w:t>
+      </w:r>
+      <w:r>
+        <w:t>2</w:t>
+      </w:r>
+      <w:r>
+        <w:t xml:space="preserve">).  Constructive design is one of the most common research methods for information systems and technology </w:t>
       </w:r>
       <w:sdt>
         <w:sdtPr>
@@ -3686,27 +4247,35 @@
         </w:sdtContent>
       </w:sdt>
       <w:r>
-        <w:t>.  These studies identify a problem, build artifacts, and communicate the implementation’s unique value (</w:t>
-      </w:r>
-      <w:proofErr w:type="spellStart"/>
-      <w:r>
-        <w:t>Hevner</w:t>
-      </w:r>
-      <w:proofErr w:type="spellEnd"/>
-      <w:r>
-        <w:t xml:space="preserve"> et al., 2004).  In addition, many researchers follow this process to build proof-of-concept and execute case studies. Therefore, </w:t>
+        <w:t xml:space="preserve">.  These studies identify a problem, build artifacts, and communicate the implementation’s unique value (Hevner et al., 2004).  In addition, many </w:t>
       </w:r>
       <w:r>
         <w:lastRenderedPageBreak/>
-        <w:t xml:space="preserve">this methodology is appropriate for examining the effectiveness of the Elderly Care </w:t>
-      </w:r>
-      <w:proofErr w:type="spellStart"/>
-      <w:r>
-        <w:t>Smarthome</w:t>
-      </w:r>
-      <w:proofErr w:type="spellEnd"/>
-      <w:r>
-        <w:t xml:space="preserve"> Operating System (ECSOS) solution and its abilities to improve elderly care.</w:t>
+        <w:t xml:space="preserve">researchers follow this process to build proof-of-concept and execute case studies. </w:t>
+      </w:r>
+      <w:r>
+        <w:t xml:space="preserve">This </w:t>
+      </w:r>
+      <w:r>
+        <w:t xml:space="preserve">methodology is appropriate for </w:t>
+      </w:r>
+      <w:r>
+        <w:t xml:space="preserve">creating an </w:t>
+      </w:r>
+      <w:r>
+        <w:t>Elderly Care Smarthome Operating System (ECSOS) solution</w:t>
+      </w:r>
+      <w:r>
+        <w:t xml:space="preserve">.  After building the system, it can support a targeted case study that measures </w:t>
+      </w:r>
+      <w:r>
+        <w:t xml:space="preserve">its abilities to </w:t>
+      </w:r>
+      <w:r>
+        <w:t>deliver value</w:t>
+      </w:r>
+      <w:r>
+        <w:t>.</w:t>
       </w:r>
     </w:p>
     <w:p>
@@ -3949,9 +4518,9 @@
       <w:pPr>
         <w:pStyle w:val="Heading2"/>
       </w:pPr>
-      <w:bookmarkStart w:id="7" w:name="_Toc79336813"/>
-      <w:r>
-        <w:t>Review Literature</w:t>
+      <w:bookmarkStart w:id="7" w:name="_Toc79692910"/>
+      <w:r>
+        <w:t>Fundamental Approach</w:t>
       </w:r>
       <w:bookmarkEnd w:id="7"/>
     </w:p>
@@ -3988,23 +4557,43 @@
         </w:sdtContent>
       </w:sdt>
       <w:r>
-        <w:t xml:space="preserve">.  More recently, </w:t>
-      </w:r>
-      <w:proofErr w:type="spellStart"/>
-      <w:r>
-        <w:t>Iivari</w:t>
-      </w:r>
-      <w:proofErr w:type="spellEnd"/>
-      <w:r>
-        <w:t xml:space="preserve"> (2020) criticizes the debate stating that constructive research must first and foremost produce high-quality artifacts.  She advocates for “less theory, but better design theory (pg. 504),” especially within rapidly evolving industries like Information Technology.  Zeller (2014) would agree with this position, adding success criteria that the artifacts are “challenging, elegant and useful.” </w:t>
+        <w:t>.  More recently, Iivari (2020) criticizes the debate stating that constructive research must first and foremost produce high-quality artifacts.  She advocates for “less theory, but better design theory (pg. 504),” especially within rapidly evolving industries like Information Technology</w:t>
+      </w:r>
+      <w:r>
+        <w:t xml:space="preserve"> and Communication</w:t>
+      </w:r>
+      <w:r>
+        <w:t>.  Zeller (2014) would agree with this position, adding success criteria that the artifacts are “challenging, elegant and useful.”</w:t>
+      </w:r>
+      <w:r>
+        <w:t xml:space="preserve">  This research project aligns with these requirements through its focus on connecting artifacts with customer needs and challenges.  </w:t>
+      </w:r>
+      <w:r>
+        <w:t xml:space="preserve">For instance, </w:t>
+      </w:r>
+      <w:r>
+        <w:t xml:space="preserve">it would be easier to </w:t>
+      </w:r>
+      <w:r>
+        <w:t>“</w:t>
+      </w:r>
+      <w:r>
+        <w:t>create another smartwatch</w:t>
+      </w:r>
+      <w:r>
+        <w:t>”</w:t>
+      </w:r>
+      <w:r>
+        <w:t xml:space="preserve"> that does not adequately serve the user base.</w:t>
       </w:r>
     </w:p>
     <w:p>
       <w:pPr>
         <w:pStyle w:val="Heading2"/>
       </w:pPr>
-      <w:bookmarkStart w:id="8" w:name="_Toc79336814"/>
-      <w:r>
+      <w:bookmarkStart w:id="8" w:name="_Toc79692911"/>
+      <w:r>
+        <w:lastRenderedPageBreak/>
         <w:t>Research Artifact Design</w:t>
       </w:r>
       <w:bookmarkEnd w:id="8"/>
@@ -4019,116 +4608,11 @@
     </w:p>
     <w:p>
       <w:pPr>
-        <w:ind w:firstLine="720"/>
+        <w:pStyle w:val="Heading3"/>
       </w:pPr>
-      <w:r>
-        <w:lastRenderedPageBreak/>
-        <w:t xml:space="preserve">First, the team installs </w:t>
-      </w:r>
-      <w:proofErr w:type="spellStart"/>
-      <w:r>
-        <w:t>WiFi</w:t>
-      </w:r>
-      <w:proofErr w:type="spellEnd"/>
-      <w:r>
-        <w:t xml:space="preserve">-enabled </w:t>
-      </w:r>
-      <w:proofErr w:type="spellStart"/>
-      <w:r>
-        <w:t>Eufycam</w:t>
-      </w:r>
-      <w:proofErr w:type="spellEnd"/>
-      <w:r>
-        <w:t xml:space="preserve"> 2C cameras to collect short recordings.  These cameras use motion-sensing to trigger short Audio/Video (A/V) recordings (fifteen to sixty seconds).  After the filming completes, its controller (</w:t>
-      </w:r>
-      <w:proofErr w:type="spellStart"/>
-      <w:r>
-        <w:t>Eufy</w:t>
-      </w:r>
-      <w:proofErr w:type="spellEnd"/>
-      <w:r>
-        <w:t xml:space="preserve"> Homebase) automatically uploads the file to Network Attached Storage (NAS).  The file creation event triggers an analysis workflow that extracts and publishes metadata to message buses.  Developers can author extensions using Function</w:t>
-      </w:r>
-      <w:r>
-        <w:t>-</w:t>
-      </w:r>
-      <w:r>
-        <w:t>as</w:t>
-      </w:r>
-      <w:r>
-        <w:t>-</w:t>
-      </w:r>
-      <w:r>
-        <w:t>a</w:t>
-      </w:r>
-      <w:r>
-        <w:t>-</w:t>
-      </w:r>
-      <w:r>
-        <w:t>Service (</w:t>
-      </w:r>
-      <w:proofErr w:type="spellStart"/>
-      <w:r>
-        <w:t>FaaS</w:t>
-      </w:r>
-      <w:proofErr w:type="spellEnd"/>
-      <w:r>
-        <w:t>) constructs that subscribe to the notifications.</w:t>
-      </w:r>
-    </w:p>
-    <w:p>
-      <w:pPr>
-        <w:ind w:firstLine="720"/>
-      </w:pPr>
-      <w:r>
-        <w:t xml:space="preserve">Second, a machine learning algorithm will classify and annotate the video’s contents.  There are several potential implementations (e.g., Open Pose versus Toyota’s approach).  The performance and resource requirements between these strategies require analysis.  Ideally, the AI model can run in an edge appliance versus uploading into a Public Cloud Service (PCS).  However, </w:t>
-      </w:r>
-      <w:proofErr w:type="gramStart"/>
-      <w:r>
-        <w:t>this raises</w:t>
-      </w:r>
-      <w:proofErr w:type="gramEnd"/>
-      <w:r>
-        <w:t xml:space="preserve"> concerns that the device has sufficient computing capabilities (e.g., parallel processing dozens of cameras).  If analysis occurs within the cloud, then it introduces security and privacy concerns.</w:t>
-      </w:r>
-    </w:p>
-    <w:p>
-      <w:pPr>
-        <w:ind w:firstLine="720"/>
-      </w:pPr>
-      <w:r>
-        <w:t xml:space="preserve">Third, the ECSOS solution routes the metadata into monitoring and response extensions.  These extensions include central services (e.g., identity and state management) and auditing capabilities (e.g., inputs, predictions, and recommendations).  One crucial extension is the central audit logs.  These tables are </w:t>
-      </w:r>
-      <w:proofErr w:type="spellStart"/>
-      <w:r>
-        <w:t>queryable</w:t>
-      </w:r>
-      <w:proofErr w:type="spellEnd"/>
-      <w:r>
-        <w:t xml:space="preserve"> within a NoSQL time-series database (e.g., Influx).</w:t>
-      </w:r>
-    </w:p>
-    <w:p>
-      <w:pPr>
-        <w:ind w:firstLine="720"/>
-      </w:pPr>
-      <w:r>
-        <w:t>Fourth, users can provide feedback on model predictions through a mobile app.  The feedback contains qualitative tags and centrally aggregates for offline analysis.  The research team will use this database to assess the system’s accuracy and identify potential quality gaps.  For instance, the responses could indicate that specific intent predictions are unreliable (e.g., use fork versus pen).  Those issues require prioritization and potentially additional training data.</w:t>
-      </w:r>
-    </w:p>
-    <w:p>
-      <w:pPr>
-        <w:ind w:firstLine="720"/>
-      </w:pPr>
-    </w:p>
-    <w:p>
-      <w:pPr>
-        <w:pStyle w:val="Heading2"/>
-      </w:pPr>
-      <w:bookmarkStart w:id="9" w:name="_Toc79336815"/>
-      <w:r>
-        <w:lastRenderedPageBreak/>
-        <w:t>Tenants, Controversies, and Ethical Challenges</w:t>
+      <w:bookmarkStart w:id="9" w:name="_Toc79692912"/>
+      <w:r>
+        <w:t>Core Architectural Design</w:t>
       </w:r>
       <w:bookmarkEnd w:id="9"/>
     </w:p>
@@ -4137,23 +4621,109 @@
         <w:ind w:firstLine="720"/>
       </w:pPr>
       <w:r>
-        <w:t>The system’s primary purpose is to increase the patients’ quality of life by remaining within their residency longer. Therefore, this mission statement obliges the solution to detect human activity and respond reliably.  Also, patients will only use a continuous video recording solution if they trust its security and privacy controls.  There must be explicit and deliberate decisions regarding how information is stored or transferred.</w:t>
-      </w:r>
+        <w:t>First, the team installs WiFi-enabled Eufycam 2C cameras to collect short recordings.  These cameras use motion-sensing to trigger short Audio/Video (A/V) recordings (fifteen to sixty seconds).  After the filming completes, its controller (Eufy Homebase) automatically uploads the file to Network Attached Storage (NAS).  The file creation event triggers an analysis workflow that extracts and publishes metadata to message buses.  Developers can author extensions using Function</w:t>
+      </w:r>
+      <w:r>
+        <w:t>-</w:t>
+      </w:r>
+      <w:r>
+        <w:t>as</w:t>
+      </w:r>
+      <w:r>
+        <w:t>-</w:t>
+      </w:r>
+      <w:r>
+        <w:t>a</w:t>
+      </w:r>
+      <w:r>
+        <w:t>-</w:t>
+      </w:r>
+      <w:r>
+        <w:t>Service (FaaS) constructs that subscribe to the notifications.</w:t>
+      </w:r>
+    </w:p>
+    <w:p>
+      <w:pPr>
+        <w:pStyle w:val="Heading3"/>
+      </w:pPr>
+      <w:bookmarkStart w:id="10" w:name="_Toc79692913"/>
+      <w:r>
+        <w:t>Extracting Intents</w:t>
+      </w:r>
+      <w:bookmarkEnd w:id="10"/>
     </w:p>
     <w:p>
       <w:pPr>
         <w:ind w:firstLine="720"/>
       </w:pPr>
       <w:r>
-        <w:t xml:space="preserve"> There are four major threats to research validity internal, external, statistical conclusions, and construct validity (see Table 2).  According to Parker, “it is widely accepted truism that all published research to some extent is flawed.  Because the research enterprise is fraught with many pitfalls, researchers must become well-versed in recognizing, and when </w:t>
-      </w:r>
-      <w:proofErr w:type="gramStart"/>
-      <w:r>
-        <w:t>possible</w:t>
-      </w:r>
-      <w:proofErr w:type="gramEnd"/>
-      <w:r>
-        <w:t xml:space="preserve"> avoiding design shortcomings</w:t>
+        <w:t>Second, a machine learning algorithm will classify and annotate the video’s contents.  There are several potential implementations (e.g., Open Pose versus Toyota’s approach).  The performance and resource requirements between these strategies require analysis.  Ideally, the AI model can run in an edge appliance versus uploading into a Public Cloud Service (PCS).  However, this raises concerns that the device has sufficient computing capabilities (e.g., parallel processing dozens of cameras).  If analysis occurs within the cloud, then it introduces security and privacy concerns.</w:t>
+      </w:r>
+    </w:p>
+    <w:p>
+      <w:pPr>
+        <w:pStyle w:val="Heading3"/>
+      </w:pPr>
+      <w:bookmarkStart w:id="11" w:name="_Toc79692914"/>
+      <w:r>
+        <w:t>Data Collection and Monitoring</w:t>
+      </w:r>
+      <w:bookmarkEnd w:id="11"/>
+    </w:p>
+    <w:p>
+      <w:pPr>
+        <w:ind w:firstLine="720"/>
+      </w:pPr>
+      <w:r>
+        <w:t xml:space="preserve">Third, the ECSOS solution routes the metadata into monitoring and response extensions.  These extensions include central services (e.g., identity and state management) and auditing </w:t>
+      </w:r>
+      <w:r>
+        <w:lastRenderedPageBreak/>
+        <w:t>capabilities (e.g., inputs, predictions, and recommendations).  One crucial extension is the central audit logs.  These tables are queryable within a NoSQL time-series database (e.g., Influx).</w:t>
+      </w:r>
+    </w:p>
+    <w:p>
+      <w:pPr>
+        <w:pStyle w:val="Heading3"/>
+      </w:pPr>
+      <w:bookmarkStart w:id="12" w:name="_Toc79692915"/>
+      <w:r>
+        <w:t>Feedback Mechanism</w:t>
+      </w:r>
+      <w:bookmarkEnd w:id="12"/>
+    </w:p>
+    <w:p>
+      <w:pPr>
+        <w:ind w:firstLine="720"/>
+      </w:pPr>
+      <w:r>
+        <w:t>Fourth, users can provide feedback on model predictions through a mobile app.  The feedback contains qualitative tags and centrally aggregates for offline analysis.  The research team will use this database to assess the system’s accuracy and identify potential quality gaps.  For instance, the responses could indicate that specific intent predictions are unreliable (e.g., use fork versus pen).  Those issues require prioritization and potentially additional training data.</w:t>
+      </w:r>
+    </w:p>
+    <w:p>
+      <w:pPr>
+        <w:pStyle w:val="Heading2"/>
+      </w:pPr>
+      <w:bookmarkStart w:id="13" w:name="_Toc79692916"/>
+      <w:r>
+        <w:t>Tenants, Controversies, and Ethical Challenges</w:t>
+      </w:r>
+      <w:bookmarkEnd w:id="13"/>
+    </w:p>
+    <w:p>
+      <w:pPr>
+        <w:ind w:firstLine="720"/>
+      </w:pPr>
+      <w:r>
+        <w:t>The system’s primary purpose is to increase the patients’ quality of life by remaining within their residency longer. Therefore, this mission statement obliges the solution to detect human activity and respond reliably.  Also, patients will only use a continuous video recording solution if they trust its security and privacy controls.  There must be explicit and deliberate decisions regarding how information is stored or transferred.</w:t>
+      </w:r>
+    </w:p>
+    <w:p>
+      <w:pPr>
+        <w:ind w:firstLine="720"/>
+      </w:pPr>
+      <w:r>
+        <w:t xml:space="preserve"> There are four major threats to research validity internal, external, statistical conclusions, and construct validity (see Table 2).  According to Parker, “it is widely accepted truism that all published research to some extent is flawed.  Because the research enterprise is fraught with many pitfalls, researchers must become well-versed in recognizing, and when possible avoiding design shortcomings</w:t>
       </w:r>
       <w:r>
         <w:t xml:space="preserve"> </w:t>
@@ -4191,9 +4761,25 @@
     </w:p>
     <w:p>
       <w:pPr>
+        <w:ind w:firstLine="720"/>
+      </w:pPr>
+    </w:p>
+    <w:p>
+      <w:pPr>
+        <w:ind w:firstLine="720"/>
+      </w:pPr>
+    </w:p>
+    <w:p>
+      <w:pPr>
         <w:pStyle w:val="Caption"/>
       </w:pPr>
-      <w:r>
+    </w:p>
+    <w:p>
+      <w:pPr>
+        <w:pStyle w:val="Caption"/>
+      </w:pPr>
+      <w:r>
+        <w:lastRenderedPageBreak/>
         <w:t xml:space="preserve">Table </w:t>
       </w:r>
       <w:r>
@@ -4398,35 +4984,26 @@
       <w:pPr>
         <w:pStyle w:val="Heading1"/>
       </w:pPr>
-      <w:bookmarkStart w:id="10" w:name="_Toc79336816"/>
+      <w:bookmarkStart w:id="14" w:name="_Toc79692917"/>
       <w:r>
         <w:t>Literature Review</w:t>
       </w:r>
-      <w:bookmarkEnd w:id="10"/>
+      <w:bookmarkEnd w:id="14"/>
     </w:p>
     <w:p>
       <w:pPr>
         <w:pStyle w:val="Heading2"/>
       </w:pPr>
-      <w:bookmarkStart w:id="11" w:name="_Toc79336817"/>
-      <w:r>
-        <w:t xml:space="preserve">Who is the </w:t>
-      </w:r>
-      <w:proofErr w:type="gramStart"/>
-      <w:r>
-        <w:t>customer</w:t>
-      </w:r>
-      <w:bookmarkEnd w:id="11"/>
-      <w:proofErr w:type="gramEnd"/>
+      <w:bookmarkStart w:id="15" w:name="_Toc79692918"/>
+      <w:r>
+        <w:t>Who is the customer</w:t>
+      </w:r>
+      <w:bookmarkEnd w:id="15"/>
     </w:p>
     <w:p>
       <w:r>
         <w:tab/>
-        <w:t xml:space="preserve">A demographic timebomb will create significant pressure on the global health care system because people live longer, have fewer children, and medical costs continue to increase (Piggott, 2016; Stone, 2017).  When patients cannot afford the required care, the quality decreases, or social programs must fund the difference.  Demographic specialists predict that by </w:t>
-      </w:r>
-      <w:r>
-        <w:lastRenderedPageBreak/>
-        <w:t>2050 nearly “80% of the global elderly population will be from low- to middle-income countries</w:t>
+        <w:t>A demographic timebomb will create significant pressure on the global health care system because people live longer, have fewer children, and medical costs continue to increase (Piggott, 2016; Stone, 2017).  When patients cannot afford the required care, the quality decreases, or social programs must fund the difference.  Demographic specialists predict that by 2050 nearly “80% of the global elderly population will be from low- to middle-income countries</w:t>
       </w:r>
       <w:sdt>
         <w:sdtPr>
@@ -4493,11 +5070,11 @@
       <w:pPr>
         <w:pStyle w:val="Heading2"/>
       </w:pPr>
-      <w:bookmarkStart w:id="12" w:name="_Toc79336818"/>
+      <w:bookmarkStart w:id="16" w:name="_Toc79692919"/>
       <w:r>
         <w:t>Challenges with current solutions</w:t>
       </w:r>
-      <w:bookmarkEnd w:id="12"/>
+      <w:bookmarkEnd w:id="16"/>
     </w:p>
     <w:p>
       <w:pPr>
@@ -4534,7 +5111,11 @@
         </w:sdtContent>
       </w:sdt>
       <w:r>
-        <w:t>.  While these products provide incremental value, they do not move the needle.  Nearly eight years later, the industry myopically drives toward wearable IoT devices (Tun et al., 2021).  Researchers concentrating on these areas make sense due to the low barrier to entry.  Though, that same ease is commoditizing the products available and stifling creativity.</w:t>
+        <w:t xml:space="preserve">.  While these products provide incremental value, they do not move the needle.  Nearly eight years later, the industry </w:t>
+      </w:r>
+      <w:r>
+        <w:lastRenderedPageBreak/>
+        <w:t>myopically drives toward wearable IoT devices (Tun et al., 2021).  Researchers concentrating on these areas make sense due to the low barrier to entry.  Though, that same ease is commoditizing the products available and stifling creativity.</w:t>
       </w:r>
     </w:p>
     <w:p>
@@ -4602,11 +5183,7 @@
         </w:sdtContent>
       </w:sdt>
       <w:r>
-        <w:t xml:space="preserve">.  Additionally, the obtrusive nature of wearable technologies makes them impractical for extended duration scenarios (Razzaq et al., 2020; Singla et al., 2010). Alternatively, specific vendors utilize voice-enabled Personal Digital </w:t>
-      </w:r>
-      <w:r>
-        <w:lastRenderedPageBreak/>
-        <w:t>Assistants (PDA) (e.g., Amazon Alexa).  These products effectively set reminders and record activities (Tan et al., 2020).  However, several scenarios cannot exploit vocal interactions, such as non-native speakers and individuals with vocal disorders.</w:t>
+        <w:t>.  Additionally, the obtrusive nature of wearable technologies makes them impractical for extended duration scenarios (Razzaq et al., 2020; Singla et al., 2010). Alternatively, specific vendors utilize voice-enabled Personal Digital Assistants (PDA) (e.g., Amazon Alexa).  These products effectively set reminders and record activities (Tan et al., 2020).  However, several scenarios cannot exploit vocal interactions, such as non-native speakers and individuals with vocal disorders.</w:t>
       </w:r>
     </w:p>
     <w:p>
@@ -4644,15 +5221,7 @@
         </w:sdtContent>
       </w:sdt>
       <w:r>
-        <w:t xml:space="preserve">.  Due to the high cost, few patients have private nurses and receive fractional supervision </w:t>
-      </w:r>
-      <w:proofErr w:type="spellStart"/>
-      <w:r>
-        <w:t>timeslices</w:t>
-      </w:r>
-      <w:proofErr w:type="spellEnd"/>
-      <w:r>
-        <w:t xml:space="preserve">.  Instead, patients could receive continuous observation at lower costs using Computer Vision. </w:t>
+        <w:t xml:space="preserve">.  Due to the high cost, few patients have private nurses and receive fractional supervision timeslices.  Instead, patients could receive continuous observation at lower costs using Computer Vision. </w:t>
       </w:r>
       <w:r>
         <w:t xml:space="preserve"> </w:t>
@@ -4665,26 +5234,22 @@
       <w:pPr>
         <w:pStyle w:val="Heading2"/>
       </w:pPr>
-      <w:bookmarkStart w:id="13" w:name="_Toc79336819"/>
+      <w:bookmarkStart w:id="17" w:name="_Toc79692920"/>
       <w:r>
         <w:t>Implementing unobtrusive systems</w:t>
       </w:r>
-      <w:bookmarkEnd w:id="13"/>
+      <w:bookmarkEnd w:id="17"/>
     </w:p>
     <w:p>
       <w:pPr>
         <w:ind w:firstLine="720"/>
       </w:pPr>
       <w:r>
-        <w:t>Amazon Go, a cashier-less store, proves the potential through sophisticated computer vision technologies that can even protect against shoplifting (</w:t>
-      </w:r>
-      <w:proofErr w:type="spellStart"/>
-      <w:r>
-        <w:t>Wankdhede</w:t>
-      </w:r>
-      <w:proofErr w:type="spellEnd"/>
-      <w:r>
-        <w:t xml:space="preserve"> et al., 218).  However, training these computer vision models requires domain-specific video clips (Das et al., 2019; Razzaq et al., 2020).  Most open-source datasets contain outdoor and sporting activity, which is generally different from indoor behavior.  Researchers mitigate these issues by minimizing project scope (Yi &amp; Feng, 2021; Chen et al., 2020).  While this is acceptable during the proof-of-concept design, it will impact productization.</w:t>
+        <w:t xml:space="preserve">Amazon Go, a cashier-less store, proves the potential through sophisticated computer vision technologies that can even protect against shoplifting (Wankdhede et al., 218).  However, </w:t>
+      </w:r>
+      <w:r>
+        <w:lastRenderedPageBreak/>
+        <w:t>training these computer vision models requires domain-specific video clips (Das et al., 2019; Razzaq et al., 2020).  Most open-source datasets contain outdoor and sporting activity, which is generally different from indoor behavior.  Researchers mitigate these issues by minimizing project scope (Yi &amp; Feng, 2021; Chen et al., 2020).  While this is acceptable during the proof-of-concept design, it will impact productization.</w:t>
       </w:r>
     </w:p>
     <w:p>
@@ -4692,11 +5257,7 @@
         <w:ind w:firstLine="720"/>
       </w:pPr>
       <w:r>
-        <w:t xml:space="preserve">After creating the training video, perform Human Activity Recognition (HAR) through a two-step process (Razzaq et al., 2020; Chen et al., 2020; Yi &amp; Feng, 2021).  First, a process extracts the subject’s skeletal position from a given frame.  This phase begins with decoding the information into RGB+D (Red Green Blue and Depth) matrices.  Next, the researchers use Convolutional Neural Networks (CNN) to identify the body parts within the frame.  If the room </w:t>
-      </w:r>
-      <w:r>
-        <w:lastRenderedPageBreak/>
-        <w:t>has multiple cameras, then a normalization process must build a consistent 3-D representation.  The normalization needs to also account for noise and scaling challenges.  These issues occur because the patient can freely move around the room. Microsoft’s Kinect Sensor supports automating this step to a certain extent.  Alternatively, Carnegie Mellon University’s Open Pose library can approximate the 3-D skeletal structure from 2-D images.</w:t>
+        <w:t>After creating the training video, perform Human Activity Recognition (HAR) through a two-step process (Razzaq et al., 2020; Chen et al., 2020; Yi &amp; Feng, 2021).  First, a process extracts the subject’s skeletal position from a given frame.  This phase begins with decoding the information into RGB+D (Red Green Blue and Depth) matrices.  Next, the researchers use Convolutional Neural Networks (CNN) to identify the body parts within the frame.  If the room has multiple cameras, then a normalization process must build a consistent 3-D representation.  The normalization needs to also account for noise and scaling challenges.  These issues occur because the patient can freely move around the room. Microsoft’s Kinect Sensor supports automating this step to a certain extent.  Alternatively, Carnegie Mellon University’s Open Pose library can approximate the 3-D skeletal structure from 2-D images.</w:t>
       </w:r>
     </w:p>
     <w:p>
@@ -4732,7 +5293,11 @@
         <w:ind w:firstLine="720"/>
       </w:pPr>
       <w:r>
-        <w:t>Second, a process needs to determine the skeletal changes by comparing the input 3-D skeleton against the previous frame’s position.  After determining the delta movement updates, a recurrent sequence algorithm predicts the activity.  The implementation is different between each publication (e.g., Dynamic Time Warping and Long-Term Short-Term Memory LTSM). However, the general strategy of using Recurrent Neural Networks (RNN) remains the same.  After evaluating a sequence of skeletal movements, the algorithm will classify the action.</w:t>
+        <w:t xml:space="preserve">Second, a process needs to determine the skeletal changes by comparing the input 3-D skeleton against the previous frame’s position.  After determining the delta movement updates, a recurrent sequence algorithm predicts the activity.  The implementation is different between each </w:t>
+      </w:r>
+      <w:r>
+        <w:lastRenderedPageBreak/>
+        <w:t>publication (e.g., Dynamic Time Warping and Long-Term Short-Term Memory LTSM). However, the general strategy of using Recurrent Neural Networks (RNN) remains the same.  After evaluating a sequence of skeletal movements, the algorithm will classify the action.</w:t>
       </w:r>
     </w:p>
     <w:p>
@@ -4768,12 +5333,11 @@
       <w:pPr>
         <w:pStyle w:val="Heading2"/>
       </w:pPr>
-      <w:bookmarkStart w:id="14" w:name="_Toc79336820"/>
-      <w:r>
-        <w:lastRenderedPageBreak/>
+      <w:bookmarkStart w:id="18" w:name="_Toc79692921"/>
+      <w:r>
         <w:t>Scaling the classification process</w:t>
       </w:r>
-      <w:bookmarkEnd w:id="14"/>
+      <w:bookmarkEnd w:id="18"/>
     </w:p>
     <w:p>
       <w:r>
@@ -4808,15 +5372,7 @@
         </w:sdtContent>
       </w:sdt>
       <w:r>
-        <w:t xml:space="preserve">.  For example, predicting that the subject is picking up a fork, spoon, or cup is similar.  The classifier can determine which </w:t>
-      </w:r>
-      <w:proofErr w:type="spellStart"/>
-      <w:r>
-        <w:t>subactivity</w:t>
-      </w:r>
-      <w:proofErr w:type="spellEnd"/>
-      <w:r>
-        <w:t xml:space="preserve"> compositing predictions the subject lifts an object and a standard object classifier.  </w:t>
+        <w:t xml:space="preserve">.  For example, predicting that the subject is picking up a fork, spoon, or cup is similar.  The classifier can determine which subactivity compositing predictions the subject lifts an object and a standard object classifier.  </w:t>
       </w:r>
     </w:p>
     <w:p>
@@ -4861,60 +5417,25 @@
       <w:pPr>
         <w:pStyle w:val="Heading2"/>
       </w:pPr>
-      <w:bookmarkStart w:id="15" w:name="_Toc79336821"/>
+      <w:bookmarkStart w:id="19" w:name="_Toc79692922"/>
       <w:r>
         <w:t>Integrating AI/ML into the ecosystem</w:t>
       </w:r>
-      <w:bookmarkEnd w:id="15"/>
+      <w:bookmarkEnd w:id="19"/>
     </w:p>
     <w:p>
       <w:pPr>
         <w:ind w:firstLine="720"/>
       </w:pPr>
       <w:r>
-        <w:t>The most powerful artificial intelligence applications use machines to enhance human capabilities rather than replace them (</w:t>
-      </w:r>
-      <w:proofErr w:type="spellStart"/>
-      <w:r>
-        <w:t>Heer</w:t>
-      </w:r>
-      <w:proofErr w:type="spellEnd"/>
-      <w:r>
-        <w:t xml:space="preserve">, 2019; </w:t>
-      </w:r>
-      <w:proofErr w:type="spellStart"/>
-      <w:r>
-        <w:t>Boire</w:t>
-      </w:r>
-      <w:proofErr w:type="spellEnd"/>
-      <w:r>
-        <w:t xml:space="preserve">, 2017).  For instance, a person can write a more profound business case than a machine; however, the same machine will have fewer misspellings and grammatical errors.  This </w:t>
+        <w:lastRenderedPageBreak/>
+        <w:t xml:space="preserve">The most powerful artificial intelligence applications use machines to enhance human capabilities rather than replace them (Heer, 2019; Boire, 2017).  For instance, a person can write a more profound business case than a machine; however, the same machine will have fewer misspellings and grammatical errors.  This </w:t>
       </w:r>
       <w:r>
         <w:t>dichotomy</w:t>
       </w:r>
       <w:r>
-        <w:t xml:space="preserve"> exists because humans specialize in contextualizing thought versus using patterns to make predictions (</w:t>
-      </w:r>
-      <w:proofErr w:type="spellStart"/>
-      <w:r>
-        <w:t>Schleer</w:t>
-      </w:r>
-      <w:proofErr w:type="spellEnd"/>
-      <w:r>
-        <w:t xml:space="preserve"> et al., 2019).  Artificial intelligence is a tool that can automate mechanical tasks, pattern match data, and enhance human capabilities.  Organizations can use these means to improve efficiency and reduce wastefulness.  These innovations deprecate the need for specific skill sets and lower the entry barrier into other expert systems.  While this causes an initial </w:t>
-      </w:r>
-      <w:proofErr w:type="gramStart"/>
-      <w:r>
-        <w:t>decrease</w:t>
-      </w:r>
-      <w:proofErr w:type="gramEnd"/>
-      <w:r>
-        <w:t xml:space="preserve"> number of jobs, </w:t>
-      </w:r>
-      <w:r>
-        <w:lastRenderedPageBreak/>
-        <w:t>entirely new industries follow shortly afterward.  When a society can replace low-paying jobs with multiple high-paying industries, this promotion justifies the short-term pain.</w:t>
+        <w:t xml:space="preserve"> exists because humans specialize in contextualizing thought versus using patterns to make predictions (Schleer et al., 2019).  Artificial intelligence is a tool that can automate mechanical tasks, pattern match data, and enhance human capabilities.  Organizations can use these means to improve efficiency and reduce wastefulness.  These innovations deprecate the need for specific skill sets and lower the entry barrier into other expert systems.  While this causes an initial decrease number of jobs, entirely new industries follow shortly afterward.  When a society can replace low-paying jobs with multiple high-paying industries, this promotion justifies the short-term pain.</w:t>
       </w:r>
     </w:p>
     <w:p>
@@ -4922,33 +5443,29 @@
         <w:ind w:firstLine="720"/>
       </w:pPr>
       <w:r>
-        <w:t>For instance, a recent demonstration shows that AI/ML can map facial expressions to pain levels with 93% accuracy (Nugroho et al., 2018).  These capabilities could enable every patient access to a well-trained and vigilant private nurse.  Other publications chose to forward the observations to cloud services for remote management features (</w:t>
-      </w:r>
-      <w:proofErr w:type="spellStart"/>
-      <w:r>
-        <w:t>Elloumi</w:t>
-      </w:r>
-      <w:proofErr w:type="spellEnd"/>
-      <w:r>
-        <w:t xml:space="preserve"> et al., 2020; Chen et al., 2020).  After centralizing patient telemetry, the nursing staff can more efficiently prioritize their time and resources.</w:t>
+        <w:t>For instance, a recent demonstration shows that AI/ML can map facial expressions to pain levels with 93% accuracy (Nugroho et al., 2018).  These capabilities could enable every patient access to a well-trained and vigilant private nurse.  Other publications chose to forward the observations to cloud services for remote management features (Elloumi et al., 2020; Chen et al., 2020).  After centralizing patient telemetry, the nursing staff can more efficiently prioritize their time and resources.</w:t>
       </w:r>
     </w:p>
     <w:p>
       <w:pPr>
         <w:pStyle w:val="Heading2"/>
       </w:pPr>
-      <w:bookmarkStart w:id="16" w:name="_Toc79336822"/>
+      <w:bookmarkStart w:id="20" w:name="_Toc79692923"/>
       <w:r>
         <w:t>Including Cyber-Physical Systems</w:t>
       </w:r>
-      <w:bookmarkEnd w:id="16"/>
+      <w:bookmarkEnd w:id="20"/>
     </w:p>
     <w:p>
       <w:pPr>
         <w:ind w:firstLine="720"/>
       </w:pPr>
       <w:r>
-        <w:t xml:space="preserve">The Internet of Things (IoT) represents the next evolutionary step in communication and system connectivity.  Naïve outsiders see this industry as a series of gimmicks, Apple watches, and Smart toasters.  More importantly, those statements are factual and create the missing bridge between cyber and physical systems (CPS).  This capability comes from sensor and input networks that emit telemetry into ubiquitous cloud computing and machine learning platforms.  Big Data and artificial intelligence solutions can </w:t>
+        <w:t xml:space="preserve">The Internet of Things (IoT) represents the next evolutionary step in communication and system connectivity.  Naïve outsiders see this industry as a series of gimmicks, Apple watches, and Smart toasters.  More importantly, those statements are factual and create the missing bridge between cyber and physical systems (CPS).  This capability comes from sensor and input networks that emit telemetry into ubiquitous cloud computing and machine learning platforms.  </w:t>
+      </w:r>
+      <w:r>
+        <w:lastRenderedPageBreak/>
+        <w:t xml:space="preserve">Big Data and artificial intelligence solutions can </w:t>
       </w:r>
       <w:r>
         <w:t xml:space="preserve">control </w:t>
@@ -5006,24 +5523,7 @@
         <w:ind w:firstLine="720"/>
       </w:pPr>
       <w:r>
-        <w:lastRenderedPageBreak/>
-        <w:t>While many health care CPS scenarios are easy to describe, they often span complex workflows (</w:t>
-      </w:r>
-      <w:proofErr w:type="spellStart"/>
-      <w:r>
-        <w:t>Abdulameer</w:t>
-      </w:r>
-      <w:proofErr w:type="spellEnd"/>
-      <w:r>
-        <w:t xml:space="preserve"> et al., 2015).  For instance, the aspirin dispenser involves computer vision, edge processing, cloud computing, manual approval steps (optional), and finally, orchestrating a medication vending machine.  These heterogeneous components span distinct vendors, protocols, and technology stacks, making building secure and reliable service integrations difficult (</w:t>
-      </w:r>
-      <w:proofErr w:type="spellStart"/>
-      <w:r>
-        <w:t>Riesener</w:t>
-      </w:r>
-      <w:proofErr w:type="spellEnd"/>
-      <w:r>
-        <w:t xml:space="preserve"> et al., 2021).  Researchers must be cognizant of these implementation challenges and minimize additional complexity.</w:t>
+        <w:t>While many health care CPS scenarios are easy to describe, they often span complex workflows (Abdulameer et al., 2015).  For instance, the aspirin dispenser involves computer vision, edge processing, cloud computing, manual approval steps (optional), and finally, orchestrating a medication vending machine.  These heterogeneous components span distinct vendors, protocols, and technology stacks, making building secure and reliable service integrations difficult (Riesener et al., 2021).  Researchers must be cognizant of these implementation challenges and minimize additional complexity.</w:t>
       </w:r>
     </w:p>
     <w:p>
@@ -5121,35 +5621,40 @@
         </w:sdtContent>
       </w:sdt>
       <w:r>
-        <w:t>.  These strategies follow reactive (e.g., heart-beating) combinations and proactive solutions (e.g., rejuvenation tactics).</w:t>
+        <w:t xml:space="preserve">.  </w:t>
+      </w:r>
+      <w:r>
+        <w:lastRenderedPageBreak/>
+        <w:t>These strategies follow reactive (e.g., heart-beating) combinations and proactive solutions (e.g., rejuvenation tactics).</w:t>
       </w:r>
     </w:p>
     <w:p>
       <w:pPr>
         <w:pStyle w:val="Heading2"/>
       </w:pPr>
-      <w:bookmarkStart w:id="17" w:name="_Toc79336823"/>
+      <w:bookmarkStart w:id="21" w:name="_Toc79692924"/>
       <w:r>
         <w:t>Summary</w:t>
       </w:r>
-      <w:bookmarkEnd w:id="17"/>
+      <w:bookmarkEnd w:id="21"/>
     </w:p>
     <w:p>
       <w:r>
         <w:tab/>
-        <w:t xml:space="preserve">The literature review encompasses three core ideas—first, an examination of the customer and current solutions.  Next, an assessment of state-of-the-art unobtrusive methods concludes that Human Activity Recognition is the dominant strategy.  Lastly is a review of digital-to-physical methods within healthcare scenarios.  Collectively these domains confirm that </w:t>
-      </w:r>
-      <w:r>
-        <w:lastRenderedPageBreak/>
-        <w:t>the ECSOS solution unobtrusively solves the right problem with reactive capabilities within the physical world.</w:t>
+        <w:t>The literature review encompasses three core ideas—first, an examination of the customer and current solutions.  Next, an assessment of state-of-the-art unobtrusive methods concludes that Human Activity Recognition is the dominant strategy.  Lastly is a review of digital-to-physical methods within healthcare scenarios.  Collectively these domains confirm that the ECSOS solution unobtrusively solves the right problem with reactive capabilities within the physical world.</w:t>
       </w:r>
     </w:p>
     <w:p>
       <w:pPr>
         <w:pStyle w:val="Heading3"/>
       </w:pPr>
-      <w:r>
-        <w:t xml:space="preserve">Customer Observations </w:t>
+      <w:bookmarkStart w:id="22" w:name="_Toc79692925"/>
+      <w:r>
+        <w:t>Customer Observations</w:t>
+      </w:r>
+      <w:bookmarkEnd w:id="22"/>
+      <w:r>
+        <w:t xml:space="preserve"> </w:t>
       </w:r>
     </w:p>
     <w:p>
@@ -5164,9 +5669,11 @@
       <w:pPr>
         <w:pStyle w:val="Heading3"/>
       </w:pPr>
+      <w:bookmarkStart w:id="23" w:name="_Toc79692926"/>
       <w:r>
         <w:t>Unobtrusive Methods</w:t>
       </w:r>
+      <w:bookmarkEnd w:id="23"/>
     </w:p>
     <w:p>
       <w:pPr>
@@ -5186,9 +5693,11 @@
       <w:pPr>
         <w:pStyle w:val="Heading3"/>
       </w:pPr>
+      <w:bookmarkStart w:id="24" w:name="_Toc79692927"/>
       <w:r>
         <w:t>Integrating Cyber-Physical Systems</w:t>
       </w:r>
+      <w:bookmarkEnd w:id="24"/>
     </w:p>
     <w:p>
       <w:r>
@@ -5198,22 +5707,11 @@
           <w:i/>
           <w:iCs/>
         </w:rPr>
+        <w:lastRenderedPageBreak/>
         <w:tab/>
       </w:r>
       <w:r>
-        <w:t xml:space="preserve">Requiring registered nurses to perform every task is prohibitively expensive.  Instead, automation must exist for, e.g., dispense medication.  Those systems require a communication bridge that enables cloud services to manipulate the physical world.  Several researchers explore these ideas through targeted case studies and mock stages (e.g., miniature replica houses).  These concept studies enumerate numerous successes and challenges with integrating health care into a private residence.  </w:t>
-      </w:r>
-      <w:proofErr w:type="gramStart"/>
-      <w:r>
-        <w:t>Generally speaking, the</w:t>
-      </w:r>
-      <w:proofErr w:type="gramEnd"/>
-      <w:r>
-        <w:t xml:space="preserve"> research suggests that existing technology is adequate for implementing these systems.  However, designers must cobble components from multiple </w:t>
-      </w:r>
-      <w:r>
-        <w:lastRenderedPageBreak/>
-        <w:t xml:space="preserve">vendors that utilize different technology stacks.  Without a consistent control plane and data models, </w:t>
+        <w:t xml:space="preserve">Requiring registered nurses to perform every task is prohibitively expensive.  Instead, automation must exist for, e.g., dispense medication.  Those systems require a communication bridge that enables cloud services to manipulate the physical world.  Several researchers explore these ideas through targeted case studies and mock stages (e.g., miniature replica houses).  These concept studies enumerate numerous successes and challenges with integrating health care into a private residence.  Generally speaking, the research suggests that existing technology is adequate for implementing these systems.  However, designers must cobble components from multiple vendors that utilize different technology stacks.  Without a consistent control plane and data models, </w:t>
       </w:r>
       <w:r>
         <w:t xml:space="preserve">the barrier to entry is significant for </w:t>
@@ -5229,71 +5727,37 @@
       <w:pPr>
         <w:pStyle w:val="Heading1"/>
       </w:pPr>
-      <w:bookmarkStart w:id="18" w:name="_Toc79336824"/>
-      <w:r>
-        <w:t>Research Methods</w:t>
-      </w:r>
-      <w:bookmarkEnd w:id="18"/>
+      <w:bookmarkStart w:id="25" w:name="_Toc79692928"/>
+      <w:r>
+        <w:t>Research Method</w:t>
+      </w:r>
+      <w:bookmarkEnd w:id="25"/>
+      <w:r>
+        <w:t>ology</w:t>
+      </w:r>
     </w:p>
     <w:p>
       <w:pPr>
         <w:ind w:firstLine="720"/>
       </w:pPr>
-      <w:proofErr w:type="gramStart"/>
-      <w:r>
-        <w:t>Before starting any significant undertaking, there</w:t>
-      </w:r>
-      <w:proofErr w:type="gramEnd"/>
-      <w:r>
-        <w:t xml:space="preserve"> needs to be a formal project plan that scopes the intent. Additionally, the plan must define mechanisms to measure the success and impact of those efforts.  Without those prerequisites, it can be challenging or impossible to prove the resources efficiently produce the project’s results.</w:t>
+      <w:r>
+        <w:t>Before starting any significant undertaking, there needs to be a formal project plan that scopes the intent. Additionally, the plan must define mechanisms to measure the success and impact of those efforts.  Without those prerequisites, it can be challenging or impossible to prove the resources efficiently produce the project’s results.</w:t>
       </w:r>
     </w:p>
     <w:p>
       <w:pPr>
         <w:pStyle w:val="Heading2"/>
       </w:pPr>
-      <w:bookmarkStart w:id="19" w:name="_Toc79336825"/>
+      <w:bookmarkStart w:id="26" w:name="_Toc79692929"/>
       <w:r>
         <w:t>Artifacts</w:t>
       </w:r>
-      <w:bookmarkEnd w:id="19"/>
+      <w:bookmarkEnd w:id="26"/>
     </w:p>
     <w:p>
       <w:r>
         <w:tab/>
-        <w:t xml:space="preserve">This research project has three core components which collectively form a proof-of-concept implementation and mechanism to measure results.  First, the team installs </w:t>
-      </w:r>
-      <w:proofErr w:type="spellStart"/>
-      <w:r>
-        <w:t>WiFi</w:t>
-      </w:r>
-      <w:proofErr w:type="spellEnd"/>
-      <w:r>
-        <w:t xml:space="preserve">-enabled </w:t>
-      </w:r>
-      <w:proofErr w:type="spellStart"/>
-      <w:r>
-        <w:t>Eufycam</w:t>
-      </w:r>
-      <w:proofErr w:type="spellEnd"/>
-      <w:r>
-        <w:t xml:space="preserve"> 2C cameras to collect short recordings.  These cameras use motion-sensing to trigger short Audio/Video (A/V) recordings (fifteen to sixty seconds).  After the filming completes, its controller (</w:t>
-      </w:r>
-      <w:proofErr w:type="spellStart"/>
-      <w:r>
-        <w:t>Eufy</w:t>
-      </w:r>
-      <w:proofErr w:type="spellEnd"/>
-      <w:r>
-        <w:t xml:space="preserve"> Homebase) automatically uploads the file to Network Attached Storage (NAS).  The file creation event triggers an analysis workflow that extracts and publishes metadata to message buses.  Developers can author extensions using Function-as-a-Service (</w:t>
-      </w:r>
-      <w:proofErr w:type="spellStart"/>
-      <w:r>
-        <w:t>FaaS</w:t>
-      </w:r>
-      <w:proofErr w:type="spellEnd"/>
-      <w:r>
-        <w:t>) constructs that subscribe to the notifications.</w:t>
+        <w:t>This research project has three core components which collectively form a proof-of-concept implementation and mechanism to measure results.  First, the team installs WiFi-enabled Eufycam 2C cameras to collect short recordings.  These cameras use motion-sensing to trigger short Audio/Video (A/V) recordings (fifteen to sixty seconds).  After the filming completes, its controller (Eufy Homebase) automatically uploads the file to Network Attached Storage (NAS).  The file creation event triggers an analysis workflow that extracts and publishes metadata to message buses.  Developers can author extensions using Function-as-a-Service (FaaS) constructs that subscribe to the notifications.</w:t>
       </w:r>
     </w:p>
     <w:p>
@@ -5301,15 +5765,8 @@
         <w:ind w:firstLine="720"/>
       </w:pPr>
       <w:r>
-        <w:t xml:space="preserve">Second, a machine learning algorithm will classify and annotate the Human Activity Recognition (HAR) metadata.  There are several potential implementations (e.g., Open Pose versus Das et al.’s approach).  The performance and resource requirements between these strategies must exist.  Ideally, the model can run in an edge appliance versus uploading into a Public Cloud Service (PCS).  However, </w:t>
-      </w:r>
-      <w:proofErr w:type="gramStart"/>
-      <w:r>
-        <w:t>this raises</w:t>
-      </w:r>
-      <w:proofErr w:type="gramEnd"/>
-      <w:r>
-        <w:t xml:space="preserve"> concerns that the device has sufficient computing capabilities (e.g., parallel processing dozens of cameras).  If analysis occurs within the cloud, then it introduces security and privacy concerns. </w:t>
+        <w:lastRenderedPageBreak/>
+        <w:t xml:space="preserve">Second, a machine learning algorithm will classify and annotate the Human Activity Recognition (HAR) metadata.  There are several potential implementations (e.g., Open Pose versus Das et al.’s approach).  The performance and resource requirements between these strategies must exist.  Ideally, the model can run in an edge appliance versus uploading into a Public Cloud Service (PCS).  However, this raises concerns that the device has sufficient computing capabilities (e.g., parallel processing dozens of cameras).  If analysis occurs within the cloud, then it introduces security and privacy concerns. </w:t>
       </w:r>
     </w:p>
     <w:p>
@@ -5317,27 +5774,18 @@
         <w:ind w:firstLine="720"/>
       </w:pPr>
       <w:r>
-        <w:lastRenderedPageBreak/>
-        <w:t xml:space="preserve">Third, the ECSOS solution routes the metadata into monitoring and response extensions.  These extensions include central services (e.g., identity and state management) and auditing capabilities (e.g., inputs, predictions, and recommendations).  One crucial extension is the central audit logs.  These tables are </w:t>
-      </w:r>
-      <w:proofErr w:type="spellStart"/>
-      <w:r>
-        <w:t>queryable</w:t>
-      </w:r>
-      <w:proofErr w:type="spellEnd"/>
-      <w:r>
-        <w:t xml:space="preserve"> within a NoSQL time-series database (e.g., Influx).  </w:t>
+        <w:t xml:space="preserve">Third, the ECSOS solution routes the metadata into monitoring and response extensions.  These extensions include central services (e.g., identity and state management) and auditing capabilities (e.g., inputs, predictions, and recommendations).  One crucial extension is the central audit logs.  These tables are queryable within a NoSQL time-series database (e.g., Influx).  </w:t>
       </w:r>
     </w:p>
     <w:p>
       <w:pPr>
         <w:pStyle w:val="Heading2"/>
       </w:pPr>
-      <w:bookmarkStart w:id="20" w:name="_Toc79336826"/>
+      <w:bookmarkStart w:id="27" w:name="_Toc79692930"/>
       <w:r>
         <w:t>Contributions</w:t>
       </w:r>
-      <w:bookmarkEnd w:id="20"/>
+      <w:bookmarkEnd w:id="27"/>
     </w:p>
     <w:p>
       <w:r>
@@ -5392,35 +5840,27 @@
         <w:t>.</w:t>
       </w:r>
       <w:r>
-        <w:t>”  Researchers can make trade-offs in their solution to optimize this value for their specific scenario.  For instance, a critical health management system might enforce higher penalties on false negatives than over positives.</w:t>
+        <w:t xml:space="preserve">”  Researchers can make trade-offs in their </w:t>
+      </w:r>
+      <w:r>
+        <w:lastRenderedPageBreak/>
+        <w:t>solution to optimize this value for their specific scenario.  For instance, a critical health management system might enforce higher penalties on false negatives than over positives.</w:t>
       </w:r>
     </w:p>
     <w:p>
       <w:pPr>
         <w:pStyle w:val="Heading2"/>
       </w:pPr>
-      <w:bookmarkStart w:id="21" w:name="_Toc79336827"/>
+      <w:bookmarkStart w:id="28" w:name="_Toc79692931"/>
       <w:r>
         <w:t>System Architecture</w:t>
       </w:r>
-      <w:bookmarkEnd w:id="21"/>
+      <w:bookmarkEnd w:id="28"/>
     </w:p>
     <w:p>
       <w:r>
         <w:tab/>
-        <w:t xml:space="preserve">Elderly Care SOS requires cameras, network storage, and a custom-built appliance (see Figure 1). Optionally patients can extend the system with various CPS device integrations (e.g., remote smoke detector).  The appliance must have enough computing and storage resources to perform model predictions, persist state, and execute several micro-services.  Periodically, the </w:t>
-      </w:r>
-      <w:proofErr w:type="gramStart"/>
-      <w:r>
-        <w:t>on-premise</w:t>
-      </w:r>
-      <w:proofErr w:type="gramEnd"/>
-      <w:r>
-        <w:t xml:space="preserve"> system needs to synchronize with an external cloud component.  These </w:t>
-      </w:r>
-      <w:r>
-        <w:lastRenderedPageBreak/>
-        <w:t>synchronization operations include sending status reports, downloading updates, and issuing assistance requests.</w:t>
+        <w:t>Elderly Care SOS requires cameras, network storage, and a custom-built appliance (see Figure 1). Optionally patients can extend the system with various CPS device integrations (e.g., remote smoke detector).  The appliance must have enough computing and storage resources to perform model predictions, persist state, and execute several micro-services.  Periodically, the on-premise system needs to synchronize with an external cloud component.  These synchronization operations include sending status reports, downloading updates, and issuing assistance requests.</w:t>
       </w:r>
     </w:p>
     <w:p>
@@ -5486,108 +5926,80 @@
       <w:pPr>
         <w:pStyle w:val="Heading2"/>
       </w:pPr>
-      <w:bookmarkStart w:id="22" w:name="_Toc79336828"/>
+      <w:bookmarkStart w:id="29" w:name="_Toc79692932"/>
       <w:r>
         <w:t>User Roles</w:t>
       </w:r>
-      <w:bookmarkEnd w:id="22"/>
+      <w:bookmarkEnd w:id="29"/>
     </w:p>
     <w:p>
       <w:pPr>
         <w:ind w:firstLine="720"/>
       </w:pPr>
       <w:r>
-        <w:t>Aside from patients, there are three additional user roles: nurses and healthcare providers, family members, and administrators.  These users can use a mobile app or web portal to access the relevant data.  All operations from either UI (User Interface) require Authentication, Authorization, and Auditing (AAA).  When systems mandate AAA enforcement, it prevents negligence or malicious actions while increasing transparency.  It is also critical that the patient maintains control of their privacy.  For example, they might want to share a weekly aggregate health report with family members, not verbose details.</w:t>
+        <w:t xml:space="preserve">Aside from patients, there are three additional user roles: nurses and healthcare providers, family members, and administrators.  These users can use a mobile app or web portal to access the relevant data.  All operations from either UI (User Interface) require Authentication, Authorization, and Auditing (AAA).  When systems mandate AAA enforcement, it prevents </w:t>
+      </w:r>
+      <w:r>
+        <w:lastRenderedPageBreak/>
+        <w:t>negligence or malicious actions while increasing transparency.  It is also critical that the patient maintains control of their privacy.  For example, they might want to share a weekly aggregate health report with family members, not verbose details.</w:t>
       </w:r>
     </w:p>
     <w:p>
       <w:pPr>
         <w:pStyle w:val="Heading2"/>
       </w:pPr>
-      <w:bookmarkStart w:id="23" w:name="_Toc79336829"/>
+      <w:bookmarkStart w:id="30" w:name="_Toc79692933"/>
       <w:r>
         <w:t>System Reliability</w:t>
       </w:r>
-      <w:bookmarkEnd w:id="23"/>
+      <w:bookmarkEnd w:id="30"/>
     </w:p>
     <w:p>
       <w:r>
         <w:tab/>
-        <w:t xml:space="preserve">The architecture’s components communicate over </w:t>
-      </w:r>
-      <w:proofErr w:type="spellStart"/>
-      <w:r>
-        <w:t>WiFi</w:t>
-      </w:r>
-      <w:proofErr w:type="spellEnd"/>
-      <w:r>
-        <w:t xml:space="preserve">, Zigbee, and Bluetooth protocols.  These messages are likely to encounter transfer failures due to radio interference or devices being offline.  There must be support within the message buses to cache and reattempt any message delivery failures using exponential backoff policies.  Otherwise, the state management’s </w:t>
-      </w:r>
-      <w:r>
-        <w:lastRenderedPageBreak/>
-        <w:t>perspective can become distorted.  Time-sensitive messages (e.g., the subject has fallen) require a primary and secondary communication channel, such as phone line or mobile phone pairing.</w:t>
+        <w:t>The architecture’s components communicate over WiFi, Zigbee, and Bluetooth protocols.  These messages are likely to encounter transfer failures due to radio interference or devices being offline.  There must be support within the message buses to cache and reattempt any message delivery failures using exponential backoff policies.  Otherwise, the state management’s perspective can become distorted.  Time-sensitive messages (e.g., the subject has fallen) require a primary and secondary communication channel, such as phone line or mobile phone pairing.</w:t>
       </w:r>
     </w:p>
     <w:p>
       <w:r>
         <w:tab/>
-        <w:t xml:space="preserve">The appliance must locally run several services that handle core scenarios like identity and message routing.  Developers can also load custom extensions that subscribe to event notifications.  Those various subsystems require isolation and controls to limit the blast radius of a specific failure.  An industry-standard approach would be to use micro-service designs and container orchestration technologies (e.g., </w:t>
-      </w:r>
-      <w:proofErr w:type="gramStart"/>
-      <w:r>
-        <w:t>Kubernetes)(</w:t>
-      </w:r>
-      <w:proofErr w:type="gramEnd"/>
-      <w:r>
-        <w:t xml:space="preserve">Wen et al., 2020).  These products can manage fail-over replicas and promptly restart crashed instances. </w:t>
+        <w:t xml:space="preserve">The appliance must locally run several services that handle core scenarios like identity and message routing.  Developers can also load custom extensions that subscribe to event notifications.  Those various subsystems require isolation and controls to limit the blast radius of a specific failure.  An industry-standard approach would be to use micro-service designs and container orchestration technologies (e.g., Kubernetes)(Wen et al., 2020).  These products can manage fail-over replicas and promptly restart crashed instances. </w:t>
       </w:r>
     </w:p>
     <w:p>
       <w:pPr>
         <w:pStyle w:val="Heading1"/>
       </w:pPr>
-      <w:bookmarkStart w:id="24" w:name="_Toc79336830"/>
+      <w:bookmarkStart w:id="31" w:name="_Toc79692934"/>
       <w:r>
         <w:t>Measurements and Evaluation</w:t>
       </w:r>
-      <w:bookmarkEnd w:id="24"/>
+      <w:bookmarkEnd w:id="31"/>
     </w:p>
     <w:p>
       <w:pPr>
         <w:pStyle w:val="Heading2"/>
       </w:pPr>
-      <w:bookmarkStart w:id="25" w:name="_Toc79336831"/>
+      <w:bookmarkStart w:id="32" w:name="_Toc79692935"/>
       <w:r>
         <w:t>Data Collection Process</w:t>
       </w:r>
-      <w:bookmarkEnd w:id="25"/>
+      <w:bookmarkEnd w:id="32"/>
     </w:p>
     <w:p>
       <w:r>
         <w:tab/>
-        <w:t xml:space="preserve">Most information enters the system through the </w:t>
-      </w:r>
-      <w:proofErr w:type="spellStart"/>
-      <w:r>
-        <w:t>WiFi</w:t>
-      </w:r>
-      <w:proofErr w:type="spellEnd"/>
-      <w:r>
-        <w:t xml:space="preserve"> cameras.  Ideally, those cameras are accessible only through a dedicated Virtual Local Area Network (VLAN).  This recommendation protects the unencrypted Real-Time Streaming Protocol (RTSP) from eavesdropping and tampering attacks.  After the video clip is available, ECSOS must process it through several machine learning models (e.g., facial recognition, object detection, and action recognition).  These metadata annotations persist into a time-series database.  Lastly, populating the database requires the patient(s) to behave normally and let the system collect the video recordings.</w:t>
+        <w:t xml:space="preserve">Most information enters the system through the WiFi cameras.  Ideally, those cameras are accessible only through a dedicated Virtual Local Area Network (VLAN).  This recommendation protects the unencrypted Real-Time Streaming Protocol (RTSP) from eavesdropping and tampering attacks.  After the video clip is available, ECSOS must process it through several machine learning models (e.g., facial recognition, object detection, and action recognition).  </w:t>
+      </w:r>
+      <w:r>
+        <w:lastRenderedPageBreak/>
+        <w:t>These metadata annotations persist into a time-series database.  Lastly, populating the database requires the patient(s) to behave normally and let the system collect the video recordings.</w:t>
       </w:r>
     </w:p>
     <w:p>
       <w:r>
         <w:tab/>
-        <w:t xml:space="preserve">Initially, the system will not have any training data and cannot make recommendations. However, researchers can accelerate data labeling with online products like Amazon </w:t>
-      </w:r>
-      <w:proofErr w:type="spellStart"/>
-      <w:r>
-        <w:t>SageMaker</w:t>
-      </w:r>
-      <w:proofErr w:type="spellEnd"/>
-      <w:r>
-        <w:t xml:space="preserve"> Ground Truth</w:t>
+        <w:t>Initially, the system will not have any training data and cannot make recommendations. However, researchers can accelerate data labeling with online products like Amazon SageMaker Ground Truth</w:t>
       </w:r>
       <w:sdt>
         <w:sdtPr>
@@ -5625,25 +6037,16 @@
       <w:pPr>
         <w:pStyle w:val="Heading2"/>
       </w:pPr>
-      <w:bookmarkStart w:id="26" w:name="_Toc79336832"/>
-      <w:r>
-        <w:lastRenderedPageBreak/>
+      <w:bookmarkStart w:id="33" w:name="_Toc79692936"/>
+      <w:r>
         <w:t>Evaluation Process</w:t>
       </w:r>
-      <w:bookmarkEnd w:id="26"/>
+      <w:bookmarkEnd w:id="33"/>
     </w:p>
     <w:p>
       <w:r>
         <w:tab/>
-        <w:t xml:space="preserve">There must be feedback loops that confirm that the predictions and recommendations are accurate.  Without this capability, it would be challenging to discover issues and prioritize machine learning model changes.  One potential solution is to collect these responses through a patient mobile app.  App users can enumerate previous recordings and see the associated metadata.  Those </w:t>
-      </w:r>
-      <w:proofErr w:type="spellStart"/>
-      <w:r>
-        <w:t>filmings</w:t>
-      </w:r>
-      <w:proofErr w:type="spellEnd"/>
-      <w:r>
-        <w:t xml:space="preserve"> are subject to a retention policy that automatically deletes old content.  If they disagree with the predictions, they can make corrections inline.  After making the manual update, the user can help improve the experience by submitting the footage to the ECSOS Cloud.</w:t>
+        <w:t>There must be feedback loops that confirm that the predictions and recommendations are accurate.  Without this capability, it would be challenging to discover issues and prioritize machine learning model changes.  One potential solution is to collect these responses through a patient mobile app.  App users can enumerate previous recordings and see the associated metadata.  Those filmings are subject to a retention policy that automatically deletes old content.  If they disagree with the predictions, they can make corrections inline.  After making the manual update, the user can help improve the experience by submitting the footage to the ECSOS Cloud.</w:t>
       </w:r>
     </w:p>
     <w:p>
@@ -5686,11 +6089,12 @@
       <w:pPr>
         <w:pStyle w:val="Heading2"/>
       </w:pPr>
-      <w:bookmarkStart w:id="27" w:name="_Toc79336833"/>
-      <w:r>
+      <w:bookmarkStart w:id="34" w:name="_Toc79692937"/>
+      <w:r>
+        <w:lastRenderedPageBreak/>
         <w:t>Benchmarking</w:t>
       </w:r>
-      <w:bookmarkEnd w:id="27"/>
+      <w:bookmarkEnd w:id="34"/>
     </w:p>
     <w:p>
       <w:r>
@@ -5731,20 +6135,18 @@
         <w:t xml:space="preserve"> (Das et al., 2019)</w:t>
       </w:r>
       <w:r>
-        <w:t xml:space="preserve">.  Since those behaviors are very different from low-intensity indoor movements, they are not directly usable.  Instead, several publications choose to define movement taxonomies and curated lists of expected behaviors.  Afterward, the project’s quality is proportional to its ability </w:t>
-      </w:r>
-      <w:r>
-        <w:lastRenderedPageBreak/>
-        <w:t>to cover those actions.  Additionally, the solution should be extensible and support more actions over time (e.g., future versions).</w:t>
+        <w:t>.  Since those behaviors are very different from low-intensity indoor movements, they are not directly usable.  Instead, several publications choose to define movement taxonomies and curated lists of expected behaviors.  Afterward, the project’s quality is proportional to its ability to cover those actions.  Additionally, the solution should be extensible and support more actions over time (e.g., future versions).</w:t>
       </w:r>
     </w:p>
     <w:p>
       <w:pPr>
         <w:pStyle w:val="Heading1"/>
       </w:pPr>
+      <w:bookmarkStart w:id="35" w:name="_Toc79692938"/>
       <w:r>
         <w:t>Summary</w:t>
       </w:r>
+      <w:bookmarkEnd w:id="35"/>
     </w:p>
     <w:p>
       <w:r>
@@ -5770,29 +6172,17 @@
         <w:t xml:space="preserve"> it</w:t>
       </w:r>
       <w:r>
-        <w:t xml:space="preserve">, among other limitations.  Instead, the </w:t>
-      </w:r>
-      <w:proofErr w:type="gramStart"/>
-      <w:r>
-        <w:t>state of the art</w:t>
-      </w:r>
-      <w:proofErr w:type="gramEnd"/>
-      <w:r>
-        <w:t xml:space="preserve"> solutions utilizes real-time video processing to provide an equal or better experience without being obtrusive.</w:t>
+        <w:t>, among other limitations.  Instead, the state of the art solutions utilizes real-time video processing to provide an equal or better experience without being obtrusive.</w:t>
       </w:r>
     </w:p>
     <w:p>
       <w:r>
         <w:tab/>
-        <w:t xml:space="preserve">Computer vision strategies typically employ a skeletal tracking process.  This process </w:t>
-      </w:r>
-      <w:proofErr w:type="gramStart"/>
-      <w:r>
-        <w:t>consists</w:t>
-      </w:r>
-      <w:proofErr w:type="gramEnd"/>
-      <w:r>
-        <w:t xml:space="preserve"> must first convert the patient’s skeleton into 3D space then assess the changes.  That operation requires a combination of CNN, RNN, and ensemble algorithms.  Multiple challenges arise while implementing these pipelines.  For instance, there are few open datasets for analyzing indoor low-activity behaviors.  This limitation causes researchers to build everything from step one forward.  Luckily, there are existing tools and services to simplify the development experience and design complex behaviors.</w:t>
+        <w:t xml:space="preserve">Computer vision strategies typically employ a skeletal tracking process.  This process consists must first convert the patient’s skeleton into 3D space then assess the changes.  That operation requires a combination of CNN, RNN, and ensemble algorithms.  Multiple challenges arise while implementing these pipelines.  For instance, there are few open datasets for analyzing indoor low-activity behaviors.  This limitation causes researchers to build everything from step </w:t>
+      </w:r>
+      <w:r>
+        <w:lastRenderedPageBreak/>
+        <w:t>one forward.  Luckily, there are existing tools and services to simplify the development experience and design complex behaviors.</w:t>
       </w:r>
     </w:p>
     <w:p>
@@ -5813,25 +6203,14 @@
     </w:p>
     <w:p>
       <w:r>
-        <w:lastRenderedPageBreak/>
         <w:tab/>
-        <w:t xml:space="preserve">Lastly, unlocking these challenges could enable an extremely competitive service offering.  Today, assisted living centers must employ numerous staff members and maintain the physical buildings.  Instead, the ECSOS enables centralized nursing teams to scale across sales </w:t>
-      </w:r>
-      <w:proofErr w:type="spellStart"/>
-      <w:r>
-        <w:t>terratories</w:t>
-      </w:r>
-      <w:proofErr w:type="spellEnd"/>
-      <w:r>
-        <w:t xml:space="preserve">, reducing costs and increasing efficiencies.  Additionally, since the patients remain within their residence, the business can leverage smaller facilities.  Furthermore, the service is marketable to a broader audience.  While traditional living centers only care for end-of-life patients, ECSOS applies to any widow or elderly parent.  Children are often hesitant to “put their mom in a home” but gladly subscribe to the </w:t>
-      </w:r>
-      <w:proofErr w:type="spellStart"/>
-      <w:r>
-        <w:t>piece</w:t>
-      </w:r>
-      <w:proofErr w:type="spellEnd"/>
-      <w:r>
-        <w:t xml:space="preserve"> of mind that “someone is watching mom.”       </w:t>
+        <w:t>Lastly, unlocking these challenges could enable an extremely competitive service offering.  Today, assisted living centers must employ numerous staff members and maintain the physical buildings.  Instead, the ECSOS enables centralized nursing teams to scale across sales terr</w:t>
+      </w:r>
+      <w:r>
+        <w:t>i</w:t>
+      </w:r>
+      <w:r>
+        <w:t xml:space="preserve">tories, reducing costs and increasing efficiencies.  Additionally, since the patients remain within their residence, the business can leverage smaller facilities.  Furthermore, the service is marketable to a broader audience.  While traditional living centers only care for end-of-life patients, ECSOS applies to any widow or elderly parent.  Children are often hesitant to “put their mom in a home” but gladly subscribe to the piece of mind that “someone is watching mom.”       </w:t>
       </w:r>
     </w:p>
     <w:p>
@@ -5839,7 +6218,7 @@
         <w:br w:type="page"/>
       </w:r>
     </w:p>
-    <w:bookmarkStart w:id="28" w:name="_Toc79336835" w:displacedByCustomXml="next"/>
+    <w:bookmarkStart w:id="36" w:name="_Toc79692939" w:displacedByCustomXml="next"/>
     <w:sdt>
       <w:sdtPr>
         <w:rPr>
@@ -5868,7 +6247,7 @@
             </w:rPr>
             <w:t>References</w:t>
           </w:r>
-          <w:bookmarkEnd w:id="28"/>
+          <w:bookmarkEnd w:id="36"/>
         </w:p>
         <w:sdt>
           <w:sdtPr>
@@ -6463,12 +6842,12 @@
       <w:pPr>
         <w:pStyle w:val="Heading1"/>
       </w:pPr>
-      <w:bookmarkStart w:id="29" w:name="_Toc79336836"/>
+      <w:bookmarkStart w:id="37" w:name="_Toc79692940"/>
       <w:r>
         <w:lastRenderedPageBreak/>
         <w:t>Annotated Bibliography</w:t>
       </w:r>
-      <w:bookmarkEnd w:id="29"/>
+      <w:bookmarkEnd w:id="37"/>
     </w:p>
     <w:p>
       <w:pPr>
@@ -6482,11 +6861,11 @@
       <w:pPr>
         <w:pStyle w:val="Heading2"/>
       </w:pPr>
-      <w:bookmarkStart w:id="30" w:name="_Toc79336837"/>
+      <w:bookmarkStart w:id="38" w:name="_Toc79692941"/>
       <w:r>
         <w:t>Human Activity Recognition</w:t>
       </w:r>
-      <w:bookmarkEnd w:id="30"/>
+      <w:bookmarkEnd w:id="38"/>
     </w:p>
     <w:p>
       <w:r>
@@ -6521,15 +6900,7 @@
         </w:sdtContent>
       </w:sdt>
       <w:r>
-        <w:t xml:space="preserve">.  Their solution uses Deep Neural Network (DNN) algorithms that process real-time video streams.  </w:t>
-      </w:r>
-      <w:proofErr w:type="spellStart"/>
-      <w:r>
-        <w:t>Wankdhede</w:t>
-      </w:r>
-      <w:proofErr w:type="spellEnd"/>
-      <w:r>
-        <w:t xml:space="preserve"> et al. (2018) assessed the system’s sophistication through a series of shoplifting test cases.  Their malicious attempts to steal items failed, proving that real-time video monitoring is an effective real-world tool. However, several critical changes are necessary before engineers can transpose the solution directly into a person’s home. </w:t>
+        <w:t xml:space="preserve">.  Their solution uses Deep Neural Network (DNN) algorithms that process real-time video streams.  Wankdhede et al. (2018) assessed the system’s sophistication through a series of shoplifting test cases.  Their malicious attempts to steal items failed, proving that real-time video monitoring is an effective real-world tool. However, several critical changes are necessary before engineers can transpose the solution directly into a person’s home. </w:t>
       </w:r>
     </w:p>
     <w:p>
@@ -6577,15 +6948,7 @@
     <w:p>
       <w:r>
         <w:tab/>
-        <w:t xml:space="preserve">Many general-purpose gesture detection libraries already exist for behaviors such as sporting events and other high-energy actions.  However, daily indoor activity tends to be more subtle and nuanced (Das et al., 2019).  This discrepancy limits reusability and creates the need for purpose-built training sets that sufficiently cover patient-specific actions.  Furthermore, these custom datasets necessitate vast quantities of examples with accurate labels, or the machine learning model will produce unreliable results.  </w:t>
-      </w:r>
-      <w:proofErr w:type="gramStart"/>
-      <w:r>
-        <w:t>As a general rule</w:t>
-      </w:r>
-      <w:proofErr w:type="gramEnd"/>
-      <w:r>
-        <w:t xml:space="preserve"> of thumb, each model </w:t>
+        <w:t xml:space="preserve">Many general-purpose gesture detection libraries already exist for behaviors such as sporting events and other high-energy actions.  However, daily indoor activity tends to be more subtle and nuanced (Das et al., 2019).  This discrepancy limits reusability and creates the need for purpose-built training sets that sufficiently cover patient-specific actions.  Furthermore, these custom datasets necessitate vast quantities of examples with accurate labels, or the machine learning model will produce unreliable results.  As a general rule of thumb, each model </w:t>
       </w:r>
       <w:r>
         <w:lastRenderedPageBreak/>
@@ -6626,11 +6989,11 @@
       <w:pPr>
         <w:pStyle w:val="Heading2"/>
       </w:pPr>
-      <w:bookmarkStart w:id="31" w:name="_Toc79336838"/>
+      <w:bookmarkStart w:id="39" w:name="_Toc79692942"/>
       <w:r>
         <w:t>Integrating IoT Systems</w:t>
       </w:r>
-      <w:bookmarkEnd w:id="31"/>
+      <w:bookmarkEnd w:id="39"/>
     </w:p>
     <w:p>
       <w:r>
@@ -6642,29 +7005,8 @@
       <w:pPr>
         <w:ind w:firstLine="720"/>
       </w:pPr>
-      <w:proofErr w:type="spellStart"/>
-      <w:r>
-        <w:t>Elloumi</w:t>
-      </w:r>
-      <w:proofErr w:type="spellEnd"/>
-      <w:r>
-        <w:t xml:space="preserve"> et al. (2020) propose a </w:t>
-      </w:r>
-      <w:proofErr w:type="spellStart"/>
-      <w:r>
-        <w:t>Smarthouse</w:t>
-      </w:r>
-      <w:proofErr w:type="spellEnd"/>
-      <w:r>
-        <w:t xml:space="preserve"> Operating System (SOS) that provides core services such as identity management, system state, and message routing.  Their blueprint also outlines several automation </w:t>
-      </w:r>
-      <w:proofErr w:type="gramStart"/>
-      <w:r>
-        <w:t>application</w:t>
-      </w:r>
-      <w:proofErr w:type="gramEnd"/>
-      <w:r>
-        <w:t xml:space="preserve"> profiles (e.g., heat management and fire detection).  These capabilities enable developers to focus on their integrations value differentiation versus writing tedious generic code.  Finally, the authors demonstrate the effectiveness of this approach using a CNC (C</w:t>
+      <w:r>
+        <w:t>Elloumi et al. (2020) propose a Smarthouse Operating System (SOS) that provides core services such as identity management, system state, and message routing.  Their blueprint also outlines several automation application profiles (e.g., heat management and fire detection).  These capabilities enable developers to focus on their integrations value differentiation versus writing tedious generic code.  Finally, the authors demonstrate the effectiveness of this approach using a CNC (C</w:t>
       </w:r>
       <w:r>
         <w:t xml:space="preserve">omputer </w:t>
@@ -6689,11 +7031,11 @@
       <w:pPr>
         <w:pStyle w:val="Heading2"/>
       </w:pPr>
-      <w:bookmarkStart w:id="32" w:name="_Toc79336839"/>
+      <w:bookmarkStart w:id="40" w:name="_Toc79692943"/>
       <w:r>
         <w:t>Enhancing Security</w:t>
       </w:r>
-      <w:bookmarkEnd w:id="32"/>
+      <w:bookmarkEnd w:id="40"/>
     </w:p>
     <w:p>
       <w:pPr>
@@ -6772,42 +7114,18 @@
         <w:ind w:firstLine="720"/>
       </w:pPr>
       <w:r>
-        <w:t xml:space="preserve">The monitoring system will collect intimate knowledge of its assigned patients and even capture private communications. Therefore, mechanisms must exist for protecting this information as it flows between different compute domains (e.g., local versus cloud providers).  Yang et al. (2021) </w:t>
-      </w:r>
-      <w:proofErr w:type="gramStart"/>
-      <w:r>
-        <w:t>propose</w:t>
-      </w:r>
-      <w:proofErr w:type="gramEnd"/>
-      <w:r>
-        <w:t xml:space="preserve"> a Secure </w:t>
-      </w:r>
-      <w:proofErr w:type="spellStart"/>
-      <w:r>
-        <w:t>MultiParty</w:t>
-      </w:r>
-      <w:proofErr w:type="spellEnd"/>
-      <w:r>
-        <w:t xml:space="preserve"> Computation (SMC) model that locally encrypts sensitive images (e.g., faces).  Afterward, they use </w:t>
-      </w:r>
-      <w:proofErr w:type="spellStart"/>
-      <w:r>
-        <w:t>Cheon</w:t>
-      </w:r>
-      <w:proofErr w:type="spellEnd"/>
-      <w:r>
-        <w:t>-Kim-Kim-Song Homomorphic Encryption (CKKS HE) to predict the encrypted payload remotely (e.g., Bob’s face).  Ideally, the system minimizes the information that leaves the patient’s private network.  However, when sensitive images must upload into the cloud, the system can leverage encryption strategies like CKKS HE.</w:t>
+        <w:t>The monitoring system will collect intimate knowledge of its assigned patients and even capture private communications. Therefore, mechanisms must exist for protecting this information as it flows between different compute domains (e.g., local versus cloud providers).  Yang et al. (2021) propose a Secure MultiParty Computation (SMC) model that locally encrypts sensitive images (e.g., faces).  Afterward, they use Cheon-Kim-Kim-Song Homomorphic Encryption (CKKS HE) to predict the encrypted payload remotely (e.g., Bob’s face).  Ideally, the system minimizes the information that leaves the patient’s private network.  However, when sensitive images must upload into the cloud, the system can leverage encryption strategies like CKKS HE.</w:t>
       </w:r>
     </w:p>
     <w:p>
       <w:pPr>
         <w:pStyle w:val="Heading2"/>
       </w:pPr>
-      <w:bookmarkStart w:id="33" w:name="_Toc79336840"/>
+      <w:bookmarkStart w:id="41" w:name="_Toc79692944"/>
       <w:r>
         <w:t>Healthcare and Cloud</w:t>
       </w:r>
-      <w:bookmarkEnd w:id="33"/>
+      <w:bookmarkEnd w:id="41"/>
     </w:p>
     <w:p>
       <w:r>
@@ -6818,53 +7136,13 @@
         <w:t>reluctant to trust these environments entirely</w:t>
       </w:r>
       <w:r>
-        <w:t xml:space="preserve"> due to security concerns (Ali et al., 2015).  Alternatively, systems engineers can deploy hardware appliances that bring cloud aspects into the home or medical facility.  For example, </w:t>
-      </w:r>
-      <w:proofErr w:type="spellStart"/>
-      <w:r>
-        <w:t>Abdulameer</w:t>
-      </w:r>
-      <w:proofErr w:type="spellEnd"/>
-      <w:r>
-        <w:t xml:space="preserve"> et al. (2020) propose implementing a small replica house </w:t>
-      </w:r>
-      <w:proofErr w:type="gramStart"/>
-      <w:r>
-        <w:t>similar to</w:t>
-      </w:r>
-      <w:proofErr w:type="gramEnd"/>
-      <w:r>
-        <w:t xml:space="preserve"> </w:t>
-      </w:r>
-      <w:proofErr w:type="spellStart"/>
-      <w:r>
-        <w:t>Elloumi</w:t>
-      </w:r>
-      <w:proofErr w:type="spellEnd"/>
-      <w:r>
-        <w:t xml:space="preserve">.  Their solution uses various wearable device sensors, Arduino micro-controllers, and one Raspberry-PI.  In addition, users can check their vitals and other health KPIs (Key Performance Indicators) through a web portal.  Therefore, provisioning small </w:t>
-      </w:r>
-      <w:proofErr w:type="gramStart"/>
-      <w:r>
-        <w:t>on-premise</w:t>
-      </w:r>
-      <w:proofErr w:type="gramEnd"/>
-      <w:r>
-        <w:t xml:space="preserve"> appliances makes sense and handles scenarios such as failures at the ISP (Internet Service Provider).  In addition, other benefits come from standardizing the control</w:t>
+        <w:t xml:space="preserve"> due to security concerns (Ali et al., 2015).  Alternatively, systems engineers can deploy hardware appliances that bring cloud aspects into the home or medical facility.  For example, Abdulameer et al. (2020) propose implementing a small replica house similar to Elloumi.  Their solution uses various wearable device sensors, Arduino micro-controllers, and one Raspberry-PI.  In addition, users can check their vitals and other health KPIs (Key Performance Indicators) through a web portal.  Therefore, provisioning small on-premise appliances makes sense and handles scenarios such as failures at the ISP (Internet Service Provider).  In addition, other benefits come from standardizing the control</w:t>
       </w:r>
       <w:r>
         <w:t>-</w:t>
       </w:r>
       <w:r>
-        <w:t>plane versus assuming the patient’s personal computer is compatible and Always-On Always Connected (</w:t>
-      </w:r>
-      <w:proofErr w:type="spellStart"/>
-      <w:r>
-        <w:t>AoAC</w:t>
-      </w:r>
-      <w:proofErr w:type="spellEnd"/>
-      <w:r>
-        <w:t>).</w:t>
+        <w:t>plane versus assuming the patient’s personal computer is compatible and Always-On Always Connected (AoAC).</w:t>
       </w:r>
     </w:p>
     <w:p>
@@ -6879,67 +7157,20 @@
     <w:p>
       <w:r>
         <w:tab/>
-        <w:t xml:space="preserve">Chen, Saiki &amp; Nakamura (2020) state that monitoring low-insensitive slow physical movements is challenging.  These issues arise because training data is not broadly available due to researchers focusing on fast-paced sporting video by default.  Their study uses </w:t>
-      </w:r>
-      <w:proofErr w:type="spellStart"/>
-      <w:r>
-        <w:t>PoseNet</w:t>
-      </w:r>
-      <w:proofErr w:type="spellEnd"/>
-      <w:r>
-        <w:t xml:space="preserve"> to track skeletal movements and predict activities.  Additionally, they compare the resources necessary for Raspberry PI and a desktop computer to make those predictions.  The researchers assess the model’s accuracy in terms of delta changes in the bounding box.  This approach is unique and comes with several limitations.  For instance, a person laying on the couch versus standing will have different dimensions.  While this methodology is not directly usable, it provides another measurement strategy.</w:t>
+        <w:t>Chen, Saiki &amp; Nakamura (2020) state that monitoring low-insensitive slow physical movements is challenging.  These issues arise because training data is not broadly available due to researchers focusing on fast-paced sporting video by default.  Their study uses PoseNet to track skeletal movements and predict activities.  Additionally, they compare the resources necessary for Raspberry PI and a desktop computer to make those predictions.  The researchers assess the model’s accuracy in terms of delta changes in the bounding box.  This approach is unique and comes with several limitations.  For instance, a person laying on the couch versus standing will have different dimensions.  While this methodology is not directly usable, it provides another measurement strategy.</w:t>
       </w:r>
     </w:p>
     <w:p>
       <w:r>
         <w:tab/>
-      </w:r>
-      <w:proofErr w:type="spellStart"/>
-      <w:r>
-        <w:t>Chaing</w:t>
-      </w:r>
-      <w:proofErr w:type="spellEnd"/>
-      <w:r>
-        <w:t xml:space="preserve"> et al. (2011) propose a Uniform Markup Language (UML) model for collecting health care metadata from video sources.  Their solution focuses on physiological information, such as the patient’s movements.  The model also describes a storage structure for persisting the recordings.  There are specific aspects from this study that are reusable.  For instance, the authors propose service interfaces to several patient monitoring components (e.g., heart rate and oxygen levels).  However, the video monitoring system is critically dependent on wearable technologies.  This requirement makes the solution loosely relevant to the ESHOS project.</w:t>
+        <w:t>Chaing et al. (2011) propose a Uniform Markup Language (UML) model for collecting health care metadata from video sources.  Their solution focuses on physiological information, such as the patient’s movements.  The model also describes a storage structure for persisting the recordings.  There are specific aspects from this study that are reusable.  For instance, the authors propose service interfaces to several patient monitoring components (e.g., heart rate and oxygen levels).  However, the video monitoring system is critically dependent on wearable technologies.  This requirement makes the solution loosely relevant to the ESHOS project.</w:t>
       </w:r>
     </w:p>
     <w:p>
       <w:r>
         <w:lastRenderedPageBreak/>
         <w:tab/>
-        <w:t xml:space="preserve">Nugroho, </w:t>
-      </w:r>
-      <w:proofErr w:type="spellStart"/>
-      <w:r>
-        <w:t>Harmanto</w:t>
-      </w:r>
-      <w:proofErr w:type="spellEnd"/>
-      <w:r>
-        <w:t xml:space="preserve"> &amp; Al-</w:t>
-      </w:r>
-      <w:proofErr w:type="spellStart"/>
-      <w:r>
-        <w:t>Absi</w:t>
-      </w:r>
-      <w:proofErr w:type="spellEnd"/>
-      <w:r>
-        <w:t xml:space="preserve"> (2018) propose a deep learning model to assess a patients’ pain level.  Their solution uses facial expressions from fourteen people that train both </w:t>
-      </w:r>
-      <w:proofErr w:type="spellStart"/>
-      <w:r>
-        <w:t>OpenFace</w:t>
-      </w:r>
-      <w:proofErr w:type="spellEnd"/>
-      <w:r>
-        <w:t xml:space="preserve"> and </w:t>
-      </w:r>
-      <w:proofErr w:type="spellStart"/>
-      <w:r>
-        <w:t>FaceNet</w:t>
-      </w:r>
-      <w:proofErr w:type="spellEnd"/>
-      <w:r>
-        <w:t xml:space="preserve"> topologies.  The researchers claim that they can predict with 93% accuracy if a person is currently experiencing pain.  This capability is helpful within home monitoring systems as a mechanism to assess medication levels.  The ESHOS solution could introduce similar capabilities to improve patient care.  For instance, the system could emit a pain frequency Key Performance Indicator (KPI) as part of the patient’s scorecard.  The scorecard would then grant reassurance to family members that sufficient attention is available.</w:t>
+        <w:t>Nugroho, Harmanto &amp; Al-Absi (2018) propose a deep learning model to assess a patients’ pain level.  Their solution uses facial expressions from fourteen people that train both OpenFace and FaceNet topologies.  The researchers claim that they can predict with 93% accuracy if a person is currently experiencing pain.  This capability is helpful within home monitoring systems as a mechanism to assess medication levels.  The ESHOS solution could introduce similar capabilities to improve patient care.  For instance, the system could emit a pain frequency Key Performance Indicator (KPI) as part of the patient’s scorecard.  The scorecard would then grant reassurance to family members that sufficient attention is available.</w:t>
       </w:r>
     </w:p>
     <w:p/>
@@ -8032,6 +8263,19 @@
       <w:sz w:val="24"/>
       <w:szCs w:val="24"/>
     </w:rPr>
+  </w:style>
+  <w:style w:type="paragraph" w:styleId="TOC3">
+    <w:name w:val="toc 3"/>
+    <w:basedOn w:val="Normal"/>
+    <w:next w:val="Normal"/>
+    <w:autoRedefine/>
+    <w:uiPriority w:val="39"/>
+    <w:unhideWhenUsed/>
+    <w:rsid w:val="006168A0"/>
+    <w:pPr>
+      <w:spacing w:after="100"/>
+      <w:ind w:left="480"/>
+    </w:pPr>
   </w:style>
 </w:styles>
 </file>

</xml_diff>

<commit_message>
edited to page 18
</commit_message>
<xml_diff>
--- a/Week8_CompletePaper/BachmeierTIM7245-8.docx
+++ b/Week8_CompletePaper/BachmeierTIM7245-8.docx
@@ -1996,7 +1996,7 @@
                 <w:noProof/>
                 <w:webHidden/>
               </w:rPr>
-              <w:t>19</w:t>
+              <w:t>20</w:t>
             </w:r>
             <w:r>
               <w:rPr>
@@ -2280,7 +2280,7 @@
                 <w:noProof/>
                 <w:webHidden/>
               </w:rPr>
-              <w:t>22</w:t>
+              <w:t>21</w:t>
             </w:r>
             <w:r>
               <w:rPr>
@@ -3259,7 +3259,15 @@
         <w:t xml:space="preserve">raise the elderly care quality bar </w:t>
       </w:r>
       <w:r>
-        <w:t>while minimizing costs.  Today, many researchers are approaching this problem through wearable technologies.  However, this approach is not practical for several reasons, such as requiring the person to carry the device at all times.  Instead, Human Activity Recognition (HAR) through computer vision and machine learning can provide equal or better coverage without being obtrusive</w:t>
+        <w:t xml:space="preserve">while minimizing costs.  Today, many researchers are approaching this problem through wearable technologies.  However, this approach is not practical for several reasons, such as requiring the person to </w:t>
+      </w:r>
+      <w:proofErr w:type="gramStart"/>
+      <w:r>
+        <w:t>carry the device at all times</w:t>
+      </w:r>
+      <w:proofErr w:type="gramEnd"/>
+      <w:r>
+        <w:t>.  Instead, Human Activity Recognition (HAR) through computer vision and machine learning can provide equal or better coverage without being obtrusive</w:t>
       </w:r>
       <w:r>
         <w:t xml:space="preserve"> to many scenarios</w:t>
@@ -3402,7 +3410,15 @@
       </w:r>
       <w:proofErr w:type="spellEnd"/>
       <w:r>
-        <w:t xml:space="preserve"> cameras and collecting example footage.  Finally, the study participants will give qualitative prediction accuracy feedback (e.g., 1-5 star scores).  Their responses combine with various statistical metrics (e.g., number of predictions) to produce a holistic system assessment.</w:t>
+        <w:t xml:space="preserve"> cameras and collecting example footage.  Finally, the study participants will give qualitative prediction accuracy feedback (e.g., </w:t>
+      </w:r>
+      <w:proofErr w:type="gramStart"/>
+      <w:r>
+        <w:t>1-5 star</w:t>
+      </w:r>
+      <w:proofErr w:type="gramEnd"/>
+      <w:r>
+        <w:t xml:space="preserve"> scores).  Their responses combine with various statistical metrics (e.g., number of predictions) to produce a holistic system assessment.</w:t>
       </w:r>
     </w:p>
     <w:p>
@@ -3420,7 +3436,15 @@
         <w:ind w:firstLine="720"/>
       </w:pPr>
       <w:r>
-        <w:t xml:space="preserve">Researchers are innovating across health care using Internet of Things (IoT) devices.  Their efforts predominately focus on wearable technologies that attach sensors to the patient (Tun et al., 2021).  Wearable technologies face significant competition because these solutions have a low barrier to entry, economical pricing, and are mass-producible.  However, these products lack elegance due to restricting movement and necessitating the patient </w:t>
+        <w:t xml:space="preserve">Researchers are innovating across health care using Internet of Things (IoT) devices.  Their efforts predominately focus on wearable technologies that attach sensors to the patient (Tun et al., 2021).  Wearable technologies face significant competition because these solutions have a low barrier to entry, economical pricing, and are </w:t>
+      </w:r>
+      <w:proofErr w:type="gramStart"/>
+      <w:r>
+        <w:t>mass-producible</w:t>
+      </w:r>
+      <w:proofErr w:type="gramEnd"/>
+      <w:r>
+        <w:t xml:space="preserve">.  However, these products lack elegance due to restricting movement and necessitating the patient </w:t>
       </w:r>
       <w:r>
         <w:t>always to</w:t>
@@ -4106,12 +4130,21 @@
                 <w:bCs/>
               </w:rPr>
             </w:pPr>
+            <w:proofErr w:type="gramStart"/>
             <w:r>
               <w:rPr>
                 <w:b/>
                 <w:bCs/>
               </w:rPr>
-              <w:t>No(t only) SQL</w:t>
+              <w:t>No(</w:t>
+            </w:r>
+            <w:proofErr w:type="gramEnd"/>
+            <w:r>
+              <w:rPr>
+                <w:b/>
+                <w:bCs/>
+              </w:rPr>
+              <w:t>t only) SQL</w:t>
             </w:r>
           </w:p>
         </w:tc>
@@ -4754,7 +4787,13 @@
         <w:ind w:firstLine="720"/>
       </w:pPr>
       <w:r>
-        <w:t xml:space="preserve">This research project has </w:t>
+        <w:t xml:space="preserve">This research </w:t>
+      </w:r>
+      <w:r>
+        <w:t>proposal</w:t>
+      </w:r>
+      <w:r>
+        <w:t xml:space="preserve"> has </w:t>
       </w:r>
       <w:r>
         <w:t xml:space="preserve">three </w:t>
@@ -4767,9 +4806,128 @@
       <w:pPr>
         <w:pStyle w:val="Heading3"/>
       </w:pPr>
-      <w:bookmarkStart w:id="9" w:name="_Toc79693679"/>
-      <w:r>
-        <w:t>Core Architectural Design</w:t>
+      <w:r>
+        <w:t>Environmental Configuration</w:t>
+      </w:r>
+    </w:p>
+    <w:p>
+      <w:pPr>
+        <w:ind w:firstLine="720"/>
+      </w:pPr>
+      <w:r>
+        <w:t xml:space="preserve">First, the </w:t>
+      </w:r>
+      <w:r>
+        <w:t xml:space="preserve">research </w:t>
+      </w:r>
+      <w:r>
+        <w:t xml:space="preserve">team installs </w:t>
+      </w:r>
+      <w:proofErr w:type="spellStart"/>
+      <w:r>
+        <w:t>WiFi</w:t>
+      </w:r>
+      <w:proofErr w:type="spellEnd"/>
+      <w:r>
+        <w:t xml:space="preserve">-enabled </w:t>
+      </w:r>
+      <w:proofErr w:type="spellStart"/>
+      <w:r>
+        <w:t>Eufycam</w:t>
+      </w:r>
+      <w:proofErr w:type="spellEnd"/>
+      <w:r>
+        <w:t xml:space="preserve"> 2C cameras to collect short recordings.  These cameras use motion-sensing to trigger short Audio/Video (A/V) recordings (fifteen to sixty seconds).  After the filming completes, its controller </w:t>
+      </w:r>
+      <w:r>
+        <w:t xml:space="preserve">unit </w:t>
+      </w:r>
+      <w:r>
+        <w:t>(</w:t>
+      </w:r>
+      <w:proofErr w:type="spellStart"/>
+      <w:r>
+        <w:t>Eufy</w:t>
+      </w:r>
+      <w:proofErr w:type="spellEnd"/>
+      <w:r>
+        <w:t xml:space="preserve"> Homebase) automatically uploads the file to </w:t>
+      </w:r>
+      <w:r>
+        <w:t xml:space="preserve">a </w:t>
+      </w:r>
+      <w:r>
+        <w:t>Network Attached Storage (NAS).  The file creation event triggers an analysis workflow that extracts and publishes metadata to message buses.  Developers can author extensions using Function</w:t>
+      </w:r>
+      <w:r>
+        <w:t>-</w:t>
+      </w:r>
+      <w:r>
+        <w:t>as</w:t>
+      </w:r>
+      <w:r>
+        <w:t>-</w:t>
+      </w:r>
+      <w:r>
+        <w:t>a</w:t>
+      </w:r>
+      <w:r>
+        <w:t>-</w:t>
+      </w:r>
+      <w:r>
+        <w:t>Service (</w:t>
+      </w:r>
+      <w:proofErr w:type="spellStart"/>
+      <w:r>
+        <w:t>FaaS</w:t>
+      </w:r>
+      <w:proofErr w:type="spellEnd"/>
+      <w:r>
+        <w:t xml:space="preserve">) constructs that subscribe to </w:t>
+      </w:r>
+      <w:r>
+        <w:t>specific</w:t>
+      </w:r>
+      <w:r>
+        <w:t xml:space="preserve"> notifications.</w:t>
+      </w:r>
+      <w:r>
+        <w:t xml:space="preserve">  </w:t>
+      </w:r>
+      <w:r>
+        <w:t>T</w:t>
+      </w:r>
+      <w:r>
+        <w:t>he ECSOS solution routes the metadata into monitoring and response extensions.  These extensions include central services (e.g., identity and state management) and auditing capabilities (e.g., inputs</w:t>
+      </w:r>
+      <w:r>
+        <w:t xml:space="preserve"> and</w:t>
+      </w:r>
+      <w:r>
+        <w:t xml:space="preserve"> prediction</w:t>
+      </w:r>
+      <w:r>
+        <w:t xml:space="preserve"> outcomes</w:t>
+      </w:r>
+      <w:r>
+        <w:t xml:space="preserve">).  One crucial extension is the central audit logs.  These tables are </w:t>
+      </w:r>
+      <w:proofErr w:type="spellStart"/>
+      <w:r>
+        <w:t>queryable</w:t>
+      </w:r>
+      <w:proofErr w:type="spellEnd"/>
+      <w:r>
+        <w:t xml:space="preserve"> within a NoSQL time-series database.</w:t>
+      </w:r>
+    </w:p>
+    <w:p>
+      <w:pPr>
+        <w:pStyle w:val="Heading3"/>
+      </w:pPr>
+      <w:bookmarkStart w:id="9" w:name="_Toc79693680"/>
+      <w:r>
+        <w:t>Extracting Intents</w:t>
       </w:r>
       <w:bookmarkEnd w:id="9"/>
     </w:p>
@@ -4778,82 +4936,31 @@
         <w:ind w:firstLine="720"/>
       </w:pPr>
       <w:r>
-        <w:t xml:space="preserve">First, the team installs </w:t>
-      </w:r>
-      <w:proofErr w:type="spellStart"/>
-      <w:r>
-        <w:t>WiFi</w:t>
-      </w:r>
-      <w:proofErr w:type="spellEnd"/>
-      <w:r>
-        <w:t xml:space="preserve">-enabled </w:t>
-      </w:r>
-      <w:proofErr w:type="spellStart"/>
-      <w:r>
-        <w:t>Eufycam</w:t>
-      </w:r>
-      <w:proofErr w:type="spellEnd"/>
-      <w:r>
-        <w:t xml:space="preserve"> 2C cameras to collect short recordings.  These cameras use motion-sensing to trigger short Audio/Video (A/V) recordings (fifteen to sixty seconds).  After the filming completes, its controller (</w:t>
-      </w:r>
-      <w:proofErr w:type="spellStart"/>
-      <w:r>
-        <w:t>Eufy</w:t>
-      </w:r>
-      <w:proofErr w:type="spellEnd"/>
-      <w:r>
-        <w:t xml:space="preserve"> Homebase) automatically uploads the file to Network Attached Storage (NAS).  The file creation event triggers an analysis workflow that extracts and publishes metadata to message buses.  Developers can author extensions using Function</w:t>
-      </w:r>
-      <w:r>
-        <w:t>-</w:t>
-      </w:r>
-      <w:r>
-        <w:t>as</w:t>
-      </w:r>
-      <w:r>
-        <w:t>-</w:t>
-      </w:r>
-      <w:r>
-        <w:t>a</w:t>
-      </w:r>
-      <w:r>
-        <w:t>-</w:t>
-      </w:r>
-      <w:r>
-        <w:t>Service (</w:t>
-      </w:r>
-      <w:proofErr w:type="spellStart"/>
-      <w:r>
-        <w:t>FaaS</w:t>
-      </w:r>
-      <w:proofErr w:type="spellEnd"/>
-      <w:r>
-        <w:t>) constructs that subscribe to the notifications.</w:t>
-      </w:r>
-    </w:p>
-    <w:p>
-      <w:r>
-        <w:t>T</w:t>
-      </w:r>
-      <w:r>
-        <w:t xml:space="preserve">he ECSOS solution routes the metadata into monitoring and response extensions.  These extensions include central services (e.g., identity and state management) and auditing capabilities (e.g., inputs, predictions, and recommendations).  One crucial extension is the central audit logs.  These tables are </w:t>
-      </w:r>
-      <w:proofErr w:type="spellStart"/>
-      <w:r>
-        <w:t>queryable</w:t>
-      </w:r>
-      <w:proofErr w:type="spellEnd"/>
-      <w:r>
-        <w:t xml:space="preserve"> within a NoSQL time-series database (e.g., Influx).</w:t>
+        <w:t xml:space="preserve">Second, a machine learning algorithm will classify and annotate the video’s contents.  There are several potential implementations (e.g., Open Pose versus </w:t>
+      </w:r>
+      <w:r>
+        <w:t>Das et al.</w:t>
+      </w:r>
+      <w:r>
+        <w:t xml:space="preserve">’s approach).  The performance and resource requirements between these strategies require analysis.  Ideally, the AI model can run in an edge appliance versus uploading into a Public Cloud Service (PCS).  However, </w:t>
+      </w:r>
+      <w:proofErr w:type="gramStart"/>
+      <w:r>
+        <w:t>this raises</w:t>
+      </w:r>
+      <w:proofErr w:type="gramEnd"/>
+      <w:r>
+        <w:t xml:space="preserve"> concerns that the device has sufficient computing capabilities (e.g., parallel processing dozens of cameras).  If analysis occurs within the cloud, then it introduces security and privacy concerns.</w:t>
       </w:r>
     </w:p>
     <w:p>
       <w:pPr>
         <w:pStyle w:val="Heading3"/>
       </w:pPr>
-      <w:bookmarkStart w:id="10" w:name="_Toc79693680"/>
-      <w:r>
-        <w:t>Extracting Intents</w:t>
+      <w:bookmarkStart w:id="10" w:name="_Toc79693681"/>
+      <w:r>
+        <w:lastRenderedPageBreak/>
+        <w:t>Feedback Mechanism</w:t>
       </w:r>
       <w:bookmarkEnd w:id="10"/>
     </w:p>
@@ -4862,45 +4969,95 @@
         <w:ind w:firstLine="720"/>
       </w:pPr>
       <w:r>
-        <w:t>Second, a machine learning algorithm will classify and annotate the video’s contents.  There are several potential implementations (e.g., Open Pose versus Toyota’s approach).  The performance and resource requirements between these strategies require analysis.  Ideally, the AI model can run in an edge appliance versus uploading into a Public Cloud Service (PCS).  However, this raises concerns that the device has sufficient computing capabilities (e.g., parallel processing dozens of cameras).  If analysis occurs within the cloud, then it introduces security and privacy concerns.</w:t>
+        <w:t>Third</w:t>
+      </w:r>
+      <w:r>
+        <w:t xml:space="preserve">, users can provide feedback on model predictions through a mobile app.  The feedback contains qualitative tags and aggregates </w:t>
+      </w:r>
+      <w:r>
+        <w:t xml:space="preserve">centrally </w:t>
+      </w:r>
+      <w:r>
+        <w:t>for offline analysis.  The research team will use this database to assess the system’s accuracy and identify potential quality gaps.  For instance, the responses could indicate that specific intent predictions are unreliable (e.g., use fork versus pen).  Those issues require prioritization and potentially additional training data.</w:t>
       </w:r>
     </w:p>
     <w:p>
       <w:pPr>
-        <w:pStyle w:val="Heading3"/>
+        <w:pStyle w:val="Heading1"/>
       </w:pPr>
-      <w:bookmarkStart w:id="11" w:name="_Toc79693681"/>
-      <w:r>
-        <w:lastRenderedPageBreak/>
-        <w:t>Feedback Mechanism</w:t>
+      <w:bookmarkStart w:id="11" w:name="_Toc79693682"/>
+      <w:r>
+        <w:t>Tenants, Controversies, and Ethical Challenges</w:t>
       </w:r>
       <w:bookmarkEnd w:id="11"/>
+    </w:p>
+    <w:p>
+      <w:r>
+        <w:tab/>
+        <w:t xml:space="preserve">The video monitoring system is privy to many sensitive conversations that take place within the home.  This byproduct introduces strict security and privacy requirements.  Also, some risks come from inaccurate predictions.  For instance, </w:t>
+      </w:r>
+      <w:r>
+        <w:t>the medical response team might deprioritize requests if the system calls for help too frequently</w:t>
+      </w:r>
+      <w:r>
+        <w:t xml:space="preserve"> (</w:t>
+      </w:r>
+      <w:r>
+        <w:t xml:space="preserve">aka crying </w:t>
+      </w:r>
+      <w:r>
+        <w:t>wolf).</w:t>
+      </w:r>
+    </w:p>
+    <w:p>
+      <w:pPr>
+        <w:pStyle w:val="Heading2"/>
+      </w:pPr>
+      <w:bookmarkStart w:id="12" w:name="_Toc79693683"/>
+      <w:r>
+        <w:t>Security Challenges</w:t>
+      </w:r>
+      <w:bookmarkEnd w:id="12"/>
     </w:p>
     <w:p>
       <w:pPr>
         <w:ind w:firstLine="720"/>
       </w:pPr>
       <w:r>
-        <w:t>Fourth, users can provide feedback on model predictions through a mobile app.  The feedback contains qualitative tags and centrally aggregates for offline analysis.  The research team will use this database to assess the system’s accuracy and identify potential quality gaps.  For instance, the responses could indicate that specific intent predictions are unreliable (e.g., use fork versus pen).  Those issues require prioritization and potentially additional training data.</w:t>
-      </w:r>
-    </w:p>
-    <w:p>
-      <w:pPr>
-        <w:pStyle w:val="Heading1"/>
-      </w:pPr>
-      <w:bookmarkStart w:id="12" w:name="_Toc79693682"/>
-      <w:r>
-        <w:t>Tenants, Controversies, and Ethical Challenges</w:t>
-      </w:r>
-      <w:bookmarkEnd w:id="12"/>
+        <w:t xml:space="preserve">The system’s primary purpose is to increase the patients’ quality of life by remaining within their residency longer. Therefore, this mission statement </w:t>
+      </w:r>
+      <w:r>
+        <w:t>obligates</w:t>
+      </w:r>
+      <w:r>
+        <w:t xml:space="preserve"> the solution to </w:t>
+      </w:r>
+      <w:r>
+        <w:t>monitor human activity continuousl</w:t>
+      </w:r>
+      <w:r>
+        <w:t xml:space="preserve">y and respond reliably.  </w:t>
+      </w:r>
+      <w:r>
+        <w:t>P</w:t>
+      </w:r>
+      <w:r>
+        <w:t xml:space="preserve">atients will only use a continuous video recording solution if they trust its security and privacy controls.  There must be explicit and deliberate decisions regarding how information is stored </w:t>
+      </w:r>
+      <w:r>
+        <w:t>and</w:t>
+      </w:r>
+      <w:r>
+        <w:t xml:space="preserve"> transferred.</w:t>
+      </w:r>
     </w:p>
     <w:p>
       <w:pPr>
         <w:pStyle w:val="Heading2"/>
       </w:pPr>
-      <w:bookmarkStart w:id="13" w:name="_Toc79693683"/>
-      <w:r>
-        <w:t>Security Challenges</w:t>
+      <w:bookmarkStart w:id="13" w:name="_Toc79693684"/>
+      <w:r>
+        <w:t>Validity Challenges</w:t>
       </w:r>
       <w:bookmarkEnd w:id="13"/>
     </w:p>
@@ -4909,25 +5066,33 @@
         <w:ind w:firstLine="720"/>
       </w:pPr>
       <w:r>
-        <w:t>The system’s primary purpose is to increase the patients’ quality of life by remaining within their residency longer. Therefore, this mission statement obliges the solution to detect human activity and respond reliably.  Also, patients will only use a continuous video recording solution if they trust its security and privacy controls.  There must be explicit and deliberate decisions regarding how information is stored or transferred.</w:t>
-      </w:r>
-    </w:p>
-    <w:p>
-      <w:pPr>
-        <w:pStyle w:val="Heading2"/>
-      </w:pPr>
-      <w:bookmarkStart w:id="14" w:name="_Toc79693684"/>
-      <w:r>
-        <w:t>Validity Challenges</w:t>
-      </w:r>
-      <w:bookmarkEnd w:id="14"/>
-    </w:p>
-    <w:p>
-      <w:pPr>
-        <w:ind w:firstLine="720"/>
-      </w:pPr>
-      <w:r>
-        <w:t xml:space="preserve"> There are four major threats to research validity internal, external, statistical conclusions, and construct validity (see Table 2).  According to Parker, “it is widely accepted truism that all published research to some extent is flawed.  Because the research enterprise is fraught with many pitfalls, researchers must become well-versed in recognizing, and when possible avoiding design shortcomings</w:t>
+        <w:t xml:space="preserve"> </w:t>
+      </w:r>
+      <w:r>
+        <w:t>The</w:t>
+      </w:r>
+      <w:r>
+        <w:t xml:space="preserve"> four major threat</w:t>
+      </w:r>
+      <w:r>
+        <w:t xml:space="preserve"> categories </w:t>
+      </w:r>
+      <w:r>
+        <w:t xml:space="preserve">to research validity </w:t>
+      </w:r>
+      <w:r>
+        <w:t xml:space="preserve">are </w:t>
+      </w:r>
+      <w:r>
+        <w:t xml:space="preserve">internal, external, statistical conclusions, and construct validity (see Table 2).  According to Parker, “it is widely accepted truism that all published research to some extent is flawed.  Because the research enterprise is fraught with many pitfalls, researchers must become well-versed in recognizing, and when </w:t>
+      </w:r>
+      <w:proofErr w:type="gramStart"/>
+      <w:r>
+        <w:t>possible</w:t>
+      </w:r>
+      <w:proofErr w:type="gramEnd"/>
+      <w:r>
+        <w:t xml:space="preserve"> avoiding design shortcomings</w:t>
       </w:r>
       <w:r>
         <w:t xml:space="preserve"> </w:t>
@@ -4960,30 +5125,18 @@
         </w:sdtContent>
       </w:sdt>
       <w:r>
-        <w:t>.”  The research must explicitly implement controls that minimize these concerns and ensure the results are reproducible.  For instance, the video recordings need to include diverse subjects and automation for external quality auditing.</w:t>
-      </w:r>
-    </w:p>
-    <w:p>
-      <w:pPr>
-        <w:ind w:firstLine="720"/>
-      </w:pPr>
-    </w:p>
-    <w:p>
-      <w:pPr>
-        <w:ind w:firstLine="720"/>
-      </w:pPr>
+        <w:t xml:space="preserve">.”  The research must explicitly </w:t>
+      </w:r>
+      <w:r>
+        <w:lastRenderedPageBreak/>
+        <w:t>implement controls that minimize these concerns and ensure the results are reproducible.  For instance, the video recordings need to include diverse subjects and automation for external quality auditing.</w:t>
+      </w:r>
     </w:p>
     <w:p>
       <w:pPr>
         <w:pStyle w:val="Caption"/>
       </w:pPr>
-    </w:p>
-    <w:p>
-      <w:pPr>
-        <w:pStyle w:val="Caption"/>
-      </w:pPr>
-      <w:r>
-        <w:lastRenderedPageBreak/>
+      <w:r>
         <w:t xml:space="preserve">Table </w:t>
       </w:r>
       <w:r>
@@ -5188,21 +5341,26 @@
       <w:pPr>
         <w:pStyle w:val="Heading1"/>
       </w:pPr>
-      <w:bookmarkStart w:id="15" w:name="_Toc79693685"/>
+      <w:bookmarkStart w:id="14" w:name="_Toc79693685"/>
       <w:r>
         <w:t>Literature Review</w:t>
       </w:r>
-      <w:bookmarkEnd w:id="15"/>
+      <w:bookmarkEnd w:id="14"/>
     </w:p>
     <w:p>
       <w:pPr>
         <w:pStyle w:val="Heading2"/>
       </w:pPr>
-      <w:bookmarkStart w:id="16" w:name="_Toc79693686"/>
-      <w:r>
-        <w:t>Who is the customer</w:t>
-      </w:r>
-      <w:bookmarkEnd w:id="16"/>
+      <w:bookmarkStart w:id="15" w:name="_Toc79693686"/>
+      <w:r>
+        <w:t xml:space="preserve">Who is the </w:t>
+      </w:r>
+      <w:proofErr w:type="gramStart"/>
+      <w:r>
+        <w:t>customer</w:t>
+      </w:r>
+      <w:bookmarkEnd w:id="15"/>
+      <w:proofErr w:type="gramEnd"/>
     </w:p>
     <w:p>
       <w:r>
@@ -5237,7 +5395,13 @@
         </w:sdtContent>
       </w:sdt>
       <w:r>
-        <w:t>.”  Economic constraints within those countries will limit the effectiveness of their welfare programs and adequate services availability. Additionally, over one billion globally have a limiting disability that requires additional support</w:t>
+        <w:t xml:space="preserve">.”  Economic constraints within those countries will limit the effectiveness of their welfare programs and </w:t>
+      </w:r>
+      <w:r>
+        <w:t xml:space="preserve">the availability of </w:t>
+      </w:r>
+      <w:r>
+        <w:t>adequate services. Additionally, over one billion globally have a limiting disability that requires additional support</w:t>
       </w:r>
       <w:sdt>
         <w:sdtPr>
@@ -5267,25 +5431,37 @@
         </w:sdtContent>
       </w:sdt>
       <w:r>
-        <w:t>.  Medical facilities need mechanisms to defuse the situation by reducing costs and deferring the transition to an assisted living home.</w:t>
+        <w:t xml:space="preserve">.  Medical facilities need mechanisms to defuse the situation by reducing costs and deferring the transition to an assisted living </w:t>
+      </w:r>
+      <w:proofErr w:type="gramStart"/>
+      <w:r>
+        <w:t>centers</w:t>
+      </w:r>
+      <w:proofErr w:type="gramEnd"/>
+      <w:r>
+        <w:t>.</w:t>
       </w:r>
     </w:p>
     <w:p>
       <w:pPr>
         <w:pStyle w:val="Heading2"/>
       </w:pPr>
-      <w:bookmarkStart w:id="17" w:name="_Toc79693687"/>
+      <w:bookmarkStart w:id="16" w:name="_Toc79693687"/>
       <w:r>
         <w:t>Challenges with current solutions</w:t>
       </w:r>
-      <w:bookmarkEnd w:id="17"/>
+      <w:bookmarkEnd w:id="16"/>
     </w:p>
     <w:p>
       <w:pPr>
         <w:ind w:firstLine="720"/>
       </w:pPr>
       <w:r>
-        <w:t>Inversely, the explosive growth across IoT, Cloud, Big Data, and Mobile (ICBM) continuously decreases costs and enables new scenarios.  These technologies will revolutionize the health care and wellbeing industries.  Academic and commercial vendors are continuously delivering innovations across these domains.  However, mainstream offerings primarily focus on measuring simple body metrics</w:t>
+        <w:t xml:space="preserve">Inversely, the explosive growth across IoT, Cloud, Big Data, and Mobile (ICBM) continuously decreases costs and enables new scenarios.  These technologies will revolutionize the health care and wellbeing industries.  Academic and commercial vendors are continuously </w:t>
+      </w:r>
+      <w:r>
+        <w:lastRenderedPageBreak/>
+        <w:t>delivering innovations across these domains.  However, mainstream offerings primarily focus on measuring simple body metrics</w:t>
       </w:r>
       <w:sdt>
         <w:sdtPr>
@@ -5315,11 +5491,13 @@
         </w:sdtContent>
       </w:sdt>
       <w:r>
-        <w:t xml:space="preserve">.  While these products provide incremental value, they do not move the needle.  Nearly eight years later, the industry </w:t>
-      </w:r>
-      <w:r>
-        <w:lastRenderedPageBreak/>
-        <w:t>myopically drives toward wearable IoT devices (Tun et al., 2021).  Researchers concentrating on these areas make sense due to the low barrier to entry.  Though, that same ease is commoditizing the products available and stifling creativity.</w:t>
+        <w:t xml:space="preserve">.  While these products provide incremental value, they do not move the needle.  Nearly eight years later, the industry myopically drives toward wearable IoT devices (Tun et al., 2021).  Researchers concentrating on these areas make sense due to the low barrier to entry.  Though, that same ease is commoditizing the products </w:t>
+      </w:r>
+      <w:r>
+        <w:t xml:space="preserve">selection </w:t>
+      </w:r>
+      <w:r>
+        <w:t>and stifling creativity.</w:t>
       </w:r>
     </w:p>
     <w:p>
@@ -5387,7 +5565,31 @@
         </w:sdtContent>
       </w:sdt>
       <w:r>
-        <w:t>.  Additionally, the obtrusive nature of wearable technologies makes them impractical for extended duration scenarios (Razzaq et al., 2020; Singla et al., 2010). Alternatively, specific vendors utilize voice-enabled Personal Digital Assistants (PDA) (e.g., Amazon Alexa).  These products effectively set reminders and record activities (Tan et al., 2020).  However, several scenarios cannot exploit vocal interactions, such as non-native speakers and individuals with vocal disorders.</w:t>
+        <w:t xml:space="preserve">.  Additionally, the obtrusive nature of wearable technologies makes them impractical for extended duration scenarios (Razzaq et al., 2020; Singla et al., 2010). </w:t>
+      </w:r>
+      <w:r>
+        <w:t xml:space="preserve"> </w:t>
+      </w:r>
+      <w:r>
+        <w:t xml:space="preserve">Alternatively, specific vendors utilize voice-enabled Personal Digital Assistants (PDA) (e.g., Amazon Alexa).  These products effectively set reminders and record activities (Tan et al., 2020).  However, several </w:t>
+      </w:r>
+      <w:r>
+        <w:t>situations</w:t>
+      </w:r>
+      <w:r>
+        <w:t xml:space="preserve"> cannot </w:t>
+      </w:r>
+      <w:r>
+        <w:t>leverage</w:t>
+      </w:r>
+      <w:r>
+        <w:t xml:space="preserve"> </w:t>
+      </w:r>
+      <w:r>
+        <w:t>voice technologies</w:t>
+      </w:r>
+      <w:r>
+        <w:t>, such as non-native speakers and individuals with vocal disorders.</w:t>
       </w:r>
     </w:p>
     <w:p>
@@ -5425,15 +5627,7 @@
         </w:sdtContent>
       </w:sdt>
       <w:r>
-        <w:t xml:space="preserve">.  Due to the high cost, few patients have private nurses and receive fractional supervision </w:t>
-      </w:r>
-      <w:proofErr w:type="spellStart"/>
-      <w:r>
-        <w:t>timeslices</w:t>
-      </w:r>
-      <w:proofErr w:type="spellEnd"/>
-      <w:r>
-        <w:t xml:space="preserve">.  Instead, patients could receive continuous observation at lower costs using Computer Vision. </w:t>
+        <w:t xml:space="preserve">.  Due to the high cost, few patients have private nurses and receive fractional supervision.  Instead, patients could receive continuous observation at lower costs using Computer Vision. </w:t>
       </w:r>
       <w:r>
         <w:t xml:space="preserve"> </w:t>
@@ -5446,11 +5640,12 @@
       <w:pPr>
         <w:pStyle w:val="Heading2"/>
       </w:pPr>
-      <w:bookmarkStart w:id="18" w:name="_Toc79693688"/>
-      <w:r>
+      <w:bookmarkStart w:id="17" w:name="_Toc79693688"/>
+      <w:r>
+        <w:lastRenderedPageBreak/>
         <w:t>Implementing unobtrusive systems</w:t>
       </w:r>
-      <w:bookmarkEnd w:id="18"/>
+      <w:bookmarkEnd w:id="17"/>
     </w:p>
     <w:p>
       <w:pPr>
@@ -5465,11 +5660,7 @@
       </w:r>
       <w:proofErr w:type="spellEnd"/>
       <w:r>
-        <w:t xml:space="preserve"> et al., 218).  However, </w:t>
-      </w:r>
-      <w:r>
-        <w:lastRenderedPageBreak/>
-        <w:t>training these computer vision models requires domain-specific video clips (Das et al., 2019; Razzaq et al., 2020).  Most open-source datasets contain outdoor and sporting activity, which is generally different from indoor behavior.  Researchers mitigate these issues by minimizing project scope (Yi &amp; Feng, 2021; Chen et al., 2020).  While this is acceptable during the proof-of-concept design, it will impact productization.</w:t>
+        <w:t xml:space="preserve"> et al., 218).  However, training these computer vision models requires domain-specific video clips (Das et al., 2019; Razzaq et al., 2020).  Most open-source datasets contain outdoor and sporting activity, which is generally different from indoor behavior.  Researchers mitigate these issues by minimizing project scope (Yi &amp; Feng, 2021; Chen et al., 2020).  While this is acceptable during the proof-of-concept design, it will impact productization.</w:t>
       </w:r>
     </w:p>
     <w:p>
@@ -5477,7 +5668,37 @@
         <w:ind w:firstLine="720"/>
       </w:pPr>
       <w:r>
-        <w:t>After creating the training video, perform Human Activity Recognition (HAR) through a two-step process (Razzaq et al., 2020; Chen et al., 2020; Yi &amp; Feng, 2021).  First, a process extracts the subject’s skeletal position from a given frame.  This phase begins with decoding the information into RGB+D (Red Green Blue and Depth) matrices.  Next, the researchers use Convolutional Neural Networks (CNN) to identify the body parts within the frame.  If the room has multiple cameras, then a normalization process must build a consistent 3-D representation.  The normalization needs to also account for noise and scaling challenges.  These issues occur because the patient can freely move around the room. Microsoft’s Kinect Sensor supports automating this step to a certain extent.  Alternatively, Carnegie Mellon University’s Open Pose library can approximate the 3-D skeletal structure from 2-D images.</w:t>
+        <w:t>After creating the training video</w:t>
+      </w:r>
+      <w:r>
+        <w:t>s</w:t>
+      </w:r>
+      <w:r>
+        <w:t xml:space="preserve">, </w:t>
+      </w:r>
+      <w:r>
+        <w:t xml:space="preserve">researchers </w:t>
+      </w:r>
+      <w:r>
+        <w:t>perform Human Activity Recognition (HAR) through a two-step process (Razzaq et al., 2020; Chen et al., 2020; Yi &amp; Feng, 2021).  First, a process extracts the subject’s skeletal position from a given frame.  This phase begins with decoding the information into RGB+D (Red</w:t>
+      </w:r>
+      <w:r>
+        <w:t>,</w:t>
+      </w:r>
+      <w:r>
+        <w:t xml:space="preserve"> Green</w:t>
+      </w:r>
+      <w:r>
+        <w:t>,</w:t>
+      </w:r>
+      <w:r>
+        <w:t xml:space="preserve"> Blue</w:t>
+      </w:r>
+      <w:r>
+        <w:t>,</w:t>
+      </w:r>
+      <w:r>
+        <w:t xml:space="preserve"> and Depth) matrices.  Next, the researchers use Convolutional Neural Networks (CNN) to identify the body parts within the frame.  If the room has multiple cameras, then a normalization process must build a consistent 3D representation.  The normalization needs to also account for noise and scaling challenges.  These issues occur because the patient can freely move around the room. Microsoft’s Kinect Sensor supports automating this step to a certain extent.  Alternatively, Carnegie Mellon University’s Open Pose library can approximate the 3-D skeletal structure from 2-D images.</w:t>
       </w:r>
     </w:p>
     <w:p>
@@ -5513,11 +5734,29 @@
         <w:ind w:firstLine="720"/>
       </w:pPr>
       <w:r>
-        <w:t xml:space="preserve">Second, a process needs to determine the skeletal changes by comparing the input 3-D skeleton against the previous frame’s position.  After determining the delta movement updates, a recurrent sequence algorithm predicts the activity.  The implementation is different between each </w:t>
-      </w:r>
-      <w:r>
         <w:lastRenderedPageBreak/>
-        <w:t>publication (e.g., Dynamic Time Warping and Long-Term Short-Term Memory LTSM). However, the general strategy of using Recurrent Neural Networks (RNN) remains the same.  After evaluating a sequence of skeletal movements, the algorithm will classify the action.</w:t>
+        <w:t>Next</w:t>
+      </w:r>
+      <w:r>
+        <w:t xml:space="preserve">, a </w:t>
+      </w:r>
+      <w:r>
+        <w:t xml:space="preserve">second </w:t>
+      </w:r>
+      <w:r>
+        <w:t xml:space="preserve">process </w:t>
+      </w:r>
+      <w:r>
+        <w:t>must</w:t>
+      </w:r>
+      <w:r>
+        <w:t xml:space="preserve"> determine the skeletal changes by comparing the input 3D skeleton against the previous frame’s position.  After determining the delta movement updates, a recurrent sequence algorithm predicts the activity.  The implementation is different between each publication (e.g., Dynamic Time Warping </w:t>
+      </w:r>
+      <w:r>
+        <w:t xml:space="preserve">or </w:t>
+      </w:r>
+      <w:r>
+        <w:t>Long-Term Short-Term Memory LTSM). However, the general strategy of using Recurrent Neural Networks (RNN) remains the same.  After evaluating a sequence of skeletal movements, the algorithm will classify the action.</w:t>
       </w:r>
     </w:p>
     <w:p>
@@ -5548,16 +5787,15 @@
         </w:drawing>
       </w:r>
     </w:p>
-    <w:p/>
     <w:p>
       <w:pPr>
         <w:pStyle w:val="Heading2"/>
       </w:pPr>
-      <w:bookmarkStart w:id="19" w:name="_Toc79693689"/>
+      <w:bookmarkStart w:id="18" w:name="_Toc79693689"/>
       <w:r>
         <w:t>Scaling the classification process</w:t>
       </w:r>
-      <w:bookmarkEnd w:id="19"/>
+      <w:bookmarkEnd w:id="18"/>
     </w:p>
     <w:p>
       <w:r>
@@ -5592,15 +5830,60 @@
         </w:sdtContent>
       </w:sdt>
       <w:r>
-        <w:t xml:space="preserve">.  For example, predicting that the subject is picking up a fork, spoon, or cup is similar.  The classifier can determine which </w:t>
-      </w:r>
-      <w:proofErr w:type="spellStart"/>
-      <w:r>
-        <w:t>subactivity</w:t>
-      </w:r>
-      <w:proofErr w:type="spellEnd"/>
-      <w:r>
-        <w:t xml:space="preserve"> compositing predictions the subject lifts an object and a standard object classifier.  </w:t>
+        <w:t xml:space="preserve">.  For example, predicting that the subject is picking up a fork, spoon, or cup is similar.  </w:t>
+      </w:r>
+      <w:r>
+        <w:t xml:space="preserve">Expert systems can handle all three scenarios using simple Boolean algebra that combines a binary classifier and an object classifier.  The binary classifier only needs to determine </w:t>
+      </w:r>
+      <w:r>
+        <w:rPr>
+          <w:i/>
+          <w:iCs/>
+        </w:rPr>
+        <w:t>if</w:t>
+      </w:r>
+      <w:r>
+        <w:t xml:space="preserve"> the subject is lifting an object.  When the second classifier reports that the object </w:t>
+      </w:r>
+      <w:r>
+        <w:rPr>
+          <w:i/>
+          <w:iCs/>
+        </w:rPr>
+        <w:t>is</w:t>
+      </w:r>
+      <w:r>
+        <w:t xml:space="preserve"> a spoon, the system can reliably infer that </w:t>
+      </w:r>
+      <w:r>
+        <w:rPr>
+          <w:i/>
+          <w:iCs/>
+        </w:rPr>
+        <w:t xml:space="preserve">the </w:t>
+      </w:r>
+      <w:r>
+        <w:rPr>
+          <w:i/>
+          <w:iCs/>
+        </w:rPr>
+        <w:t>person</w:t>
+      </w:r>
+      <w:r>
+        <w:rPr>
+          <w:i/>
+          <w:iCs/>
+        </w:rPr>
+        <w:t xml:space="preserve"> is lifting a spoon</w:t>
+      </w:r>
+      <w:r>
+        <w:t xml:space="preserve">.  Researchers can use this strategy to define taxonomies that cover the full </w:t>
+      </w:r>
+      <w:r>
+        <w:t xml:space="preserve">breadth and depth of </w:t>
+      </w:r>
+      <w:r>
+        <w:t>human movements.</w:t>
       </w:r>
     </w:p>
     <w:p>
@@ -5608,7 +5891,11 @@
         <w:ind w:firstLine="720"/>
       </w:pPr>
       <w:r>
-        <w:t>Though, in practice, there can be issues programmatically choosing the correct composite models.  One solution involves executing dozens of binary classifiers, then filtering the outputs using a voting scheme</w:t>
+        <w:t xml:space="preserve">Though, in practice, there can be issues programmatically choosing the correct composite models.  One solution involves executing dozens of binary classifiers, then filtering the outputs </w:t>
+      </w:r>
+      <w:r>
+        <w:lastRenderedPageBreak/>
+        <w:t>using a voting scheme</w:t>
       </w:r>
       <w:sdt>
         <w:sdtPr>
@@ -5645,9 +5932,122 @@
       <w:pPr>
         <w:pStyle w:val="Heading2"/>
       </w:pPr>
-      <w:bookmarkStart w:id="20" w:name="_Toc79693690"/>
+      <w:bookmarkStart w:id="19" w:name="_Toc79693690"/>
       <w:r>
         <w:t>Integrating AI/ML into the ecosystem</w:t>
+      </w:r>
+      <w:bookmarkEnd w:id="19"/>
+    </w:p>
+    <w:p>
+      <w:pPr>
+        <w:ind w:firstLine="720"/>
+      </w:pPr>
+      <w:r>
+        <w:t>The most powerful artificial intelligence applications use machines to enhance human capabilities rather than replace them (</w:t>
+      </w:r>
+      <w:proofErr w:type="spellStart"/>
+      <w:r>
+        <w:t>Heer</w:t>
+      </w:r>
+      <w:proofErr w:type="spellEnd"/>
+      <w:r>
+        <w:t xml:space="preserve">, 2019; </w:t>
+      </w:r>
+      <w:proofErr w:type="spellStart"/>
+      <w:r>
+        <w:t>Boire</w:t>
+      </w:r>
+      <w:proofErr w:type="spellEnd"/>
+      <w:r>
+        <w:t xml:space="preserve">, 2017).  For instance, a person can write a more profound business case than a machine; however, the same machine will have fewer misspellings and grammatical errors.  This </w:t>
+      </w:r>
+      <w:r>
+        <w:t>dichotomy</w:t>
+      </w:r>
+      <w:r>
+        <w:t xml:space="preserve"> exists because humans specialize in contextualizing thought</w:t>
+      </w:r>
+      <w:r>
+        <w:t>,</w:t>
+      </w:r>
+      <w:r>
+        <w:t xml:space="preserve"> versus </w:t>
+      </w:r>
+      <w:r>
+        <w:t xml:space="preserve">machines use </w:t>
+      </w:r>
+      <w:r>
+        <w:t>patterns to make predictions (</w:t>
+      </w:r>
+      <w:proofErr w:type="spellStart"/>
+      <w:r>
+        <w:t>Schleer</w:t>
+      </w:r>
+      <w:proofErr w:type="spellEnd"/>
+      <w:r>
+        <w:t xml:space="preserve"> et al., 2019).  Artificial intelligence is a tool that can automate mechanical tasks, pattern match data, and enhance human capabilities.  Organizations can use these means to improve efficiency and reduce wastefulness.  These innovations deprecate the need for specific skill sets and lower the entry barrier into other expert systems.  </w:t>
+      </w:r>
+    </w:p>
+    <w:p>
+      <w:pPr>
+        <w:ind w:firstLine="720"/>
+      </w:pPr>
+      <w:r>
+        <w:t xml:space="preserve">For instance, a recent demonstration shows that AI/ML can map facial expressions to pain levels with 93% accuracy (Nugroho et al., 2018).  These capabilities could enable every patient access to a well-trained and vigilant private nurse.  Other publications chose to </w:t>
+      </w:r>
+      <w:r>
+        <w:t xml:space="preserve">send telemetry, like pain levels, to remote management features in </w:t>
+      </w:r>
+      <w:r>
+        <w:t>cloud services (</w:t>
+      </w:r>
+      <w:proofErr w:type="spellStart"/>
+      <w:r>
+        <w:t>Elloumi</w:t>
+      </w:r>
+      <w:proofErr w:type="spellEnd"/>
+      <w:r>
+        <w:t xml:space="preserve"> et al., 2020; Chen et al., 2020).  </w:t>
+      </w:r>
+      <w:r>
+        <w:t xml:space="preserve">Centralizing the </w:t>
+      </w:r>
+      <w:r>
+        <w:t>patient</w:t>
+      </w:r>
+      <w:r>
+        <w:t>s’</w:t>
+      </w:r>
+      <w:r>
+        <w:t xml:space="preserve"> telemetry</w:t>
+      </w:r>
+      <w:r>
+        <w:t xml:space="preserve"> enables </w:t>
+      </w:r>
+      <w:r>
+        <w:t xml:space="preserve">the nursing staff </w:t>
+      </w:r>
+      <w:r>
+        <w:t>to prioritize their time and resources more efficiently</w:t>
+      </w:r>
+      <w:r>
+        <w:t>.</w:t>
+      </w:r>
+      <w:r>
+        <w:t xml:space="preserve">  </w:t>
+      </w:r>
+      <w:r>
+        <w:t>Additionally, patients receive benefits from knowing that the staff will be there during a medical crisis.  The alternative is to wait for the nurse to make their rounds and hope for a positive outcome.</w:t>
+      </w:r>
+    </w:p>
+    <w:p>
+      <w:pPr>
+        <w:pStyle w:val="Heading2"/>
+      </w:pPr>
+      <w:bookmarkStart w:id="20" w:name="_Toc79693691"/>
+      <w:r>
+        <w:lastRenderedPageBreak/>
+        <w:t>Including Cyber-Physical Systems</w:t>
       </w:r>
       <w:bookmarkEnd w:id="20"/>
     </w:p>
@@ -5656,76 +6056,37 @@
         <w:ind w:firstLine="720"/>
       </w:pPr>
       <w:r>
-        <w:lastRenderedPageBreak/>
-        <w:t>The most powerful artificial intelligence applications use machines to enhance human capabilities rather than replace them (</w:t>
-      </w:r>
-      <w:proofErr w:type="spellStart"/>
-      <w:r>
-        <w:t>Heer</w:t>
-      </w:r>
-      <w:proofErr w:type="spellEnd"/>
-      <w:r>
-        <w:t xml:space="preserve">, 2019; </w:t>
-      </w:r>
-      <w:proofErr w:type="spellStart"/>
-      <w:r>
-        <w:t>Boire</w:t>
-      </w:r>
-      <w:proofErr w:type="spellEnd"/>
-      <w:r>
-        <w:t xml:space="preserve">, 2017).  For instance, a person can write a more profound business case than a machine; however, the same machine will have fewer misspellings and grammatical errors.  This </w:t>
-      </w:r>
-      <w:r>
-        <w:t>dichotomy</w:t>
-      </w:r>
-      <w:r>
-        <w:t xml:space="preserve"> exists because humans specialize in contextualizing thought versus using patterns to make predictions (</w:t>
-      </w:r>
-      <w:proofErr w:type="spellStart"/>
-      <w:r>
-        <w:t>Schleer</w:t>
-      </w:r>
-      <w:proofErr w:type="spellEnd"/>
-      <w:r>
-        <w:t xml:space="preserve"> et al., 2019).  Artificial intelligence is a tool that can automate mechanical tasks, pattern match data, and enhance human capabilities.  Organizations can use these means to improve efficiency and reduce wastefulness.  These innovations deprecate the need for specific skill sets and lower the entry barrier into other expert systems.  While this causes an initial decrease number of jobs, entirely new industries follow shortly afterward.  When a society can replace low-paying jobs with multiple high-paying industries, this promotion justifies the short-term pain.</w:t>
-      </w:r>
-    </w:p>
-    <w:p>
-      <w:pPr>
-        <w:ind w:firstLine="720"/>
-      </w:pPr>
-      <w:r>
-        <w:t>For instance, a recent demonstration shows that AI/ML can map facial expressions to pain levels with 93% accuracy (Nugroho et al., 2018).  These capabilities could enable every patient access to a well-trained and vigilant private nurse.  Other publications chose to forward the observations to cloud services for remote management features (</w:t>
-      </w:r>
-      <w:proofErr w:type="spellStart"/>
-      <w:r>
-        <w:t>Elloumi</w:t>
-      </w:r>
-      <w:proofErr w:type="spellEnd"/>
-      <w:r>
-        <w:t xml:space="preserve"> et al., 2020; Chen et al., 2020).  After centralizing patient telemetry, the nursing staff can more efficiently prioritize their time and resources.</w:t>
-      </w:r>
-    </w:p>
-    <w:p>
-      <w:pPr>
-        <w:pStyle w:val="Heading2"/>
-      </w:pPr>
-      <w:bookmarkStart w:id="21" w:name="_Toc79693691"/>
-      <w:r>
-        <w:t>Including Cyber-Physical Systems</w:t>
-      </w:r>
-      <w:bookmarkEnd w:id="21"/>
-    </w:p>
-    <w:p>
-      <w:pPr>
-        <w:ind w:firstLine="720"/>
-      </w:pPr>
-      <w:r>
-        <w:t xml:space="preserve">The Internet of Things (IoT) represents the next evolutionary step in communication and system connectivity.  Naïve outsiders see this industry as a series of gimmicks, Apple watches, and Smart toasters.  More importantly, those statements are factual and create the missing bridge between cyber and physical systems (CPS).  This capability comes from sensor and input networks that emit telemetry into ubiquitous cloud computing and machine learning platforms.  </w:t>
-      </w:r>
-      <w:r>
-        <w:lastRenderedPageBreak/>
-        <w:t xml:space="preserve">Big Data and artificial intelligence solutions can </w:t>
+        <w:t>The Internet of Things (IoT) represents the next evolutionary step in communication and system connectivity.  Naïve outsiders see this industry as a series of gimmicks</w:t>
+      </w:r>
+      <w:r>
+        <w:t xml:space="preserve"> (e.g., </w:t>
+      </w:r>
+      <w:r>
+        <w:t>Apple watches and Smart toasters</w:t>
+      </w:r>
+      <w:r>
+        <w:t>)</w:t>
+      </w:r>
+      <w:r>
+        <w:t xml:space="preserve">.  More importantly, </w:t>
+      </w:r>
+      <w:r>
+        <w:t xml:space="preserve">IoT technologies create </w:t>
+      </w:r>
+      <w:r>
+        <w:t xml:space="preserve">the missing bridge between </w:t>
+      </w:r>
+      <w:r>
+        <w:t xml:space="preserve">the virtual </w:t>
+      </w:r>
+      <w:r>
+        <w:t xml:space="preserve">and physical </w:t>
+      </w:r>
+      <w:r>
+        <w:t>worlds</w:t>
+      </w:r>
+      <w:r>
+        <w:t xml:space="preserve">.  This capability comes from sensor and input networks that emit telemetry into ubiquitous cloud computing and machine learning platforms.  Big Data and artificial intelligence solutions can </w:t>
       </w:r>
       <w:r>
         <w:t xml:space="preserve">control </w:t>
@@ -5837,7 +6198,11 @@
         </w:sdtContent>
       </w:sdt>
       <w:r>
-        <w:t>.  However, distributed systems are the most complicated computing environments because of their parallel and asynchronous nature.  Many implementations also make false assumptions regarding the network’s reliability, security, homogeneousness, latency, bandwidth, and transport costs</w:t>
+        <w:t xml:space="preserve">.  </w:t>
+      </w:r>
+      <w:r>
+        <w:lastRenderedPageBreak/>
+        <w:t>However, distributed systems are the most complicated computing environments because of their parallel and asynchronous nature.  Many implementations also make false assumptions regarding the network’s reliability, security, homogeneousness, latency, bandwidth, and transport costs</w:t>
       </w:r>
       <w:sdt>
         <w:sdtPr>
@@ -5897,22 +6262,18 @@
         </w:sdtContent>
       </w:sdt>
       <w:r>
-        <w:t xml:space="preserve">.  </w:t>
-      </w:r>
-      <w:r>
-        <w:lastRenderedPageBreak/>
-        <w:t>These strategies follow reactive (e.g., heart-beating) combinations and proactive solutions (e.g., rejuvenation tactics).</w:t>
+        <w:t>.  These strategies follow reactive (e.g., heart-beating) combinations and proactive solutions (e.g., rejuvenation tactics).</w:t>
       </w:r>
     </w:p>
     <w:p>
       <w:pPr>
         <w:pStyle w:val="Heading2"/>
       </w:pPr>
-      <w:bookmarkStart w:id="22" w:name="_Toc79693692"/>
+      <w:bookmarkStart w:id="21" w:name="_Toc79693692"/>
       <w:r>
         <w:t>Summary</w:t>
       </w:r>
-      <w:bookmarkEnd w:id="22"/>
+      <w:bookmarkEnd w:id="21"/>
     </w:p>
     <w:p>
       <w:r>
@@ -5924,11 +6285,11 @@
       <w:pPr>
         <w:pStyle w:val="Heading3"/>
       </w:pPr>
-      <w:bookmarkStart w:id="23" w:name="_Toc79693693"/>
+      <w:bookmarkStart w:id="22" w:name="_Toc79693693"/>
       <w:r>
         <w:t>Customer Observations</w:t>
       </w:r>
-      <w:bookmarkEnd w:id="23"/>
+      <w:bookmarkEnd w:id="22"/>
       <w:r>
         <w:t xml:space="preserve"> </w:t>
       </w:r>
@@ -5945,17 +6306,18 @@
       <w:pPr>
         <w:pStyle w:val="Heading3"/>
       </w:pPr>
-      <w:bookmarkStart w:id="24" w:name="_Toc79693694"/>
+      <w:bookmarkStart w:id="23" w:name="_Toc79693694"/>
       <w:r>
         <w:t>Unobtrusive Methods</w:t>
       </w:r>
-      <w:bookmarkEnd w:id="24"/>
+      <w:bookmarkEnd w:id="23"/>
     </w:p>
     <w:p>
       <w:pPr>
         <w:ind w:firstLine="720"/>
       </w:pPr>
       <w:r>
+        <w:lastRenderedPageBreak/>
         <w:t>Implementing unobtrusive systems is significantly more complex, requiring a collection of Computer Vision and Human Activity Recognition (HAR) algorithms.  Researchers typically build a process that tracks skeletal structures in 3-D space using Convolutional Neural Network (CNN) algorithms.  Afterward, Recurrent Neural Networks (RNN) monitor changes to predict the patient’s behavior.  Maintaining massive monolithic architectures is challenging, and this causes practitioners to employ ens</w:t>
       </w:r>
       <w:r>
@@ -5964,16 +6326,21 @@
       <w:r>
         <w:t>mble methods.</w:t>
       </w:r>
+    </w:p>
+    <w:p>
+      <w:pPr>
+        <w:ind w:firstLine="720"/>
+      </w:pPr>
     </w:p>
     <w:p>
       <w:pPr>
         <w:pStyle w:val="Heading3"/>
       </w:pPr>
-      <w:bookmarkStart w:id="25" w:name="_Toc79693695"/>
+      <w:bookmarkStart w:id="24" w:name="_Toc79693695"/>
       <w:r>
         <w:t>Integrating Cyber-Physical Systems</w:t>
       </w:r>
-      <w:bookmarkEnd w:id="25"/>
+      <w:bookmarkEnd w:id="24"/>
     </w:p>
     <w:p>
       <w:r>
@@ -5983,11 +6350,18 @@
           <w:i/>
           <w:iCs/>
         </w:rPr>
-        <w:lastRenderedPageBreak/>
         <w:tab/>
       </w:r>
       <w:r>
-        <w:t xml:space="preserve">Requiring registered nurses to perform every task is prohibitively expensive.  Instead, automation must exist for, e.g., dispense medication.  Those systems require a communication bridge that enables cloud services to manipulate the physical world.  Several researchers explore these ideas through targeted case studies and mock stages (e.g., miniature replica houses).  These concept studies enumerate numerous successes and challenges with integrating health care into a private residence.  Generally speaking, the research suggests that existing technology is adequate for implementing these systems.  However, designers must cobble components from multiple vendors that utilize different technology stacks.  Without a consistent control plane and data models, </w:t>
+        <w:t xml:space="preserve">Requiring registered nurses to perform every task is prohibitively expensive.  Instead, automation must exist for, e.g., dispense medication.  Those systems require a communication bridge that enables cloud services to manipulate the physical world.  Several researchers explore these ideas through targeted case studies and mock stages (e.g., miniature replica houses).  These concept studies enumerate numerous successes and challenges with integrating health care into a private residence.  </w:t>
+      </w:r>
+      <w:proofErr w:type="gramStart"/>
+      <w:r>
+        <w:t>Generally speaking, the</w:t>
+      </w:r>
+      <w:proofErr w:type="gramEnd"/>
+      <w:r>
+        <w:t xml:space="preserve"> research suggests that existing technology is adequate for implementing these systems.  However, designers must cobble components from multiple vendors that utilize different technology stacks.  Without a consistent control plane and data models, </w:t>
       </w:r>
       <w:r>
         <w:t xml:space="preserve">the barrier to entry is significant for </w:t>
@@ -6003,35 +6377,41 @@
       <w:pPr>
         <w:pStyle w:val="Heading1"/>
       </w:pPr>
-      <w:bookmarkStart w:id="26" w:name="_Toc79693696"/>
+      <w:bookmarkStart w:id="25" w:name="_Toc79693696"/>
       <w:r>
         <w:t>Research Method</w:t>
       </w:r>
       <w:r>
         <w:t>ology</w:t>
       </w:r>
-      <w:bookmarkEnd w:id="26"/>
+      <w:bookmarkEnd w:id="25"/>
     </w:p>
     <w:p>
       <w:pPr>
         <w:ind w:firstLine="720"/>
       </w:pPr>
-      <w:r>
-        <w:t>Before starting any significant undertaking, there needs to be a formal project plan that scopes the intent. Additionally, the plan must define mechanisms to measure the success and impact of those efforts.  Without those prerequisites, it can be challenging or impossible to prove the resources efficiently produce the project’s results.</w:t>
+      <w:proofErr w:type="gramStart"/>
+      <w:r>
+        <w:t>Before starting any significant undertaking, there</w:t>
+      </w:r>
+      <w:proofErr w:type="gramEnd"/>
+      <w:r>
+        <w:t xml:space="preserve"> needs to be a formal project plan that scopes the intent. Additionally, the plan must define mechanisms to measure the success and impact of those efforts.  Without those prerequisites, it can be challenging or impossible to prove the resources efficiently produce the project’s results.</w:t>
       </w:r>
     </w:p>
     <w:p>
       <w:pPr>
         <w:pStyle w:val="Heading2"/>
       </w:pPr>
-      <w:bookmarkStart w:id="27" w:name="_Toc79693697"/>
+      <w:bookmarkStart w:id="26" w:name="_Toc79693697"/>
       <w:r>
         <w:t>Artifacts</w:t>
       </w:r>
-      <w:bookmarkEnd w:id="27"/>
+      <w:bookmarkEnd w:id="26"/>
     </w:p>
     <w:p>
       <w:r>
+        <w:lastRenderedPageBreak/>
         <w:tab/>
         <w:t xml:space="preserve">This research project has three core components which collectively form a proof-of-concept implementation and mechanism to measure results.  First, the team installs </w:t>
       </w:r>
@@ -6073,8 +6453,15 @@
         <w:ind w:firstLine="720"/>
       </w:pPr>
       <w:r>
-        <w:lastRenderedPageBreak/>
-        <w:t xml:space="preserve">Second, a machine learning algorithm will classify and annotate the Human Activity Recognition (HAR) metadata.  There are several potential implementations (e.g., Open Pose versus Das et al.’s approach).  The performance and resource requirements between these strategies must exist.  Ideally, the model can run in an edge appliance versus uploading into a Public Cloud Service (PCS).  However, this raises concerns that the device has sufficient computing capabilities (e.g., parallel processing dozens of cameras).  If analysis occurs within the cloud, then it introduces security and privacy concerns. </w:t>
+        <w:t xml:space="preserve">Second, a machine learning algorithm will classify and annotate the Human Activity Recognition (HAR) metadata.  There are several potential implementations (e.g., Open Pose versus Das et al.’s approach).  The performance and resource requirements between these strategies must exist.  Ideally, the model can run in an edge appliance versus uploading into a Public Cloud Service (PCS).  However, </w:t>
+      </w:r>
+      <w:proofErr w:type="gramStart"/>
+      <w:r>
+        <w:t>this raises</w:t>
+      </w:r>
+      <w:proofErr w:type="gramEnd"/>
+      <w:r>
+        <w:t xml:space="preserve"> concerns that the device has sufficient computing capabilities (e.g., parallel processing dozens of cameras).  If analysis occurs within the cloud, then it introduces security and privacy concerns. </w:t>
       </w:r>
     </w:p>
     <w:p>
@@ -6097,19 +6484,23 @@
       <w:pPr>
         <w:pStyle w:val="Heading3"/>
       </w:pPr>
-      <w:bookmarkStart w:id="28" w:name="_Toc79693698"/>
-      <w:bookmarkStart w:id="29" w:name="_Toc79693699"/>
+      <w:bookmarkStart w:id="27" w:name="_Toc79693698"/>
+      <w:bookmarkStart w:id="28" w:name="_Toc79693699"/>
       <w:r>
         <w:t>User Roles</w:t>
       </w:r>
-      <w:bookmarkEnd w:id="29"/>
+      <w:bookmarkEnd w:id="28"/>
     </w:p>
     <w:p>
       <w:pPr>
         <w:ind w:firstLine="720"/>
       </w:pPr>
       <w:r>
-        <w:t>Aside from patients, there are three additional user roles: nurses and healthcare providers, family members, and administrators.  These users can use a mobile app or web portal to access the relevant data.  All operations from either UI (User Interface) require Authentication, Authorization, and Auditing (AAA).  When systems mandate AAA enforcement, it prevents negligence or malicious actions while increasing transparency.  It is also critical that the patient maintains control of their privacy.  For example, they might want to share a weekly aggregate health report with family members, not verbose details.</w:t>
+        <w:t xml:space="preserve">Aside from patients, there are three additional user roles: nurses and healthcare providers, family members, and administrators.  These users can use a mobile app or web portal to access the relevant data.  All operations from either UI (User Interface) require Authentication, </w:t>
+      </w:r>
+      <w:r>
+        <w:lastRenderedPageBreak/>
+        <w:t>Authorization, and Auditing (AAA).  When systems mandate AAA enforcement, it prevents negligence or malicious actions while increasing transparency.  It is also critical that the patient maintains control of their privacy.  For example, they might want to share a weekly aggregate health report with family members, not verbose details.</w:t>
       </w:r>
     </w:p>
     <w:p>
@@ -6119,16 +6510,20 @@
       <w:r>
         <w:t>System Architecture</w:t>
       </w:r>
-      <w:bookmarkEnd w:id="28"/>
+      <w:bookmarkEnd w:id="27"/>
     </w:p>
     <w:p>
       <w:r>
         <w:tab/>
-        <w:t xml:space="preserve">Elderly Care SOS requires cameras, network storage, and a custom-built appliance (see Figure 3). Optionally patients can extend the system with various CPS device integrations (e.g., remote smoke detector).  The appliance must have enough computing and storage resources to </w:t>
-      </w:r>
-      <w:r>
-        <w:lastRenderedPageBreak/>
-        <w:t>perform model predictions, persist state, and execute several micro-services.  Periodically, the on-premise system needs to synchronize with an external cloud component.  These synchronization operations include sending status reports, downloading updates, and issuing assistance requests.</w:t>
+        <w:t xml:space="preserve">Elderly Care SOS requires cameras, network storage, and a custom-built appliance (see Figure 3). Optionally patients can extend the system with various CPS device integrations (e.g., remote smoke detector).  The appliance must have enough computing and storage resources to perform model predictions, persist state, and execute several micro-services.  Periodically, the </w:t>
+      </w:r>
+      <w:proofErr w:type="gramStart"/>
+      <w:r>
+        <w:t>on-premise</w:t>
+      </w:r>
+      <w:proofErr w:type="gramEnd"/>
+      <w:r>
+        <w:t xml:space="preserve"> system needs to synchronize with an external cloud component.  These synchronization operations include sending status reports, downloading updates, and issuing assistance requests.</w:t>
       </w:r>
     </w:p>
     <w:p>
@@ -6188,11 +6583,11 @@
       <w:pPr>
         <w:pStyle w:val="Heading3"/>
       </w:pPr>
-      <w:bookmarkStart w:id="30" w:name="_Toc79693700"/>
+      <w:bookmarkStart w:id="29" w:name="_Toc79693700"/>
       <w:r>
         <w:t>System Reliability</w:t>
       </w:r>
-      <w:bookmarkEnd w:id="30"/>
+      <w:bookmarkEnd w:id="29"/>
     </w:p>
     <w:p>
       <w:r>
@@ -6205,28 +6600,36 @@
       </w:r>
       <w:proofErr w:type="spellEnd"/>
       <w:r>
-        <w:t>, Zigbee, and Bluetooth protocols.  These messages are likely to encounter transfer failures due to radio interference or devices being offline.  There must be support within the message buses to cache and reattempt any message delivery failures using exponential backoff policies.  Otherwise, the state management’s perspective can become distorted.  Time-sensitive messages (e.g., the subject has fallen) require a primary and secondary communication channel, such as phone line or mobile phone pairing.</w:t>
+        <w:t xml:space="preserve">, Zigbee, and Bluetooth protocols.  These messages are likely to encounter transfer failures due to radio interference or devices </w:t>
+      </w:r>
+      <w:r>
+        <w:lastRenderedPageBreak/>
+        <w:t>being offline.  There must be support within the message buses to cache and reattempt any message delivery failures using exponential backoff policies.  Otherwise, the state management’s perspective can become distorted.  Time-sensitive messages (e.g., the subject has fallen) require a primary and secondary communication channel, such as phone line or mobile phone pairing.</w:t>
       </w:r>
     </w:p>
     <w:p>
       <w:r>
         <w:tab/>
-        <w:t xml:space="preserve">The appliance must locally run several services that handle core scenarios like identity and message routing.  Developers can also load custom extensions that subscribe to event notifications.  Those various subsystems require isolation and controls to limit the blast radius of a specific failure.  An industry-standard approach would be to use micro-service designs and </w:t>
-      </w:r>
-      <w:r>
-        <w:lastRenderedPageBreak/>
-        <w:t xml:space="preserve">container orchestration technologies (e.g., Kubernetes)(Wen et al., 2020).  These products can manage fail-over replicas and promptly restart crashed instances. </w:t>
+        <w:t xml:space="preserve">The appliance must locally run several services that handle core scenarios like identity and message routing.  Developers can also load custom extensions that subscribe to event notifications.  Those various subsystems require isolation and controls to limit the blast radius of a specific failure.  An industry-standard approach would be to use micro-service designs and container orchestration technologies (e.g., </w:t>
+      </w:r>
+      <w:proofErr w:type="gramStart"/>
+      <w:r>
+        <w:t>Kubernetes)(</w:t>
+      </w:r>
+      <w:proofErr w:type="gramEnd"/>
+      <w:r>
+        <w:t xml:space="preserve">Wen et al., 2020).  These products can manage fail-over replicas and promptly restart crashed instances. </w:t>
       </w:r>
     </w:p>
     <w:p>
       <w:pPr>
         <w:pStyle w:val="Heading2"/>
       </w:pPr>
-      <w:bookmarkStart w:id="31" w:name="_Toc79693701"/>
+      <w:bookmarkStart w:id="30" w:name="_Toc79693701"/>
       <w:r>
         <w:t>Contributions</w:t>
       </w:r>
-      <w:bookmarkEnd w:id="31"/>
+      <w:bookmarkEnd w:id="30"/>
     </w:p>
     <w:p>
       <w:r>
@@ -6288,21 +6691,22 @@
       <w:pPr>
         <w:pStyle w:val="Heading1"/>
       </w:pPr>
-      <w:bookmarkStart w:id="32" w:name="_Toc79693702"/>
-      <w:r>
+      <w:bookmarkStart w:id="31" w:name="_Toc79693702"/>
+      <w:r>
+        <w:lastRenderedPageBreak/>
         <w:t>Measurements and Evaluation</w:t>
       </w:r>
-      <w:bookmarkEnd w:id="32"/>
+      <w:bookmarkEnd w:id="31"/>
     </w:p>
     <w:p>
       <w:pPr>
         <w:pStyle w:val="Heading2"/>
       </w:pPr>
-      <w:bookmarkStart w:id="33" w:name="_Toc79693703"/>
+      <w:bookmarkStart w:id="32" w:name="_Toc79693703"/>
       <w:r>
         <w:t>Data Collection Process</w:t>
       </w:r>
-      <w:bookmarkEnd w:id="33"/>
+      <w:bookmarkEnd w:id="32"/>
     </w:p>
     <w:p>
       <w:r>
@@ -6315,11 +6719,7 @@
       </w:r>
       <w:proofErr w:type="spellEnd"/>
       <w:r>
-        <w:t xml:space="preserve"> cameras.  Ideally, those cameras are accessible only through a dedicated Virtual Local Area Network (VLAN).  This recommendation protects the unencrypted Real-Time Streaming Protocol (RTSP) from eavesdropping and tampering attacks.  After the video clip is available, ECSOS must process it through several machine learning models (e.g., facial recognition, object detection, and action recognition).  </w:t>
-      </w:r>
-      <w:r>
-        <w:lastRenderedPageBreak/>
-        <w:t>These metadata annotations persist into a time-series database.  Lastly, populating the database requires the patient(s) to behave normally and let the system collect the video recordings.</w:t>
+        <w:t xml:space="preserve"> cameras.  Ideally, those cameras are accessible only through a dedicated Virtual Local Area Network (VLAN).  This recommendation protects the unencrypted Real-Time Streaming Protocol (RTSP) from eavesdropping and tampering attacks.  After the video clip is available, ECSOS must process it through several machine learning models (e.g., facial recognition, object detection, and action recognition).  These metadata annotations persist into a time-series database.  Lastly, populating the database requires the patient(s) to behave normally and let the system collect the video recordings.</w:t>
       </w:r>
     </w:p>
     <w:p>
@@ -6370,11 +6770,11 @@
       <w:pPr>
         <w:pStyle w:val="Heading2"/>
       </w:pPr>
-      <w:bookmarkStart w:id="34" w:name="_Toc79693704"/>
+      <w:bookmarkStart w:id="33" w:name="_Toc79693704"/>
       <w:r>
         <w:t>Evaluation Process</w:t>
       </w:r>
-      <w:bookmarkEnd w:id="34"/>
+      <w:bookmarkEnd w:id="33"/>
     </w:p>
     <w:p>
       <w:r>
@@ -6392,6 +6792,7 @@
     </w:p>
     <w:p>
       <w:r>
+        <w:lastRenderedPageBreak/>
         <w:tab/>
         <w:t>The ECSOS Cloud maintains a history of all incorrect predictions.  Data scientists can review those responses, look for patterns (e.g., mixing up two actions), and make the necessary modifications.  There must be some mechanism to include user feedback and avoid introducing biases into the model</w:t>
       </w:r>
@@ -6431,12 +6832,11 @@
       <w:pPr>
         <w:pStyle w:val="Heading2"/>
       </w:pPr>
-      <w:bookmarkStart w:id="35" w:name="_Toc79693705"/>
-      <w:r>
-        <w:lastRenderedPageBreak/>
+      <w:bookmarkStart w:id="34" w:name="_Toc79693705"/>
+      <w:r>
         <w:t>Benchmarking</w:t>
       </w:r>
-      <w:bookmarkEnd w:id="35"/>
+      <w:bookmarkEnd w:id="34"/>
     </w:p>
     <w:p>
       <w:r>
@@ -6484,16 +6884,20 @@
       <w:pPr>
         <w:pStyle w:val="Heading1"/>
       </w:pPr>
-      <w:bookmarkStart w:id="36" w:name="_Toc79693706"/>
+      <w:bookmarkStart w:id="35" w:name="_Toc79693706"/>
       <w:r>
         <w:t>Summary</w:t>
       </w:r>
-      <w:bookmarkEnd w:id="36"/>
+      <w:bookmarkEnd w:id="35"/>
     </w:p>
     <w:p>
       <w:r>
         <w:tab/>
-        <w:t>Senior citizens and other populations are living longer and want to defer transitioning into assisted living facilities.  Delaying the move can save nearly ninety thousand dollars annually and additional value (e.g., personalized comfort).  However, those savings typically require care degradation.  Researchers and designers are mitigating these issues through wearable technologies (e.g., smartwatches).  These solutions are impractical for extended periods due to restricting movement, requiring carry</w:t>
+        <w:t xml:space="preserve">Senior citizens and other populations are living longer and want to defer transitioning into assisted living facilities.  Delaying the move can save nearly ninety thousand dollars annually and additional value (e.g., personalized comfort).  However, those savings typically require care degradation.  Researchers and designers are mitigating these issues through wearable technologies (e.g., smartwatches).  These solutions are impractical for extended periods </w:t>
+      </w:r>
+      <w:r>
+        <w:lastRenderedPageBreak/>
+        <w:t>due to restricting movement, requiring carry</w:t>
       </w:r>
       <w:r>
         <w:t>ing</w:t>
@@ -6514,17 +6918,29 @@
         <w:t xml:space="preserve"> it</w:t>
       </w:r>
       <w:r>
-        <w:t>, among other limitations.  Instead, the state of the art solutions utilizes real-time video processing to provide an equal or better experience without being obtrusive.</w:t>
+        <w:t xml:space="preserve">, among other limitations.  Instead, the </w:t>
+      </w:r>
+      <w:proofErr w:type="gramStart"/>
+      <w:r>
+        <w:t>state of the art</w:t>
+      </w:r>
+      <w:proofErr w:type="gramEnd"/>
+      <w:r>
+        <w:t xml:space="preserve"> solutions utilizes real-time video processing to provide an equal or better experience without being obtrusive.</w:t>
       </w:r>
     </w:p>
     <w:p>
       <w:r>
         <w:tab/>
-        <w:t xml:space="preserve">Computer vision strategies typically employ a skeletal tracking process.  This process consists must first convert the patient’s skeleton into 3D space then assess the changes.  That operation requires a combination of CNN, RNN, and ensemble algorithms.  Multiple challenges arise while implementing these pipelines.  For instance, there are few open datasets for analyzing indoor low-activity behaviors.  This limitation causes researchers to build everything from step </w:t>
-      </w:r>
-      <w:r>
-        <w:lastRenderedPageBreak/>
-        <w:t>one forward.  Luckily, there are existing tools and services to simplify the development experience and design complex behaviors.</w:t>
+        <w:t xml:space="preserve">Computer vision strategies typically employ a skeletal tracking process.  This process </w:t>
+      </w:r>
+      <w:proofErr w:type="gramStart"/>
+      <w:r>
+        <w:t>consists</w:t>
+      </w:r>
+      <w:proofErr w:type="gramEnd"/>
+      <w:r>
+        <w:t xml:space="preserve"> must first convert the patient’s skeleton into 3D space then assess the changes.  That operation requires a combination of CNN, RNN, and ensemble algorithms.  Multiple challenges arise while implementing these pipelines.  For instance, there are few open datasets for analyzing indoor low-activity behaviors.  This limitation causes researchers to build everything from step one forward.  Luckily, there are existing tools and services to simplify the development experience and design complex behaviors.</w:t>
       </w:r>
     </w:p>
     <w:p>
@@ -6565,10 +6981,11 @@
     </w:p>
     <w:p>
       <w:r>
+        <w:lastRenderedPageBreak/>
         <w:br w:type="page"/>
       </w:r>
     </w:p>
-    <w:bookmarkStart w:id="37" w:name="_Toc79693707" w:displacedByCustomXml="next"/>
+    <w:bookmarkStart w:id="36" w:name="_Toc79693707" w:displacedByCustomXml="next"/>
     <w:sdt>
       <w:sdtPr>
         <w:rPr>
@@ -6597,7 +7014,7 @@
             </w:rPr>
             <w:t>References</w:t>
           </w:r>
-          <w:bookmarkEnd w:id="37"/>
+          <w:bookmarkEnd w:id="36"/>
         </w:p>
         <w:sdt>
           <w:sdtPr>
@@ -7192,12 +7609,12 @@
       <w:pPr>
         <w:pStyle w:val="Heading1"/>
       </w:pPr>
-      <w:bookmarkStart w:id="38" w:name="_Toc79693708"/>
+      <w:bookmarkStart w:id="37" w:name="_Toc79693708"/>
       <w:r>
         <w:lastRenderedPageBreak/>
         <w:t>Annotated Bibliography</w:t>
       </w:r>
-      <w:bookmarkEnd w:id="38"/>
+      <w:bookmarkEnd w:id="37"/>
     </w:p>
     <w:p>
       <w:pPr>
@@ -7211,11 +7628,11 @@
       <w:pPr>
         <w:pStyle w:val="Heading2"/>
       </w:pPr>
-      <w:bookmarkStart w:id="39" w:name="_Toc79693709"/>
+      <w:bookmarkStart w:id="38" w:name="_Toc79693709"/>
       <w:r>
         <w:t>Human Activity Recognition</w:t>
       </w:r>
-      <w:bookmarkEnd w:id="39"/>
+      <w:bookmarkEnd w:id="38"/>
     </w:p>
     <w:p>
       <w:r>
@@ -7306,7 +7723,15 @@
     <w:p>
       <w:r>
         <w:tab/>
-        <w:t xml:space="preserve">Many general-purpose gesture detection libraries already exist for behaviors such as sporting events and other high-energy actions.  However, daily indoor activity tends to be more subtle and nuanced (Das et al., 2019).  This discrepancy limits reusability and creates the need for purpose-built training sets that sufficiently cover patient-specific actions.  Furthermore, these custom datasets necessitate vast quantities of examples with accurate labels, or the machine learning model will produce unreliable results.  As a general rule of thumb, each model </w:t>
+        <w:t xml:space="preserve">Many general-purpose gesture detection libraries already exist for behaviors such as sporting events and other high-energy actions.  However, daily indoor activity tends to be more subtle and nuanced (Das et al., 2019).  This discrepancy limits reusability and creates the need for purpose-built training sets that sufficiently cover patient-specific actions.  Furthermore, these custom datasets necessitate vast quantities of examples with accurate labels, or the machine learning model will produce unreliable results.  </w:t>
+      </w:r>
+      <w:proofErr w:type="gramStart"/>
+      <w:r>
+        <w:t>As a general rule</w:t>
+      </w:r>
+      <w:proofErr w:type="gramEnd"/>
+      <w:r>
+        <w:t xml:space="preserve"> of thumb, each model </w:t>
       </w:r>
       <w:r>
         <w:lastRenderedPageBreak/>
@@ -7347,11 +7772,11 @@
       <w:pPr>
         <w:pStyle w:val="Heading2"/>
       </w:pPr>
-      <w:bookmarkStart w:id="40" w:name="_Toc79693710"/>
+      <w:bookmarkStart w:id="39" w:name="_Toc79693710"/>
       <w:r>
         <w:t>Integrating IoT Systems</w:t>
       </w:r>
-      <w:bookmarkEnd w:id="40"/>
+      <w:bookmarkEnd w:id="39"/>
     </w:p>
     <w:p>
       <w:r>
@@ -7377,7 +7802,15 @@
       </w:r>
       <w:proofErr w:type="spellEnd"/>
       <w:r>
-        <w:t xml:space="preserve"> Operating System (SOS) that provides core services such as identity management, system state, and message routing.  Their blueprint also outlines several automation application profiles (e.g., heat management and fire detection).  These capabilities enable developers to focus on their integrations value differentiation versus writing tedious generic code.  Finally, the authors demonstrate the effectiveness of this approach using a CNC (C</w:t>
+        <w:t xml:space="preserve"> Operating System (SOS) that provides core services such as identity management, system state, and message routing.  Their blueprint also outlines several automation </w:t>
+      </w:r>
+      <w:proofErr w:type="gramStart"/>
+      <w:r>
+        <w:t>application</w:t>
+      </w:r>
+      <w:proofErr w:type="gramEnd"/>
+      <w:r>
+        <w:t xml:space="preserve"> profiles (e.g., heat management and fire detection).  These capabilities enable developers to focus on their integrations value differentiation versus writing tedious generic code.  Finally, the authors demonstrate the effectiveness of this approach using a CNC (C</w:t>
       </w:r>
       <w:r>
         <w:t xml:space="preserve">omputer </w:t>
@@ -7402,11 +7835,11 @@
       <w:pPr>
         <w:pStyle w:val="Heading2"/>
       </w:pPr>
-      <w:bookmarkStart w:id="41" w:name="_Toc79693711"/>
+      <w:bookmarkStart w:id="40" w:name="_Toc79693711"/>
       <w:r>
         <w:t>Enhancing Security</w:t>
       </w:r>
-      <w:bookmarkEnd w:id="41"/>
+      <w:bookmarkEnd w:id="40"/>
     </w:p>
     <w:p>
       <w:pPr>
@@ -7485,7 +7918,15 @@
         <w:ind w:firstLine="720"/>
       </w:pPr>
       <w:r>
-        <w:t xml:space="preserve">The monitoring system will collect intimate knowledge of its assigned patients and even capture private communications. Therefore, mechanisms must exist for protecting this information as it flows between different compute domains (e.g., local versus cloud providers).  Yang et al. (2021) propose a Secure </w:t>
+        <w:t xml:space="preserve">The monitoring system will collect intimate knowledge of its assigned patients and even capture private communications. Therefore, mechanisms must exist for protecting this information as it flows between different compute domains (e.g., local versus cloud providers).  Yang et al. (2021) </w:t>
+      </w:r>
+      <w:proofErr w:type="gramStart"/>
+      <w:r>
+        <w:t>propose</w:t>
+      </w:r>
+      <w:proofErr w:type="gramEnd"/>
+      <w:r>
+        <w:t xml:space="preserve"> a Secure </w:t>
       </w:r>
       <w:proofErr w:type="spellStart"/>
       <w:r>
@@ -7508,11 +7949,11 @@
       <w:pPr>
         <w:pStyle w:val="Heading2"/>
       </w:pPr>
-      <w:bookmarkStart w:id="42" w:name="_Toc79693712"/>
+      <w:bookmarkStart w:id="41" w:name="_Toc79693712"/>
       <w:r>
         <w:t>Healthcare and Cloud</w:t>
       </w:r>
-      <w:bookmarkEnd w:id="42"/>
+      <w:bookmarkEnd w:id="41"/>
     </w:p>
     <w:p>
       <w:r>
@@ -7531,7 +7972,15 @@
       </w:r>
       <w:proofErr w:type="spellEnd"/>
       <w:r>
-        <w:t xml:space="preserve"> et al. (2020) propose implementing a small replica house similar to </w:t>
+        <w:t xml:space="preserve"> et al. (2020) propose implementing a small replica house </w:t>
+      </w:r>
+      <w:proofErr w:type="gramStart"/>
+      <w:r>
+        <w:t>similar to</w:t>
+      </w:r>
+      <w:proofErr w:type="gramEnd"/>
+      <w:r>
+        <w:t xml:space="preserve"> </w:t>
       </w:r>
       <w:proofErr w:type="spellStart"/>
       <w:r>
@@ -7539,7 +7988,15 @@
       </w:r>
       <w:proofErr w:type="spellEnd"/>
       <w:r>
-        <w:t>.  Their solution uses various wearable device sensors, Arduino micro-controllers, and one Raspberry-PI.  In addition, users can check their vitals and other health KPIs (Key Performance Indicators) through a web portal.  Therefore, provisioning small on-premise appliances makes sense and handles scenarios such as failures at the ISP (Internet Service Provider).  In addition, other benefits come from standardizing the control</w:t>
+        <w:t xml:space="preserve">.  Their solution uses various wearable device sensors, Arduino micro-controllers, and one Raspberry-PI.  In addition, users can check their vitals and other health KPIs (Key Performance Indicators) through a web portal.  Therefore, provisioning small </w:t>
+      </w:r>
+      <w:proofErr w:type="gramStart"/>
+      <w:r>
+        <w:t>on-premise</w:t>
+      </w:r>
+      <w:proofErr w:type="gramEnd"/>
+      <w:r>
+        <w:t xml:space="preserve"> appliances makes sense and handles scenarios such as failures at the ISP (Internet Service Provider).  In addition, other benefits come from standardizing the control</w:t>
       </w:r>
       <w:r>
         <w:t>-</w:t>

</xml_diff>

<commit_message>
page 21 ah yeah
</commit_message>
<xml_diff>
--- a/Week8_CompletePaper/BachmeierTIM7245-8.docx
+++ b/Week8_CompletePaper/BachmeierTIM7245-8.docx
@@ -6083,10 +6083,10 @@
         <w:t xml:space="preserve">and physical </w:t>
       </w:r>
       <w:r>
-        <w:t>worlds</w:t>
-      </w:r>
-      <w:r>
-        <w:t xml:space="preserve">.  This capability comes from sensor and input networks that emit telemetry into ubiquitous cloud computing and machine learning platforms.  Big Data and artificial intelligence solutions can </w:t>
+        <w:t>realms</w:t>
+      </w:r>
+      <w:r>
+        <w:t xml:space="preserve">.  This capability comes from sensor and input networks that emit telemetry into ubiquitous cloud computing and machine learning platforms.  Big Data and artificial intelligence solutions </w:t>
       </w:r>
       <w:r>
         <w:t xml:space="preserve">control </w:t>
@@ -6106,7 +6106,13 @@
         <w:ind w:firstLine="720"/>
       </w:pPr>
       <w:r>
-        <w:t>Health care solutions can leverage these bridges to offload specific nursing tasks to autonomous devices.  For example, the computer vision processes might detect the patient is experiencing mild pain and dispense an aspirin</w:t>
+        <w:t xml:space="preserve">Health care solutions can leverage these bridges to offload specific nursing tasks to autonomous devices.  For example, the computer vision </w:t>
+      </w:r>
+      <w:r>
+        <w:t>process</w:t>
+      </w:r>
+      <w:r>
+        <w:t xml:space="preserve"> might detect the patient is experiencing mild pain and dispense an aspirin</w:t>
       </w:r>
       <w:sdt>
         <w:sdtPr>
@@ -6262,7 +6268,22 @@
         </w:sdtContent>
       </w:sdt>
       <w:r>
-        <w:t>.  These strategies follow reactive (e.g., heart-beating) combinations and proactive solutions (e.g., rejuvenation tactics).</w:t>
+        <w:t xml:space="preserve">.  These strategies follow reactive and proactive </w:t>
+      </w:r>
+      <w:r>
+        <w:t xml:space="preserve">methodologies </w:t>
+      </w:r>
+      <w:r>
+        <w:t xml:space="preserve">(e.g., </w:t>
+      </w:r>
+      <w:r>
+        <w:t>heart-beating</w:t>
+      </w:r>
+      <w:r>
+        <w:t xml:space="preserve"> versus </w:t>
+      </w:r>
+      <w:r>
+        <w:t>rejuvenation tactics).</w:t>
       </w:r>
     </w:p>
     <w:p>
@@ -6278,7 +6299,43 @@
     <w:p>
       <w:r>
         <w:tab/>
-        <w:t>The literature review encompasses three core ideas—first, an examination of the customer and current solutions.  Next, an assessment of state-of-the-art unobtrusive methods concludes that Human Activity Recognition is the dominant strategy.  Lastly is a review of digital-to-physical methods within healthcare scenarios.  Collectively these domains confirm that the ECSOS solution unobtrusively solves the right problem with reactive capabilities within the physical world.</w:t>
+        <w:t xml:space="preserve">The literature review encompasses three core </w:t>
+      </w:r>
+      <w:r>
+        <w:t>domains</w:t>
+      </w:r>
+      <w:r>
+        <w:t xml:space="preserve">—first, an examination of the customer </w:t>
+      </w:r>
+      <w:r>
+        <w:t xml:space="preserve">challenges </w:t>
+      </w:r>
+      <w:r>
+        <w:t xml:space="preserve">and current </w:t>
+      </w:r>
+      <w:r>
+        <w:t>market strategies</w:t>
+      </w:r>
+      <w:r>
+        <w:t xml:space="preserve">.  Next, an assessment of state-of-the-art unobtrusive methods concludes that Human Activity Recognition is the dominant strategy.  Lastly </w:t>
+      </w:r>
+      <w:r>
+        <w:t xml:space="preserve">is a </w:t>
+      </w:r>
+      <w:r>
+        <w:t xml:space="preserve">review of digital-to-physical methods within healthcare scenarios.  Collectively these </w:t>
+      </w:r>
+      <w:r>
+        <w:t xml:space="preserve">problem </w:t>
+      </w:r>
+      <w:r>
+        <w:t xml:space="preserve">domains confirm that the ECSOS solution unobtrusively solves the right problem with </w:t>
+      </w:r>
+      <w:r>
+        <w:t xml:space="preserve">achievable physical world </w:t>
+      </w:r>
+      <w:r>
+        <w:t>capabilities.</w:t>
       </w:r>
     </w:p>
     <w:p>
@@ -6301,6 +6358,15 @@
       <w:r>
         <w:t>Several global communities could benefit from assisted living facility-like capabilities within their residence.  This cohort includes senior citizens, people with disabilities, and young children.  Today, researchers predominately meet these requirements through wearable technologies.  The wearable technologies market is commoditized and overly saturated, which limits innovation.  Further, this approach is obtrusive and impractical for many indoor scenarios.</w:t>
       </w:r>
+      <w:r>
+        <w:t xml:space="preserve">  </w:t>
+      </w:r>
+      <w:r>
+        <w:t>Innovative</w:t>
+      </w:r>
+      <w:r>
+        <w:t xml:space="preserve"> research needs to examine mechanisms like real-time video processing to improve the customer experience.</w:t>
+      </w:r>
     </w:p>
     <w:p>
       <w:pPr>
@@ -6308,6 +6374,7 @@
       </w:pPr>
       <w:bookmarkStart w:id="23" w:name="_Toc79693694"/>
       <w:r>
+        <w:lastRenderedPageBreak/>
         <w:t>Unobtrusive Methods</w:t>
       </w:r>
       <w:bookmarkEnd w:id="23"/>
@@ -6317,8 +6384,25 @@
         <w:ind w:firstLine="720"/>
       </w:pPr>
       <w:r>
-        <w:lastRenderedPageBreak/>
-        <w:t>Implementing unobtrusive systems is significantly more complex, requiring a collection of Computer Vision and Human Activity Recognition (HAR) algorithms.  Researchers typically build a process that tracks skeletal structures in 3-D space using Convolutional Neural Network (CNN) algorithms.  Afterward, Recurrent Neural Networks (RNN) monitor changes to predict the patient’s behavior.  Maintaining massive monolithic architectures is challenging, and this causes practitioners to employ ens</w:t>
+        <w:t>Implementing unobtrusive systems is significantly more complex</w:t>
+      </w:r>
+      <w:r>
+        <w:t xml:space="preserve"> than wearable devices.</w:t>
+      </w:r>
+      <w:r>
+        <w:t xml:space="preserve"> </w:t>
+      </w:r>
+      <w:r>
+        <w:t xml:space="preserve">It </w:t>
+      </w:r>
+      <w:r>
+        <w:t>requir</w:t>
+      </w:r>
+      <w:r>
+        <w:t>es</w:t>
+      </w:r>
+      <w:r>
+        <w:t xml:space="preserve"> a collection of Computer Vision and Human Activity Recognition (HAR) algorithms.  Researchers typically build a process that tracks skeletal structures in 3D space using Convolutional Neural Network (CNN) algorithms.  Afterward, Recurrent Neural Networks (RNN) monitor changes to predict the patient’s behavior.  Maintaining massive monolithic architectures is challenging, and this causes practitioners to employ ens</w:t>
       </w:r>
       <w:r>
         <w:t>e</w:t>
@@ -6326,11 +6410,9 @@
       <w:r>
         <w:t>mble methods.</w:t>
       </w:r>
-    </w:p>
-    <w:p>
-      <w:pPr>
-        <w:ind w:firstLine="720"/>
-      </w:pPr>
+      <w:r>
+        <w:t xml:space="preserve">  These ensemble algorithms can leverage simple Boolean algebra to coalesce sophisticated detections.</w:t>
+      </w:r>
     </w:p>
     <w:p>
       <w:pPr>
@@ -6405,13 +6487,13 @@
       </w:pPr>
       <w:bookmarkStart w:id="26" w:name="_Toc79693697"/>
       <w:r>
+        <w:lastRenderedPageBreak/>
         <w:t>Artifacts</w:t>
       </w:r>
       <w:bookmarkEnd w:id="26"/>
     </w:p>
     <w:p>
       <w:r>
-        <w:lastRenderedPageBreak/>
         <w:tab/>
         <w:t xml:space="preserve">This research project has three core components which collectively form a proof-of-concept implementation and mechanism to measure results.  First, the team installs </w:t>
       </w:r>
@@ -6496,11 +6578,11 @@
         <w:ind w:firstLine="720"/>
       </w:pPr>
       <w:r>
-        <w:t xml:space="preserve">Aside from patients, there are three additional user roles: nurses and healthcare providers, family members, and administrators.  These users can use a mobile app or web portal to access the relevant data.  All operations from either UI (User Interface) require Authentication, </w:t>
+        <w:t xml:space="preserve">Aside from patients, there are three additional user roles: nurses and healthcare providers, family members, and administrators.  These users can use a mobile app or web portal to access </w:t>
       </w:r>
       <w:r>
         <w:lastRenderedPageBreak/>
-        <w:t>Authorization, and Auditing (AAA).  When systems mandate AAA enforcement, it prevents negligence or malicious actions while increasing transparency.  It is also critical that the patient maintains control of their privacy.  For example, they might want to share a weekly aggregate health report with family members, not verbose details.</w:t>
+        <w:t>the relevant data.  All operations from either UI (User Interface) require Authentication, Authorization, and Auditing (AAA).  When systems mandate AAA enforcement, it prevents negligence or malicious actions while increasing transparency.  It is also critical that the patient maintains control of their privacy.  For example, they might want to share a weekly aggregate health report with family members, not verbose details.</w:t>
       </w:r>
     </w:p>
     <w:p>
@@ -6591,6 +6673,7 @@
     </w:p>
     <w:p>
       <w:r>
+        <w:lastRenderedPageBreak/>
         <w:tab/>
         <w:t xml:space="preserve">The architecture’s components communicate over </w:t>
       </w:r>
@@ -6600,11 +6683,7 @@
       </w:r>
       <w:proofErr w:type="spellEnd"/>
       <w:r>
-        <w:t xml:space="preserve">, Zigbee, and Bluetooth protocols.  These messages are likely to encounter transfer failures due to radio interference or devices </w:t>
-      </w:r>
-      <w:r>
-        <w:lastRenderedPageBreak/>
-        <w:t>being offline.  There must be support within the message buses to cache and reattempt any message delivery failures using exponential backoff policies.  Otherwise, the state management’s perspective can become distorted.  Time-sensitive messages (e.g., the subject has fallen) require a primary and secondary communication channel, such as phone line or mobile phone pairing.</w:t>
+        <w:t>, Zigbee, and Bluetooth protocols.  These messages are likely to encounter transfer failures due to radio interference or devices being offline.  There must be support within the message buses to cache and reattempt any message delivery failures using exponential backoff policies.  Otherwise, the state management’s perspective can become distorted.  Time-sensitive messages (e.g., the subject has fallen) require a primary and secondary communication channel, such as phone line or mobile phone pairing.</w:t>
       </w:r>
     </w:p>
     <w:p>
@@ -6684,7 +6763,11 @@
         <w:t>.</w:t>
       </w:r>
       <w:r>
-        <w:t>”  Researchers can make trade-offs in their solution to optimize this value for their specific scenario.  For instance, a critical health management system might enforce higher penalties on false negatives than over positives.</w:t>
+        <w:t xml:space="preserve">”  Researchers can make trade-offs in their </w:t>
+      </w:r>
+      <w:r>
+        <w:lastRenderedPageBreak/>
+        <w:t>solution to optimize this value for their specific scenario.  For instance, a critical health management system might enforce higher penalties on false negatives than over positives.</w:t>
       </w:r>
     </w:p>
     <w:p>
@@ -6693,7 +6776,6 @@
       </w:pPr>
       <w:bookmarkStart w:id="31" w:name="_Toc79693702"/>
       <w:r>
-        <w:lastRenderedPageBreak/>
         <w:t>Measurements and Evaluation</w:t>
       </w:r>
       <w:bookmarkEnd w:id="31"/>
@@ -6787,12 +6869,15 @@
       </w:r>
       <w:proofErr w:type="spellEnd"/>
       <w:r>
-        <w:t xml:space="preserve"> are subject to a retention policy that automatically deletes old content.  If they disagree with the predictions, they can make corrections inline.  After making the manual update, the user can help improve the experience by submitting the footage to the ECSOS Cloud.</w:t>
+        <w:t xml:space="preserve"> are subject to a retention policy that automatically deletes old content.  </w:t>
+      </w:r>
+      <w:r>
+        <w:lastRenderedPageBreak/>
+        <w:t>If they disagree with the predictions, they can make corrections inline.  After making the manual update, the user can help improve the experience by submitting the footage to the ECSOS Cloud.</w:t>
       </w:r>
     </w:p>
     <w:p>
       <w:r>
-        <w:lastRenderedPageBreak/>
         <w:tab/>
         <w:t>The ECSOS Cloud maintains a history of all incorrect predictions.  Data scientists can review those responses, look for patterns (e.g., mixing up two actions), and make the necessary modifications.  There must be some mechanism to include user feedback and avoid introducing biases into the model</w:t>
       </w:r>
@@ -6893,11 +6978,11 @@
     <w:p>
       <w:r>
         <w:tab/>
-        <w:t xml:space="preserve">Senior citizens and other populations are living longer and want to defer transitioning into assisted living facilities.  Delaying the move can save nearly ninety thousand dollars annually and additional value (e.g., personalized comfort).  However, those savings typically require care degradation.  Researchers and designers are mitigating these issues through wearable technologies (e.g., smartwatches).  These solutions are impractical for extended periods </w:t>
+        <w:t xml:space="preserve">Senior citizens and other populations are living longer and want to defer transitioning into assisted living facilities.  Delaying the move can save nearly ninety thousand dollars annually and additional value (e.g., personalized comfort).  However, those savings typically </w:t>
       </w:r>
       <w:r>
         <w:lastRenderedPageBreak/>
-        <w:t>due to restricting movement, requiring carry</w:t>
+        <w:t>require care degradation.  Researchers and designers are mitigating these issues through wearable technologies (e.g., smartwatches).  These solutions are impractical for extended periods due to restricting movement, requiring carry</w:t>
       </w:r>
       <w:r>
         <w:t>ing</w:t>
@@ -6968,7 +7053,11 @@
         <w:t>i</w:t>
       </w:r>
       <w:r>
-        <w:t xml:space="preserve">tories, reducing costs and increasing efficiencies.  Additionally, since the patients remain within their residence, the business can leverage smaller facilities.  Furthermore, the service is marketable to a broader audience.  While traditional living centers only care for end-of-life patients, ECSOS applies to any widow or elderly parent.  Children are often hesitant to “put their mom in a home” but gladly subscribe to the </w:t>
+        <w:t xml:space="preserve">tories, reducing costs and increasing efficiencies.  Additionally, since the patients remain within their residence, the business can leverage smaller facilities.  Furthermore, the service is marketable to a broader audience.  While traditional living centers only care for end-of-life </w:t>
+      </w:r>
+      <w:r>
+        <w:lastRenderedPageBreak/>
+        <w:t xml:space="preserve">patients, ECSOS applies to any widow or elderly parent.  Children are often hesitant to “put their mom in a home” but gladly subscribe to the </w:t>
       </w:r>
       <w:proofErr w:type="spellStart"/>
       <w:r>
@@ -6981,7 +7070,6 @@
     </w:p>
     <w:p>
       <w:r>
-        <w:lastRenderedPageBreak/>
         <w:br w:type="page"/>
       </w:r>
     </w:p>

</xml_diff>